<commit_message>
Spot check Norm set
</commit_message>
<xml_diff>
--- a/7 Manuscript/Affordance Norms for 2825 Highly Concrete Objects.docx
+++ b/7 Manuscript/Affordance Norms for 2825 Highly Concrete Objects.docx
@@ -1026,43 +1026,7 @@
           <w:sz w:val="24"/>
           <w:szCs w:val="24"/>
         </w:rPr>
-        <w:t xml:space="preserve"> concrete nouns. Using an open-response format, we computed affordance strength (</w:t>
-      </w:r>
-      <w:proofErr w:type="gramStart"/>
-      <w:r>
-        <w:rPr>
-          <w:rFonts w:ascii="Times New Roman" w:hAnsi="Times New Roman" w:cs="Times New Roman"/>
-          <w:sz w:val="24"/>
-          <w:szCs w:val="24"/>
-        </w:rPr>
-        <w:t>AFS;</w:t>
-      </w:r>
-      <w:proofErr w:type="gramEnd"/>
-      <w:r>
-        <w:rPr>
-          <w:rFonts w:ascii="Times New Roman" w:hAnsi="Times New Roman" w:cs="Times New Roman"/>
-          <w:sz w:val="24"/>
-          <w:szCs w:val="24"/>
-        </w:rPr>
-        <w:t xml:space="preserve"> i.e., probability of an item eliciting a particular action response) and affordance set-size (AFSS; i.e., total number of unique action responses) for each item. Because our stimuli overlapped with </w:t>
-      </w:r>
-      <w:proofErr w:type="spellStart"/>
-      <w:r>
-        <w:rPr>
-          <w:rFonts w:ascii="Times New Roman" w:hAnsi="Times New Roman" w:cs="Times New Roman"/>
-          <w:sz w:val="24"/>
-          <w:szCs w:val="24"/>
-        </w:rPr>
-        <w:t>Pexman</w:t>
-      </w:r>
-      <w:proofErr w:type="spellEnd"/>
-      <w:r>
-        <w:rPr>
-          <w:rFonts w:ascii="Times New Roman" w:hAnsi="Times New Roman" w:cs="Times New Roman"/>
-          <w:sz w:val="24"/>
-          <w:szCs w:val="24"/>
-        </w:rPr>
-        <w:t xml:space="preserve"> et al.’s (2019) Body-Object Interaction norms, we</w:t>
+        <w:t xml:space="preserve"> concrete nouns. Using an open-response format, we computed affordance strength (AFS; i.e., probability of an item eliciting a particular action response) and affordance set-size (AFSS; i.e., total number of unique action responses) for each item. Because our stimuli overlapped with Pexman et al.’s (2019) Body-Object Interaction norms, we</w:t>
       </w:r>
       <w:r>
         <w:rPr>
@@ -2370,9 +2334,16 @@
           <w:szCs w:val="24"/>
           <w:highlight w:val="cyan"/>
         </w:rPr>
-        <w:t xml:space="preserve">McRae, Seidenberg, Cree, &amp; </w:t>
-      </w:r>
-      <w:proofErr w:type="spellStart"/>
+        <w:t>McRae, Seidenberg, Cree, &amp; McNorgon, 2005</w:t>
+      </w:r>
+      <w:r>
+        <w:rPr>
+          <w:rFonts w:ascii="Times New Roman" w:hAnsi="Times New Roman" w:cs="Times New Roman"/>
+          <w:sz w:val="24"/>
+          <w:szCs w:val="24"/>
+        </w:rPr>
+        <w:t xml:space="preserve">; associated concepts; </w:t>
+      </w:r>
       <w:r>
         <w:rPr>
           <w:rFonts w:ascii="Times New Roman" w:hAnsi="Times New Roman" w:cs="Times New Roman"/>
@@ -2380,74 +2351,7 @@
           <w:szCs w:val="24"/>
           <w:highlight w:val="cyan"/>
         </w:rPr>
-        <w:t>McNorgon</w:t>
-      </w:r>
-      <w:proofErr w:type="spellEnd"/>
-      <w:r>
-        <w:rPr>
-          <w:rFonts w:ascii="Times New Roman" w:hAnsi="Times New Roman" w:cs="Times New Roman"/>
-          <w:sz w:val="24"/>
-          <w:szCs w:val="24"/>
-          <w:highlight w:val="cyan"/>
-        </w:rPr>
-        <w:t>, 2005</w:t>
-      </w:r>
-      <w:r>
-        <w:rPr>
-          <w:rFonts w:ascii="Times New Roman" w:hAnsi="Times New Roman" w:cs="Times New Roman"/>
-          <w:sz w:val="24"/>
-          <w:szCs w:val="24"/>
-        </w:rPr>
-        <w:t xml:space="preserve">; associated concepts; </w:t>
-      </w:r>
-      <w:r>
-        <w:rPr>
-          <w:rFonts w:ascii="Times New Roman" w:hAnsi="Times New Roman" w:cs="Times New Roman"/>
-          <w:sz w:val="24"/>
-          <w:szCs w:val="24"/>
-          <w:highlight w:val="cyan"/>
-        </w:rPr>
-        <w:t xml:space="preserve">De Deyne, Navarro, </w:t>
-      </w:r>
-      <w:proofErr w:type="spellStart"/>
-      <w:r>
-        <w:rPr>
-          <w:rFonts w:ascii="Times New Roman" w:hAnsi="Times New Roman" w:cs="Times New Roman"/>
-          <w:sz w:val="24"/>
-          <w:szCs w:val="24"/>
-          <w:highlight w:val="cyan"/>
-        </w:rPr>
-        <w:t>Perfors</w:t>
-      </w:r>
-      <w:proofErr w:type="spellEnd"/>
-      <w:r>
-        <w:rPr>
-          <w:rFonts w:ascii="Times New Roman" w:hAnsi="Times New Roman" w:cs="Times New Roman"/>
-          <w:sz w:val="24"/>
-          <w:szCs w:val="24"/>
-          <w:highlight w:val="cyan"/>
-        </w:rPr>
-        <w:t xml:space="preserve">, </w:t>
-      </w:r>
-      <w:proofErr w:type="spellStart"/>
-      <w:r>
-        <w:rPr>
-          <w:rFonts w:ascii="Times New Roman" w:hAnsi="Times New Roman" w:cs="Times New Roman"/>
-          <w:sz w:val="24"/>
-          <w:szCs w:val="24"/>
-          <w:highlight w:val="cyan"/>
-        </w:rPr>
-        <w:t>Brsybaert</w:t>
-      </w:r>
-      <w:proofErr w:type="spellEnd"/>
-      <w:r>
-        <w:rPr>
-          <w:rFonts w:ascii="Times New Roman" w:hAnsi="Times New Roman" w:cs="Times New Roman"/>
-          <w:sz w:val="24"/>
-          <w:szCs w:val="24"/>
-          <w:highlight w:val="cyan"/>
-        </w:rPr>
-        <w:t>, &amp; Storms, 2019</w:t>
+        <w:t>De Deyne, Navarro, Perfors, Brsybaert, &amp; Storms, 2019</w:t>
       </w:r>
       <w:r>
         <w:rPr>
@@ -2701,25 +2605,7 @@
           <w:sz w:val="24"/>
           <w:szCs w:val="24"/>
         </w:rPr>
-        <w:t xml:space="preserve"> Recently, a growing body of research has investigated the links between knowledge acquisition and sensorimotor processing (i.e., embodied </w:t>
-      </w:r>
-      <w:proofErr w:type="gramStart"/>
-      <w:r>
-        <w:rPr>
-          <w:rFonts w:ascii="Times New Roman" w:hAnsi="Times New Roman" w:cs="Times New Roman"/>
-          <w:sz w:val="24"/>
-          <w:szCs w:val="24"/>
-        </w:rPr>
-        <w:t>cognition;</w:t>
-      </w:r>
-      <w:proofErr w:type="gramEnd"/>
-      <w:r>
-        <w:rPr>
-          <w:rFonts w:ascii="Times New Roman" w:hAnsi="Times New Roman" w:cs="Times New Roman"/>
-          <w:sz w:val="24"/>
-          <w:szCs w:val="24"/>
-        </w:rPr>
-        <w:t xml:space="preserve"> e.g., </w:t>
+        <w:t xml:space="preserve"> Recently, a growing body of research has investigated the links between knowledge acquisition and sensorimotor processing (i.e., embodied cognition; e.g., </w:t>
       </w:r>
       <w:r>
         <w:rPr>
@@ -3209,26 +3095,346 @@
           <w:sz w:val="24"/>
           <w:szCs w:val="24"/>
         </w:rPr>
+        <w:t xml:space="preserve"> Pexman and colleagues (</w:t>
+      </w:r>
+      <w:r>
+        <w:rPr>
+          <w:rFonts w:ascii="Times New Roman" w:hAnsi="Times New Roman" w:cs="Times New Roman"/>
+          <w:sz w:val="24"/>
+          <w:szCs w:val="24"/>
+          <w:highlight w:val="cyan"/>
+        </w:rPr>
+        <w:t>Muraki, Siddiqui, &amp; Pexman, 2022</w:t>
+      </w:r>
+      <w:r>
+        <w:rPr>
+          <w:rFonts w:ascii="Times New Roman" w:hAnsi="Times New Roman" w:cs="Times New Roman"/>
+          <w:sz w:val="24"/>
+          <w:szCs w:val="24"/>
+        </w:rPr>
+        <w:t xml:space="preserve">; </w:t>
+      </w:r>
+      <w:r>
+        <w:rPr>
+          <w:rFonts w:ascii="Times New Roman" w:hAnsi="Times New Roman" w:cs="Times New Roman"/>
+          <w:sz w:val="24"/>
+          <w:szCs w:val="24"/>
+          <w:highlight w:val="cyan"/>
+        </w:rPr>
+        <w:t xml:space="preserve">Pexman, Muraki, Sidhu, Siakaluk, </w:t>
+      </w:r>
+      <w:r>
+        <w:rPr>
+          <w:rFonts w:ascii="Times New Roman" w:hAnsi="Times New Roman" w:cs="Times New Roman"/>
+          <w:sz w:val="24"/>
+          <w:szCs w:val="24"/>
+          <w:highlight w:val="cyan"/>
+        </w:rPr>
+        <w:t xml:space="preserve">&amp; </w:t>
+      </w:r>
+      <w:r>
+        <w:rPr>
+          <w:rFonts w:ascii="Times New Roman" w:hAnsi="Times New Roman" w:cs="Times New Roman"/>
+          <w:sz w:val="24"/>
+          <w:szCs w:val="24"/>
+          <w:highlight w:val="cyan"/>
+        </w:rPr>
+        <w:t>Yap</w:t>
+      </w:r>
+      <w:r>
+        <w:rPr>
+          <w:rFonts w:ascii="Times New Roman" w:hAnsi="Times New Roman" w:cs="Times New Roman"/>
+          <w:sz w:val="24"/>
+          <w:szCs w:val="24"/>
+          <w:highlight w:val="cyan"/>
+        </w:rPr>
+        <w:t xml:space="preserve">, </w:t>
+      </w:r>
+      <w:r>
+        <w:rPr>
+          <w:rFonts w:ascii="Times New Roman" w:hAnsi="Times New Roman" w:cs="Times New Roman"/>
+          <w:sz w:val="24"/>
+          <w:szCs w:val="24"/>
+          <w:highlight w:val="cyan"/>
+        </w:rPr>
+        <w:t>2019</w:t>
+      </w:r>
+      <w:r>
+        <w:rPr>
+          <w:rFonts w:ascii="Times New Roman" w:hAnsi="Times New Roman" w:cs="Times New Roman"/>
+          <w:sz w:val="24"/>
+          <w:szCs w:val="24"/>
+        </w:rPr>
+        <w:t xml:space="preserve">; </w:t>
+      </w:r>
+      <w:r>
+        <w:rPr>
+          <w:rFonts w:ascii="Times New Roman" w:hAnsi="Times New Roman" w:cs="Times New Roman"/>
+          <w:sz w:val="24"/>
+          <w:szCs w:val="24"/>
+          <w:highlight w:val="cyan"/>
+        </w:rPr>
+        <w:t>Tillotson, Siakaluk, &amp; Pexman, 2008</w:t>
+      </w:r>
+      <w:r>
+        <w:rPr>
+          <w:rFonts w:ascii="Times New Roman" w:hAnsi="Times New Roman" w:cs="Times New Roman"/>
+          <w:sz w:val="24"/>
+          <w:szCs w:val="24"/>
+          <w:highlight w:val="cyan"/>
+        </w:rPr>
+        <w:t>)</w:t>
+      </w:r>
+      <w:r>
+        <w:rPr>
+          <w:rFonts w:ascii="Times New Roman" w:hAnsi="Times New Roman" w:cs="Times New Roman"/>
+          <w:sz w:val="24"/>
+          <w:szCs w:val="24"/>
+        </w:rPr>
         <w:t xml:space="preserve"> </w:t>
       </w:r>
-      <w:proofErr w:type="spellStart"/>
-      <w:r>
-        <w:rPr>
-          <w:rFonts w:ascii="Times New Roman" w:hAnsi="Times New Roman" w:cs="Times New Roman"/>
-          <w:sz w:val="24"/>
-          <w:szCs w:val="24"/>
+      <w:r>
+        <w:rPr>
+          <w:rFonts w:ascii="Times New Roman" w:hAnsi="Times New Roman" w:cs="Times New Roman"/>
+          <w:sz w:val="24"/>
+          <w:szCs w:val="24"/>
+        </w:rPr>
+        <w:t xml:space="preserve">have </w:t>
+      </w:r>
+      <w:r>
+        <w:rPr>
+          <w:rFonts w:ascii="Times New Roman" w:hAnsi="Times New Roman" w:cs="Times New Roman"/>
+          <w:sz w:val="24"/>
+          <w:szCs w:val="24"/>
+        </w:rPr>
+        <w:t xml:space="preserve">attempted to quantify the degree to which individuals </w:t>
+      </w:r>
+      <w:r>
+        <w:rPr>
+          <w:rFonts w:ascii="Times New Roman" w:hAnsi="Times New Roman" w:cs="Times New Roman"/>
+          <w:sz w:val="24"/>
+          <w:szCs w:val="24"/>
+        </w:rPr>
+        <w:t xml:space="preserve">perceive that they can </w:t>
+      </w:r>
+      <w:r>
+        <w:rPr>
+          <w:rFonts w:ascii="Times New Roman" w:hAnsi="Times New Roman" w:cs="Times New Roman"/>
+          <w:sz w:val="24"/>
+          <w:szCs w:val="24"/>
+        </w:rPr>
+        <w:t xml:space="preserve">interact with </w:t>
+      </w:r>
+      <w:r>
+        <w:rPr>
+          <w:rFonts w:ascii="Times New Roman" w:hAnsi="Times New Roman" w:cs="Times New Roman"/>
+          <w:sz w:val="24"/>
+          <w:szCs w:val="24"/>
+        </w:rPr>
+        <w:t xml:space="preserve">a variety of </w:t>
+      </w:r>
+      <w:r>
+        <w:rPr>
+          <w:rFonts w:ascii="Times New Roman" w:hAnsi="Times New Roman" w:cs="Times New Roman"/>
+          <w:sz w:val="24"/>
+          <w:szCs w:val="24"/>
+        </w:rPr>
+        <w:t>objects</w:t>
+      </w:r>
+      <w:r>
+        <w:rPr>
+          <w:rFonts w:ascii="Times New Roman" w:hAnsi="Times New Roman" w:cs="Times New Roman"/>
+          <w:sz w:val="24"/>
+          <w:szCs w:val="24"/>
+        </w:rPr>
+        <w:t>. Recently, Pexman et al. (2019)</w:t>
+      </w:r>
+      <w:r>
+        <w:rPr>
+          <w:rFonts w:ascii="Times New Roman" w:hAnsi="Times New Roman" w:cs="Times New Roman"/>
+          <w:sz w:val="24"/>
+          <w:szCs w:val="24"/>
+        </w:rPr>
+        <w:t xml:space="preserve"> </w:t>
+      </w:r>
+      <w:r>
+        <w:rPr>
+          <w:rFonts w:ascii="Times New Roman" w:hAnsi="Times New Roman" w:cs="Times New Roman"/>
+          <w:sz w:val="24"/>
+          <w:szCs w:val="24"/>
+        </w:rPr>
+        <w:t>colle</w:t>
+      </w:r>
+      <w:r>
+        <w:rPr>
+          <w:rFonts w:ascii="Times New Roman" w:hAnsi="Times New Roman" w:cs="Times New Roman"/>
+          <w:sz w:val="24"/>
+          <w:szCs w:val="24"/>
+        </w:rPr>
+        <w:t xml:space="preserve">cted </w:t>
+      </w:r>
+      <w:r>
+        <w:rPr>
+          <w:rFonts w:ascii="Times New Roman" w:hAnsi="Times New Roman" w:cs="Times New Roman"/>
+          <w:sz w:val="24"/>
+          <w:szCs w:val="24"/>
+        </w:rPr>
+        <w:t>body-object interaction ratings (BOI) for over 9000 English words</w:t>
+      </w:r>
+      <w:r>
+        <w:rPr>
+          <w:rFonts w:ascii="Times New Roman" w:hAnsi="Times New Roman" w:cs="Times New Roman"/>
+          <w:sz w:val="24"/>
+          <w:szCs w:val="24"/>
+        </w:rPr>
+        <w:t>, which were</w:t>
+      </w:r>
+      <w:r>
+        <w:rPr>
+          <w:rFonts w:ascii="Times New Roman" w:hAnsi="Times New Roman" w:cs="Times New Roman"/>
+          <w:sz w:val="24"/>
+          <w:szCs w:val="24"/>
+        </w:rPr>
+        <w:t xml:space="preserve"> elicited via a 1-7 scale</w:t>
+      </w:r>
+      <w:r>
+        <w:rPr>
+          <w:rFonts w:ascii="Times New Roman" w:hAnsi="Times New Roman" w:cs="Times New Roman"/>
+          <w:sz w:val="24"/>
+          <w:szCs w:val="24"/>
+        </w:rPr>
+        <w:t xml:space="preserve"> such that</w:t>
+      </w:r>
+      <w:r>
+        <w:rPr>
+          <w:rFonts w:ascii="Times New Roman" w:hAnsi="Times New Roman" w:cs="Times New Roman"/>
+          <w:sz w:val="24"/>
+          <w:szCs w:val="24"/>
+        </w:rPr>
+        <w:t xml:space="preserve"> higher values denotate</w:t>
+      </w:r>
+      <w:r>
+        <w:rPr>
+          <w:rFonts w:ascii="Times New Roman" w:hAnsi="Times New Roman" w:cs="Times New Roman"/>
+          <w:sz w:val="24"/>
+          <w:szCs w:val="24"/>
+        </w:rPr>
+        <w:t>d a</w:t>
+      </w:r>
+      <w:r>
+        <w:rPr>
+          <w:rFonts w:ascii="Times New Roman" w:hAnsi="Times New Roman" w:cs="Times New Roman"/>
+          <w:sz w:val="24"/>
+          <w:szCs w:val="24"/>
+        </w:rPr>
+        <w:t xml:space="preserve"> greater degree of</w:t>
+      </w:r>
+      <w:r>
+        <w:rPr>
+          <w:rFonts w:ascii="Times New Roman" w:hAnsi="Times New Roman" w:cs="Times New Roman"/>
+          <w:sz w:val="24"/>
+          <w:szCs w:val="24"/>
+        </w:rPr>
+        <w:t xml:space="preserve"> perceived</w:t>
+      </w:r>
+      <w:r>
+        <w:rPr>
+          <w:rFonts w:ascii="Times New Roman" w:hAnsi="Times New Roman" w:cs="Times New Roman"/>
+          <w:sz w:val="24"/>
+          <w:szCs w:val="24"/>
+        </w:rPr>
+        <w:t xml:space="preserve"> interactivity.</w:t>
+      </w:r>
+      <w:r>
+        <w:rPr>
+          <w:rFonts w:ascii="Times New Roman" w:hAnsi="Times New Roman" w:cs="Times New Roman"/>
+          <w:sz w:val="24"/>
+          <w:szCs w:val="24"/>
+        </w:rPr>
+        <w:t xml:space="preserve"> Consistent with an emobidied cognition approach, BOI ratings have </w:t>
+      </w:r>
+      <w:r>
+        <w:rPr>
+          <w:rFonts w:ascii="Times New Roman" w:hAnsi="Times New Roman" w:cs="Times New Roman"/>
+          <w:sz w:val="24"/>
+          <w:szCs w:val="24"/>
+        </w:rPr>
+        <w:t xml:space="preserve">been shown to be consistent with existing measures of semantic knowledge. </w:t>
+      </w:r>
+      <w:r>
+        <w:rPr>
+          <w:rFonts w:ascii="Times New Roman" w:hAnsi="Times New Roman" w:cs="Times New Roman"/>
+          <w:sz w:val="24"/>
+          <w:szCs w:val="24"/>
+        </w:rPr>
+        <w:t>Overall, the authors</w:t>
+      </w:r>
+      <w:r>
+        <w:rPr>
+          <w:rFonts w:ascii="Times New Roman" w:hAnsi="Times New Roman" w:cs="Times New Roman"/>
+          <w:sz w:val="24"/>
+          <w:szCs w:val="24"/>
+        </w:rPr>
+        <w:t xml:space="preserve"> demonstrated that </w:t>
+      </w:r>
+      <w:r>
+        <w:rPr>
+          <w:rFonts w:ascii="Times New Roman" w:hAnsi="Times New Roman" w:cs="Times New Roman"/>
+          <w:sz w:val="24"/>
+          <w:szCs w:val="24"/>
+        </w:rPr>
+        <w:t>BOI was a</w:t>
+      </w:r>
+      <w:r>
+        <w:rPr>
+          <w:rFonts w:ascii="Times New Roman" w:hAnsi="Times New Roman" w:cs="Times New Roman"/>
+          <w:sz w:val="24"/>
+          <w:szCs w:val="24"/>
+        </w:rPr>
+        <w:t xml:space="preserve"> strong predictor of responses in semantic decision tasks. </w:t>
+      </w:r>
+      <w:r>
+        <w:rPr>
+          <w:rFonts w:ascii="Times New Roman" w:hAnsi="Times New Roman" w:cs="Times New Roman"/>
+          <w:sz w:val="24"/>
+          <w:szCs w:val="24"/>
+        </w:rPr>
+        <w:t>Specifically,</w:t>
+      </w:r>
+      <w:r>
+        <w:rPr>
+          <w:rFonts w:ascii="Times New Roman" w:hAnsi="Times New Roman" w:cs="Times New Roman"/>
+          <w:sz w:val="24"/>
+          <w:szCs w:val="24"/>
+        </w:rPr>
+        <w:t xml:space="preserve"> BOI facilitated lexical decision responses derived from the English Lexicon Project (</w:t>
+      </w:r>
+      <w:r>
+        <w:rPr>
+          <w:rFonts w:ascii="Times New Roman" w:hAnsi="Times New Roman" w:cs="Times New Roman"/>
+          <w:sz w:val="24"/>
+          <w:szCs w:val="24"/>
+          <w:highlight w:val="cyan"/>
+        </w:rPr>
+        <w:t>Balota et al., 2007</w:t>
+      </w:r>
+      <w:r>
+        <w:rPr>
+          <w:rFonts w:ascii="Times New Roman" w:hAnsi="Times New Roman" w:cs="Times New Roman"/>
+          <w:sz w:val="24"/>
+          <w:szCs w:val="24"/>
+        </w:rPr>
+        <w:t>) and responses from the Calgary Semantic Decision Project (</w:t>
+      </w:r>
+      <w:r>
+        <w:rPr>
+          <w:rFonts w:ascii="Times New Roman" w:hAnsi="Times New Roman" w:cs="Times New Roman"/>
+          <w:sz w:val="24"/>
+          <w:szCs w:val="24"/>
+          <w:highlight w:val="cyan"/>
         </w:rPr>
         <w:t>Pexman</w:t>
       </w:r>
-      <w:proofErr w:type="spellEnd"/>
-      <w:r>
-        <w:rPr>
-          <w:rFonts w:ascii="Times New Roman" w:hAnsi="Times New Roman" w:cs="Times New Roman"/>
-          <w:sz w:val="24"/>
-          <w:szCs w:val="24"/>
-        </w:rPr>
-        <w:t xml:space="preserve"> and colleagues (</w:t>
-      </w:r>
       <w:r>
         <w:rPr>
           <w:rFonts w:ascii="Times New Roman" w:hAnsi="Times New Roman" w:cs="Times New Roman"/>
@@ -3236,9 +3442,8 @@
           <w:szCs w:val="24"/>
           <w:highlight w:val="cyan"/>
         </w:rPr>
-        <w:t xml:space="preserve">Muraki, Siddiqui, &amp; </w:t>
-      </w:r>
-      <w:proofErr w:type="spellStart"/>
+        <w:t>, Heard, Lloyd, &amp; Yap</w:t>
+      </w:r>
       <w:r>
         <w:rPr>
           <w:rFonts w:ascii="Times New Roman" w:hAnsi="Times New Roman" w:cs="Times New Roman"/>
@@ -3246,9 +3451,56 @@
           <w:szCs w:val="24"/>
           <w:highlight w:val="cyan"/>
         </w:rPr>
-        <w:t>Pexman</w:t>
-      </w:r>
-      <w:proofErr w:type="spellEnd"/>
+        <w:t>, 2017</w:t>
+      </w:r>
+      <w:r>
+        <w:rPr>
+          <w:rFonts w:ascii="Times New Roman" w:hAnsi="Times New Roman" w:cs="Times New Roman"/>
+          <w:sz w:val="24"/>
+          <w:szCs w:val="24"/>
+        </w:rPr>
+        <w:t xml:space="preserve">). Importantly, for both tasks, any benefits of BOI on responding were only apparent when pairs were sufficiently high in BOI (i.e., BOI ratings above the midpoint). </w:t>
+      </w:r>
+      <w:r>
+        <w:rPr>
+          <w:rFonts w:ascii="Times New Roman" w:hAnsi="Times New Roman" w:cs="Times New Roman"/>
+          <w:sz w:val="24"/>
+          <w:szCs w:val="24"/>
+        </w:rPr>
+        <w:t>L</w:t>
+      </w:r>
+      <w:r>
+        <w:rPr>
+          <w:rFonts w:ascii="Times New Roman" w:hAnsi="Times New Roman" w:cs="Times New Roman"/>
+          <w:sz w:val="24"/>
+          <w:szCs w:val="24"/>
+        </w:rPr>
+        <w:t xml:space="preserve">ow BOI items, which reflected more abstract concepts, </w:t>
+      </w:r>
+      <w:r>
+        <w:rPr>
+          <w:rFonts w:ascii="Times New Roman" w:hAnsi="Times New Roman" w:cs="Times New Roman"/>
+          <w:sz w:val="24"/>
+          <w:szCs w:val="24"/>
+        </w:rPr>
+        <w:t xml:space="preserve">were associated with responses that were both less accurate and slower. </w:t>
+      </w:r>
+      <w:r>
+        <w:rPr>
+          <w:rFonts w:ascii="Times New Roman" w:hAnsi="Times New Roman" w:cs="Times New Roman"/>
+          <w:sz w:val="24"/>
+          <w:szCs w:val="24"/>
+        </w:rPr>
+        <w:t>Separately</w:t>
+      </w:r>
+      <w:r>
+        <w:rPr>
+          <w:rFonts w:ascii="Times New Roman" w:hAnsi="Times New Roman" w:cs="Times New Roman"/>
+          <w:sz w:val="24"/>
+          <w:szCs w:val="24"/>
+        </w:rPr>
+        <w:t xml:space="preserve">, </w:t>
+      </w:r>
       <w:r>
         <w:rPr>
           <w:rFonts w:ascii="Times New Roman" w:hAnsi="Times New Roman" w:cs="Times New Roman"/>
@@ -3256,157 +3508,7 @@
           <w:szCs w:val="24"/>
           <w:highlight w:val="cyan"/>
         </w:rPr>
-        <w:t>, 2022</w:t>
-      </w:r>
-      <w:r>
-        <w:rPr>
-          <w:rFonts w:ascii="Times New Roman" w:hAnsi="Times New Roman" w:cs="Times New Roman"/>
-          <w:sz w:val="24"/>
-          <w:szCs w:val="24"/>
-        </w:rPr>
-        <w:t xml:space="preserve">; </w:t>
-      </w:r>
-      <w:proofErr w:type="spellStart"/>
-      <w:r>
-        <w:rPr>
-          <w:rFonts w:ascii="Times New Roman" w:hAnsi="Times New Roman" w:cs="Times New Roman"/>
-          <w:sz w:val="24"/>
-          <w:szCs w:val="24"/>
-          <w:highlight w:val="cyan"/>
-        </w:rPr>
-        <w:t>Pexman</w:t>
-      </w:r>
-      <w:proofErr w:type="spellEnd"/>
-      <w:r>
-        <w:rPr>
-          <w:rFonts w:ascii="Times New Roman" w:hAnsi="Times New Roman" w:cs="Times New Roman"/>
-          <w:sz w:val="24"/>
-          <w:szCs w:val="24"/>
-          <w:highlight w:val="cyan"/>
-        </w:rPr>
-        <w:t xml:space="preserve">, Muraki, Sidhu, </w:t>
-      </w:r>
-      <w:proofErr w:type="spellStart"/>
-      <w:r>
-        <w:rPr>
-          <w:rFonts w:ascii="Times New Roman" w:hAnsi="Times New Roman" w:cs="Times New Roman"/>
-          <w:sz w:val="24"/>
-          <w:szCs w:val="24"/>
-          <w:highlight w:val="cyan"/>
-        </w:rPr>
-        <w:t>Siakaluk</w:t>
-      </w:r>
-      <w:proofErr w:type="spellEnd"/>
-      <w:r>
-        <w:rPr>
-          <w:rFonts w:ascii="Times New Roman" w:hAnsi="Times New Roman" w:cs="Times New Roman"/>
-          <w:sz w:val="24"/>
-          <w:szCs w:val="24"/>
-          <w:highlight w:val="cyan"/>
-        </w:rPr>
-        <w:t xml:space="preserve">, </w:t>
-      </w:r>
-      <w:r>
-        <w:rPr>
-          <w:rFonts w:ascii="Times New Roman" w:hAnsi="Times New Roman" w:cs="Times New Roman"/>
-          <w:sz w:val="24"/>
-          <w:szCs w:val="24"/>
-          <w:highlight w:val="cyan"/>
-        </w:rPr>
-        <w:t xml:space="preserve">&amp; </w:t>
-      </w:r>
-      <w:r>
-        <w:rPr>
-          <w:rFonts w:ascii="Times New Roman" w:hAnsi="Times New Roman" w:cs="Times New Roman"/>
-          <w:sz w:val="24"/>
-          <w:szCs w:val="24"/>
-          <w:highlight w:val="cyan"/>
-        </w:rPr>
-        <w:t>Yap</w:t>
-      </w:r>
-      <w:r>
-        <w:rPr>
-          <w:rFonts w:ascii="Times New Roman" w:hAnsi="Times New Roman" w:cs="Times New Roman"/>
-          <w:sz w:val="24"/>
-          <w:szCs w:val="24"/>
-          <w:highlight w:val="cyan"/>
-        </w:rPr>
-        <w:t xml:space="preserve">, </w:t>
-      </w:r>
-      <w:r>
-        <w:rPr>
-          <w:rFonts w:ascii="Times New Roman" w:hAnsi="Times New Roman" w:cs="Times New Roman"/>
-          <w:sz w:val="24"/>
-          <w:szCs w:val="24"/>
-          <w:highlight w:val="cyan"/>
-        </w:rPr>
-        <w:t>2019</w:t>
-      </w:r>
-      <w:r>
-        <w:rPr>
-          <w:rFonts w:ascii="Times New Roman" w:hAnsi="Times New Roman" w:cs="Times New Roman"/>
-          <w:sz w:val="24"/>
-          <w:szCs w:val="24"/>
-        </w:rPr>
-        <w:t xml:space="preserve">; </w:t>
-      </w:r>
-      <w:r>
-        <w:rPr>
-          <w:rFonts w:ascii="Times New Roman" w:hAnsi="Times New Roman" w:cs="Times New Roman"/>
-          <w:sz w:val="24"/>
-          <w:szCs w:val="24"/>
-          <w:highlight w:val="cyan"/>
-        </w:rPr>
-        <w:t xml:space="preserve">Tillotson, </w:t>
-      </w:r>
-      <w:proofErr w:type="spellStart"/>
-      <w:r>
-        <w:rPr>
-          <w:rFonts w:ascii="Times New Roman" w:hAnsi="Times New Roman" w:cs="Times New Roman"/>
-          <w:sz w:val="24"/>
-          <w:szCs w:val="24"/>
-          <w:highlight w:val="cyan"/>
-        </w:rPr>
-        <w:t>Siakaluk</w:t>
-      </w:r>
-      <w:proofErr w:type="spellEnd"/>
-      <w:r>
-        <w:rPr>
-          <w:rFonts w:ascii="Times New Roman" w:hAnsi="Times New Roman" w:cs="Times New Roman"/>
-          <w:sz w:val="24"/>
-          <w:szCs w:val="24"/>
-          <w:highlight w:val="cyan"/>
-        </w:rPr>
-        <w:t xml:space="preserve">, &amp; </w:t>
-      </w:r>
-      <w:proofErr w:type="spellStart"/>
-      <w:r>
-        <w:rPr>
-          <w:rFonts w:ascii="Times New Roman" w:hAnsi="Times New Roman" w:cs="Times New Roman"/>
-          <w:sz w:val="24"/>
-          <w:szCs w:val="24"/>
-          <w:highlight w:val="cyan"/>
-        </w:rPr>
-        <w:t>Pexman</w:t>
-      </w:r>
-      <w:proofErr w:type="spellEnd"/>
-      <w:r>
-        <w:rPr>
-          <w:rFonts w:ascii="Times New Roman" w:hAnsi="Times New Roman" w:cs="Times New Roman"/>
-          <w:sz w:val="24"/>
-          <w:szCs w:val="24"/>
-          <w:highlight w:val="cyan"/>
-        </w:rPr>
-        <w:t>, 2008</w:t>
-      </w:r>
-      <w:r>
-        <w:rPr>
-          <w:rFonts w:ascii="Times New Roman" w:hAnsi="Times New Roman" w:cs="Times New Roman"/>
-          <w:sz w:val="24"/>
-          <w:szCs w:val="24"/>
-          <w:highlight w:val="cyan"/>
-        </w:rPr>
-        <w:t>)</w:t>
+        <w:t>Heard, Madan, Protzner, and Pexman (2019)</w:t>
       </w:r>
       <w:r>
         <w:rPr>
@@ -3422,420 +3524,6 @@
           <w:sz w:val="24"/>
           <w:szCs w:val="24"/>
         </w:rPr>
-        <w:t xml:space="preserve">have </w:t>
-      </w:r>
-      <w:r>
-        <w:rPr>
-          <w:rFonts w:ascii="Times New Roman" w:hAnsi="Times New Roman" w:cs="Times New Roman"/>
-          <w:sz w:val="24"/>
-          <w:szCs w:val="24"/>
-        </w:rPr>
-        <w:t xml:space="preserve">attempted to quantify the degree to which individuals </w:t>
-      </w:r>
-      <w:r>
-        <w:rPr>
-          <w:rFonts w:ascii="Times New Roman" w:hAnsi="Times New Roman" w:cs="Times New Roman"/>
-          <w:sz w:val="24"/>
-          <w:szCs w:val="24"/>
-        </w:rPr>
-        <w:t xml:space="preserve">perceive that they can </w:t>
-      </w:r>
-      <w:r>
-        <w:rPr>
-          <w:rFonts w:ascii="Times New Roman" w:hAnsi="Times New Roman" w:cs="Times New Roman"/>
-          <w:sz w:val="24"/>
-          <w:szCs w:val="24"/>
-        </w:rPr>
-        <w:t xml:space="preserve">interact with </w:t>
-      </w:r>
-      <w:r>
-        <w:rPr>
-          <w:rFonts w:ascii="Times New Roman" w:hAnsi="Times New Roman" w:cs="Times New Roman"/>
-          <w:sz w:val="24"/>
-          <w:szCs w:val="24"/>
-        </w:rPr>
-        <w:t xml:space="preserve">a variety of </w:t>
-      </w:r>
-      <w:r>
-        <w:rPr>
-          <w:rFonts w:ascii="Times New Roman" w:hAnsi="Times New Roman" w:cs="Times New Roman"/>
-          <w:sz w:val="24"/>
-          <w:szCs w:val="24"/>
-        </w:rPr>
-        <w:t>objects</w:t>
-      </w:r>
-      <w:r>
-        <w:rPr>
-          <w:rFonts w:ascii="Times New Roman" w:hAnsi="Times New Roman" w:cs="Times New Roman"/>
-          <w:sz w:val="24"/>
-          <w:szCs w:val="24"/>
-        </w:rPr>
-        <w:t xml:space="preserve">. Recently, </w:t>
-      </w:r>
-      <w:proofErr w:type="spellStart"/>
-      <w:r>
-        <w:rPr>
-          <w:rFonts w:ascii="Times New Roman" w:hAnsi="Times New Roman" w:cs="Times New Roman"/>
-          <w:sz w:val="24"/>
-          <w:szCs w:val="24"/>
-        </w:rPr>
-        <w:t>Pexman</w:t>
-      </w:r>
-      <w:proofErr w:type="spellEnd"/>
-      <w:r>
-        <w:rPr>
-          <w:rFonts w:ascii="Times New Roman" w:hAnsi="Times New Roman" w:cs="Times New Roman"/>
-          <w:sz w:val="24"/>
-          <w:szCs w:val="24"/>
-        </w:rPr>
-        <w:t xml:space="preserve"> et al. (2019)</w:t>
-      </w:r>
-      <w:r>
-        <w:rPr>
-          <w:rFonts w:ascii="Times New Roman" w:hAnsi="Times New Roman" w:cs="Times New Roman"/>
-          <w:sz w:val="24"/>
-          <w:szCs w:val="24"/>
-        </w:rPr>
-        <w:t xml:space="preserve"> </w:t>
-      </w:r>
-      <w:r>
-        <w:rPr>
-          <w:rFonts w:ascii="Times New Roman" w:hAnsi="Times New Roman" w:cs="Times New Roman"/>
-          <w:sz w:val="24"/>
-          <w:szCs w:val="24"/>
-        </w:rPr>
-        <w:t>colle</w:t>
-      </w:r>
-      <w:r>
-        <w:rPr>
-          <w:rFonts w:ascii="Times New Roman" w:hAnsi="Times New Roman" w:cs="Times New Roman"/>
-          <w:sz w:val="24"/>
-          <w:szCs w:val="24"/>
-        </w:rPr>
-        <w:t xml:space="preserve">cted </w:t>
-      </w:r>
-      <w:r>
-        <w:rPr>
-          <w:rFonts w:ascii="Times New Roman" w:hAnsi="Times New Roman" w:cs="Times New Roman"/>
-          <w:sz w:val="24"/>
-          <w:szCs w:val="24"/>
-        </w:rPr>
-        <w:t>body-object interaction ratings (BOI) for over 9000 English words</w:t>
-      </w:r>
-      <w:r>
-        <w:rPr>
-          <w:rFonts w:ascii="Times New Roman" w:hAnsi="Times New Roman" w:cs="Times New Roman"/>
-          <w:sz w:val="24"/>
-          <w:szCs w:val="24"/>
-        </w:rPr>
-        <w:t>, which were</w:t>
-      </w:r>
-      <w:r>
-        <w:rPr>
-          <w:rFonts w:ascii="Times New Roman" w:hAnsi="Times New Roman" w:cs="Times New Roman"/>
-          <w:sz w:val="24"/>
-          <w:szCs w:val="24"/>
-        </w:rPr>
-        <w:t xml:space="preserve"> elicited via a 1-7 scale</w:t>
-      </w:r>
-      <w:r>
-        <w:rPr>
-          <w:rFonts w:ascii="Times New Roman" w:hAnsi="Times New Roman" w:cs="Times New Roman"/>
-          <w:sz w:val="24"/>
-          <w:szCs w:val="24"/>
-        </w:rPr>
-        <w:t xml:space="preserve"> such that</w:t>
-      </w:r>
-      <w:r>
-        <w:rPr>
-          <w:rFonts w:ascii="Times New Roman" w:hAnsi="Times New Roman" w:cs="Times New Roman"/>
-          <w:sz w:val="24"/>
-          <w:szCs w:val="24"/>
-        </w:rPr>
-        <w:t xml:space="preserve"> higher values denotate</w:t>
-      </w:r>
-      <w:r>
-        <w:rPr>
-          <w:rFonts w:ascii="Times New Roman" w:hAnsi="Times New Roman" w:cs="Times New Roman"/>
-          <w:sz w:val="24"/>
-          <w:szCs w:val="24"/>
-        </w:rPr>
-        <w:t>d a</w:t>
-      </w:r>
-      <w:r>
-        <w:rPr>
-          <w:rFonts w:ascii="Times New Roman" w:hAnsi="Times New Roman" w:cs="Times New Roman"/>
-          <w:sz w:val="24"/>
-          <w:szCs w:val="24"/>
-        </w:rPr>
-        <w:t xml:space="preserve"> greater degree of</w:t>
-      </w:r>
-      <w:r>
-        <w:rPr>
-          <w:rFonts w:ascii="Times New Roman" w:hAnsi="Times New Roman" w:cs="Times New Roman"/>
-          <w:sz w:val="24"/>
-          <w:szCs w:val="24"/>
-        </w:rPr>
-        <w:t xml:space="preserve"> perceived</w:t>
-      </w:r>
-      <w:r>
-        <w:rPr>
-          <w:rFonts w:ascii="Times New Roman" w:hAnsi="Times New Roman" w:cs="Times New Roman"/>
-          <w:sz w:val="24"/>
-          <w:szCs w:val="24"/>
-        </w:rPr>
-        <w:t xml:space="preserve"> interactivity.</w:t>
-      </w:r>
-      <w:r>
-        <w:rPr>
-          <w:rFonts w:ascii="Times New Roman" w:hAnsi="Times New Roman" w:cs="Times New Roman"/>
-          <w:sz w:val="24"/>
-          <w:szCs w:val="24"/>
-        </w:rPr>
-        <w:t xml:space="preserve"> Consistent with an </w:t>
-      </w:r>
-      <w:proofErr w:type="spellStart"/>
-      <w:r>
-        <w:rPr>
-          <w:rFonts w:ascii="Times New Roman" w:hAnsi="Times New Roman" w:cs="Times New Roman"/>
-          <w:sz w:val="24"/>
-          <w:szCs w:val="24"/>
-        </w:rPr>
-        <w:t>emobidied</w:t>
-      </w:r>
-      <w:proofErr w:type="spellEnd"/>
-      <w:r>
-        <w:rPr>
-          <w:rFonts w:ascii="Times New Roman" w:hAnsi="Times New Roman" w:cs="Times New Roman"/>
-          <w:sz w:val="24"/>
-          <w:szCs w:val="24"/>
-        </w:rPr>
-        <w:t xml:space="preserve"> cognition approach, BOI ratings have </w:t>
-      </w:r>
-      <w:r>
-        <w:rPr>
-          <w:rFonts w:ascii="Times New Roman" w:hAnsi="Times New Roman" w:cs="Times New Roman"/>
-          <w:sz w:val="24"/>
-          <w:szCs w:val="24"/>
-        </w:rPr>
-        <w:t xml:space="preserve">been shown to be consistent with existing measures of semantic knowledge. </w:t>
-      </w:r>
-      <w:r>
-        <w:rPr>
-          <w:rFonts w:ascii="Times New Roman" w:hAnsi="Times New Roman" w:cs="Times New Roman"/>
-          <w:sz w:val="24"/>
-          <w:szCs w:val="24"/>
-        </w:rPr>
-        <w:t>Overall, the authors</w:t>
-      </w:r>
-      <w:r>
-        <w:rPr>
-          <w:rFonts w:ascii="Times New Roman" w:hAnsi="Times New Roman" w:cs="Times New Roman"/>
-          <w:sz w:val="24"/>
-          <w:szCs w:val="24"/>
-        </w:rPr>
-        <w:t xml:space="preserve"> demonstrated that </w:t>
-      </w:r>
-      <w:r>
-        <w:rPr>
-          <w:rFonts w:ascii="Times New Roman" w:hAnsi="Times New Roman" w:cs="Times New Roman"/>
-          <w:sz w:val="24"/>
-          <w:szCs w:val="24"/>
-        </w:rPr>
-        <w:t>BOI was a</w:t>
-      </w:r>
-      <w:r>
-        <w:rPr>
-          <w:rFonts w:ascii="Times New Roman" w:hAnsi="Times New Roman" w:cs="Times New Roman"/>
-          <w:sz w:val="24"/>
-          <w:szCs w:val="24"/>
-        </w:rPr>
-        <w:t xml:space="preserve"> strong predictor of responses in semantic decision tasks. </w:t>
-      </w:r>
-      <w:r>
-        <w:rPr>
-          <w:rFonts w:ascii="Times New Roman" w:hAnsi="Times New Roman" w:cs="Times New Roman"/>
-          <w:sz w:val="24"/>
-          <w:szCs w:val="24"/>
-        </w:rPr>
-        <w:t>Specifically,</w:t>
-      </w:r>
-      <w:r>
-        <w:rPr>
-          <w:rFonts w:ascii="Times New Roman" w:hAnsi="Times New Roman" w:cs="Times New Roman"/>
-          <w:sz w:val="24"/>
-          <w:szCs w:val="24"/>
-        </w:rPr>
-        <w:t xml:space="preserve"> BOI facilitated lexical decision responses derived from the English Lexicon Project (</w:t>
-      </w:r>
-      <w:proofErr w:type="spellStart"/>
-      <w:r>
-        <w:rPr>
-          <w:rFonts w:ascii="Times New Roman" w:hAnsi="Times New Roman" w:cs="Times New Roman"/>
-          <w:sz w:val="24"/>
-          <w:szCs w:val="24"/>
-          <w:highlight w:val="cyan"/>
-        </w:rPr>
-        <w:t>Balota</w:t>
-      </w:r>
-      <w:proofErr w:type="spellEnd"/>
-      <w:r>
-        <w:rPr>
-          <w:rFonts w:ascii="Times New Roman" w:hAnsi="Times New Roman" w:cs="Times New Roman"/>
-          <w:sz w:val="24"/>
-          <w:szCs w:val="24"/>
-          <w:highlight w:val="cyan"/>
-        </w:rPr>
-        <w:t xml:space="preserve"> et al., 2007</w:t>
-      </w:r>
-      <w:r>
-        <w:rPr>
-          <w:rFonts w:ascii="Times New Roman" w:hAnsi="Times New Roman" w:cs="Times New Roman"/>
-          <w:sz w:val="24"/>
-          <w:szCs w:val="24"/>
-        </w:rPr>
-        <w:t>) and responses from the Calgary Semantic Decision Project (</w:t>
-      </w:r>
-      <w:proofErr w:type="spellStart"/>
-      <w:r>
-        <w:rPr>
-          <w:rFonts w:ascii="Times New Roman" w:hAnsi="Times New Roman" w:cs="Times New Roman"/>
-          <w:sz w:val="24"/>
-          <w:szCs w:val="24"/>
-          <w:highlight w:val="cyan"/>
-        </w:rPr>
-        <w:t>Pexman</w:t>
-      </w:r>
-      <w:proofErr w:type="spellEnd"/>
-      <w:r>
-        <w:rPr>
-          <w:rFonts w:ascii="Times New Roman" w:hAnsi="Times New Roman" w:cs="Times New Roman"/>
-          <w:sz w:val="24"/>
-          <w:szCs w:val="24"/>
-          <w:highlight w:val="cyan"/>
-        </w:rPr>
-        <w:t>, Heard, Lloyd, &amp; Yap</w:t>
-      </w:r>
-      <w:r>
-        <w:rPr>
-          <w:rFonts w:ascii="Times New Roman" w:hAnsi="Times New Roman" w:cs="Times New Roman"/>
-          <w:sz w:val="24"/>
-          <w:szCs w:val="24"/>
-          <w:highlight w:val="cyan"/>
-        </w:rPr>
-        <w:t>, 2017</w:t>
-      </w:r>
-      <w:r>
-        <w:rPr>
-          <w:rFonts w:ascii="Times New Roman" w:hAnsi="Times New Roman" w:cs="Times New Roman"/>
-          <w:sz w:val="24"/>
-          <w:szCs w:val="24"/>
-        </w:rPr>
-        <w:t xml:space="preserve">). Importantly, for both tasks, any benefits of BOI on responding were only apparent when pairs were sufficiently high in BOI (i.e., BOI ratings above the midpoint). </w:t>
-      </w:r>
-      <w:r>
-        <w:rPr>
-          <w:rFonts w:ascii="Times New Roman" w:hAnsi="Times New Roman" w:cs="Times New Roman"/>
-          <w:sz w:val="24"/>
-          <w:szCs w:val="24"/>
-        </w:rPr>
-        <w:t>L</w:t>
-      </w:r>
-      <w:r>
-        <w:rPr>
-          <w:rFonts w:ascii="Times New Roman" w:hAnsi="Times New Roman" w:cs="Times New Roman"/>
-          <w:sz w:val="24"/>
-          <w:szCs w:val="24"/>
-        </w:rPr>
-        <w:t xml:space="preserve">ow BOI items, which reflected more abstract concepts, </w:t>
-      </w:r>
-      <w:r>
-        <w:rPr>
-          <w:rFonts w:ascii="Times New Roman" w:hAnsi="Times New Roman" w:cs="Times New Roman"/>
-          <w:sz w:val="24"/>
-          <w:szCs w:val="24"/>
-        </w:rPr>
-        <w:t xml:space="preserve">were associated with responses that were both less accurate and slower. </w:t>
-      </w:r>
-      <w:r>
-        <w:rPr>
-          <w:rFonts w:ascii="Times New Roman" w:hAnsi="Times New Roman" w:cs="Times New Roman"/>
-          <w:sz w:val="24"/>
-          <w:szCs w:val="24"/>
-        </w:rPr>
-        <w:t>Separately</w:t>
-      </w:r>
-      <w:r>
-        <w:rPr>
-          <w:rFonts w:ascii="Times New Roman" w:hAnsi="Times New Roman" w:cs="Times New Roman"/>
-          <w:sz w:val="24"/>
-          <w:szCs w:val="24"/>
-        </w:rPr>
-        <w:t xml:space="preserve">, </w:t>
-      </w:r>
-      <w:r>
-        <w:rPr>
-          <w:rFonts w:ascii="Times New Roman" w:hAnsi="Times New Roman" w:cs="Times New Roman"/>
-          <w:sz w:val="24"/>
-          <w:szCs w:val="24"/>
-          <w:highlight w:val="cyan"/>
-        </w:rPr>
-        <w:t xml:space="preserve">Heard, Madan, </w:t>
-      </w:r>
-      <w:proofErr w:type="spellStart"/>
-      <w:r>
-        <w:rPr>
-          <w:rFonts w:ascii="Times New Roman" w:hAnsi="Times New Roman" w:cs="Times New Roman"/>
-          <w:sz w:val="24"/>
-          <w:szCs w:val="24"/>
-          <w:highlight w:val="cyan"/>
-        </w:rPr>
-        <w:t>Protzner</w:t>
-      </w:r>
-      <w:proofErr w:type="spellEnd"/>
-      <w:r>
-        <w:rPr>
-          <w:rFonts w:ascii="Times New Roman" w:hAnsi="Times New Roman" w:cs="Times New Roman"/>
-          <w:sz w:val="24"/>
-          <w:szCs w:val="24"/>
-          <w:highlight w:val="cyan"/>
-        </w:rPr>
-        <w:t xml:space="preserve">, and </w:t>
-      </w:r>
-      <w:proofErr w:type="spellStart"/>
-      <w:r>
-        <w:rPr>
-          <w:rFonts w:ascii="Times New Roman" w:hAnsi="Times New Roman" w:cs="Times New Roman"/>
-          <w:sz w:val="24"/>
-          <w:szCs w:val="24"/>
-          <w:highlight w:val="cyan"/>
-        </w:rPr>
-        <w:t>Pexman</w:t>
-      </w:r>
-      <w:proofErr w:type="spellEnd"/>
-      <w:r>
-        <w:rPr>
-          <w:rFonts w:ascii="Times New Roman" w:hAnsi="Times New Roman" w:cs="Times New Roman"/>
-          <w:sz w:val="24"/>
-          <w:szCs w:val="24"/>
-          <w:highlight w:val="cyan"/>
-        </w:rPr>
-        <w:t xml:space="preserve"> (2019)</w:t>
-      </w:r>
-      <w:r>
-        <w:rPr>
-          <w:rFonts w:ascii="Times New Roman" w:hAnsi="Times New Roman" w:cs="Times New Roman"/>
-          <w:sz w:val="24"/>
-          <w:szCs w:val="24"/>
-        </w:rPr>
-        <w:t xml:space="preserve"> </w:t>
-      </w:r>
-      <w:r>
-        <w:rPr>
-          <w:rFonts w:ascii="Times New Roman" w:hAnsi="Times New Roman" w:cs="Times New Roman"/>
-          <w:sz w:val="24"/>
-          <w:szCs w:val="24"/>
-        </w:rPr>
         <w:t>demonstrated t</w:t>
       </w:r>
       <w:r>
@@ -3876,25 +3564,7 @@
           <w:sz w:val="24"/>
           <w:szCs w:val="24"/>
         </w:rPr>
-        <w:t xml:space="preserve"> ratings of motor dimensionality (</w:t>
-      </w:r>
-      <w:proofErr w:type="spellStart"/>
-      <w:r>
-        <w:rPr>
-          <w:rFonts w:ascii="Times New Roman" w:hAnsi="Times New Roman" w:cs="Times New Roman"/>
-          <w:sz w:val="24"/>
-          <w:szCs w:val="24"/>
-        </w:rPr>
-        <w:t>graspability</w:t>
-      </w:r>
-      <w:proofErr w:type="spellEnd"/>
-      <w:r>
-        <w:rPr>
-          <w:rFonts w:ascii="Times New Roman" w:hAnsi="Times New Roman" w:cs="Times New Roman"/>
-          <w:sz w:val="24"/>
-          <w:szCs w:val="24"/>
-        </w:rPr>
-        <w:t xml:space="preserve">, ease of pantomime, and number of actions), </w:t>
+        <w:t xml:space="preserve"> ratings of motor dimensionality (graspability, ease of pantomime, and number of actions), </w:t>
       </w:r>
       <w:r>
         <w:rPr>
@@ -3918,25 +3588,7 @@
           <w:sz w:val="24"/>
           <w:szCs w:val="24"/>
         </w:rPr>
-        <w:t xml:space="preserve">Considered alongside findings from </w:t>
-      </w:r>
-      <w:proofErr w:type="spellStart"/>
-      <w:r>
-        <w:rPr>
-          <w:rFonts w:ascii="Times New Roman" w:hAnsi="Times New Roman" w:cs="Times New Roman"/>
-          <w:sz w:val="24"/>
-          <w:szCs w:val="24"/>
-        </w:rPr>
-        <w:t>Pexman</w:t>
-      </w:r>
-      <w:proofErr w:type="spellEnd"/>
-      <w:r>
-        <w:rPr>
-          <w:rFonts w:ascii="Times New Roman" w:hAnsi="Times New Roman" w:cs="Times New Roman"/>
-          <w:sz w:val="24"/>
-          <w:szCs w:val="24"/>
-        </w:rPr>
-        <w:t xml:space="preserve"> et al. (2019), it is evident that sensorimotor information is an important component of word meaning.</w:t>
+        <w:t>Considered alongside findings from Pexman et al. (2019), it is evident that sensorimotor information is an important component of word meaning.</w:t>
       </w:r>
     </w:p>
     <w:p>
@@ -4100,25 +3752,7 @@
           <w:sz w:val="24"/>
           <w:szCs w:val="24"/>
         </w:rPr>
-        <w:t xml:space="preserve">. Indeed, </w:t>
-      </w:r>
-      <w:proofErr w:type="spellStart"/>
-      <w:r>
-        <w:rPr>
-          <w:rFonts w:ascii="Times New Roman" w:hAnsi="Times New Roman" w:cs="Times New Roman"/>
-          <w:sz w:val="24"/>
-          <w:szCs w:val="24"/>
-        </w:rPr>
-        <w:t>Pexman</w:t>
-      </w:r>
-      <w:proofErr w:type="spellEnd"/>
-      <w:r>
-        <w:rPr>
-          <w:rFonts w:ascii="Times New Roman" w:hAnsi="Times New Roman" w:cs="Times New Roman"/>
-          <w:sz w:val="24"/>
-          <w:szCs w:val="24"/>
-        </w:rPr>
-        <w:t xml:space="preserve"> et al. (2019) reported that performance on lexical tasks was only facilitated for high BOI items (e.g., </w:t>
+        <w:t xml:space="preserve">. Indeed, Pexman et al. (2019) reported that performance on lexical tasks was only facilitated for high BOI items (e.g., </w:t>
       </w:r>
       <w:r>
         <w:rPr>
@@ -4276,7 +3910,6 @@
         </w:rPr>
         <w:t xml:space="preserve">see </w:t>
       </w:r>
-      <w:proofErr w:type="spellStart"/>
       <w:r>
         <w:rPr>
           <w:rFonts w:ascii="Times New Roman" w:hAnsi="Times New Roman" w:cs="Times New Roman"/>
@@ -4284,17 +3917,7 @@
           <w:szCs w:val="24"/>
           <w:highlight w:val="cyan"/>
         </w:rPr>
-        <w:t>Barsaolou</w:t>
-      </w:r>
-      <w:proofErr w:type="spellEnd"/>
-      <w:r>
-        <w:rPr>
-          <w:rFonts w:ascii="Times New Roman" w:hAnsi="Times New Roman" w:cs="Times New Roman"/>
-          <w:sz w:val="24"/>
-          <w:szCs w:val="24"/>
-          <w:highlight w:val="cyan"/>
-        </w:rPr>
-        <w:t>, Simmons, Barbey, &amp; Wilson, 2003</w:t>
+        <w:t>Barsaolou, Simmons, Barbey, &amp; Wilson, 2003</w:t>
       </w:r>
       <w:r>
         <w:rPr>
@@ -4834,25 +4457,7 @@
           <w:sz w:val="24"/>
           <w:szCs w:val="24"/>
         </w:rPr>
-        <w:t xml:space="preserve"> (</w:t>
-      </w:r>
-      <w:proofErr w:type="spellStart"/>
-      <w:r>
-        <w:rPr>
-          <w:rFonts w:ascii="Times New Roman" w:hAnsi="Times New Roman" w:cs="Times New Roman"/>
-          <w:sz w:val="24"/>
-          <w:szCs w:val="24"/>
-        </w:rPr>
-        <w:t>Pexman</w:t>
-      </w:r>
-      <w:proofErr w:type="spellEnd"/>
-      <w:r>
-        <w:rPr>
-          <w:rFonts w:ascii="Times New Roman" w:hAnsi="Times New Roman" w:cs="Times New Roman"/>
-          <w:sz w:val="24"/>
-          <w:szCs w:val="24"/>
-        </w:rPr>
-        <w:t xml:space="preserve"> et al., 2019)</w:t>
+        <w:t xml:space="preserve"> (Pexman et al., 2019)</w:t>
       </w:r>
       <w:r>
         <w:rPr>
@@ -5455,7 +5060,6 @@
         </w:rPr>
         <w:t>4.61 (</w:t>
       </w:r>
-      <w:proofErr w:type="spellStart"/>
       <w:r>
         <w:rPr>
           <w:rFonts w:ascii="Times New Roman" w:hAnsi="Times New Roman" w:cs="Times New Roman"/>
@@ -5466,7 +5070,6 @@
         </w:rPr>
         <w:t>sd</w:t>
       </w:r>
-      <w:proofErr w:type="spellEnd"/>
       <w:r>
         <w:rPr>
           <w:rFonts w:ascii="Times New Roman" w:hAnsi="Times New Roman" w:cs="Times New Roman"/>
@@ -5574,7 +5177,6 @@
         </w:rPr>
         <w:t xml:space="preserve"> (</w:t>
       </w:r>
-      <w:proofErr w:type="spellStart"/>
       <w:r>
         <w:rPr>
           <w:rFonts w:ascii="Times New Roman" w:hAnsi="Times New Roman" w:cs="Times New Roman"/>
@@ -5585,7 +5187,6 @@
         </w:rPr>
         <w:t>sd</w:t>
       </w:r>
-      <w:proofErr w:type="spellEnd"/>
       <w:r>
         <w:rPr>
           <w:rFonts w:ascii="Times New Roman" w:hAnsi="Times New Roman" w:cs="Times New Roman"/>
@@ -5627,7 +5228,6 @@
         </w:rPr>
         <w:t xml:space="preserve"> (</w:t>
       </w:r>
-      <w:proofErr w:type="spellStart"/>
       <w:r>
         <w:rPr>
           <w:rFonts w:ascii="Times New Roman" w:hAnsi="Times New Roman" w:cs="Times New Roman"/>
@@ -5638,7 +5238,6 @@
         </w:rPr>
         <w:t>sd</w:t>
       </w:r>
-      <w:proofErr w:type="spellEnd"/>
       <w:r>
         <w:rPr>
           <w:rFonts w:ascii="Times New Roman" w:hAnsi="Times New Roman" w:cs="Times New Roman"/>
@@ -5647,7 +5246,6 @@
         </w:rPr>
         <w:t xml:space="preserve"> = 0.60; </w:t>
       </w:r>
-      <w:proofErr w:type="spellStart"/>
       <w:r>
         <w:rPr>
           <w:rFonts w:ascii="Times New Roman" w:hAnsi="Times New Roman" w:cs="Times New Roman"/>
@@ -5655,17 +5253,7 @@
           <w:szCs w:val="24"/>
           <w:highlight w:val="cyan"/>
         </w:rPr>
-        <w:t>Pexman</w:t>
-      </w:r>
-      <w:proofErr w:type="spellEnd"/>
-      <w:r>
-        <w:rPr>
-          <w:rFonts w:ascii="Times New Roman" w:hAnsi="Times New Roman" w:cs="Times New Roman"/>
-          <w:sz w:val="24"/>
-          <w:szCs w:val="24"/>
-          <w:highlight w:val="cyan"/>
-        </w:rPr>
-        <w:t xml:space="preserve"> et al., 2019</w:t>
+        <w:t>Pexman et al., 2019</w:t>
       </w:r>
       <w:r>
         <w:rPr>
@@ -5903,25 +5491,7 @@
           <w:sz w:val="24"/>
           <w:szCs w:val="24"/>
         </w:rPr>
-        <w:t xml:space="preserve"> and were encouraged to list multiple </w:t>
-      </w:r>
-      <w:proofErr w:type="gramStart"/>
-      <w:r>
-        <w:rPr>
-          <w:rFonts w:ascii="Times New Roman" w:hAnsi="Times New Roman" w:cs="Times New Roman"/>
-          <w:sz w:val="24"/>
-          <w:szCs w:val="24"/>
-        </w:rPr>
-        <w:t>object</w:t>
-      </w:r>
-      <w:proofErr w:type="gramEnd"/>
-      <w:r>
-        <w:rPr>
-          <w:rFonts w:ascii="Times New Roman" w:hAnsi="Times New Roman" w:cs="Times New Roman"/>
-          <w:sz w:val="24"/>
-          <w:szCs w:val="24"/>
-        </w:rPr>
-        <w:t xml:space="preserve"> uses when possible.</w:t>
+        <w:t xml:space="preserve"> and were encouraged to list multiple object uses when possible.</w:t>
       </w:r>
       <w:r>
         <w:rPr>
@@ -6628,27 +6198,7 @@
           <w:szCs w:val="24"/>
           <w:highlight w:val="cyan"/>
         </w:rPr>
-        <w:t xml:space="preserve">Buchanan, De Deyne, &amp; </w:t>
-      </w:r>
-      <w:proofErr w:type="spellStart"/>
-      <w:r>
-        <w:rPr>
-          <w:rFonts w:ascii="Times New Roman" w:hAnsi="Times New Roman" w:cs="Times New Roman"/>
-          <w:sz w:val="24"/>
-          <w:szCs w:val="24"/>
-          <w:highlight w:val="cyan"/>
-        </w:rPr>
-        <w:t>Montefinese’s</w:t>
-      </w:r>
-      <w:proofErr w:type="spellEnd"/>
-      <w:r>
-        <w:rPr>
-          <w:rFonts w:ascii="Times New Roman" w:hAnsi="Times New Roman" w:cs="Times New Roman"/>
-          <w:sz w:val="24"/>
-          <w:szCs w:val="24"/>
-          <w:highlight w:val="cyan"/>
-        </w:rPr>
-        <w:t xml:space="preserve"> (2020)</w:t>
+        <w:t>Buchanan, De Deyne, &amp; Montefinese’s (2020)</w:t>
       </w:r>
       <w:r>
         <w:rPr>
@@ -6939,7 +6489,23 @@
           <w:sz w:val="24"/>
           <w:szCs w:val="24"/>
         </w:rPr>
-        <w:t xml:space="preserve"> illustrates the data cleaning procedure. W</w:t>
+        <w:t xml:space="preserve"> illustrates the</w:t>
+      </w:r>
+      <w:r>
+        <w:rPr>
+          <w:rFonts w:ascii="Times New Roman" w:hAnsi="Times New Roman" w:cs="Times New Roman"/>
+          <w:sz w:val="24"/>
+          <w:szCs w:val="24"/>
+        </w:rPr>
+        <w:t xml:space="preserve"> general</w:t>
+      </w:r>
+      <w:r>
+        <w:rPr>
+          <w:rFonts w:ascii="Times New Roman" w:hAnsi="Times New Roman" w:cs="Times New Roman"/>
+          <w:sz w:val="24"/>
+          <w:szCs w:val="24"/>
+        </w:rPr>
+        <w:t xml:space="preserve"> data cleaning procedure. W</w:t>
       </w:r>
       <w:r>
         <w:rPr>
@@ -6987,7 +6553,7 @@
           <w:sz w:val="24"/>
           <w:szCs w:val="24"/>
         </w:rPr>
-        <w:t xml:space="preserve">responses suggesting that participants were </w:t>
+        <w:t xml:space="preserve">responses suggesting that participants </w:t>
       </w:r>
       <w:r>
         <w:rPr>
@@ -6996,40 +6562,7 @@
           <w:szCs w:val="24"/>
         </w:rPr>
         <w:lastRenderedPageBreak/>
-        <w:t xml:space="preserve">unfamiliar with a specific object (e.g., “I don’t know”, “unknown”, “unsure”, “?”, etc.). </w:t>
-      </w:r>
-      <w:r>
-        <w:rPr>
-          <w:rFonts w:ascii="Times New Roman" w:hAnsi="Times New Roman" w:cs="Times New Roman"/>
-          <w:sz w:val="24"/>
-          <w:szCs w:val="24"/>
-        </w:rPr>
-        <w:t xml:space="preserve">Across all batches, this process removed </w:t>
-      </w:r>
-      <w:r>
-        <w:rPr>
-          <w:rFonts w:ascii="Times New Roman" w:hAnsi="Times New Roman" w:cs="Times New Roman"/>
-          <w:sz w:val="24"/>
-          <w:szCs w:val="24"/>
-          <w:highlight w:val="green"/>
-        </w:rPr>
-        <w:t>xx</w:t>
-      </w:r>
-      <w:r>
-        <w:rPr>
-          <w:rFonts w:ascii="Times New Roman" w:hAnsi="Times New Roman" w:cs="Times New Roman"/>
-          <w:sz w:val="24"/>
-          <w:szCs w:val="24"/>
-        </w:rPr>
-        <w:t>% of total trials</w:t>
-      </w:r>
-      <w:r>
-        <w:rPr>
-          <w:rFonts w:ascii="Times New Roman" w:hAnsi="Times New Roman" w:cs="Times New Roman"/>
-          <w:sz w:val="24"/>
-          <w:szCs w:val="24"/>
-        </w:rPr>
-        <w:t xml:space="preserve">. </w:t>
+        <w:t xml:space="preserve">were unfamiliar with a specific object (e.g., “I don’t know”, “unknown”, “unsure”, “?”, etc.). </w:t>
       </w:r>
       <w:r>
         <w:rPr>
@@ -7063,7 +6596,6 @@
         </w:rPr>
         <w:t xml:space="preserve">The </w:t>
       </w:r>
-      <w:proofErr w:type="spellStart"/>
       <w:r>
         <w:rPr>
           <w:rFonts w:ascii="Times New Roman" w:hAnsi="Times New Roman" w:cs="Times New Roman"/>
@@ -7074,7 +6606,6 @@
         </w:rPr>
         <w:t>tidytext</w:t>
       </w:r>
-      <w:proofErr w:type="spellEnd"/>
       <w:r>
         <w:rPr>
           <w:rFonts w:ascii="Times New Roman" w:hAnsi="Times New Roman" w:cs="Times New Roman"/>
@@ -7191,7 +6722,6 @@
         </w:rPr>
         <w:t xml:space="preserve">we next corrected for spelling errors using the </w:t>
       </w:r>
-      <w:proofErr w:type="spellStart"/>
       <w:r>
         <w:rPr>
           <w:rFonts w:ascii="Times New Roman" w:hAnsi="Times New Roman" w:cs="Times New Roman"/>
@@ -7202,7 +6732,6 @@
         </w:rPr>
         <w:t>hunspell</w:t>
       </w:r>
-      <w:proofErr w:type="spellEnd"/>
       <w:r>
         <w:rPr>
           <w:rFonts w:ascii="Times New Roman" w:hAnsi="Times New Roman" w:cs="Times New Roman"/>
@@ -7246,7 +6775,6 @@
         </w:rPr>
         <w:t xml:space="preserve">. Because participants were primarily recruited from the United States, the spell check procedure utilized the American English dictionary. For British participants recruited from Prolific, British English spellings were changed to their corresponding American English counterpart (e.g., </w:t>
       </w:r>
-      <w:proofErr w:type="spellStart"/>
       <w:r>
         <w:rPr>
           <w:rFonts w:ascii="Times New Roman" w:hAnsi="Times New Roman" w:cs="Times New Roman"/>
@@ -7255,9 +6783,16 @@
           <w:sz w:val="24"/>
           <w:szCs w:val="24"/>
         </w:rPr>
-        <w:t>colour</w:t>
-      </w:r>
-      <w:proofErr w:type="spellEnd"/>
+        <w:t xml:space="preserve">colour </w:t>
+      </w:r>
+      <w:r>
+        <w:rPr>
+          <w:rFonts w:ascii="Times New Roman" w:hAnsi="Times New Roman" w:cs="Times New Roman"/>
+          <w:sz w:val="24"/>
+          <w:szCs w:val="24"/>
+        </w:rPr>
+        <w:t xml:space="preserve">and </w:t>
+      </w:r>
       <w:r>
         <w:rPr>
           <w:rFonts w:ascii="Times New Roman" w:hAnsi="Times New Roman" w:cs="Times New Roman"/>
@@ -7266,17 +6801,16 @@
           <w:sz w:val="24"/>
           <w:szCs w:val="24"/>
         </w:rPr>
-        <w:t xml:space="preserve"> </w:t>
-      </w:r>
-      <w:r>
-        <w:rPr>
-          <w:rFonts w:ascii="Times New Roman" w:hAnsi="Times New Roman" w:cs="Times New Roman"/>
-          <w:sz w:val="24"/>
-          <w:szCs w:val="24"/>
-        </w:rPr>
-        <w:t xml:space="preserve">and </w:t>
-      </w:r>
-      <w:proofErr w:type="spellStart"/>
+        <w:t>socialise</w:t>
+      </w:r>
+      <w:r>
+        <w:rPr>
+          <w:rFonts w:ascii="Times New Roman" w:hAnsi="Times New Roman" w:cs="Times New Roman"/>
+          <w:sz w:val="24"/>
+          <w:szCs w:val="24"/>
+        </w:rPr>
+        <w:t xml:space="preserve"> become </w:t>
+      </w:r>
       <w:r>
         <w:rPr>
           <w:rFonts w:ascii="Times New Roman" w:hAnsi="Times New Roman" w:cs="Times New Roman"/>
@@ -7285,16 +6819,15 @@
           <w:sz w:val="24"/>
           <w:szCs w:val="24"/>
         </w:rPr>
-        <w:t>socialise</w:t>
-      </w:r>
-      <w:proofErr w:type="spellEnd"/>
-      <w:r>
-        <w:rPr>
-          <w:rFonts w:ascii="Times New Roman" w:hAnsi="Times New Roman" w:cs="Times New Roman"/>
-          <w:sz w:val="24"/>
-          <w:szCs w:val="24"/>
-        </w:rPr>
-        <w:t xml:space="preserve"> become </w:t>
+        <w:t>color</w:t>
+      </w:r>
+      <w:r>
+        <w:rPr>
+          <w:rFonts w:ascii="Times New Roman" w:hAnsi="Times New Roman" w:cs="Times New Roman"/>
+          <w:sz w:val="24"/>
+          <w:szCs w:val="24"/>
+        </w:rPr>
+        <w:t xml:space="preserve"> and </w:t>
       </w:r>
       <w:r>
         <w:rPr>
@@ -7304,15 +6837,15 @@
           <w:sz w:val="24"/>
           <w:szCs w:val="24"/>
         </w:rPr>
-        <w:t>color</w:t>
-      </w:r>
-      <w:r>
-        <w:rPr>
-          <w:rFonts w:ascii="Times New Roman" w:hAnsi="Times New Roman" w:cs="Times New Roman"/>
-          <w:sz w:val="24"/>
-          <w:szCs w:val="24"/>
-        </w:rPr>
-        <w:t xml:space="preserve"> and </w:t>
+        <w:t>socialize</w:t>
+      </w:r>
+      <w:r>
+        <w:rPr>
+          <w:rFonts w:ascii="Times New Roman" w:hAnsi="Times New Roman" w:cs="Times New Roman"/>
+          <w:sz w:val="24"/>
+          <w:szCs w:val="24"/>
+        </w:rPr>
+        <w:t xml:space="preserve">). After using </w:t>
       </w:r>
       <w:r>
         <w:rPr>
@@ -7322,17 +6855,48 @@
           <w:sz w:val="24"/>
           <w:szCs w:val="24"/>
         </w:rPr>
-        <w:t>socialize</w:t>
-      </w:r>
-      <w:r>
-        <w:rPr>
-          <w:rFonts w:ascii="Times New Roman" w:hAnsi="Times New Roman" w:cs="Times New Roman"/>
-          <w:sz w:val="24"/>
-          <w:szCs w:val="24"/>
-        </w:rPr>
-        <w:t xml:space="preserve">). After using </w:t>
-      </w:r>
-      <w:proofErr w:type="spellStart"/>
+        <w:t>hunspell</w:t>
+      </w:r>
+      <w:r>
+        <w:rPr>
+          <w:rFonts w:ascii="Times New Roman" w:hAnsi="Times New Roman" w:cs="Times New Roman"/>
+          <w:sz w:val="24"/>
+          <w:szCs w:val="24"/>
+        </w:rPr>
+        <w:t xml:space="preserve"> to generate a list of spelling errors, all errors were visually inspected to confirm whether a flagged word was indeed a misspelling or simply a word which was not available in this package’s dictionary. Following the inspection process, all confirmed misspellings were corrected by replacing </w:t>
+      </w:r>
+      <w:r>
+        <w:rPr>
+          <w:rFonts w:ascii="Times New Roman" w:hAnsi="Times New Roman" w:cs="Times New Roman"/>
+          <w:sz w:val="24"/>
+          <w:szCs w:val="24"/>
+        </w:rPr>
+        <w:t>each</w:t>
+      </w:r>
+      <w:r>
+        <w:rPr>
+          <w:rFonts w:ascii="Times New Roman" w:hAnsi="Times New Roman" w:cs="Times New Roman"/>
+          <w:sz w:val="24"/>
+          <w:szCs w:val="24"/>
+        </w:rPr>
+        <w:t xml:space="preserve"> misspelled word with </w:t>
+      </w:r>
+      <w:r>
+        <w:rPr>
+          <w:rFonts w:ascii="Times New Roman" w:hAnsi="Times New Roman" w:cs="Times New Roman"/>
+          <w:sz w:val="24"/>
+          <w:szCs w:val="24"/>
+        </w:rPr>
+        <w:t>its corresponding</w:t>
+      </w:r>
+      <w:r>
+        <w:rPr>
+          <w:rFonts w:ascii="Times New Roman" w:hAnsi="Times New Roman" w:cs="Times New Roman"/>
+          <w:sz w:val="24"/>
+          <w:szCs w:val="24"/>
+        </w:rPr>
+        <w:t xml:space="preserve"> </w:t>
+      </w:r>
       <w:r>
         <w:rPr>
           <w:rFonts w:ascii="Times New Roman" w:hAnsi="Times New Roman" w:cs="Times New Roman"/>
@@ -7343,59 +6907,6 @@
         </w:rPr>
         <w:t>hunspell</w:t>
       </w:r>
-      <w:proofErr w:type="spellEnd"/>
-      <w:r>
-        <w:rPr>
-          <w:rFonts w:ascii="Times New Roman" w:hAnsi="Times New Roman" w:cs="Times New Roman"/>
-          <w:sz w:val="24"/>
-          <w:szCs w:val="24"/>
-        </w:rPr>
-        <w:t xml:space="preserve"> to generate a list of spelling errors, all errors were visually inspected to confirm whether a flagged word was indeed a misspelling or simply a word which was not available in this package’s dictionary. Following the inspection process, all confirmed misspellings were corrected by replacing </w:t>
-      </w:r>
-      <w:r>
-        <w:rPr>
-          <w:rFonts w:ascii="Times New Roman" w:hAnsi="Times New Roman" w:cs="Times New Roman"/>
-          <w:sz w:val="24"/>
-          <w:szCs w:val="24"/>
-        </w:rPr>
-        <w:t>each</w:t>
-      </w:r>
-      <w:r>
-        <w:rPr>
-          <w:rFonts w:ascii="Times New Roman" w:hAnsi="Times New Roman" w:cs="Times New Roman"/>
-          <w:sz w:val="24"/>
-          <w:szCs w:val="24"/>
-        </w:rPr>
-        <w:t xml:space="preserve"> misspelled word with </w:t>
-      </w:r>
-      <w:r>
-        <w:rPr>
-          <w:rFonts w:ascii="Times New Roman" w:hAnsi="Times New Roman" w:cs="Times New Roman"/>
-          <w:sz w:val="24"/>
-          <w:szCs w:val="24"/>
-        </w:rPr>
-        <w:t>its corresponding</w:t>
-      </w:r>
-      <w:r>
-        <w:rPr>
-          <w:rFonts w:ascii="Times New Roman" w:hAnsi="Times New Roman" w:cs="Times New Roman"/>
-          <w:sz w:val="24"/>
-          <w:szCs w:val="24"/>
-        </w:rPr>
-        <w:t xml:space="preserve"> </w:t>
-      </w:r>
-      <w:proofErr w:type="spellStart"/>
-      <w:r>
-        <w:rPr>
-          <w:rFonts w:ascii="Times New Roman" w:hAnsi="Times New Roman" w:cs="Times New Roman"/>
-          <w:i/>
-          <w:iCs/>
-          <w:sz w:val="24"/>
-          <w:szCs w:val="24"/>
-        </w:rPr>
-        <w:t>hunspell</w:t>
-      </w:r>
-      <w:proofErr w:type="spellEnd"/>
       <w:r>
         <w:rPr>
           <w:rFonts w:ascii="Times New Roman" w:hAnsi="Times New Roman" w:cs="Times New Roman"/>
@@ -7447,7 +6958,6 @@
         </w:rPr>
         <w:t xml:space="preserve"> </w:t>
       </w:r>
-      <w:proofErr w:type="spellStart"/>
       <w:r>
         <w:rPr>
           <w:rFonts w:ascii="Times New Roman" w:hAnsi="Times New Roman" w:cs="Times New Roman"/>
@@ -7458,7 +6968,6 @@
         </w:rPr>
         <w:t>tidytext</w:t>
       </w:r>
-      <w:proofErr w:type="spellEnd"/>
       <w:r>
         <w:rPr>
           <w:rFonts w:ascii="Times New Roman" w:hAnsi="Times New Roman" w:cs="Times New Roman"/>
@@ -7729,23 +7238,13 @@
         </w:rPr>
         <w:t xml:space="preserve">all </w:t>
       </w:r>
-      <w:proofErr w:type="spellStart"/>
-      <w:r>
-        <w:rPr>
-          <w:rFonts w:ascii="Times New Roman" w:hAnsi="Times New Roman" w:cs="Times New Roman"/>
-          <w:sz w:val="24"/>
-          <w:szCs w:val="24"/>
-        </w:rPr>
-        <w:t>stopwords</w:t>
-      </w:r>
-      <w:proofErr w:type="spellEnd"/>
-      <w:r>
-        <w:rPr>
-          <w:rFonts w:ascii="Times New Roman" w:hAnsi="Times New Roman" w:cs="Times New Roman"/>
-          <w:sz w:val="24"/>
-          <w:szCs w:val="24"/>
-        </w:rPr>
-        <w:t xml:space="preserve"> (e.g., </w:t>
+      <w:r>
+        <w:rPr>
+          <w:rFonts w:ascii="Times New Roman" w:hAnsi="Times New Roman" w:cs="Times New Roman"/>
+          <w:sz w:val="24"/>
+          <w:szCs w:val="24"/>
+        </w:rPr>
+        <w:t xml:space="preserve">stopwords (e.g., </w:t>
       </w:r>
       <w:r>
         <w:rPr>
@@ -7783,7 +7282,6 @@
         </w:rPr>
         <w:t xml:space="preserve">, </w:t>
       </w:r>
-      <w:proofErr w:type="gramStart"/>
       <w:r>
         <w:rPr>
           <w:rFonts w:ascii="Times New Roman" w:hAnsi="Times New Roman" w:cs="Times New Roman"/>
@@ -7800,16 +7298,7 @@
           <w:sz w:val="24"/>
           <w:szCs w:val="24"/>
         </w:rPr>
-        <w:t>,</w:t>
-      </w:r>
-      <w:proofErr w:type="gramEnd"/>
-      <w:r>
-        <w:rPr>
-          <w:rFonts w:ascii="Times New Roman" w:hAnsi="Times New Roman" w:cs="Times New Roman"/>
-          <w:sz w:val="24"/>
-          <w:szCs w:val="24"/>
-        </w:rPr>
-        <w:t xml:space="preserve"> etc.), which were dropped </w:t>
+        <w:t xml:space="preserve">, etc.), which were dropped </w:t>
       </w:r>
       <w:r>
         <w:rPr>
@@ -7827,7 +7316,6 @@
         </w:rPr>
         <w:t xml:space="preserve">the </w:t>
       </w:r>
-      <w:proofErr w:type="spellStart"/>
       <w:r>
         <w:rPr>
           <w:rFonts w:ascii="Times New Roman" w:hAnsi="Times New Roman" w:cs="Times New Roman"/>
@@ -7838,7 +7326,6 @@
         </w:rPr>
         <w:t>stopwords</w:t>
       </w:r>
-      <w:proofErr w:type="spellEnd"/>
       <w:r>
         <w:rPr>
           <w:rFonts w:ascii="Times New Roman" w:hAnsi="Times New Roman" w:cs="Times New Roman"/>
@@ -7923,43 +7410,7 @@
           <w:sz w:val="24"/>
           <w:szCs w:val="24"/>
         </w:rPr>
-        <w:t xml:space="preserve"> and omitting </w:t>
-      </w:r>
-      <w:proofErr w:type="spellStart"/>
-      <w:r>
-        <w:rPr>
-          <w:rFonts w:ascii="Times New Roman" w:hAnsi="Times New Roman" w:cs="Times New Roman"/>
-          <w:sz w:val="24"/>
-          <w:szCs w:val="24"/>
-        </w:rPr>
-        <w:t>stopwords</w:t>
-      </w:r>
-      <w:proofErr w:type="spellEnd"/>
-      <w:r>
-        <w:rPr>
-          <w:rFonts w:ascii="Times New Roman" w:hAnsi="Times New Roman" w:cs="Times New Roman"/>
-          <w:sz w:val="24"/>
-          <w:szCs w:val="24"/>
-        </w:rPr>
-        <w:t xml:space="preserve">, the remaining responses were </w:t>
-      </w:r>
-      <w:proofErr w:type="gramStart"/>
-      <w:r>
-        <w:rPr>
-          <w:rFonts w:ascii="Times New Roman" w:hAnsi="Times New Roman" w:cs="Times New Roman"/>
-          <w:sz w:val="24"/>
-          <w:szCs w:val="24"/>
-        </w:rPr>
-        <w:t>lemmatized</w:t>
-      </w:r>
-      <w:proofErr w:type="gramEnd"/>
-      <w:r>
-        <w:rPr>
-          <w:rFonts w:ascii="Times New Roman" w:hAnsi="Times New Roman" w:cs="Times New Roman"/>
-          <w:sz w:val="24"/>
-          <w:szCs w:val="24"/>
-        </w:rPr>
-        <w:t xml:space="preserve"> and part of speech</w:t>
+        <w:t xml:space="preserve"> and omitting stopwords, the remaining responses were lemmatized and part of speech</w:t>
       </w:r>
       <w:r>
         <w:rPr>
@@ -8027,7 +7478,6 @@
         </w:rPr>
         <w:t xml:space="preserve">the </w:t>
       </w:r>
-      <w:proofErr w:type="spellStart"/>
       <w:r>
         <w:rPr>
           <w:rFonts w:ascii="Times New Roman" w:hAnsi="Times New Roman" w:cs="Times New Roman"/>
@@ -8038,7 +7488,6 @@
         </w:rPr>
         <w:t>udpipe</w:t>
       </w:r>
-      <w:proofErr w:type="spellEnd"/>
       <w:r>
         <w:rPr>
           <w:rFonts w:ascii="Times New Roman" w:hAnsi="Times New Roman" w:cs="Times New Roman"/>
@@ -8056,7 +7505,6 @@
         </w:rPr>
         <w:t>(</w:t>
       </w:r>
-      <w:proofErr w:type="spellStart"/>
       <w:r>
         <w:rPr>
           <w:rFonts w:ascii="Times New Roman" w:hAnsi="Times New Roman" w:cs="Times New Roman"/>
@@ -8073,17 +7521,7 @@
           <w:szCs w:val="24"/>
           <w:highlight w:val="cyan"/>
         </w:rPr>
-        <w:t>ijffels</w:t>
-      </w:r>
-      <w:proofErr w:type="spellEnd"/>
-      <w:r>
-        <w:rPr>
-          <w:rFonts w:ascii="Times New Roman" w:hAnsi="Times New Roman" w:cs="Times New Roman"/>
-          <w:sz w:val="24"/>
-          <w:szCs w:val="24"/>
-          <w:highlight w:val="cyan"/>
-        </w:rPr>
-        <w:t>, Straka, &amp; Straková, 2023</w:t>
+        <w:t>ijffels, Straka, &amp; Straková, 2023</w:t>
       </w:r>
       <w:r>
         <w:rPr>
@@ -8444,25 +7882,7 @@
           <w:sz w:val="24"/>
           <w:szCs w:val="24"/>
         </w:rPr>
-        <w:t xml:space="preserve"> cleaning procedure, we inspected the dataset to ensure that all items had been normed by </w:t>
-      </w:r>
-      <w:proofErr w:type="gramStart"/>
-      <w:r>
-        <w:rPr>
-          <w:rFonts w:ascii="Times New Roman" w:hAnsi="Times New Roman" w:cs="Times New Roman"/>
-          <w:sz w:val="24"/>
-          <w:szCs w:val="24"/>
-        </w:rPr>
-        <w:t>a sufficient number of</w:t>
-      </w:r>
-      <w:proofErr w:type="gramEnd"/>
-      <w:r>
-        <w:rPr>
-          <w:rFonts w:ascii="Times New Roman" w:hAnsi="Times New Roman" w:cs="Times New Roman"/>
-          <w:sz w:val="24"/>
-          <w:szCs w:val="24"/>
-        </w:rPr>
-        <w:t xml:space="preserve"> participants. In doing so, we detected several low frequency cues which did not receive an appropriate number of responses (</w:t>
+        <w:t xml:space="preserve"> cleaning procedure, we inspected the dataset to ensure that all items had been normed by a sufficient number of participants. In doing so, we detected several low frequency cues which did not receive an appropriate number of responses (</w:t>
       </w:r>
       <w:r>
         <w:rPr>
@@ -8649,7 +8069,25 @@
           <w:szCs w:val="24"/>
           <w:highlight w:val="yellow"/>
         </w:rPr>
-        <w:t>338959</w:t>
+        <w:t>3389</w:t>
+      </w:r>
+      <w:r>
+        <w:rPr>
+          <w:rFonts w:ascii="Times New Roman" w:hAnsi="Times New Roman" w:cs="Times New Roman"/>
+          <w:sz w:val="24"/>
+          <w:szCs w:val="24"/>
+          <w:highlight w:val="yellow"/>
+        </w:rPr>
+        <w:t>4</w:t>
+      </w:r>
+      <w:r>
+        <w:rPr>
+          <w:rFonts w:ascii="Times New Roman" w:hAnsi="Times New Roman" w:cs="Times New Roman"/>
+          <w:sz w:val="24"/>
+          <w:szCs w:val="24"/>
+          <w:highlight w:val="yellow"/>
+        </w:rPr>
+        <w:t>9</w:t>
       </w:r>
       <w:r>
         <w:rPr>
@@ -8769,15 +8207,7 @@
           <w:sz w:val="24"/>
           <w:szCs w:val="24"/>
         </w:rPr>
-        <w:t xml:space="preserve"> and uncategorized tokens,</w:t>
-      </w:r>
-      <w:r>
-        <w:rPr>
-          <w:rFonts w:ascii="Times New Roman" w:hAnsi="Times New Roman" w:cs="Times New Roman"/>
-          <w:sz w:val="24"/>
-          <w:szCs w:val="24"/>
-        </w:rPr>
-        <w:t xml:space="preserve"> </w:t>
+        <w:t xml:space="preserve"> and uncategorized tokens, </w:t>
       </w:r>
       <w:r>
         <w:rPr>
@@ -8794,15 +8224,49 @@
           <w:szCs w:val="24"/>
           <w:highlight w:val="yellow"/>
         </w:rPr>
-        <w:t>5%</w:t>
-      </w:r>
-      <w:r>
-        <w:rPr>
-          <w:rFonts w:ascii="Times New Roman" w:hAnsi="Times New Roman" w:cs="Times New Roman"/>
-          <w:sz w:val="24"/>
-          <w:szCs w:val="24"/>
-        </w:rPr>
-        <w:t xml:space="preserve"> percent of all responses. N</w:t>
+        <w:t>5</w:t>
+      </w:r>
+      <w:r>
+        <w:rPr>
+          <w:rFonts w:ascii="Times New Roman" w:hAnsi="Times New Roman" w:cs="Times New Roman"/>
+          <w:sz w:val="24"/>
+          <w:szCs w:val="24"/>
+          <w:highlight w:val="yellow"/>
+        </w:rPr>
+        <w:t>.31</w:t>
+      </w:r>
+      <w:r>
+        <w:rPr>
+          <w:rFonts w:ascii="Times New Roman" w:hAnsi="Times New Roman" w:cs="Times New Roman"/>
+          <w:sz w:val="24"/>
+          <w:szCs w:val="24"/>
+          <w:highlight w:val="yellow"/>
+        </w:rPr>
+        <w:t>%</w:t>
+      </w:r>
+      <w:r>
+        <w:rPr>
+          <w:rFonts w:ascii="Times New Roman" w:hAnsi="Times New Roman" w:cs="Times New Roman"/>
+          <w:sz w:val="24"/>
+          <w:szCs w:val="24"/>
+        </w:rPr>
+        <w:t xml:space="preserve"> percent of all </w:t>
+      </w:r>
+      <w:r>
+        <w:rPr>
+          <w:rFonts w:ascii="Times New Roman" w:hAnsi="Times New Roman" w:cs="Times New Roman"/>
+          <w:sz w:val="24"/>
+          <w:szCs w:val="24"/>
+        </w:rPr>
+        <w:t>tokens</w:t>
+      </w:r>
+      <w:r>
+        <w:rPr>
+          <w:rFonts w:ascii="Times New Roman" w:hAnsi="Times New Roman" w:cs="Times New Roman"/>
+          <w:sz w:val="24"/>
+          <w:szCs w:val="24"/>
+        </w:rPr>
+        <w:t>. N</w:t>
       </w:r>
       <w:r>
         <w:rPr>
@@ -8818,7 +8282,23 @@
           <w:sz w:val="24"/>
           <w:szCs w:val="24"/>
         </w:rPr>
-        <w:t xml:space="preserve">oun responses were divided into one of two categories: Those which reflected specific object uses (e.g., responding to the cue </w:t>
+        <w:t>oun</w:t>
+      </w:r>
+      <w:r>
+        <w:rPr>
+          <w:rFonts w:ascii="Times New Roman" w:hAnsi="Times New Roman" w:cs="Times New Roman"/>
+          <w:sz w:val="24"/>
+          <w:szCs w:val="24"/>
+        </w:rPr>
+        <w:t xml:space="preserve">s </w:t>
+      </w:r>
+      <w:r>
+        <w:rPr>
+          <w:rFonts w:ascii="Times New Roman" w:hAnsi="Times New Roman" w:cs="Times New Roman"/>
+          <w:sz w:val="24"/>
+          <w:szCs w:val="24"/>
+        </w:rPr>
+        <w:t xml:space="preserve">were divided into one of two categories: Those which reflected specific object uses (e.g., responding to the cue </w:t>
       </w:r>
       <w:r>
         <w:rPr>
@@ -8961,7 +8441,34 @@
           <w:szCs w:val="24"/>
           <w:highlight w:val="yellow"/>
         </w:rPr>
-        <w:t>97680</w:t>
+        <w:t>97</w:t>
+      </w:r>
+      <w:r>
+        <w:rPr>
+          <w:rFonts w:ascii="Times New Roman" w:hAnsi="Times New Roman" w:cs="Times New Roman"/>
+          <w:sz w:val="24"/>
+          <w:szCs w:val="24"/>
+          <w:highlight w:val="yellow"/>
+        </w:rPr>
+        <w:t>5</w:t>
+      </w:r>
+      <w:r>
+        <w:rPr>
+          <w:rFonts w:ascii="Times New Roman" w:hAnsi="Times New Roman" w:cs="Times New Roman"/>
+          <w:sz w:val="24"/>
+          <w:szCs w:val="24"/>
+          <w:highlight w:val="yellow"/>
+        </w:rPr>
+        <w:t>8</w:t>
+      </w:r>
+      <w:r>
+        <w:rPr>
+          <w:rFonts w:ascii="Times New Roman" w:hAnsi="Times New Roman" w:cs="Times New Roman"/>
+          <w:sz w:val="24"/>
+          <w:szCs w:val="24"/>
+          <w:highlight w:val="yellow"/>
+        </w:rPr>
+        <w:t>9</w:t>
       </w:r>
       <w:r>
         <w:rPr>
@@ -8978,15 +8485,40 @@
           <w:szCs w:val="24"/>
           <w:highlight w:val="yellow"/>
         </w:rPr>
-        <w:t>16301</w:t>
-      </w:r>
-      <w:r>
-        <w:rPr>
-          <w:rFonts w:ascii="Times New Roman" w:hAnsi="Times New Roman" w:cs="Times New Roman"/>
-          <w:sz w:val="24"/>
-          <w:szCs w:val="24"/>
-        </w:rPr>
-        <w:t xml:space="preserve"> verbs were recoded as auxiliary verbs and subsequently removed. Commonly, these verbs appeared as part of an action phrase (e.g., for the </w:t>
+        <w:t>16</w:t>
+      </w:r>
+      <w:r>
+        <w:rPr>
+          <w:rFonts w:ascii="Times New Roman" w:hAnsi="Times New Roman" w:cs="Times New Roman"/>
+          <w:sz w:val="24"/>
+          <w:szCs w:val="24"/>
+          <w:highlight w:val="yellow"/>
+        </w:rPr>
+        <w:t>788</w:t>
+      </w:r>
+      <w:r>
+        <w:rPr>
+          <w:rFonts w:ascii="Times New Roman" w:hAnsi="Times New Roman" w:cs="Times New Roman"/>
+          <w:sz w:val="24"/>
+          <w:szCs w:val="24"/>
+        </w:rPr>
+        <w:t xml:space="preserve"> verbs were recoded as auxiliary verbs and subsequently </w:t>
+      </w:r>
+      <w:r>
+        <w:rPr>
+          <w:rFonts w:ascii="Times New Roman" w:hAnsi="Times New Roman" w:cs="Times New Roman"/>
+          <w:sz w:val="24"/>
+          <w:szCs w:val="24"/>
+        </w:rPr>
+        <w:t>excluded from analysis</w:t>
+      </w:r>
+      <w:r>
+        <w:rPr>
+          <w:rFonts w:ascii="Times New Roman" w:hAnsi="Times New Roman" w:cs="Times New Roman"/>
+          <w:sz w:val="24"/>
+          <w:szCs w:val="24"/>
+        </w:rPr>
+        <w:t xml:space="preserve">. Commonly, these verbs appeared as part of an action </w:t>
       </w:r>
       <w:r>
         <w:rPr>
@@ -8995,7 +8527,7 @@
           <w:szCs w:val="24"/>
         </w:rPr>
         <w:lastRenderedPageBreak/>
-        <w:t xml:space="preserve">cue </w:t>
+        <w:t xml:space="preserve">phrase (e.g., for the cue </w:t>
       </w:r>
       <w:r>
         <w:rPr>
@@ -9868,6 +9400,7 @@
           <w:sz w:val="24"/>
           <w:szCs w:val="24"/>
         </w:rPr>
+        <w:lastRenderedPageBreak/>
         <w:t xml:space="preserve">While the final dataset </w:t>
       </w:r>
       <w:r>
@@ -9934,7 +9467,6 @@
           <w:sz w:val="24"/>
           <w:szCs w:val="24"/>
         </w:rPr>
-        <w:lastRenderedPageBreak/>
         <w:t>https://npm27.shinyapps.io/Affordance_Norms</w:t>
       </w:r>
       <w:r>
@@ -9951,7 +9483,23 @@
           <w:sz w:val="24"/>
           <w:szCs w:val="24"/>
         </w:rPr>
-        <w:t xml:space="preserve">. This application provides two sets of information. First, the top table displays information regarding each cue word, including </w:t>
+        <w:t xml:space="preserve">. This application provides </w:t>
+      </w:r>
+      <w:r>
+        <w:rPr>
+          <w:rFonts w:ascii="Times New Roman" w:hAnsi="Times New Roman" w:cs="Times New Roman"/>
+          <w:sz w:val="24"/>
+          <w:szCs w:val="24"/>
+        </w:rPr>
+        <w:t xml:space="preserve">users with </w:t>
+      </w:r>
+      <w:r>
+        <w:rPr>
+          <w:rFonts w:ascii="Times New Roman" w:hAnsi="Times New Roman" w:cs="Times New Roman"/>
+          <w:sz w:val="24"/>
+          <w:szCs w:val="24"/>
+        </w:rPr>
+        <w:t xml:space="preserve">two sets of information. First, the top table displays information regarding each cue word, including </w:t>
       </w:r>
       <w:r>
         <w:rPr>
@@ -9967,25 +9515,7 @@
           <w:sz w:val="24"/>
           <w:szCs w:val="24"/>
         </w:rPr>
-        <w:t>BOI Rating (</w:t>
-      </w:r>
-      <w:proofErr w:type="spellStart"/>
-      <w:r>
-        <w:rPr>
-          <w:rFonts w:ascii="Times New Roman" w:hAnsi="Times New Roman" w:cs="Times New Roman"/>
-          <w:sz w:val="24"/>
-          <w:szCs w:val="24"/>
-        </w:rPr>
-        <w:t>Pexman</w:t>
-      </w:r>
-      <w:proofErr w:type="spellEnd"/>
-      <w:r>
-        <w:rPr>
-          <w:rFonts w:ascii="Times New Roman" w:hAnsi="Times New Roman" w:cs="Times New Roman"/>
-          <w:sz w:val="24"/>
-          <w:szCs w:val="24"/>
-        </w:rPr>
-        <w:t xml:space="preserve"> et al., 2019), Concreteness (</w:t>
+        <w:t>BOI Rating (Pexman et al., 2019), Concreteness (</w:t>
       </w:r>
       <w:r>
         <w:rPr>
@@ -10039,7 +9569,6 @@
         </w:rPr>
         <w:t>(</w:t>
       </w:r>
-      <w:proofErr w:type="spellStart"/>
       <w:r>
         <w:rPr>
           <w:rFonts w:ascii="Times New Roman" w:hAnsi="Times New Roman" w:cs="Times New Roman"/>
@@ -10047,9 +9576,8 @@
           <w:szCs w:val="24"/>
           <w:highlight w:val="cyan"/>
         </w:rPr>
-        <w:t>AoA</w:t>
-      </w:r>
-      <w:proofErr w:type="spellEnd"/>
+        <w:t xml:space="preserve">AoA; </w:t>
+      </w:r>
       <w:r>
         <w:rPr>
           <w:rFonts w:ascii="Times New Roman" w:hAnsi="Times New Roman" w:cs="Times New Roman"/>
@@ -10057,36 +9585,7 @@
           <w:szCs w:val="24"/>
           <w:highlight w:val="cyan"/>
         </w:rPr>
-        <w:t xml:space="preserve">; </w:t>
-      </w:r>
-      <w:r>
-        <w:rPr>
-          <w:rFonts w:ascii="Times New Roman" w:hAnsi="Times New Roman" w:cs="Times New Roman"/>
-          <w:sz w:val="24"/>
-          <w:szCs w:val="24"/>
-          <w:highlight w:val="cyan"/>
-        </w:rPr>
-        <w:t xml:space="preserve">Kuperman, </w:t>
-      </w:r>
-      <w:proofErr w:type="spellStart"/>
-      <w:r>
-        <w:rPr>
-          <w:rFonts w:ascii="Times New Roman" w:hAnsi="Times New Roman" w:cs="Times New Roman"/>
-          <w:sz w:val="24"/>
-          <w:szCs w:val="24"/>
-          <w:highlight w:val="cyan"/>
-        </w:rPr>
-        <w:t>Stadthagen</w:t>
-      </w:r>
-      <w:proofErr w:type="spellEnd"/>
-      <w:r>
-        <w:rPr>
-          <w:rFonts w:ascii="Times New Roman" w:hAnsi="Times New Roman" w:cs="Times New Roman"/>
-          <w:sz w:val="24"/>
-          <w:szCs w:val="24"/>
-          <w:highlight w:val="cyan"/>
-        </w:rPr>
-        <w:t>-Gonzalez, &amp; Brysbaert, 2012</w:t>
+        <w:t>Kuperman, Stadthagen-Gonzalez, &amp; Brysbaert, 2012</w:t>
       </w:r>
       <w:r>
         <w:rPr>
@@ -10239,42 +9738,81 @@
           <w:sz w:val="24"/>
           <w:szCs w:val="24"/>
         </w:rPr>
-        <w:t xml:space="preserve">ecause our stimuli overlapped with </w:t>
-      </w:r>
-      <w:proofErr w:type="spellStart"/>
-      <w:r>
-        <w:rPr>
-          <w:rFonts w:ascii="Times New Roman" w:hAnsi="Times New Roman" w:cs="Times New Roman"/>
-          <w:sz w:val="24"/>
-          <w:szCs w:val="24"/>
-        </w:rPr>
-        <w:t>Pexman</w:t>
-      </w:r>
-      <w:proofErr w:type="spellEnd"/>
-      <w:r>
-        <w:rPr>
-          <w:rFonts w:ascii="Times New Roman" w:hAnsi="Times New Roman" w:cs="Times New Roman"/>
-          <w:sz w:val="24"/>
-          <w:szCs w:val="24"/>
-        </w:rPr>
-        <w:t xml:space="preserve"> et al.’s BOI ratings, we assessed the relationship between BOI and AFSS. Specifically, we anticipated a positive correlation between BOI and AFSS, such that [PATTERN]</w:t>
-      </w:r>
-      <w:r>
-        <w:rPr>
-          <w:rFonts w:ascii="Times New Roman" w:hAnsi="Times New Roman" w:cs="Times New Roman"/>
-          <w:sz w:val="24"/>
-          <w:szCs w:val="24"/>
-        </w:rPr>
-        <w:t xml:space="preserve"> Next, [FORWARD STRENGTH AND COSINE] [PREDICTIONS]</w:t>
+        <w:t xml:space="preserve">ecause our stimuli overlapped with Pexman et al.’s BOI ratings, we assessed the relationship between BOI and AFSS. Specifically, we anticipated </w:t>
+      </w:r>
+      <w:r>
+        <w:rPr>
+          <w:rFonts w:ascii="Times New Roman" w:hAnsi="Times New Roman" w:cs="Times New Roman"/>
+          <w:sz w:val="24"/>
+          <w:szCs w:val="24"/>
+        </w:rPr>
+        <w:t>that there would be</w:t>
+      </w:r>
+      <w:r>
+        <w:rPr>
+          <w:rFonts w:ascii="Times New Roman" w:hAnsi="Times New Roman" w:cs="Times New Roman"/>
+          <w:sz w:val="24"/>
+          <w:szCs w:val="24"/>
+        </w:rPr>
+        <w:t xml:space="preserve"> </w:t>
+      </w:r>
+      <w:r>
+        <w:rPr>
+          <w:rFonts w:ascii="Times New Roman" w:hAnsi="Times New Roman" w:cs="Times New Roman"/>
+          <w:sz w:val="24"/>
+          <w:szCs w:val="24"/>
+        </w:rPr>
+        <w:t xml:space="preserve">a </w:t>
+      </w:r>
+      <w:r>
+        <w:rPr>
+          <w:rFonts w:ascii="Times New Roman" w:hAnsi="Times New Roman" w:cs="Times New Roman"/>
+          <w:sz w:val="24"/>
+          <w:szCs w:val="24"/>
+        </w:rPr>
+        <w:t>positive correlation between BOI and AFSS, such that</w:t>
+      </w:r>
+      <w:r>
+        <w:rPr>
+          <w:rFonts w:ascii="Times New Roman" w:hAnsi="Times New Roman" w:cs="Times New Roman"/>
+          <w:sz w:val="24"/>
+          <w:szCs w:val="24"/>
+        </w:rPr>
+        <w:t xml:space="preserve"> higher BOI ratings would be associated with a larger set of potential object uses. Additionally, we tested for correlations between AFSS and concreteness, age-of-acquisition, and </w:t>
+      </w:r>
+      <w:r>
+        <w:rPr>
+          <w:rFonts w:ascii="Times New Roman" w:hAnsi="Times New Roman" w:cs="Times New Roman"/>
+          <w:sz w:val="24"/>
+          <w:szCs w:val="24"/>
+        </w:rPr>
+        <w:lastRenderedPageBreak/>
+        <w:t xml:space="preserve">frequency, given that these measures likely also influence a concept’s perceived use. Like BOI, we anticipated a positive correlation between concreteness and set-size, given that higher concreteness would likely result in greater interactivity. However, we anticipated negative correlations with frequency and age-of-acquisition. We reasoned that words which are less common or are acquired later in life would have less uses, given that these words often have referents that are highly specific (e.g., </w:t>
+      </w:r>
+      <w:r>
+        <w:rPr>
+          <w:rFonts w:ascii="Times New Roman" w:hAnsi="Times New Roman" w:cs="Times New Roman"/>
+          <w:sz w:val="24"/>
+          <w:szCs w:val="24"/>
+          <w:highlight w:val="yellow"/>
+        </w:rPr>
+        <w:t>EXAMPLE</w:t>
+      </w:r>
+      <w:r>
+        <w:rPr>
+          <w:rFonts w:ascii="Times New Roman" w:hAnsi="Times New Roman" w:cs="Times New Roman"/>
+          <w:sz w:val="24"/>
+          <w:szCs w:val="24"/>
+        </w:rPr>
+        <w:t xml:space="preserve">). </w:t>
       </w:r>
     </w:p>
     <w:p>
       <w:pPr>
         <w:spacing w:after="0" w:line="480" w:lineRule="auto"/>
-        <w:rPr>
-          <w:rFonts w:ascii="Times New Roman" w:hAnsi="Times New Roman" w:cs="Times New Roman"/>
-          <w:b/>
-          <w:bCs/>
+        <w:ind w:firstLine="720"/>
+        <w:rPr>
+          <w:rFonts w:ascii="Times New Roman" w:hAnsi="Times New Roman" w:cs="Times New Roman"/>
           <w:sz w:val="24"/>
           <w:szCs w:val="24"/>
         </w:rPr>
@@ -10282,12 +9820,35 @@
       <w:r>
         <w:rPr>
           <w:rFonts w:ascii="Times New Roman" w:hAnsi="Times New Roman" w:cs="Times New Roman"/>
-          <w:b/>
-          <w:bCs/>
-          <w:sz w:val="24"/>
-          <w:szCs w:val="24"/>
-        </w:rPr>
-        <w:t>Descriptive Data</w:t>
+          <w:sz w:val="24"/>
+          <w:szCs w:val="24"/>
+        </w:rPr>
+        <w:t xml:space="preserve">Finally, given concerns that affordance responses might simply mimic free association norms (i.e., participants were simply responding with the first word that came to mind, regardless of whether it constituted a use), we assessed the relationship between AFS and FAS values taken from Nelson et al. (2004) and COS similarity taken from Buchanan et al. (2019a). </w:t>
+      </w:r>
+      <w:r>
+        <w:rPr>
+          <w:rFonts w:ascii="Times New Roman" w:hAnsi="Times New Roman" w:cs="Times New Roman"/>
+          <w:sz w:val="24"/>
+          <w:szCs w:val="24"/>
+        </w:rPr>
+        <w:t xml:space="preserve">These analyses were conducted separately, using small subsets of cue-affordance pairs which overlapped with these existing databases. Because affordances reflect a distinct type of meaning compared to cue-target associations and feature similarity, we anticipated that there would be a weak relationship between AFS and these measures of meaning. However, some overlap was anticipated, given that the measures used to represent various types of meaning may overlap, even though they have been demonstrated to assess different constructs (see </w:t>
+      </w:r>
+      <w:r>
+        <w:rPr>
+          <w:rFonts w:ascii="Times New Roman" w:hAnsi="Times New Roman" w:cs="Times New Roman"/>
+          <w:sz w:val="24"/>
+          <w:szCs w:val="24"/>
+          <w:highlight w:val="cyan"/>
+        </w:rPr>
+        <w:t>Maki &amp; Buchanan, 2008</w:t>
+      </w:r>
+      <w:r>
+        <w:rPr>
+          <w:rFonts w:ascii="Times New Roman" w:hAnsi="Times New Roman" w:cs="Times New Roman"/>
+          <w:sz w:val="24"/>
+          <w:szCs w:val="24"/>
+        </w:rPr>
+        <w:t>).</w:t>
       </w:r>
     </w:p>
     <w:p>
@@ -10295,6 +9856,8 @@
         <w:spacing w:after="0" w:line="480" w:lineRule="auto"/>
         <w:rPr>
           <w:rFonts w:ascii="Times New Roman" w:hAnsi="Times New Roman" w:cs="Times New Roman"/>
+          <w:b/>
+          <w:bCs/>
           <w:sz w:val="24"/>
           <w:szCs w:val="24"/>
         </w:rPr>
@@ -10302,10 +9865,22 @@
       <w:r>
         <w:rPr>
           <w:rFonts w:ascii="Times New Roman" w:hAnsi="Times New Roman" w:cs="Times New Roman"/>
-          <w:sz w:val="24"/>
-          <w:szCs w:val="24"/>
-        </w:rPr>
-        <w:t>[WORDS HERE]</w:t>
+          <w:b/>
+          <w:bCs/>
+          <w:sz w:val="24"/>
+          <w:szCs w:val="24"/>
+        </w:rPr>
+        <w:t xml:space="preserve">Descriptive </w:t>
+      </w:r>
+      <w:r>
+        <w:rPr>
+          <w:rFonts w:ascii="Times New Roman" w:hAnsi="Times New Roman" w:cs="Times New Roman"/>
+          <w:b/>
+          <w:bCs/>
+          <w:sz w:val="24"/>
+          <w:szCs w:val="24"/>
+        </w:rPr>
+        <w:t>Statistics</w:t>
       </w:r>
     </w:p>
     <w:p>
@@ -10313,8 +9888,6 @@
         <w:spacing w:after="0" w:line="480" w:lineRule="auto"/>
         <w:rPr>
           <w:rFonts w:ascii="Times New Roman" w:hAnsi="Times New Roman" w:cs="Times New Roman"/>
-          <w:b/>
-          <w:bCs/>
           <w:sz w:val="24"/>
           <w:szCs w:val="24"/>
         </w:rPr>
@@ -10322,12 +9895,10 @@
       <w:r>
         <w:rPr>
           <w:rFonts w:ascii="Times New Roman" w:hAnsi="Times New Roman" w:cs="Times New Roman"/>
-          <w:b/>
-          <w:bCs/>
-          <w:sz w:val="24"/>
-          <w:szCs w:val="24"/>
-        </w:rPr>
-        <w:t>Validity</w:t>
+          <w:sz w:val="24"/>
+          <w:szCs w:val="24"/>
+        </w:rPr>
+        <w:t>[WORDS HERE]</w:t>
       </w:r>
     </w:p>
     <w:p>
@@ -10335,6 +9906,8 @@
         <w:spacing w:after="0" w:line="480" w:lineRule="auto"/>
         <w:rPr>
           <w:rFonts w:ascii="Times New Roman" w:hAnsi="Times New Roman" w:cs="Times New Roman"/>
+          <w:b/>
+          <w:bCs/>
           <w:sz w:val="24"/>
           <w:szCs w:val="24"/>
         </w:rPr>
@@ -10342,10 +9915,29 @@
       <w:r>
         <w:rPr>
           <w:rFonts w:ascii="Times New Roman" w:hAnsi="Times New Roman" w:cs="Times New Roman"/>
-          <w:sz w:val="24"/>
-          <w:szCs w:val="24"/>
-        </w:rPr>
-        <w:lastRenderedPageBreak/>
+          <w:b/>
+          <w:bCs/>
+          <w:sz w:val="24"/>
+          <w:szCs w:val="24"/>
+        </w:rPr>
+        <w:t>Validity</w:t>
+      </w:r>
+    </w:p>
+    <w:p>
+      <w:pPr>
+        <w:spacing w:after="0" w:line="480" w:lineRule="auto"/>
+        <w:rPr>
+          <w:rFonts w:ascii="Times New Roman" w:hAnsi="Times New Roman" w:cs="Times New Roman"/>
+          <w:sz w:val="24"/>
+          <w:szCs w:val="24"/>
+        </w:rPr>
+      </w:pPr>
+      <w:r>
+        <w:rPr>
+          <w:rFonts w:ascii="Times New Roman" w:hAnsi="Times New Roman" w:cs="Times New Roman"/>
+          <w:sz w:val="24"/>
+          <w:szCs w:val="24"/>
+        </w:rPr>
         <w:t>[WORDS HERE]</w:t>
       </w:r>
     </w:p>
@@ -10410,6 +10002,7 @@
           <w:sz w:val="24"/>
           <w:szCs w:val="24"/>
         </w:rPr>
+        <w:lastRenderedPageBreak/>
         <w:t>Conclusion</w:t>
       </w:r>
     </w:p>
@@ -11539,10 +11132,7 @@
         <w:annotationRef/>
       </w:r>
       <w:r>
-        <w:t xml:space="preserve">I'll let our collaborators update </w:t>
-      </w:r>
-      <w:r>
-        <w:t>their ,names and affiliations as needed, but for now going off the excel sheet we have</w:t>
+        <w:t>I'll let our collaborators update their ,names and affiliations as needed, but for now going off the excel sheet we have</w:t>
       </w:r>
     </w:p>
   </w:comment>
@@ -11671,10 +11261,7 @@
         <w:pStyle w:val="CommentText"/>
       </w:pPr>
       <w:r>
-        <w:t xml:space="preserve">Thirsty isn't an affordance, but </w:t>
-      </w:r>
-      <w:r>
-        <w:t>its still important to include for context</w:t>
+        <w:t>Thirsty isn't an affordance, but its still important to include for context</w:t>
       </w:r>
     </w:p>
   </w:comment>
@@ -11716,13 +11303,7 @@
         <w:annotationRef/>
       </w:r>
       <w:r>
-        <w:t>Think this is okay here? I modeled this after Erin and I's paper which had a whopping two paragraphs describing the website</w:t>
-      </w:r>
-      <w:r>
-        <w:t>/shiny for interfacing with the data</w:t>
-      </w:r>
-      <w:r>
-        <w:t>. I can expand here if needed.</w:t>
+        <w:t>I modeled this after Erin and I's paper which had a whopping two paragraphs describing the website/shiny for interfacing with the data. I can expand here if needed.</w:t>
       </w:r>
     </w:p>
     <w:p>
@@ -12514,6 +12095,7 @@
   <w:style w:type="character" w:default="1" w:styleId="DefaultParagraphFont">
     <w:name w:val="Default Paragraph Font"/>
     <w:uiPriority w:val="1"/>
+    <w:semiHidden/>
     <w:unhideWhenUsed/>
   </w:style>
   <w:style w:type="table" w:default="1" w:styleId="TableNormal">

</xml_diff>

<commit_message>
Spot checking the norms
</commit_message>
<xml_diff>
--- a/7 Manuscript/Affordance Norms for 2825 Highly Concrete Objects.docx
+++ b/7 Manuscript/Affordance Norms for 2825 Highly Concrete Objects.docx
@@ -1026,7 +1026,25 @@
           <w:sz w:val="24"/>
           <w:szCs w:val="24"/>
         </w:rPr>
-        <w:t xml:space="preserve"> concrete nouns. Using an open-response format, we computed affordance strength (AFS; i.e., probability of an item eliciting a particular action response) and affordance set-size (AFSS; i.e., total number of unique action responses) for each item. Because our stimuli overlapped with Pexman et al.’s (2019) Body-Object Interaction norms, we</w:t>
+        <w:t xml:space="preserve"> concrete nouns. Using an open-response format, we computed affordance strength (AFS; i.e., probability of an item eliciting a particular action response) and affordance set-size (AFSS; i.e., total number of unique action responses) for each item. Because our stimuli overlapped with </w:t>
+      </w:r>
+      <w:proofErr w:type="spellStart"/>
+      <w:r>
+        <w:rPr>
+          <w:rFonts w:ascii="Times New Roman" w:hAnsi="Times New Roman" w:cs="Times New Roman"/>
+          <w:sz w:val="24"/>
+          <w:szCs w:val="24"/>
+        </w:rPr>
+        <w:t>Pexman</w:t>
+      </w:r>
+      <w:proofErr w:type="spellEnd"/>
+      <w:r>
+        <w:rPr>
+          <w:rFonts w:ascii="Times New Roman" w:hAnsi="Times New Roman" w:cs="Times New Roman"/>
+          <w:sz w:val="24"/>
+          <w:szCs w:val="24"/>
+        </w:rPr>
+        <w:t xml:space="preserve"> et al.’s (2019) Body-Object Interaction norms, we</w:t>
       </w:r>
       <w:r>
         <w:rPr>
@@ -2334,7 +2352,27 @@
           <w:szCs w:val="24"/>
           <w:highlight w:val="cyan"/>
         </w:rPr>
-        <w:t>McRae, Seidenberg, Cree, &amp; McNorgon, 2005</w:t>
+        <w:t xml:space="preserve">McRae, Seidenberg, Cree, &amp; </w:t>
+      </w:r>
+      <w:proofErr w:type="spellStart"/>
+      <w:r>
+        <w:rPr>
+          <w:rFonts w:ascii="Times New Roman" w:hAnsi="Times New Roman" w:cs="Times New Roman"/>
+          <w:sz w:val="24"/>
+          <w:szCs w:val="24"/>
+          <w:highlight w:val="cyan"/>
+        </w:rPr>
+        <w:t>McNorgon</w:t>
+      </w:r>
+      <w:proofErr w:type="spellEnd"/>
+      <w:r>
+        <w:rPr>
+          <w:rFonts w:ascii="Times New Roman" w:hAnsi="Times New Roman" w:cs="Times New Roman"/>
+          <w:sz w:val="24"/>
+          <w:szCs w:val="24"/>
+          <w:highlight w:val="cyan"/>
+        </w:rPr>
+        <w:t>, 2005</w:t>
       </w:r>
       <w:r>
         <w:rPr>
@@ -2351,7 +2389,47 @@
           <w:szCs w:val="24"/>
           <w:highlight w:val="cyan"/>
         </w:rPr>
-        <w:t>De Deyne, Navarro, Perfors, Brsybaert, &amp; Storms, 2019</w:t>
+        <w:t xml:space="preserve">De Deyne, Navarro, </w:t>
+      </w:r>
+      <w:proofErr w:type="spellStart"/>
+      <w:r>
+        <w:rPr>
+          <w:rFonts w:ascii="Times New Roman" w:hAnsi="Times New Roman" w:cs="Times New Roman"/>
+          <w:sz w:val="24"/>
+          <w:szCs w:val="24"/>
+          <w:highlight w:val="cyan"/>
+        </w:rPr>
+        <w:t>Perfors</w:t>
+      </w:r>
+      <w:proofErr w:type="spellEnd"/>
+      <w:r>
+        <w:rPr>
+          <w:rFonts w:ascii="Times New Roman" w:hAnsi="Times New Roman" w:cs="Times New Roman"/>
+          <w:sz w:val="24"/>
+          <w:szCs w:val="24"/>
+          <w:highlight w:val="cyan"/>
+        </w:rPr>
+        <w:t xml:space="preserve">, </w:t>
+      </w:r>
+      <w:proofErr w:type="spellStart"/>
+      <w:r>
+        <w:rPr>
+          <w:rFonts w:ascii="Times New Roman" w:hAnsi="Times New Roman" w:cs="Times New Roman"/>
+          <w:sz w:val="24"/>
+          <w:szCs w:val="24"/>
+          <w:highlight w:val="cyan"/>
+        </w:rPr>
+        <w:t>Brsybaert</w:t>
+      </w:r>
+      <w:proofErr w:type="spellEnd"/>
+      <w:r>
+        <w:rPr>
+          <w:rFonts w:ascii="Times New Roman" w:hAnsi="Times New Roman" w:cs="Times New Roman"/>
+          <w:sz w:val="24"/>
+          <w:szCs w:val="24"/>
+          <w:highlight w:val="cyan"/>
+        </w:rPr>
+        <w:t>, &amp; Storms, 2019</w:t>
       </w:r>
       <w:r>
         <w:rPr>
@@ -3095,7 +3173,25 @@
           <w:sz w:val="24"/>
           <w:szCs w:val="24"/>
         </w:rPr>
-        <w:t xml:space="preserve"> Pexman and colleagues (</w:t>
+        <w:t xml:space="preserve"> </w:t>
+      </w:r>
+      <w:proofErr w:type="spellStart"/>
+      <w:r>
+        <w:rPr>
+          <w:rFonts w:ascii="Times New Roman" w:hAnsi="Times New Roman" w:cs="Times New Roman"/>
+          <w:sz w:val="24"/>
+          <w:szCs w:val="24"/>
+        </w:rPr>
+        <w:t>Pexman</w:t>
+      </w:r>
+      <w:proofErr w:type="spellEnd"/>
+      <w:r>
+        <w:rPr>
+          <w:rFonts w:ascii="Times New Roman" w:hAnsi="Times New Roman" w:cs="Times New Roman"/>
+          <w:sz w:val="24"/>
+          <w:szCs w:val="24"/>
+        </w:rPr>
+        <w:t xml:space="preserve"> and colleagues (</w:t>
       </w:r>
       <w:r>
         <w:rPr>
@@ -3104,7 +3200,27 @@
           <w:szCs w:val="24"/>
           <w:highlight w:val="cyan"/>
         </w:rPr>
-        <w:t>Muraki, Siddiqui, &amp; Pexman, 2022</w:t>
+        <w:t xml:space="preserve">Muraki, Siddiqui, &amp; </w:t>
+      </w:r>
+      <w:proofErr w:type="spellStart"/>
+      <w:r>
+        <w:rPr>
+          <w:rFonts w:ascii="Times New Roman" w:hAnsi="Times New Roman" w:cs="Times New Roman"/>
+          <w:sz w:val="24"/>
+          <w:szCs w:val="24"/>
+          <w:highlight w:val="cyan"/>
+        </w:rPr>
+        <w:t>Pexman</w:t>
+      </w:r>
+      <w:proofErr w:type="spellEnd"/>
+      <w:r>
+        <w:rPr>
+          <w:rFonts w:ascii="Times New Roman" w:hAnsi="Times New Roman" w:cs="Times New Roman"/>
+          <w:sz w:val="24"/>
+          <w:szCs w:val="24"/>
+          <w:highlight w:val="cyan"/>
+        </w:rPr>
+        <w:t>, 2022</w:t>
       </w:r>
       <w:r>
         <w:rPr>
@@ -3114,6 +3230,7 @@
         </w:rPr>
         <w:t xml:space="preserve">; </w:t>
       </w:r>
+      <w:proofErr w:type="spellStart"/>
       <w:r>
         <w:rPr>
           <w:rFonts w:ascii="Times New Roman" w:hAnsi="Times New Roman" w:cs="Times New Roman"/>
@@ -3121,8 +3238,9 @@
           <w:szCs w:val="24"/>
           <w:highlight w:val="cyan"/>
         </w:rPr>
-        <w:t xml:space="preserve">Pexman, Muraki, Sidhu, Siakaluk, </w:t>
-      </w:r>
+        <w:t>Pexman</w:t>
+      </w:r>
+      <w:proofErr w:type="spellEnd"/>
       <w:r>
         <w:rPr>
           <w:rFonts w:ascii="Times New Roman" w:hAnsi="Times New Roman" w:cs="Times New Roman"/>
@@ -3130,6 +3248,35 @@
           <w:szCs w:val="24"/>
           <w:highlight w:val="cyan"/>
         </w:rPr>
+        <w:t xml:space="preserve">, Muraki, Sidhu, </w:t>
+      </w:r>
+      <w:proofErr w:type="spellStart"/>
+      <w:r>
+        <w:rPr>
+          <w:rFonts w:ascii="Times New Roman" w:hAnsi="Times New Roman" w:cs="Times New Roman"/>
+          <w:sz w:val="24"/>
+          <w:szCs w:val="24"/>
+          <w:highlight w:val="cyan"/>
+        </w:rPr>
+        <w:t>Siakaluk</w:t>
+      </w:r>
+      <w:proofErr w:type="spellEnd"/>
+      <w:r>
+        <w:rPr>
+          <w:rFonts w:ascii="Times New Roman" w:hAnsi="Times New Roman" w:cs="Times New Roman"/>
+          <w:sz w:val="24"/>
+          <w:szCs w:val="24"/>
+          <w:highlight w:val="cyan"/>
+        </w:rPr>
+        <w:t xml:space="preserve">, </w:t>
+      </w:r>
+      <w:r>
+        <w:rPr>
+          <w:rFonts w:ascii="Times New Roman" w:hAnsi="Times New Roman" w:cs="Times New Roman"/>
+          <w:sz w:val="24"/>
+          <w:szCs w:val="24"/>
+          <w:highlight w:val="cyan"/>
+        </w:rPr>
         <w:t xml:space="preserve">&amp; </w:t>
       </w:r>
       <w:r>
@@ -3174,8 +3321,9 @@
           <w:szCs w:val="24"/>
           <w:highlight w:val="cyan"/>
         </w:rPr>
-        <w:t>Tillotson, Siakaluk, &amp; Pexman, 2008</w:t>
-      </w:r>
+        <w:t xml:space="preserve">Tillotson, </w:t>
+      </w:r>
+      <w:proofErr w:type="spellStart"/>
       <w:r>
         <w:rPr>
           <w:rFonts w:ascii="Times New Roman" w:hAnsi="Times New Roman" w:cs="Times New Roman"/>
@@ -3183,6 +3331,45 @@
           <w:szCs w:val="24"/>
           <w:highlight w:val="cyan"/>
         </w:rPr>
+        <w:t>Siakaluk</w:t>
+      </w:r>
+      <w:proofErr w:type="spellEnd"/>
+      <w:r>
+        <w:rPr>
+          <w:rFonts w:ascii="Times New Roman" w:hAnsi="Times New Roman" w:cs="Times New Roman"/>
+          <w:sz w:val="24"/>
+          <w:szCs w:val="24"/>
+          <w:highlight w:val="cyan"/>
+        </w:rPr>
+        <w:t xml:space="preserve">, &amp; </w:t>
+      </w:r>
+      <w:proofErr w:type="spellStart"/>
+      <w:r>
+        <w:rPr>
+          <w:rFonts w:ascii="Times New Roman" w:hAnsi="Times New Roman" w:cs="Times New Roman"/>
+          <w:sz w:val="24"/>
+          <w:szCs w:val="24"/>
+          <w:highlight w:val="cyan"/>
+        </w:rPr>
+        <w:t>Pexman</w:t>
+      </w:r>
+      <w:proofErr w:type="spellEnd"/>
+      <w:r>
+        <w:rPr>
+          <w:rFonts w:ascii="Times New Roman" w:hAnsi="Times New Roman" w:cs="Times New Roman"/>
+          <w:sz w:val="24"/>
+          <w:szCs w:val="24"/>
+          <w:highlight w:val="cyan"/>
+        </w:rPr>
+        <w:t>, 2008</w:t>
+      </w:r>
+      <w:r>
+        <w:rPr>
+          <w:rFonts w:ascii="Times New Roman" w:hAnsi="Times New Roman" w:cs="Times New Roman"/>
+          <w:sz w:val="24"/>
+          <w:szCs w:val="24"/>
+          <w:highlight w:val="cyan"/>
+        </w:rPr>
         <w:t>)</w:t>
       </w:r>
       <w:r>
@@ -3247,7 +3434,25 @@
           <w:sz w:val="24"/>
           <w:szCs w:val="24"/>
         </w:rPr>
-        <w:t>. Recently, Pexman et al. (2019)</w:t>
+        <w:t xml:space="preserve">. Recently, </w:t>
+      </w:r>
+      <w:proofErr w:type="spellStart"/>
+      <w:r>
+        <w:rPr>
+          <w:rFonts w:ascii="Times New Roman" w:hAnsi="Times New Roman" w:cs="Times New Roman"/>
+          <w:sz w:val="24"/>
+          <w:szCs w:val="24"/>
+        </w:rPr>
+        <w:t>Pexman</w:t>
+      </w:r>
+      <w:proofErr w:type="spellEnd"/>
+      <w:r>
+        <w:rPr>
+          <w:rFonts w:ascii="Times New Roman" w:hAnsi="Times New Roman" w:cs="Times New Roman"/>
+          <w:sz w:val="24"/>
+          <w:szCs w:val="24"/>
+        </w:rPr>
+        <w:t xml:space="preserve"> et al. (2019)</w:t>
       </w:r>
       <w:r>
         <w:rPr>
@@ -3351,7 +3556,25 @@
           <w:sz w:val="24"/>
           <w:szCs w:val="24"/>
         </w:rPr>
-        <w:t xml:space="preserve"> Consistent with an emobidied cognition approach, BOI ratings have </w:t>
+        <w:t xml:space="preserve"> Consistent with an </w:t>
+      </w:r>
+      <w:proofErr w:type="spellStart"/>
+      <w:r>
+        <w:rPr>
+          <w:rFonts w:ascii="Times New Roman" w:hAnsi="Times New Roman" w:cs="Times New Roman"/>
+          <w:sz w:val="24"/>
+          <w:szCs w:val="24"/>
+        </w:rPr>
+        <w:t>emobidied</w:t>
+      </w:r>
+      <w:proofErr w:type="spellEnd"/>
+      <w:r>
+        <w:rPr>
+          <w:rFonts w:ascii="Times New Roman" w:hAnsi="Times New Roman" w:cs="Times New Roman"/>
+          <w:sz w:val="24"/>
+          <w:szCs w:val="24"/>
+        </w:rPr>
+        <w:t xml:space="preserve"> cognition approach, BOI ratings have </w:t>
       </w:r>
       <w:r>
         <w:rPr>
@@ -3409,6 +3632,7 @@
         </w:rPr>
         <w:t xml:space="preserve"> BOI facilitated lexical decision responses derived from the English Lexicon Project (</w:t>
       </w:r>
+      <w:proofErr w:type="spellStart"/>
       <w:r>
         <w:rPr>
           <w:rFonts w:ascii="Times New Roman" w:hAnsi="Times New Roman" w:cs="Times New Roman"/>
@@ -3416,7 +3640,17 @@
           <w:szCs w:val="24"/>
           <w:highlight w:val="cyan"/>
         </w:rPr>
-        <w:t>Balota et al., 2007</w:t>
+        <w:t>Balota</w:t>
+      </w:r>
+      <w:proofErr w:type="spellEnd"/>
+      <w:r>
+        <w:rPr>
+          <w:rFonts w:ascii="Times New Roman" w:hAnsi="Times New Roman" w:cs="Times New Roman"/>
+          <w:sz w:val="24"/>
+          <w:szCs w:val="24"/>
+          <w:highlight w:val="cyan"/>
+        </w:rPr>
+        <w:t xml:space="preserve"> et al., 2007</w:t>
       </w:r>
       <w:r>
         <w:rPr>
@@ -3426,6 +3660,7 @@
         </w:rPr>
         <w:t>) and responses from the Calgary Semantic Decision Project (</w:t>
       </w:r>
+      <w:proofErr w:type="spellStart"/>
       <w:r>
         <w:rPr>
           <w:rFonts w:ascii="Times New Roman" w:hAnsi="Times New Roman" w:cs="Times New Roman"/>
@@ -3435,6 +3670,7 @@
         </w:rPr>
         <w:t>Pexman</w:t>
       </w:r>
+      <w:proofErr w:type="spellEnd"/>
       <w:r>
         <w:rPr>
           <w:rFonts w:ascii="Times New Roman" w:hAnsi="Times New Roman" w:cs="Times New Roman"/>
@@ -3508,7 +3744,47 @@
           <w:szCs w:val="24"/>
           <w:highlight w:val="cyan"/>
         </w:rPr>
-        <w:t>Heard, Madan, Protzner, and Pexman (2019)</w:t>
+        <w:t xml:space="preserve">Heard, Madan, </w:t>
+      </w:r>
+      <w:proofErr w:type="spellStart"/>
+      <w:r>
+        <w:rPr>
+          <w:rFonts w:ascii="Times New Roman" w:hAnsi="Times New Roman" w:cs="Times New Roman"/>
+          <w:sz w:val="24"/>
+          <w:szCs w:val="24"/>
+          <w:highlight w:val="cyan"/>
+        </w:rPr>
+        <w:t>Protzner</w:t>
+      </w:r>
+      <w:proofErr w:type="spellEnd"/>
+      <w:r>
+        <w:rPr>
+          <w:rFonts w:ascii="Times New Roman" w:hAnsi="Times New Roman" w:cs="Times New Roman"/>
+          <w:sz w:val="24"/>
+          <w:szCs w:val="24"/>
+          <w:highlight w:val="cyan"/>
+        </w:rPr>
+        <w:t xml:space="preserve">, and </w:t>
+      </w:r>
+      <w:proofErr w:type="spellStart"/>
+      <w:r>
+        <w:rPr>
+          <w:rFonts w:ascii="Times New Roman" w:hAnsi="Times New Roman" w:cs="Times New Roman"/>
+          <w:sz w:val="24"/>
+          <w:szCs w:val="24"/>
+          <w:highlight w:val="cyan"/>
+        </w:rPr>
+        <w:t>Pexman</w:t>
+      </w:r>
+      <w:proofErr w:type="spellEnd"/>
+      <w:r>
+        <w:rPr>
+          <w:rFonts w:ascii="Times New Roman" w:hAnsi="Times New Roman" w:cs="Times New Roman"/>
+          <w:sz w:val="24"/>
+          <w:szCs w:val="24"/>
+          <w:highlight w:val="cyan"/>
+        </w:rPr>
+        <w:t xml:space="preserve"> (2019)</w:t>
       </w:r>
       <w:r>
         <w:rPr>
@@ -3564,7 +3840,25 @@
           <w:sz w:val="24"/>
           <w:szCs w:val="24"/>
         </w:rPr>
-        <w:t xml:space="preserve"> ratings of motor dimensionality (graspability, ease of pantomime, and number of actions), </w:t>
+        <w:t xml:space="preserve"> ratings of motor dimensionality (</w:t>
+      </w:r>
+      <w:proofErr w:type="spellStart"/>
+      <w:r>
+        <w:rPr>
+          <w:rFonts w:ascii="Times New Roman" w:hAnsi="Times New Roman" w:cs="Times New Roman"/>
+          <w:sz w:val="24"/>
+          <w:szCs w:val="24"/>
+        </w:rPr>
+        <w:t>graspability</w:t>
+      </w:r>
+      <w:proofErr w:type="spellEnd"/>
+      <w:r>
+        <w:rPr>
+          <w:rFonts w:ascii="Times New Roman" w:hAnsi="Times New Roman" w:cs="Times New Roman"/>
+          <w:sz w:val="24"/>
+          <w:szCs w:val="24"/>
+        </w:rPr>
+        <w:t xml:space="preserve">, ease of pantomime, and number of actions), </w:t>
       </w:r>
       <w:r>
         <w:rPr>
@@ -3588,7 +3882,25 @@
           <w:sz w:val="24"/>
           <w:szCs w:val="24"/>
         </w:rPr>
-        <w:t>Considered alongside findings from Pexman et al. (2019), it is evident that sensorimotor information is an important component of word meaning.</w:t>
+        <w:t xml:space="preserve">Considered alongside findings from </w:t>
+      </w:r>
+      <w:proofErr w:type="spellStart"/>
+      <w:r>
+        <w:rPr>
+          <w:rFonts w:ascii="Times New Roman" w:hAnsi="Times New Roman" w:cs="Times New Roman"/>
+          <w:sz w:val="24"/>
+          <w:szCs w:val="24"/>
+        </w:rPr>
+        <w:t>Pexman</w:t>
+      </w:r>
+      <w:proofErr w:type="spellEnd"/>
+      <w:r>
+        <w:rPr>
+          <w:rFonts w:ascii="Times New Roman" w:hAnsi="Times New Roman" w:cs="Times New Roman"/>
+          <w:sz w:val="24"/>
+          <w:szCs w:val="24"/>
+        </w:rPr>
+        <w:t xml:space="preserve"> et al. (2019), it is evident that sensorimotor information is an important component of word meaning.</w:t>
       </w:r>
     </w:p>
     <w:p>
@@ -3752,7 +4064,25 @@
           <w:sz w:val="24"/>
           <w:szCs w:val="24"/>
         </w:rPr>
-        <w:t xml:space="preserve">. Indeed, Pexman et al. (2019) reported that performance on lexical tasks was only facilitated for high BOI items (e.g., </w:t>
+        <w:t xml:space="preserve">. Indeed, </w:t>
+      </w:r>
+      <w:proofErr w:type="spellStart"/>
+      <w:r>
+        <w:rPr>
+          <w:rFonts w:ascii="Times New Roman" w:hAnsi="Times New Roman" w:cs="Times New Roman"/>
+          <w:sz w:val="24"/>
+          <w:szCs w:val="24"/>
+        </w:rPr>
+        <w:t>Pexman</w:t>
+      </w:r>
+      <w:proofErr w:type="spellEnd"/>
+      <w:r>
+        <w:rPr>
+          <w:rFonts w:ascii="Times New Roman" w:hAnsi="Times New Roman" w:cs="Times New Roman"/>
+          <w:sz w:val="24"/>
+          <w:szCs w:val="24"/>
+        </w:rPr>
+        <w:t xml:space="preserve"> et al. (2019) reported that performance on lexical tasks was only facilitated for high BOI items (e.g., </w:t>
       </w:r>
       <w:r>
         <w:rPr>
@@ -3910,6 +4240,7 @@
         </w:rPr>
         <w:t xml:space="preserve">see </w:t>
       </w:r>
+      <w:proofErr w:type="spellStart"/>
       <w:r>
         <w:rPr>
           <w:rFonts w:ascii="Times New Roman" w:hAnsi="Times New Roman" w:cs="Times New Roman"/>
@@ -3917,7 +4248,17 @@
           <w:szCs w:val="24"/>
           <w:highlight w:val="cyan"/>
         </w:rPr>
-        <w:t>Barsaolou, Simmons, Barbey, &amp; Wilson, 2003</w:t>
+        <w:t>Barsaolou</w:t>
+      </w:r>
+      <w:proofErr w:type="spellEnd"/>
+      <w:r>
+        <w:rPr>
+          <w:rFonts w:ascii="Times New Roman" w:hAnsi="Times New Roman" w:cs="Times New Roman"/>
+          <w:sz w:val="24"/>
+          <w:szCs w:val="24"/>
+          <w:highlight w:val="cyan"/>
+        </w:rPr>
+        <w:t>, Simmons, Barbey, &amp; Wilson, 2003</w:t>
       </w:r>
       <w:r>
         <w:rPr>
@@ -4457,7 +4798,25 @@
           <w:sz w:val="24"/>
           <w:szCs w:val="24"/>
         </w:rPr>
-        <w:t xml:space="preserve"> (Pexman et al., 2019)</w:t>
+        <w:t xml:space="preserve"> (</w:t>
+      </w:r>
+      <w:proofErr w:type="spellStart"/>
+      <w:r>
+        <w:rPr>
+          <w:rFonts w:ascii="Times New Roman" w:hAnsi="Times New Roman" w:cs="Times New Roman"/>
+          <w:sz w:val="24"/>
+          <w:szCs w:val="24"/>
+        </w:rPr>
+        <w:t>Pexman</w:t>
+      </w:r>
+      <w:proofErr w:type="spellEnd"/>
+      <w:r>
+        <w:rPr>
+          <w:rFonts w:ascii="Times New Roman" w:hAnsi="Times New Roman" w:cs="Times New Roman"/>
+          <w:sz w:val="24"/>
+          <w:szCs w:val="24"/>
+        </w:rPr>
+        <w:t xml:space="preserve"> et al., 2019)</w:t>
       </w:r>
       <w:r>
         <w:rPr>
@@ -5060,6 +5419,7 @@
         </w:rPr>
         <w:t>4.61 (</w:t>
       </w:r>
+      <w:proofErr w:type="spellStart"/>
       <w:r>
         <w:rPr>
           <w:rFonts w:ascii="Times New Roman" w:hAnsi="Times New Roman" w:cs="Times New Roman"/>
@@ -5070,6 +5430,7 @@
         </w:rPr>
         <w:t>sd</w:t>
       </w:r>
+      <w:proofErr w:type="spellEnd"/>
       <w:r>
         <w:rPr>
           <w:rFonts w:ascii="Times New Roman" w:hAnsi="Times New Roman" w:cs="Times New Roman"/>
@@ -5177,6 +5538,7 @@
         </w:rPr>
         <w:t xml:space="preserve"> (</w:t>
       </w:r>
+      <w:proofErr w:type="spellStart"/>
       <w:r>
         <w:rPr>
           <w:rFonts w:ascii="Times New Roman" w:hAnsi="Times New Roman" w:cs="Times New Roman"/>
@@ -5187,6 +5549,7 @@
         </w:rPr>
         <w:t>sd</w:t>
       </w:r>
+      <w:proofErr w:type="spellEnd"/>
       <w:r>
         <w:rPr>
           <w:rFonts w:ascii="Times New Roman" w:hAnsi="Times New Roman" w:cs="Times New Roman"/>
@@ -5228,6 +5591,7 @@
         </w:rPr>
         <w:t xml:space="preserve"> (</w:t>
       </w:r>
+      <w:proofErr w:type="spellStart"/>
       <w:r>
         <w:rPr>
           <w:rFonts w:ascii="Times New Roman" w:hAnsi="Times New Roman" w:cs="Times New Roman"/>
@@ -5238,6 +5602,7 @@
         </w:rPr>
         <w:t>sd</w:t>
       </w:r>
+      <w:proofErr w:type="spellEnd"/>
       <w:r>
         <w:rPr>
           <w:rFonts w:ascii="Times New Roman" w:hAnsi="Times New Roman" w:cs="Times New Roman"/>
@@ -5246,6 +5611,7 @@
         </w:rPr>
         <w:t xml:space="preserve"> = 0.60; </w:t>
       </w:r>
+      <w:proofErr w:type="spellStart"/>
       <w:r>
         <w:rPr>
           <w:rFonts w:ascii="Times New Roman" w:hAnsi="Times New Roman" w:cs="Times New Roman"/>
@@ -5253,7 +5619,17 @@
           <w:szCs w:val="24"/>
           <w:highlight w:val="cyan"/>
         </w:rPr>
-        <w:t>Pexman et al., 2019</w:t>
+        <w:t>Pexman</w:t>
+      </w:r>
+      <w:proofErr w:type="spellEnd"/>
+      <w:r>
+        <w:rPr>
+          <w:rFonts w:ascii="Times New Roman" w:hAnsi="Times New Roman" w:cs="Times New Roman"/>
+          <w:sz w:val="24"/>
+          <w:szCs w:val="24"/>
+          <w:highlight w:val="cyan"/>
+        </w:rPr>
+        <w:t xml:space="preserve"> et al., 2019</w:t>
       </w:r>
       <w:r>
         <w:rPr>
@@ -6198,7 +6574,27 @@
           <w:szCs w:val="24"/>
           <w:highlight w:val="cyan"/>
         </w:rPr>
-        <w:t>Buchanan, De Deyne, &amp; Montefinese’s (2020)</w:t>
+        <w:t xml:space="preserve">Buchanan, De Deyne, &amp; </w:t>
+      </w:r>
+      <w:proofErr w:type="spellStart"/>
+      <w:r>
+        <w:rPr>
+          <w:rFonts w:ascii="Times New Roman" w:hAnsi="Times New Roman" w:cs="Times New Roman"/>
+          <w:sz w:val="24"/>
+          <w:szCs w:val="24"/>
+          <w:highlight w:val="cyan"/>
+        </w:rPr>
+        <w:t>Montefinese’s</w:t>
+      </w:r>
+      <w:proofErr w:type="spellEnd"/>
+      <w:r>
+        <w:rPr>
+          <w:rFonts w:ascii="Times New Roman" w:hAnsi="Times New Roman" w:cs="Times New Roman"/>
+          <w:sz w:val="24"/>
+          <w:szCs w:val="24"/>
+          <w:highlight w:val="cyan"/>
+        </w:rPr>
+        <w:t xml:space="preserve"> (2020)</w:t>
       </w:r>
       <w:r>
         <w:rPr>
@@ -6596,6 +6992,7 @@
         </w:rPr>
         <w:t xml:space="preserve">The </w:t>
       </w:r>
+      <w:proofErr w:type="spellStart"/>
       <w:r>
         <w:rPr>
           <w:rFonts w:ascii="Times New Roman" w:hAnsi="Times New Roman" w:cs="Times New Roman"/>
@@ -6606,6 +7003,7 @@
         </w:rPr>
         <w:t>tidytext</w:t>
       </w:r>
+      <w:proofErr w:type="spellEnd"/>
       <w:r>
         <w:rPr>
           <w:rFonts w:ascii="Times New Roman" w:hAnsi="Times New Roman" w:cs="Times New Roman"/>
@@ -6722,6 +7120,7 @@
         </w:rPr>
         <w:t xml:space="preserve">we next corrected for spelling errors using the </w:t>
       </w:r>
+      <w:proofErr w:type="spellStart"/>
       <w:r>
         <w:rPr>
           <w:rFonts w:ascii="Times New Roman" w:hAnsi="Times New Roman" w:cs="Times New Roman"/>
@@ -6732,6 +7131,7 @@
         </w:rPr>
         <w:t>hunspell</w:t>
       </w:r>
+      <w:proofErr w:type="spellEnd"/>
       <w:r>
         <w:rPr>
           <w:rFonts w:ascii="Times New Roman" w:hAnsi="Times New Roman" w:cs="Times New Roman"/>
@@ -6775,6 +7175,7 @@
         </w:rPr>
         <w:t xml:space="preserve">. Because participants were primarily recruited from the United States, the spell check procedure utilized the American English dictionary. For British participants recruited from Prolific, British English spellings were changed to their corresponding American English counterpart (e.g., </w:t>
       </w:r>
+      <w:proofErr w:type="spellStart"/>
       <w:r>
         <w:rPr>
           <w:rFonts w:ascii="Times New Roman" w:hAnsi="Times New Roman" w:cs="Times New Roman"/>
@@ -6783,16 +7184,9 @@
           <w:sz w:val="24"/>
           <w:szCs w:val="24"/>
         </w:rPr>
-        <w:t xml:space="preserve">colour </w:t>
-      </w:r>
-      <w:r>
-        <w:rPr>
-          <w:rFonts w:ascii="Times New Roman" w:hAnsi="Times New Roman" w:cs="Times New Roman"/>
-          <w:sz w:val="24"/>
-          <w:szCs w:val="24"/>
-        </w:rPr>
-        <w:t xml:space="preserve">and </w:t>
-      </w:r>
+        <w:t>colour</w:t>
+      </w:r>
+      <w:proofErr w:type="spellEnd"/>
       <w:r>
         <w:rPr>
           <w:rFonts w:ascii="Times New Roman" w:hAnsi="Times New Roman" w:cs="Times New Roman"/>
@@ -6801,16 +7195,17 @@
           <w:sz w:val="24"/>
           <w:szCs w:val="24"/>
         </w:rPr>
-        <w:t>socialise</w:t>
-      </w:r>
-      <w:r>
-        <w:rPr>
-          <w:rFonts w:ascii="Times New Roman" w:hAnsi="Times New Roman" w:cs="Times New Roman"/>
-          <w:sz w:val="24"/>
-          <w:szCs w:val="24"/>
-        </w:rPr>
-        <w:t xml:space="preserve"> become </w:t>
-      </w:r>
+        <w:t xml:space="preserve"> </w:t>
+      </w:r>
+      <w:r>
+        <w:rPr>
+          <w:rFonts w:ascii="Times New Roman" w:hAnsi="Times New Roman" w:cs="Times New Roman"/>
+          <w:sz w:val="24"/>
+          <w:szCs w:val="24"/>
+        </w:rPr>
+        <w:t xml:space="preserve">and </w:t>
+      </w:r>
+      <w:proofErr w:type="spellStart"/>
       <w:r>
         <w:rPr>
           <w:rFonts w:ascii="Times New Roman" w:hAnsi="Times New Roman" w:cs="Times New Roman"/>
@@ -6819,15 +7214,16 @@
           <w:sz w:val="24"/>
           <w:szCs w:val="24"/>
         </w:rPr>
-        <w:t>color</w:t>
-      </w:r>
-      <w:r>
-        <w:rPr>
-          <w:rFonts w:ascii="Times New Roman" w:hAnsi="Times New Roman" w:cs="Times New Roman"/>
-          <w:sz w:val="24"/>
-          <w:szCs w:val="24"/>
-        </w:rPr>
-        <w:t xml:space="preserve"> and </w:t>
+        <w:t>socialise</w:t>
+      </w:r>
+      <w:proofErr w:type="spellEnd"/>
+      <w:r>
+        <w:rPr>
+          <w:rFonts w:ascii="Times New Roman" w:hAnsi="Times New Roman" w:cs="Times New Roman"/>
+          <w:sz w:val="24"/>
+          <w:szCs w:val="24"/>
+        </w:rPr>
+        <w:t xml:space="preserve"> become </w:t>
       </w:r>
       <w:r>
         <w:rPr>
@@ -6837,15 +7233,15 @@
           <w:sz w:val="24"/>
           <w:szCs w:val="24"/>
         </w:rPr>
-        <w:t>socialize</w:t>
-      </w:r>
-      <w:r>
-        <w:rPr>
-          <w:rFonts w:ascii="Times New Roman" w:hAnsi="Times New Roman" w:cs="Times New Roman"/>
-          <w:sz w:val="24"/>
-          <w:szCs w:val="24"/>
-        </w:rPr>
-        <w:t xml:space="preserve">). After using </w:t>
+        <w:t>color</w:t>
+      </w:r>
+      <w:r>
+        <w:rPr>
+          <w:rFonts w:ascii="Times New Roman" w:hAnsi="Times New Roman" w:cs="Times New Roman"/>
+          <w:sz w:val="24"/>
+          <w:szCs w:val="24"/>
+        </w:rPr>
+        <w:t xml:space="preserve"> and </w:t>
       </w:r>
       <w:r>
         <w:rPr>
@@ -6855,48 +7251,17 @@
           <w:sz w:val="24"/>
           <w:szCs w:val="24"/>
         </w:rPr>
-        <w:t>hunspell</w:t>
-      </w:r>
-      <w:r>
-        <w:rPr>
-          <w:rFonts w:ascii="Times New Roman" w:hAnsi="Times New Roman" w:cs="Times New Roman"/>
-          <w:sz w:val="24"/>
-          <w:szCs w:val="24"/>
-        </w:rPr>
-        <w:t xml:space="preserve"> to generate a list of spelling errors, all errors were visually inspected to confirm whether a flagged word was indeed a misspelling or simply a word which was not available in this package’s dictionary. Following the inspection process, all confirmed misspellings were corrected by replacing </w:t>
-      </w:r>
-      <w:r>
-        <w:rPr>
-          <w:rFonts w:ascii="Times New Roman" w:hAnsi="Times New Roman" w:cs="Times New Roman"/>
-          <w:sz w:val="24"/>
-          <w:szCs w:val="24"/>
-        </w:rPr>
-        <w:t>each</w:t>
-      </w:r>
-      <w:r>
-        <w:rPr>
-          <w:rFonts w:ascii="Times New Roman" w:hAnsi="Times New Roman" w:cs="Times New Roman"/>
-          <w:sz w:val="24"/>
-          <w:szCs w:val="24"/>
-        </w:rPr>
-        <w:t xml:space="preserve"> misspelled word with </w:t>
-      </w:r>
-      <w:r>
-        <w:rPr>
-          <w:rFonts w:ascii="Times New Roman" w:hAnsi="Times New Roman" w:cs="Times New Roman"/>
-          <w:sz w:val="24"/>
-          <w:szCs w:val="24"/>
-        </w:rPr>
-        <w:t>its corresponding</w:t>
-      </w:r>
-      <w:r>
-        <w:rPr>
-          <w:rFonts w:ascii="Times New Roman" w:hAnsi="Times New Roman" w:cs="Times New Roman"/>
-          <w:sz w:val="24"/>
-          <w:szCs w:val="24"/>
-        </w:rPr>
-        <w:t xml:space="preserve"> </w:t>
-      </w:r>
+        <w:t>socialize</w:t>
+      </w:r>
+      <w:r>
+        <w:rPr>
+          <w:rFonts w:ascii="Times New Roman" w:hAnsi="Times New Roman" w:cs="Times New Roman"/>
+          <w:sz w:val="24"/>
+          <w:szCs w:val="24"/>
+        </w:rPr>
+        <w:t xml:space="preserve">). After using </w:t>
+      </w:r>
+      <w:proofErr w:type="spellStart"/>
       <w:r>
         <w:rPr>
           <w:rFonts w:ascii="Times New Roman" w:hAnsi="Times New Roman" w:cs="Times New Roman"/>
@@ -6907,6 +7272,59 @@
         </w:rPr>
         <w:t>hunspell</w:t>
       </w:r>
+      <w:proofErr w:type="spellEnd"/>
+      <w:r>
+        <w:rPr>
+          <w:rFonts w:ascii="Times New Roman" w:hAnsi="Times New Roman" w:cs="Times New Roman"/>
+          <w:sz w:val="24"/>
+          <w:szCs w:val="24"/>
+        </w:rPr>
+        <w:t xml:space="preserve"> to generate a list of spelling errors, all errors were visually inspected to confirm whether a flagged word was indeed a misspelling or simply a word which was not available in this package’s dictionary. Following the inspection process, all confirmed misspellings were corrected by replacing </w:t>
+      </w:r>
+      <w:r>
+        <w:rPr>
+          <w:rFonts w:ascii="Times New Roman" w:hAnsi="Times New Roman" w:cs="Times New Roman"/>
+          <w:sz w:val="24"/>
+          <w:szCs w:val="24"/>
+        </w:rPr>
+        <w:t>each</w:t>
+      </w:r>
+      <w:r>
+        <w:rPr>
+          <w:rFonts w:ascii="Times New Roman" w:hAnsi="Times New Roman" w:cs="Times New Roman"/>
+          <w:sz w:val="24"/>
+          <w:szCs w:val="24"/>
+        </w:rPr>
+        <w:t xml:space="preserve"> misspelled word with </w:t>
+      </w:r>
+      <w:r>
+        <w:rPr>
+          <w:rFonts w:ascii="Times New Roman" w:hAnsi="Times New Roman" w:cs="Times New Roman"/>
+          <w:sz w:val="24"/>
+          <w:szCs w:val="24"/>
+        </w:rPr>
+        <w:t>its corresponding</w:t>
+      </w:r>
+      <w:r>
+        <w:rPr>
+          <w:rFonts w:ascii="Times New Roman" w:hAnsi="Times New Roman" w:cs="Times New Roman"/>
+          <w:sz w:val="24"/>
+          <w:szCs w:val="24"/>
+        </w:rPr>
+        <w:t xml:space="preserve"> </w:t>
+      </w:r>
+      <w:proofErr w:type="spellStart"/>
+      <w:r>
+        <w:rPr>
+          <w:rFonts w:ascii="Times New Roman" w:hAnsi="Times New Roman" w:cs="Times New Roman"/>
+          <w:i/>
+          <w:iCs/>
+          <w:sz w:val="24"/>
+          <w:szCs w:val="24"/>
+        </w:rPr>
+        <w:t>hunspell</w:t>
+      </w:r>
+      <w:proofErr w:type="spellEnd"/>
       <w:r>
         <w:rPr>
           <w:rFonts w:ascii="Times New Roman" w:hAnsi="Times New Roman" w:cs="Times New Roman"/>
@@ -6958,6 +7376,7 @@
         </w:rPr>
         <w:t xml:space="preserve"> </w:t>
       </w:r>
+      <w:proofErr w:type="spellStart"/>
       <w:r>
         <w:rPr>
           <w:rFonts w:ascii="Times New Roman" w:hAnsi="Times New Roman" w:cs="Times New Roman"/>
@@ -6968,6 +7387,7 @@
         </w:rPr>
         <w:t>tidytext</w:t>
       </w:r>
+      <w:proofErr w:type="spellEnd"/>
       <w:r>
         <w:rPr>
           <w:rFonts w:ascii="Times New Roman" w:hAnsi="Times New Roman" w:cs="Times New Roman"/>
@@ -7238,13 +7658,23 @@
         </w:rPr>
         <w:t xml:space="preserve">all </w:t>
       </w:r>
-      <w:r>
-        <w:rPr>
-          <w:rFonts w:ascii="Times New Roman" w:hAnsi="Times New Roman" w:cs="Times New Roman"/>
-          <w:sz w:val="24"/>
-          <w:szCs w:val="24"/>
-        </w:rPr>
-        <w:t xml:space="preserve">stopwords (e.g., </w:t>
+      <w:proofErr w:type="spellStart"/>
+      <w:r>
+        <w:rPr>
+          <w:rFonts w:ascii="Times New Roman" w:hAnsi="Times New Roman" w:cs="Times New Roman"/>
+          <w:sz w:val="24"/>
+          <w:szCs w:val="24"/>
+        </w:rPr>
+        <w:t>stopwords</w:t>
+      </w:r>
+      <w:proofErr w:type="spellEnd"/>
+      <w:r>
+        <w:rPr>
+          <w:rFonts w:ascii="Times New Roman" w:hAnsi="Times New Roman" w:cs="Times New Roman"/>
+          <w:sz w:val="24"/>
+          <w:szCs w:val="24"/>
+        </w:rPr>
+        <w:t xml:space="preserve"> (e.g., </w:t>
       </w:r>
       <w:r>
         <w:rPr>
@@ -7316,6 +7746,7 @@
         </w:rPr>
         <w:t xml:space="preserve">the </w:t>
       </w:r>
+      <w:proofErr w:type="spellStart"/>
       <w:r>
         <w:rPr>
           <w:rFonts w:ascii="Times New Roman" w:hAnsi="Times New Roman" w:cs="Times New Roman"/>
@@ -7326,6 +7757,7 @@
         </w:rPr>
         <w:t>stopwords</w:t>
       </w:r>
+      <w:proofErr w:type="spellEnd"/>
       <w:r>
         <w:rPr>
           <w:rFonts w:ascii="Times New Roman" w:hAnsi="Times New Roman" w:cs="Times New Roman"/>
@@ -7410,7 +7842,25 @@
           <w:sz w:val="24"/>
           <w:szCs w:val="24"/>
         </w:rPr>
-        <w:t xml:space="preserve"> and omitting stopwords, the remaining responses were lemmatized and part of speech</w:t>
+        <w:t xml:space="preserve"> and omitting </w:t>
+      </w:r>
+      <w:proofErr w:type="spellStart"/>
+      <w:r>
+        <w:rPr>
+          <w:rFonts w:ascii="Times New Roman" w:hAnsi="Times New Roman" w:cs="Times New Roman"/>
+          <w:sz w:val="24"/>
+          <w:szCs w:val="24"/>
+        </w:rPr>
+        <w:t>stopwords</w:t>
+      </w:r>
+      <w:proofErr w:type="spellEnd"/>
+      <w:r>
+        <w:rPr>
+          <w:rFonts w:ascii="Times New Roman" w:hAnsi="Times New Roman" w:cs="Times New Roman"/>
+          <w:sz w:val="24"/>
+          <w:szCs w:val="24"/>
+        </w:rPr>
+        <w:t>, the remaining responses were lemmatized and part of speech</w:t>
       </w:r>
       <w:r>
         <w:rPr>
@@ -7478,6 +7928,7 @@
         </w:rPr>
         <w:t xml:space="preserve">the </w:t>
       </w:r>
+      <w:proofErr w:type="spellStart"/>
       <w:r>
         <w:rPr>
           <w:rFonts w:ascii="Times New Roman" w:hAnsi="Times New Roman" w:cs="Times New Roman"/>
@@ -7488,6 +7939,7 @@
         </w:rPr>
         <w:t>udpipe</w:t>
       </w:r>
+      <w:proofErr w:type="spellEnd"/>
       <w:r>
         <w:rPr>
           <w:rFonts w:ascii="Times New Roman" w:hAnsi="Times New Roman" w:cs="Times New Roman"/>
@@ -7505,6 +7957,7 @@
         </w:rPr>
         <w:t>(</w:t>
       </w:r>
+      <w:proofErr w:type="spellStart"/>
       <w:r>
         <w:rPr>
           <w:rFonts w:ascii="Times New Roman" w:hAnsi="Times New Roman" w:cs="Times New Roman"/>
@@ -7521,7 +7974,17 @@
           <w:szCs w:val="24"/>
           <w:highlight w:val="cyan"/>
         </w:rPr>
-        <w:t>ijffels, Straka, &amp; Straková, 2023</w:t>
+        <w:t>ijffels</w:t>
+      </w:r>
+      <w:proofErr w:type="spellEnd"/>
+      <w:r>
+        <w:rPr>
+          <w:rFonts w:ascii="Times New Roman" w:hAnsi="Times New Roman" w:cs="Times New Roman"/>
+          <w:sz w:val="24"/>
+          <w:szCs w:val="24"/>
+          <w:highlight w:val="cyan"/>
+        </w:rPr>
+        <w:t>, Straka, &amp; Straková, 2023</w:t>
       </w:r>
       <w:r>
         <w:rPr>
@@ -9515,7 +9978,25 @@
           <w:sz w:val="24"/>
           <w:szCs w:val="24"/>
         </w:rPr>
-        <w:t>BOI Rating (Pexman et al., 2019), Concreteness (</w:t>
+        <w:t>BOI Rating (</w:t>
+      </w:r>
+      <w:proofErr w:type="spellStart"/>
+      <w:r>
+        <w:rPr>
+          <w:rFonts w:ascii="Times New Roman" w:hAnsi="Times New Roman" w:cs="Times New Roman"/>
+          <w:sz w:val="24"/>
+          <w:szCs w:val="24"/>
+        </w:rPr>
+        <w:t>Pexman</w:t>
+      </w:r>
+      <w:proofErr w:type="spellEnd"/>
+      <w:r>
+        <w:rPr>
+          <w:rFonts w:ascii="Times New Roman" w:hAnsi="Times New Roman" w:cs="Times New Roman"/>
+          <w:sz w:val="24"/>
+          <w:szCs w:val="24"/>
+        </w:rPr>
+        <w:t xml:space="preserve"> et al., 2019), Concreteness (</w:t>
       </w:r>
       <w:r>
         <w:rPr>
@@ -9569,6 +10050,7 @@
         </w:rPr>
         <w:t>(</w:t>
       </w:r>
+      <w:proofErr w:type="spellStart"/>
       <w:r>
         <w:rPr>
           <w:rFonts w:ascii="Times New Roman" w:hAnsi="Times New Roman" w:cs="Times New Roman"/>
@@ -9576,8 +10058,9 @@
           <w:szCs w:val="24"/>
           <w:highlight w:val="cyan"/>
         </w:rPr>
-        <w:t xml:space="preserve">AoA; </w:t>
-      </w:r>
+        <w:t>AoA</w:t>
+      </w:r>
+      <w:proofErr w:type="spellEnd"/>
       <w:r>
         <w:rPr>
           <w:rFonts w:ascii="Times New Roman" w:hAnsi="Times New Roman" w:cs="Times New Roman"/>
@@ -9585,7 +10068,36 @@
           <w:szCs w:val="24"/>
           <w:highlight w:val="cyan"/>
         </w:rPr>
-        <w:t>Kuperman, Stadthagen-Gonzalez, &amp; Brysbaert, 2012</w:t>
+        <w:t xml:space="preserve">; </w:t>
+      </w:r>
+      <w:r>
+        <w:rPr>
+          <w:rFonts w:ascii="Times New Roman" w:hAnsi="Times New Roman" w:cs="Times New Roman"/>
+          <w:sz w:val="24"/>
+          <w:szCs w:val="24"/>
+          <w:highlight w:val="cyan"/>
+        </w:rPr>
+        <w:t xml:space="preserve">Kuperman, </w:t>
+      </w:r>
+      <w:proofErr w:type="spellStart"/>
+      <w:r>
+        <w:rPr>
+          <w:rFonts w:ascii="Times New Roman" w:hAnsi="Times New Roman" w:cs="Times New Roman"/>
+          <w:sz w:val="24"/>
+          <w:szCs w:val="24"/>
+          <w:highlight w:val="cyan"/>
+        </w:rPr>
+        <w:t>Stadthagen</w:t>
+      </w:r>
+      <w:proofErr w:type="spellEnd"/>
+      <w:r>
+        <w:rPr>
+          <w:rFonts w:ascii="Times New Roman" w:hAnsi="Times New Roman" w:cs="Times New Roman"/>
+          <w:sz w:val="24"/>
+          <w:szCs w:val="24"/>
+          <w:highlight w:val="cyan"/>
+        </w:rPr>
+        <w:t>-Gonzalez, &amp; Brysbaert, 2012</w:t>
       </w:r>
       <w:r>
         <w:rPr>
@@ -9738,7 +10250,25 @@
           <w:sz w:val="24"/>
           <w:szCs w:val="24"/>
         </w:rPr>
-        <w:t xml:space="preserve">ecause our stimuli overlapped with Pexman et al.’s BOI ratings, we assessed the relationship between BOI and AFSS. Specifically, we anticipated </w:t>
+        <w:t xml:space="preserve">ecause our stimuli overlapped with </w:t>
+      </w:r>
+      <w:proofErr w:type="spellStart"/>
+      <w:r>
+        <w:rPr>
+          <w:rFonts w:ascii="Times New Roman" w:hAnsi="Times New Roman" w:cs="Times New Roman"/>
+          <w:sz w:val="24"/>
+          <w:szCs w:val="24"/>
+        </w:rPr>
+        <w:t>Pexman</w:t>
+      </w:r>
+      <w:proofErr w:type="spellEnd"/>
+      <w:r>
+        <w:rPr>
+          <w:rFonts w:ascii="Times New Roman" w:hAnsi="Times New Roman" w:cs="Times New Roman"/>
+          <w:sz w:val="24"/>
+          <w:szCs w:val="24"/>
+        </w:rPr>
+        <w:t xml:space="preserve"> et al.’s BOI ratings, we assessed the relationship between BOI and AFSS. Specifically, we anticipated </w:t>
       </w:r>
       <w:r>
         <w:rPr>
@@ -9787,7 +10317,23 @@
           <w:szCs w:val="24"/>
         </w:rPr>
         <w:lastRenderedPageBreak/>
-        <w:t xml:space="preserve">frequency, given that these measures likely also influence a concept’s perceived use. Like BOI, we anticipated a positive correlation between concreteness and set-size, given that higher concreteness would likely result in greater interactivity. However, we anticipated negative correlations with frequency and age-of-acquisition. We reasoned that words which are less common or are acquired later in life would have less uses, given that these words often have referents that are highly specific (e.g., </w:t>
+        <w:t>frequency, given that these measures likely also influence a concept’s perceived use. Like BOI, we anticipated a positive correlation between concreteness and set-size, given that higher concreteness would likely result in greater interactivity. However, we anticipated negative correlations with frequency and age-of-acquisition. We reasoned that words which are less common or are acquired later in life would have less uses, given that these words often have referents that are highly specific</w:t>
+      </w:r>
+      <w:r>
+        <w:rPr>
+          <w:rFonts w:ascii="Times New Roman" w:hAnsi="Times New Roman" w:cs="Times New Roman"/>
+          <w:sz w:val="24"/>
+          <w:szCs w:val="24"/>
+        </w:rPr>
+        <w:t>, which would potentially result in fewer perceived uses</w:t>
+      </w:r>
+      <w:r>
+        <w:rPr>
+          <w:rFonts w:ascii="Times New Roman" w:hAnsi="Times New Roman" w:cs="Times New Roman"/>
+          <w:sz w:val="24"/>
+          <w:szCs w:val="24"/>
+        </w:rPr>
+        <w:t xml:space="preserve"> (e.g., </w:t>
       </w:r>
       <w:r>
         <w:rPr>
@@ -9979,6 +10525,7 @@
           <w:sz w:val="24"/>
           <w:szCs w:val="24"/>
         </w:rPr>
+        <w:lastRenderedPageBreak/>
         <w:t>[WORDS HERE]</w:t>
       </w:r>
     </w:p>
@@ -10002,7 +10549,6 @@
           <w:sz w:val="24"/>
           <w:szCs w:val="24"/>
         </w:rPr>
-        <w:lastRenderedPageBreak/>
         <w:t>Conclusion</w:t>
       </w:r>
     </w:p>

</xml_diff>

<commit_message>
Writing and checking the norms
</commit_message>
<xml_diff>
--- a/7 Manuscript/Affordance Norms for 2825 Highly Concrete Objects.docx
+++ b/7 Manuscript/Affordance Norms for 2825 Highly Concrete Objects.docx
@@ -1026,25 +1026,7 @@
           <w:sz w:val="24"/>
           <w:szCs w:val="24"/>
         </w:rPr>
-        <w:t xml:space="preserve"> concrete nouns. Using an open-response format, we computed affordance strength (AFS; i.e., probability of an item eliciting a particular action response) and affordance set-size (AFSS; i.e., total number of unique action responses) for each item. Because our stimuli overlapped with </w:t>
-      </w:r>
-      <w:proofErr w:type="spellStart"/>
-      <w:r>
-        <w:rPr>
-          <w:rFonts w:ascii="Times New Roman" w:hAnsi="Times New Roman" w:cs="Times New Roman"/>
-          <w:sz w:val="24"/>
-          <w:szCs w:val="24"/>
-        </w:rPr>
-        <w:t>Pexman</w:t>
-      </w:r>
-      <w:proofErr w:type="spellEnd"/>
-      <w:r>
-        <w:rPr>
-          <w:rFonts w:ascii="Times New Roman" w:hAnsi="Times New Roman" w:cs="Times New Roman"/>
-          <w:sz w:val="24"/>
-          <w:szCs w:val="24"/>
-        </w:rPr>
-        <w:t xml:space="preserve"> et al.’s (2019) Body-Object Interaction norms, we</w:t>
+        <w:t xml:space="preserve"> concrete nouns. Using an open-response format, we computed affordance strength (AFS; i.e., probability of an item eliciting a particular action response) and affordance set-size (AFSS; i.e., total number of unique action responses) for each item. Because our stimuli overlapped with Pexman et al.’s (2019) Body-Object Interaction norms, we</w:t>
       </w:r>
       <w:r>
         <w:rPr>
@@ -2352,9 +2334,16 @@
           <w:szCs w:val="24"/>
           <w:highlight w:val="cyan"/>
         </w:rPr>
-        <w:t xml:space="preserve">McRae, Seidenberg, Cree, &amp; </w:t>
-      </w:r>
-      <w:proofErr w:type="spellStart"/>
+        <w:t>McRae, Seidenberg, Cree, &amp; McNorgon, 2005</w:t>
+      </w:r>
+      <w:r>
+        <w:rPr>
+          <w:rFonts w:ascii="Times New Roman" w:hAnsi="Times New Roman" w:cs="Times New Roman"/>
+          <w:sz w:val="24"/>
+          <w:szCs w:val="24"/>
+        </w:rPr>
+        <w:t xml:space="preserve">; associated concepts; </w:t>
+      </w:r>
       <w:r>
         <w:rPr>
           <w:rFonts w:ascii="Times New Roman" w:hAnsi="Times New Roman" w:cs="Times New Roman"/>
@@ -2362,74 +2351,7 @@
           <w:szCs w:val="24"/>
           <w:highlight w:val="cyan"/>
         </w:rPr>
-        <w:t>McNorgon</w:t>
-      </w:r>
-      <w:proofErr w:type="spellEnd"/>
-      <w:r>
-        <w:rPr>
-          <w:rFonts w:ascii="Times New Roman" w:hAnsi="Times New Roman" w:cs="Times New Roman"/>
-          <w:sz w:val="24"/>
-          <w:szCs w:val="24"/>
-          <w:highlight w:val="cyan"/>
-        </w:rPr>
-        <w:t>, 2005</w:t>
-      </w:r>
-      <w:r>
-        <w:rPr>
-          <w:rFonts w:ascii="Times New Roman" w:hAnsi="Times New Roman" w:cs="Times New Roman"/>
-          <w:sz w:val="24"/>
-          <w:szCs w:val="24"/>
-        </w:rPr>
-        <w:t xml:space="preserve">; associated concepts; </w:t>
-      </w:r>
-      <w:r>
-        <w:rPr>
-          <w:rFonts w:ascii="Times New Roman" w:hAnsi="Times New Roman" w:cs="Times New Roman"/>
-          <w:sz w:val="24"/>
-          <w:szCs w:val="24"/>
-          <w:highlight w:val="cyan"/>
-        </w:rPr>
-        <w:t xml:space="preserve">De Deyne, Navarro, </w:t>
-      </w:r>
-      <w:proofErr w:type="spellStart"/>
-      <w:r>
-        <w:rPr>
-          <w:rFonts w:ascii="Times New Roman" w:hAnsi="Times New Roman" w:cs="Times New Roman"/>
-          <w:sz w:val="24"/>
-          <w:szCs w:val="24"/>
-          <w:highlight w:val="cyan"/>
-        </w:rPr>
-        <w:t>Perfors</w:t>
-      </w:r>
-      <w:proofErr w:type="spellEnd"/>
-      <w:r>
-        <w:rPr>
-          <w:rFonts w:ascii="Times New Roman" w:hAnsi="Times New Roman" w:cs="Times New Roman"/>
-          <w:sz w:val="24"/>
-          <w:szCs w:val="24"/>
-          <w:highlight w:val="cyan"/>
-        </w:rPr>
-        <w:t xml:space="preserve">, </w:t>
-      </w:r>
-      <w:proofErr w:type="spellStart"/>
-      <w:r>
-        <w:rPr>
-          <w:rFonts w:ascii="Times New Roman" w:hAnsi="Times New Roman" w:cs="Times New Roman"/>
-          <w:sz w:val="24"/>
-          <w:szCs w:val="24"/>
-          <w:highlight w:val="cyan"/>
-        </w:rPr>
-        <w:t>Brsybaert</w:t>
-      </w:r>
-      <w:proofErr w:type="spellEnd"/>
-      <w:r>
-        <w:rPr>
-          <w:rFonts w:ascii="Times New Roman" w:hAnsi="Times New Roman" w:cs="Times New Roman"/>
-          <w:sz w:val="24"/>
-          <w:szCs w:val="24"/>
-          <w:highlight w:val="cyan"/>
-        </w:rPr>
-        <w:t>, &amp; Storms, 2019</w:t>
+        <w:t>De Deyne, Navarro, Perfors, Brsybaert, &amp; Storms, 2019</w:t>
       </w:r>
       <w:r>
         <w:rPr>
@@ -2683,7 +2605,23 @@
           <w:sz w:val="24"/>
           <w:szCs w:val="24"/>
         </w:rPr>
-        <w:t xml:space="preserve"> Recently, a growing body of research has investigated the links between knowledge acquisition and sensorimotor processing (i.e., embodied cognition; e.g., </w:t>
+        <w:t xml:space="preserve"> Recently, a growing body of research has investigated the links between knowledge acquisition and sensorimotor processing (i.e., embodied cognition</w:t>
+      </w:r>
+      <w:r>
+        <w:rPr>
+          <w:rFonts w:ascii="Times New Roman" w:hAnsi="Times New Roman" w:cs="Times New Roman"/>
+          <w:sz w:val="24"/>
+          <w:szCs w:val="24"/>
+        </w:rPr>
+        <w:t>;</w:t>
+      </w:r>
+      <w:r>
+        <w:rPr>
+          <w:rFonts w:ascii="Times New Roman" w:hAnsi="Times New Roman" w:cs="Times New Roman"/>
+          <w:sz w:val="24"/>
+          <w:szCs w:val="24"/>
+        </w:rPr>
+        <w:t xml:space="preserve"> see </w:t>
       </w:r>
       <w:r>
         <w:rPr>
@@ -2692,6 +2630,49 @@
           <w:szCs w:val="24"/>
           <w:highlight w:val="cyan"/>
         </w:rPr>
+        <w:t>Barsalou, 1999</w:t>
+      </w:r>
+      <w:r>
+        <w:rPr>
+          <w:rFonts w:ascii="Times New Roman" w:hAnsi="Times New Roman" w:cs="Times New Roman"/>
+          <w:sz w:val="24"/>
+          <w:szCs w:val="24"/>
+        </w:rPr>
+        <w:t xml:space="preserve">; </w:t>
+      </w:r>
+      <w:r>
+        <w:rPr>
+          <w:rFonts w:ascii="Times New Roman" w:hAnsi="Times New Roman" w:cs="Times New Roman"/>
+          <w:sz w:val="24"/>
+          <w:szCs w:val="24"/>
+          <w:highlight w:val="cyan"/>
+        </w:rPr>
+        <w:t>Glenberg, 2015</w:t>
+      </w:r>
+      <w:r>
+        <w:rPr>
+          <w:rFonts w:ascii="Times New Roman" w:hAnsi="Times New Roman" w:cs="Times New Roman"/>
+          <w:sz w:val="24"/>
+          <w:szCs w:val="24"/>
+        </w:rPr>
+        <w:t>;</w:t>
+      </w:r>
+      <w:r>
+        <w:rPr>
+          <w:rFonts w:ascii="Times New Roman" w:hAnsi="Times New Roman" w:cs="Times New Roman"/>
+          <w:sz w:val="24"/>
+          <w:szCs w:val="24"/>
+          <w:highlight w:val="cyan"/>
+        </w:rPr>
+        <w:t xml:space="preserve"> </w:t>
+      </w:r>
+      <w:r>
+        <w:rPr>
+          <w:rFonts w:ascii="Times New Roman" w:hAnsi="Times New Roman" w:cs="Times New Roman"/>
+          <w:sz w:val="24"/>
+          <w:szCs w:val="24"/>
+          <w:highlight w:val="cyan"/>
+        </w:rPr>
         <w:t>Glenberg &amp; Gallese, 2012;</w:t>
       </w:r>
       <w:r>
@@ -2700,33 +2681,7 @@
           <w:sz w:val="24"/>
           <w:szCs w:val="24"/>
         </w:rPr>
-        <w:t xml:space="preserve"> see </w:t>
-      </w:r>
-      <w:r>
-        <w:rPr>
-          <w:rFonts w:ascii="Times New Roman" w:hAnsi="Times New Roman" w:cs="Times New Roman"/>
-          <w:sz w:val="24"/>
-          <w:szCs w:val="24"/>
-          <w:highlight w:val="cyan"/>
-        </w:rPr>
-        <w:t>Barsalou, 1999</w:t>
-      </w:r>
-      <w:r>
-        <w:rPr>
-          <w:rFonts w:ascii="Times New Roman" w:hAnsi="Times New Roman" w:cs="Times New Roman"/>
-          <w:sz w:val="24"/>
-          <w:szCs w:val="24"/>
-        </w:rPr>
-        <w:t xml:space="preserve">; </w:t>
-      </w:r>
-      <w:r>
-        <w:rPr>
-          <w:rFonts w:ascii="Times New Roman" w:hAnsi="Times New Roman" w:cs="Times New Roman"/>
-          <w:sz w:val="24"/>
-          <w:szCs w:val="24"/>
-          <w:highlight w:val="cyan"/>
-        </w:rPr>
-        <w:t xml:space="preserve">Glenberg, 2015, </w:t>
+        <w:t xml:space="preserve"> </w:t>
       </w:r>
       <w:r>
         <w:rPr>
@@ -3173,26 +3128,346 @@
           <w:sz w:val="24"/>
           <w:szCs w:val="24"/>
         </w:rPr>
+        <w:t xml:space="preserve"> Pexman and colleagues (</w:t>
+      </w:r>
+      <w:r>
+        <w:rPr>
+          <w:rFonts w:ascii="Times New Roman" w:hAnsi="Times New Roman" w:cs="Times New Roman"/>
+          <w:sz w:val="24"/>
+          <w:szCs w:val="24"/>
+          <w:highlight w:val="cyan"/>
+        </w:rPr>
+        <w:t>Muraki, Siddiqui, &amp; Pexman, 2022</w:t>
+      </w:r>
+      <w:r>
+        <w:rPr>
+          <w:rFonts w:ascii="Times New Roman" w:hAnsi="Times New Roman" w:cs="Times New Roman"/>
+          <w:sz w:val="24"/>
+          <w:szCs w:val="24"/>
+        </w:rPr>
+        <w:t xml:space="preserve">; </w:t>
+      </w:r>
+      <w:r>
+        <w:rPr>
+          <w:rFonts w:ascii="Times New Roman" w:hAnsi="Times New Roman" w:cs="Times New Roman"/>
+          <w:sz w:val="24"/>
+          <w:szCs w:val="24"/>
+          <w:highlight w:val="cyan"/>
+        </w:rPr>
+        <w:t xml:space="preserve">Pexman, Muraki, Sidhu, Siakaluk, </w:t>
+      </w:r>
+      <w:r>
+        <w:rPr>
+          <w:rFonts w:ascii="Times New Roman" w:hAnsi="Times New Roman" w:cs="Times New Roman"/>
+          <w:sz w:val="24"/>
+          <w:szCs w:val="24"/>
+          <w:highlight w:val="cyan"/>
+        </w:rPr>
+        <w:t xml:space="preserve">&amp; </w:t>
+      </w:r>
+      <w:r>
+        <w:rPr>
+          <w:rFonts w:ascii="Times New Roman" w:hAnsi="Times New Roman" w:cs="Times New Roman"/>
+          <w:sz w:val="24"/>
+          <w:szCs w:val="24"/>
+          <w:highlight w:val="cyan"/>
+        </w:rPr>
+        <w:t>Yap</w:t>
+      </w:r>
+      <w:r>
+        <w:rPr>
+          <w:rFonts w:ascii="Times New Roman" w:hAnsi="Times New Roman" w:cs="Times New Roman"/>
+          <w:sz w:val="24"/>
+          <w:szCs w:val="24"/>
+          <w:highlight w:val="cyan"/>
+        </w:rPr>
+        <w:t xml:space="preserve">, </w:t>
+      </w:r>
+      <w:r>
+        <w:rPr>
+          <w:rFonts w:ascii="Times New Roman" w:hAnsi="Times New Roman" w:cs="Times New Roman"/>
+          <w:sz w:val="24"/>
+          <w:szCs w:val="24"/>
+          <w:highlight w:val="cyan"/>
+        </w:rPr>
+        <w:t>2019</w:t>
+      </w:r>
+      <w:r>
+        <w:rPr>
+          <w:rFonts w:ascii="Times New Roman" w:hAnsi="Times New Roman" w:cs="Times New Roman"/>
+          <w:sz w:val="24"/>
+          <w:szCs w:val="24"/>
+        </w:rPr>
+        <w:t xml:space="preserve">; </w:t>
+      </w:r>
+      <w:r>
+        <w:rPr>
+          <w:rFonts w:ascii="Times New Roman" w:hAnsi="Times New Roman" w:cs="Times New Roman"/>
+          <w:sz w:val="24"/>
+          <w:szCs w:val="24"/>
+          <w:highlight w:val="cyan"/>
+        </w:rPr>
+        <w:t>Tillotson, Siakaluk, &amp; Pexman, 2008</w:t>
+      </w:r>
+      <w:r>
+        <w:rPr>
+          <w:rFonts w:ascii="Times New Roman" w:hAnsi="Times New Roman" w:cs="Times New Roman"/>
+          <w:sz w:val="24"/>
+          <w:szCs w:val="24"/>
+          <w:highlight w:val="cyan"/>
+        </w:rPr>
+        <w:t>)</w:t>
+      </w:r>
+      <w:r>
+        <w:rPr>
+          <w:rFonts w:ascii="Times New Roman" w:hAnsi="Times New Roman" w:cs="Times New Roman"/>
+          <w:sz w:val="24"/>
+          <w:szCs w:val="24"/>
+        </w:rPr>
         <w:t xml:space="preserve"> </w:t>
       </w:r>
-      <w:proofErr w:type="spellStart"/>
-      <w:r>
-        <w:rPr>
-          <w:rFonts w:ascii="Times New Roman" w:hAnsi="Times New Roman" w:cs="Times New Roman"/>
-          <w:sz w:val="24"/>
-          <w:szCs w:val="24"/>
+      <w:r>
+        <w:rPr>
+          <w:rFonts w:ascii="Times New Roman" w:hAnsi="Times New Roman" w:cs="Times New Roman"/>
+          <w:sz w:val="24"/>
+          <w:szCs w:val="24"/>
+        </w:rPr>
+        <w:t xml:space="preserve">have </w:t>
+      </w:r>
+      <w:r>
+        <w:rPr>
+          <w:rFonts w:ascii="Times New Roman" w:hAnsi="Times New Roman" w:cs="Times New Roman"/>
+          <w:sz w:val="24"/>
+          <w:szCs w:val="24"/>
+        </w:rPr>
+        <w:t xml:space="preserve">attempted to quantify the degree to which individuals </w:t>
+      </w:r>
+      <w:r>
+        <w:rPr>
+          <w:rFonts w:ascii="Times New Roman" w:hAnsi="Times New Roman" w:cs="Times New Roman"/>
+          <w:sz w:val="24"/>
+          <w:szCs w:val="24"/>
+        </w:rPr>
+        <w:t xml:space="preserve">perceive that they can </w:t>
+      </w:r>
+      <w:r>
+        <w:rPr>
+          <w:rFonts w:ascii="Times New Roman" w:hAnsi="Times New Roman" w:cs="Times New Roman"/>
+          <w:sz w:val="24"/>
+          <w:szCs w:val="24"/>
+        </w:rPr>
+        <w:t xml:space="preserve">interact with </w:t>
+      </w:r>
+      <w:r>
+        <w:rPr>
+          <w:rFonts w:ascii="Times New Roman" w:hAnsi="Times New Roman" w:cs="Times New Roman"/>
+          <w:sz w:val="24"/>
+          <w:szCs w:val="24"/>
+        </w:rPr>
+        <w:t xml:space="preserve">a variety of </w:t>
+      </w:r>
+      <w:r>
+        <w:rPr>
+          <w:rFonts w:ascii="Times New Roman" w:hAnsi="Times New Roman" w:cs="Times New Roman"/>
+          <w:sz w:val="24"/>
+          <w:szCs w:val="24"/>
+        </w:rPr>
+        <w:t>objects</w:t>
+      </w:r>
+      <w:r>
+        <w:rPr>
+          <w:rFonts w:ascii="Times New Roman" w:hAnsi="Times New Roman" w:cs="Times New Roman"/>
+          <w:sz w:val="24"/>
+          <w:szCs w:val="24"/>
+        </w:rPr>
+        <w:t>. Recently, Pexman et al. (2019)</w:t>
+      </w:r>
+      <w:r>
+        <w:rPr>
+          <w:rFonts w:ascii="Times New Roman" w:hAnsi="Times New Roman" w:cs="Times New Roman"/>
+          <w:sz w:val="24"/>
+          <w:szCs w:val="24"/>
+        </w:rPr>
+        <w:t xml:space="preserve"> </w:t>
+      </w:r>
+      <w:r>
+        <w:rPr>
+          <w:rFonts w:ascii="Times New Roman" w:hAnsi="Times New Roman" w:cs="Times New Roman"/>
+          <w:sz w:val="24"/>
+          <w:szCs w:val="24"/>
+        </w:rPr>
+        <w:t>colle</w:t>
+      </w:r>
+      <w:r>
+        <w:rPr>
+          <w:rFonts w:ascii="Times New Roman" w:hAnsi="Times New Roman" w:cs="Times New Roman"/>
+          <w:sz w:val="24"/>
+          <w:szCs w:val="24"/>
+        </w:rPr>
+        <w:t xml:space="preserve">cted </w:t>
+      </w:r>
+      <w:r>
+        <w:rPr>
+          <w:rFonts w:ascii="Times New Roman" w:hAnsi="Times New Roman" w:cs="Times New Roman"/>
+          <w:sz w:val="24"/>
+          <w:szCs w:val="24"/>
+        </w:rPr>
+        <w:t>body-object interaction ratings (BOI) for over 9000 English words</w:t>
+      </w:r>
+      <w:r>
+        <w:rPr>
+          <w:rFonts w:ascii="Times New Roman" w:hAnsi="Times New Roman" w:cs="Times New Roman"/>
+          <w:sz w:val="24"/>
+          <w:szCs w:val="24"/>
+        </w:rPr>
+        <w:t>, which were</w:t>
+      </w:r>
+      <w:r>
+        <w:rPr>
+          <w:rFonts w:ascii="Times New Roman" w:hAnsi="Times New Roman" w:cs="Times New Roman"/>
+          <w:sz w:val="24"/>
+          <w:szCs w:val="24"/>
+        </w:rPr>
+        <w:t xml:space="preserve"> elicited via a 1-7 scale</w:t>
+      </w:r>
+      <w:r>
+        <w:rPr>
+          <w:rFonts w:ascii="Times New Roman" w:hAnsi="Times New Roman" w:cs="Times New Roman"/>
+          <w:sz w:val="24"/>
+          <w:szCs w:val="24"/>
+        </w:rPr>
+        <w:t xml:space="preserve"> such that</w:t>
+      </w:r>
+      <w:r>
+        <w:rPr>
+          <w:rFonts w:ascii="Times New Roman" w:hAnsi="Times New Roman" w:cs="Times New Roman"/>
+          <w:sz w:val="24"/>
+          <w:szCs w:val="24"/>
+        </w:rPr>
+        <w:t xml:space="preserve"> higher values denotate</w:t>
+      </w:r>
+      <w:r>
+        <w:rPr>
+          <w:rFonts w:ascii="Times New Roman" w:hAnsi="Times New Roman" w:cs="Times New Roman"/>
+          <w:sz w:val="24"/>
+          <w:szCs w:val="24"/>
+        </w:rPr>
+        <w:t>d a</w:t>
+      </w:r>
+      <w:r>
+        <w:rPr>
+          <w:rFonts w:ascii="Times New Roman" w:hAnsi="Times New Roman" w:cs="Times New Roman"/>
+          <w:sz w:val="24"/>
+          <w:szCs w:val="24"/>
+        </w:rPr>
+        <w:t xml:space="preserve"> greater degree of</w:t>
+      </w:r>
+      <w:r>
+        <w:rPr>
+          <w:rFonts w:ascii="Times New Roman" w:hAnsi="Times New Roman" w:cs="Times New Roman"/>
+          <w:sz w:val="24"/>
+          <w:szCs w:val="24"/>
+        </w:rPr>
+        <w:t xml:space="preserve"> perceived</w:t>
+      </w:r>
+      <w:r>
+        <w:rPr>
+          <w:rFonts w:ascii="Times New Roman" w:hAnsi="Times New Roman" w:cs="Times New Roman"/>
+          <w:sz w:val="24"/>
+          <w:szCs w:val="24"/>
+        </w:rPr>
+        <w:t xml:space="preserve"> interactivity.</w:t>
+      </w:r>
+      <w:r>
+        <w:rPr>
+          <w:rFonts w:ascii="Times New Roman" w:hAnsi="Times New Roman" w:cs="Times New Roman"/>
+          <w:sz w:val="24"/>
+          <w:szCs w:val="24"/>
+        </w:rPr>
+        <w:t xml:space="preserve"> Consistent with an emobidied cognition approach, BOI ratings have </w:t>
+      </w:r>
+      <w:r>
+        <w:rPr>
+          <w:rFonts w:ascii="Times New Roman" w:hAnsi="Times New Roman" w:cs="Times New Roman"/>
+          <w:sz w:val="24"/>
+          <w:szCs w:val="24"/>
+        </w:rPr>
+        <w:t xml:space="preserve">been shown to be consistent with existing measures of semantic knowledge. </w:t>
+      </w:r>
+      <w:r>
+        <w:rPr>
+          <w:rFonts w:ascii="Times New Roman" w:hAnsi="Times New Roman" w:cs="Times New Roman"/>
+          <w:sz w:val="24"/>
+          <w:szCs w:val="24"/>
+        </w:rPr>
+        <w:t>Overall, the authors</w:t>
+      </w:r>
+      <w:r>
+        <w:rPr>
+          <w:rFonts w:ascii="Times New Roman" w:hAnsi="Times New Roman" w:cs="Times New Roman"/>
+          <w:sz w:val="24"/>
+          <w:szCs w:val="24"/>
+        </w:rPr>
+        <w:t xml:space="preserve"> demonstrated that </w:t>
+      </w:r>
+      <w:r>
+        <w:rPr>
+          <w:rFonts w:ascii="Times New Roman" w:hAnsi="Times New Roman" w:cs="Times New Roman"/>
+          <w:sz w:val="24"/>
+          <w:szCs w:val="24"/>
+        </w:rPr>
+        <w:t>BOI was a</w:t>
+      </w:r>
+      <w:r>
+        <w:rPr>
+          <w:rFonts w:ascii="Times New Roman" w:hAnsi="Times New Roman" w:cs="Times New Roman"/>
+          <w:sz w:val="24"/>
+          <w:szCs w:val="24"/>
+        </w:rPr>
+        <w:t xml:space="preserve"> strong predictor of responses in semantic decision tasks. </w:t>
+      </w:r>
+      <w:r>
+        <w:rPr>
+          <w:rFonts w:ascii="Times New Roman" w:hAnsi="Times New Roman" w:cs="Times New Roman"/>
+          <w:sz w:val="24"/>
+          <w:szCs w:val="24"/>
+        </w:rPr>
+        <w:t>Specifically,</w:t>
+      </w:r>
+      <w:r>
+        <w:rPr>
+          <w:rFonts w:ascii="Times New Roman" w:hAnsi="Times New Roman" w:cs="Times New Roman"/>
+          <w:sz w:val="24"/>
+          <w:szCs w:val="24"/>
+        </w:rPr>
+        <w:t xml:space="preserve"> BOI facilitated lexical decision responses derived from the English Lexicon Project (</w:t>
+      </w:r>
+      <w:r>
+        <w:rPr>
+          <w:rFonts w:ascii="Times New Roman" w:hAnsi="Times New Roman" w:cs="Times New Roman"/>
+          <w:sz w:val="24"/>
+          <w:szCs w:val="24"/>
+          <w:highlight w:val="cyan"/>
+        </w:rPr>
+        <w:t>Balota et al., 2007</w:t>
+      </w:r>
+      <w:r>
+        <w:rPr>
+          <w:rFonts w:ascii="Times New Roman" w:hAnsi="Times New Roman" w:cs="Times New Roman"/>
+          <w:sz w:val="24"/>
+          <w:szCs w:val="24"/>
+        </w:rPr>
+        <w:t>) and responses from the Calgary Semantic Decision Project (</w:t>
+      </w:r>
+      <w:r>
+        <w:rPr>
+          <w:rFonts w:ascii="Times New Roman" w:hAnsi="Times New Roman" w:cs="Times New Roman"/>
+          <w:sz w:val="24"/>
+          <w:szCs w:val="24"/>
+          <w:highlight w:val="cyan"/>
         </w:rPr>
         <w:t>Pexman</w:t>
       </w:r>
-      <w:proofErr w:type="spellEnd"/>
-      <w:r>
-        <w:rPr>
-          <w:rFonts w:ascii="Times New Roman" w:hAnsi="Times New Roman" w:cs="Times New Roman"/>
-          <w:sz w:val="24"/>
-          <w:szCs w:val="24"/>
-        </w:rPr>
-        <w:t xml:space="preserve"> and colleagues (</w:t>
-      </w:r>
       <w:r>
         <w:rPr>
           <w:rFonts w:ascii="Times New Roman" w:hAnsi="Times New Roman" w:cs="Times New Roman"/>
@@ -3200,9 +3475,8 @@
           <w:szCs w:val="24"/>
           <w:highlight w:val="cyan"/>
         </w:rPr>
-        <w:t xml:space="preserve">Muraki, Siddiqui, &amp; </w:t>
-      </w:r>
-      <w:proofErr w:type="spellStart"/>
+        <w:t>, Heard, Lloyd, &amp; Yap</w:t>
+      </w:r>
       <w:r>
         <w:rPr>
           <w:rFonts w:ascii="Times New Roman" w:hAnsi="Times New Roman" w:cs="Times New Roman"/>
@@ -3210,9 +3484,56 @@
           <w:szCs w:val="24"/>
           <w:highlight w:val="cyan"/>
         </w:rPr>
-        <w:t>Pexman</w:t>
-      </w:r>
-      <w:proofErr w:type="spellEnd"/>
+        <w:t>, 2017</w:t>
+      </w:r>
+      <w:r>
+        <w:rPr>
+          <w:rFonts w:ascii="Times New Roman" w:hAnsi="Times New Roman" w:cs="Times New Roman"/>
+          <w:sz w:val="24"/>
+          <w:szCs w:val="24"/>
+        </w:rPr>
+        <w:t xml:space="preserve">). Importantly, for both tasks, any benefits of BOI on responding were only apparent when pairs were sufficiently high in BOI (i.e., BOI ratings above the midpoint). </w:t>
+      </w:r>
+      <w:r>
+        <w:rPr>
+          <w:rFonts w:ascii="Times New Roman" w:hAnsi="Times New Roman" w:cs="Times New Roman"/>
+          <w:sz w:val="24"/>
+          <w:szCs w:val="24"/>
+        </w:rPr>
+        <w:t>L</w:t>
+      </w:r>
+      <w:r>
+        <w:rPr>
+          <w:rFonts w:ascii="Times New Roman" w:hAnsi="Times New Roman" w:cs="Times New Roman"/>
+          <w:sz w:val="24"/>
+          <w:szCs w:val="24"/>
+        </w:rPr>
+        <w:t xml:space="preserve">ow BOI items, which reflected more abstract concepts, </w:t>
+      </w:r>
+      <w:r>
+        <w:rPr>
+          <w:rFonts w:ascii="Times New Roman" w:hAnsi="Times New Roman" w:cs="Times New Roman"/>
+          <w:sz w:val="24"/>
+          <w:szCs w:val="24"/>
+        </w:rPr>
+        <w:t xml:space="preserve">were associated with responses that were both less accurate and slower. </w:t>
+      </w:r>
+      <w:r>
+        <w:rPr>
+          <w:rFonts w:ascii="Times New Roman" w:hAnsi="Times New Roman" w:cs="Times New Roman"/>
+          <w:sz w:val="24"/>
+          <w:szCs w:val="24"/>
+        </w:rPr>
+        <w:t>Separately</w:t>
+      </w:r>
+      <w:r>
+        <w:rPr>
+          <w:rFonts w:ascii="Times New Roman" w:hAnsi="Times New Roman" w:cs="Times New Roman"/>
+          <w:sz w:val="24"/>
+          <w:szCs w:val="24"/>
+        </w:rPr>
+        <w:t xml:space="preserve">, </w:t>
+      </w:r>
       <w:r>
         <w:rPr>
           <w:rFonts w:ascii="Times New Roman" w:hAnsi="Times New Roman" w:cs="Times New Roman"/>
@@ -3220,157 +3541,7 @@
           <w:szCs w:val="24"/>
           <w:highlight w:val="cyan"/>
         </w:rPr>
-        <w:t>, 2022</w:t>
-      </w:r>
-      <w:r>
-        <w:rPr>
-          <w:rFonts w:ascii="Times New Roman" w:hAnsi="Times New Roman" w:cs="Times New Roman"/>
-          <w:sz w:val="24"/>
-          <w:szCs w:val="24"/>
-        </w:rPr>
-        <w:t xml:space="preserve">; </w:t>
-      </w:r>
-      <w:proofErr w:type="spellStart"/>
-      <w:r>
-        <w:rPr>
-          <w:rFonts w:ascii="Times New Roman" w:hAnsi="Times New Roman" w:cs="Times New Roman"/>
-          <w:sz w:val="24"/>
-          <w:szCs w:val="24"/>
-          <w:highlight w:val="cyan"/>
-        </w:rPr>
-        <w:t>Pexman</w:t>
-      </w:r>
-      <w:proofErr w:type="spellEnd"/>
-      <w:r>
-        <w:rPr>
-          <w:rFonts w:ascii="Times New Roman" w:hAnsi="Times New Roman" w:cs="Times New Roman"/>
-          <w:sz w:val="24"/>
-          <w:szCs w:val="24"/>
-          <w:highlight w:val="cyan"/>
-        </w:rPr>
-        <w:t xml:space="preserve">, Muraki, Sidhu, </w:t>
-      </w:r>
-      <w:proofErr w:type="spellStart"/>
-      <w:r>
-        <w:rPr>
-          <w:rFonts w:ascii="Times New Roman" w:hAnsi="Times New Roman" w:cs="Times New Roman"/>
-          <w:sz w:val="24"/>
-          <w:szCs w:val="24"/>
-          <w:highlight w:val="cyan"/>
-        </w:rPr>
-        <w:t>Siakaluk</w:t>
-      </w:r>
-      <w:proofErr w:type="spellEnd"/>
-      <w:r>
-        <w:rPr>
-          <w:rFonts w:ascii="Times New Roman" w:hAnsi="Times New Roman" w:cs="Times New Roman"/>
-          <w:sz w:val="24"/>
-          <w:szCs w:val="24"/>
-          <w:highlight w:val="cyan"/>
-        </w:rPr>
-        <w:t xml:space="preserve">, </w:t>
-      </w:r>
-      <w:r>
-        <w:rPr>
-          <w:rFonts w:ascii="Times New Roman" w:hAnsi="Times New Roman" w:cs="Times New Roman"/>
-          <w:sz w:val="24"/>
-          <w:szCs w:val="24"/>
-          <w:highlight w:val="cyan"/>
-        </w:rPr>
-        <w:t xml:space="preserve">&amp; </w:t>
-      </w:r>
-      <w:r>
-        <w:rPr>
-          <w:rFonts w:ascii="Times New Roman" w:hAnsi="Times New Roman" w:cs="Times New Roman"/>
-          <w:sz w:val="24"/>
-          <w:szCs w:val="24"/>
-          <w:highlight w:val="cyan"/>
-        </w:rPr>
-        <w:t>Yap</w:t>
-      </w:r>
-      <w:r>
-        <w:rPr>
-          <w:rFonts w:ascii="Times New Roman" w:hAnsi="Times New Roman" w:cs="Times New Roman"/>
-          <w:sz w:val="24"/>
-          <w:szCs w:val="24"/>
-          <w:highlight w:val="cyan"/>
-        </w:rPr>
-        <w:t xml:space="preserve">, </w:t>
-      </w:r>
-      <w:r>
-        <w:rPr>
-          <w:rFonts w:ascii="Times New Roman" w:hAnsi="Times New Roman" w:cs="Times New Roman"/>
-          <w:sz w:val="24"/>
-          <w:szCs w:val="24"/>
-          <w:highlight w:val="cyan"/>
-        </w:rPr>
-        <w:t>2019</w:t>
-      </w:r>
-      <w:r>
-        <w:rPr>
-          <w:rFonts w:ascii="Times New Roman" w:hAnsi="Times New Roman" w:cs="Times New Roman"/>
-          <w:sz w:val="24"/>
-          <w:szCs w:val="24"/>
-        </w:rPr>
-        <w:t xml:space="preserve">; </w:t>
-      </w:r>
-      <w:r>
-        <w:rPr>
-          <w:rFonts w:ascii="Times New Roman" w:hAnsi="Times New Roman" w:cs="Times New Roman"/>
-          <w:sz w:val="24"/>
-          <w:szCs w:val="24"/>
-          <w:highlight w:val="cyan"/>
-        </w:rPr>
-        <w:t xml:space="preserve">Tillotson, </w:t>
-      </w:r>
-      <w:proofErr w:type="spellStart"/>
-      <w:r>
-        <w:rPr>
-          <w:rFonts w:ascii="Times New Roman" w:hAnsi="Times New Roman" w:cs="Times New Roman"/>
-          <w:sz w:val="24"/>
-          <w:szCs w:val="24"/>
-          <w:highlight w:val="cyan"/>
-        </w:rPr>
-        <w:t>Siakaluk</w:t>
-      </w:r>
-      <w:proofErr w:type="spellEnd"/>
-      <w:r>
-        <w:rPr>
-          <w:rFonts w:ascii="Times New Roman" w:hAnsi="Times New Roman" w:cs="Times New Roman"/>
-          <w:sz w:val="24"/>
-          <w:szCs w:val="24"/>
-          <w:highlight w:val="cyan"/>
-        </w:rPr>
-        <w:t xml:space="preserve">, &amp; </w:t>
-      </w:r>
-      <w:proofErr w:type="spellStart"/>
-      <w:r>
-        <w:rPr>
-          <w:rFonts w:ascii="Times New Roman" w:hAnsi="Times New Roman" w:cs="Times New Roman"/>
-          <w:sz w:val="24"/>
-          <w:szCs w:val="24"/>
-          <w:highlight w:val="cyan"/>
-        </w:rPr>
-        <w:t>Pexman</w:t>
-      </w:r>
-      <w:proofErr w:type="spellEnd"/>
-      <w:r>
-        <w:rPr>
-          <w:rFonts w:ascii="Times New Roman" w:hAnsi="Times New Roman" w:cs="Times New Roman"/>
-          <w:sz w:val="24"/>
-          <w:szCs w:val="24"/>
-          <w:highlight w:val="cyan"/>
-        </w:rPr>
-        <w:t>, 2008</w:t>
-      </w:r>
-      <w:r>
-        <w:rPr>
-          <w:rFonts w:ascii="Times New Roman" w:hAnsi="Times New Roman" w:cs="Times New Roman"/>
-          <w:sz w:val="24"/>
-          <w:szCs w:val="24"/>
-          <w:highlight w:val="cyan"/>
-        </w:rPr>
-        <w:t>)</w:t>
+        <w:t>Heard, Madan, Protzner, and Pexman (2019)</w:t>
       </w:r>
       <w:r>
         <w:rPr>
@@ -3386,420 +3557,6 @@
           <w:sz w:val="24"/>
           <w:szCs w:val="24"/>
         </w:rPr>
-        <w:t xml:space="preserve">have </w:t>
-      </w:r>
-      <w:r>
-        <w:rPr>
-          <w:rFonts w:ascii="Times New Roman" w:hAnsi="Times New Roman" w:cs="Times New Roman"/>
-          <w:sz w:val="24"/>
-          <w:szCs w:val="24"/>
-        </w:rPr>
-        <w:t xml:space="preserve">attempted to quantify the degree to which individuals </w:t>
-      </w:r>
-      <w:r>
-        <w:rPr>
-          <w:rFonts w:ascii="Times New Roman" w:hAnsi="Times New Roman" w:cs="Times New Roman"/>
-          <w:sz w:val="24"/>
-          <w:szCs w:val="24"/>
-        </w:rPr>
-        <w:t xml:space="preserve">perceive that they can </w:t>
-      </w:r>
-      <w:r>
-        <w:rPr>
-          <w:rFonts w:ascii="Times New Roman" w:hAnsi="Times New Roman" w:cs="Times New Roman"/>
-          <w:sz w:val="24"/>
-          <w:szCs w:val="24"/>
-        </w:rPr>
-        <w:t xml:space="preserve">interact with </w:t>
-      </w:r>
-      <w:r>
-        <w:rPr>
-          <w:rFonts w:ascii="Times New Roman" w:hAnsi="Times New Roman" w:cs="Times New Roman"/>
-          <w:sz w:val="24"/>
-          <w:szCs w:val="24"/>
-        </w:rPr>
-        <w:t xml:space="preserve">a variety of </w:t>
-      </w:r>
-      <w:r>
-        <w:rPr>
-          <w:rFonts w:ascii="Times New Roman" w:hAnsi="Times New Roman" w:cs="Times New Roman"/>
-          <w:sz w:val="24"/>
-          <w:szCs w:val="24"/>
-        </w:rPr>
-        <w:t>objects</w:t>
-      </w:r>
-      <w:r>
-        <w:rPr>
-          <w:rFonts w:ascii="Times New Roman" w:hAnsi="Times New Roman" w:cs="Times New Roman"/>
-          <w:sz w:val="24"/>
-          <w:szCs w:val="24"/>
-        </w:rPr>
-        <w:t xml:space="preserve">. Recently, </w:t>
-      </w:r>
-      <w:proofErr w:type="spellStart"/>
-      <w:r>
-        <w:rPr>
-          <w:rFonts w:ascii="Times New Roman" w:hAnsi="Times New Roman" w:cs="Times New Roman"/>
-          <w:sz w:val="24"/>
-          <w:szCs w:val="24"/>
-        </w:rPr>
-        <w:t>Pexman</w:t>
-      </w:r>
-      <w:proofErr w:type="spellEnd"/>
-      <w:r>
-        <w:rPr>
-          <w:rFonts w:ascii="Times New Roman" w:hAnsi="Times New Roman" w:cs="Times New Roman"/>
-          <w:sz w:val="24"/>
-          <w:szCs w:val="24"/>
-        </w:rPr>
-        <w:t xml:space="preserve"> et al. (2019)</w:t>
-      </w:r>
-      <w:r>
-        <w:rPr>
-          <w:rFonts w:ascii="Times New Roman" w:hAnsi="Times New Roman" w:cs="Times New Roman"/>
-          <w:sz w:val="24"/>
-          <w:szCs w:val="24"/>
-        </w:rPr>
-        <w:t xml:space="preserve"> </w:t>
-      </w:r>
-      <w:r>
-        <w:rPr>
-          <w:rFonts w:ascii="Times New Roman" w:hAnsi="Times New Roman" w:cs="Times New Roman"/>
-          <w:sz w:val="24"/>
-          <w:szCs w:val="24"/>
-        </w:rPr>
-        <w:t>colle</w:t>
-      </w:r>
-      <w:r>
-        <w:rPr>
-          <w:rFonts w:ascii="Times New Roman" w:hAnsi="Times New Roman" w:cs="Times New Roman"/>
-          <w:sz w:val="24"/>
-          <w:szCs w:val="24"/>
-        </w:rPr>
-        <w:t xml:space="preserve">cted </w:t>
-      </w:r>
-      <w:r>
-        <w:rPr>
-          <w:rFonts w:ascii="Times New Roman" w:hAnsi="Times New Roman" w:cs="Times New Roman"/>
-          <w:sz w:val="24"/>
-          <w:szCs w:val="24"/>
-        </w:rPr>
-        <w:t>body-object interaction ratings (BOI) for over 9000 English words</w:t>
-      </w:r>
-      <w:r>
-        <w:rPr>
-          <w:rFonts w:ascii="Times New Roman" w:hAnsi="Times New Roman" w:cs="Times New Roman"/>
-          <w:sz w:val="24"/>
-          <w:szCs w:val="24"/>
-        </w:rPr>
-        <w:t>, which were</w:t>
-      </w:r>
-      <w:r>
-        <w:rPr>
-          <w:rFonts w:ascii="Times New Roman" w:hAnsi="Times New Roman" w:cs="Times New Roman"/>
-          <w:sz w:val="24"/>
-          <w:szCs w:val="24"/>
-        </w:rPr>
-        <w:t xml:space="preserve"> elicited via a 1-7 scale</w:t>
-      </w:r>
-      <w:r>
-        <w:rPr>
-          <w:rFonts w:ascii="Times New Roman" w:hAnsi="Times New Roman" w:cs="Times New Roman"/>
-          <w:sz w:val="24"/>
-          <w:szCs w:val="24"/>
-        </w:rPr>
-        <w:t xml:space="preserve"> such that</w:t>
-      </w:r>
-      <w:r>
-        <w:rPr>
-          <w:rFonts w:ascii="Times New Roman" w:hAnsi="Times New Roman" w:cs="Times New Roman"/>
-          <w:sz w:val="24"/>
-          <w:szCs w:val="24"/>
-        </w:rPr>
-        <w:t xml:space="preserve"> higher values denotate</w:t>
-      </w:r>
-      <w:r>
-        <w:rPr>
-          <w:rFonts w:ascii="Times New Roman" w:hAnsi="Times New Roman" w:cs="Times New Roman"/>
-          <w:sz w:val="24"/>
-          <w:szCs w:val="24"/>
-        </w:rPr>
-        <w:t>d a</w:t>
-      </w:r>
-      <w:r>
-        <w:rPr>
-          <w:rFonts w:ascii="Times New Roman" w:hAnsi="Times New Roman" w:cs="Times New Roman"/>
-          <w:sz w:val="24"/>
-          <w:szCs w:val="24"/>
-        </w:rPr>
-        <w:t xml:space="preserve"> greater degree of</w:t>
-      </w:r>
-      <w:r>
-        <w:rPr>
-          <w:rFonts w:ascii="Times New Roman" w:hAnsi="Times New Roman" w:cs="Times New Roman"/>
-          <w:sz w:val="24"/>
-          <w:szCs w:val="24"/>
-        </w:rPr>
-        <w:t xml:space="preserve"> perceived</w:t>
-      </w:r>
-      <w:r>
-        <w:rPr>
-          <w:rFonts w:ascii="Times New Roman" w:hAnsi="Times New Roman" w:cs="Times New Roman"/>
-          <w:sz w:val="24"/>
-          <w:szCs w:val="24"/>
-        </w:rPr>
-        <w:t xml:space="preserve"> interactivity.</w:t>
-      </w:r>
-      <w:r>
-        <w:rPr>
-          <w:rFonts w:ascii="Times New Roman" w:hAnsi="Times New Roman" w:cs="Times New Roman"/>
-          <w:sz w:val="24"/>
-          <w:szCs w:val="24"/>
-        </w:rPr>
-        <w:t xml:space="preserve"> Consistent with an </w:t>
-      </w:r>
-      <w:proofErr w:type="spellStart"/>
-      <w:r>
-        <w:rPr>
-          <w:rFonts w:ascii="Times New Roman" w:hAnsi="Times New Roman" w:cs="Times New Roman"/>
-          <w:sz w:val="24"/>
-          <w:szCs w:val="24"/>
-        </w:rPr>
-        <w:t>emobidied</w:t>
-      </w:r>
-      <w:proofErr w:type="spellEnd"/>
-      <w:r>
-        <w:rPr>
-          <w:rFonts w:ascii="Times New Roman" w:hAnsi="Times New Roman" w:cs="Times New Roman"/>
-          <w:sz w:val="24"/>
-          <w:szCs w:val="24"/>
-        </w:rPr>
-        <w:t xml:space="preserve"> cognition approach, BOI ratings have </w:t>
-      </w:r>
-      <w:r>
-        <w:rPr>
-          <w:rFonts w:ascii="Times New Roman" w:hAnsi="Times New Roman" w:cs="Times New Roman"/>
-          <w:sz w:val="24"/>
-          <w:szCs w:val="24"/>
-        </w:rPr>
-        <w:t xml:space="preserve">been shown to be consistent with existing measures of semantic knowledge. </w:t>
-      </w:r>
-      <w:r>
-        <w:rPr>
-          <w:rFonts w:ascii="Times New Roman" w:hAnsi="Times New Roman" w:cs="Times New Roman"/>
-          <w:sz w:val="24"/>
-          <w:szCs w:val="24"/>
-        </w:rPr>
-        <w:t>Overall, the authors</w:t>
-      </w:r>
-      <w:r>
-        <w:rPr>
-          <w:rFonts w:ascii="Times New Roman" w:hAnsi="Times New Roman" w:cs="Times New Roman"/>
-          <w:sz w:val="24"/>
-          <w:szCs w:val="24"/>
-        </w:rPr>
-        <w:t xml:space="preserve"> demonstrated that </w:t>
-      </w:r>
-      <w:r>
-        <w:rPr>
-          <w:rFonts w:ascii="Times New Roman" w:hAnsi="Times New Roman" w:cs="Times New Roman"/>
-          <w:sz w:val="24"/>
-          <w:szCs w:val="24"/>
-        </w:rPr>
-        <w:t>BOI was a</w:t>
-      </w:r>
-      <w:r>
-        <w:rPr>
-          <w:rFonts w:ascii="Times New Roman" w:hAnsi="Times New Roman" w:cs="Times New Roman"/>
-          <w:sz w:val="24"/>
-          <w:szCs w:val="24"/>
-        </w:rPr>
-        <w:t xml:space="preserve"> strong predictor of responses in semantic decision tasks. </w:t>
-      </w:r>
-      <w:r>
-        <w:rPr>
-          <w:rFonts w:ascii="Times New Roman" w:hAnsi="Times New Roman" w:cs="Times New Roman"/>
-          <w:sz w:val="24"/>
-          <w:szCs w:val="24"/>
-        </w:rPr>
-        <w:t>Specifically,</w:t>
-      </w:r>
-      <w:r>
-        <w:rPr>
-          <w:rFonts w:ascii="Times New Roman" w:hAnsi="Times New Roman" w:cs="Times New Roman"/>
-          <w:sz w:val="24"/>
-          <w:szCs w:val="24"/>
-        </w:rPr>
-        <w:t xml:space="preserve"> BOI facilitated lexical decision responses derived from the English Lexicon Project (</w:t>
-      </w:r>
-      <w:proofErr w:type="spellStart"/>
-      <w:r>
-        <w:rPr>
-          <w:rFonts w:ascii="Times New Roman" w:hAnsi="Times New Roman" w:cs="Times New Roman"/>
-          <w:sz w:val="24"/>
-          <w:szCs w:val="24"/>
-          <w:highlight w:val="cyan"/>
-        </w:rPr>
-        <w:t>Balota</w:t>
-      </w:r>
-      <w:proofErr w:type="spellEnd"/>
-      <w:r>
-        <w:rPr>
-          <w:rFonts w:ascii="Times New Roman" w:hAnsi="Times New Roman" w:cs="Times New Roman"/>
-          <w:sz w:val="24"/>
-          <w:szCs w:val="24"/>
-          <w:highlight w:val="cyan"/>
-        </w:rPr>
-        <w:t xml:space="preserve"> et al., 2007</w:t>
-      </w:r>
-      <w:r>
-        <w:rPr>
-          <w:rFonts w:ascii="Times New Roman" w:hAnsi="Times New Roman" w:cs="Times New Roman"/>
-          <w:sz w:val="24"/>
-          <w:szCs w:val="24"/>
-        </w:rPr>
-        <w:t>) and responses from the Calgary Semantic Decision Project (</w:t>
-      </w:r>
-      <w:proofErr w:type="spellStart"/>
-      <w:r>
-        <w:rPr>
-          <w:rFonts w:ascii="Times New Roman" w:hAnsi="Times New Roman" w:cs="Times New Roman"/>
-          <w:sz w:val="24"/>
-          <w:szCs w:val="24"/>
-          <w:highlight w:val="cyan"/>
-        </w:rPr>
-        <w:t>Pexman</w:t>
-      </w:r>
-      <w:proofErr w:type="spellEnd"/>
-      <w:r>
-        <w:rPr>
-          <w:rFonts w:ascii="Times New Roman" w:hAnsi="Times New Roman" w:cs="Times New Roman"/>
-          <w:sz w:val="24"/>
-          <w:szCs w:val="24"/>
-          <w:highlight w:val="cyan"/>
-        </w:rPr>
-        <w:t>, Heard, Lloyd, &amp; Yap</w:t>
-      </w:r>
-      <w:r>
-        <w:rPr>
-          <w:rFonts w:ascii="Times New Roman" w:hAnsi="Times New Roman" w:cs="Times New Roman"/>
-          <w:sz w:val="24"/>
-          <w:szCs w:val="24"/>
-          <w:highlight w:val="cyan"/>
-        </w:rPr>
-        <w:t>, 2017</w:t>
-      </w:r>
-      <w:r>
-        <w:rPr>
-          <w:rFonts w:ascii="Times New Roman" w:hAnsi="Times New Roman" w:cs="Times New Roman"/>
-          <w:sz w:val="24"/>
-          <w:szCs w:val="24"/>
-        </w:rPr>
-        <w:t xml:space="preserve">). Importantly, for both tasks, any benefits of BOI on responding were only apparent when pairs were sufficiently high in BOI (i.e., BOI ratings above the midpoint). </w:t>
-      </w:r>
-      <w:r>
-        <w:rPr>
-          <w:rFonts w:ascii="Times New Roman" w:hAnsi="Times New Roman" w:cs="Times New Roman"/>
-          <w:sz w:val="24"/>
-          <w:szCs w:val="24"/>
-        </w:rPr>
-        <w:t>L</w:t>
-      </w:r>
-      <w:r>
-        <w:rPr>
-          <w:rFonts w:ascii="Times New Roman" w:hAnsi="Times New Roman" w:cs="Times New Roman"/>
-          <w:sz w:val="24"/>
-          <w:szCs w:val="24"/>
-        </w:rPr>
-        <w:t xml:space="preserve">ow BOI items, which reflected more abstract concepts, </w:t>
-      </w:r>
-      <w:r>
-        <w:rPr>
-          <w:rFonts w:ascii="Times New Roman" w:hAnsi="Times New Roman" w:cs="Times New Roman"/>
-          <w:sz w:val="24"/>
-          <w:szCs w:val="24"/>
-        </w:rPr>
-        <w:t xml:space="preserve">were associated with responses that were both less accurate and slower. </w:t>
-      </w:r>
-      <w:r>
-        <w:rPr>
-          <w:rFonts w:ascii="Times New Roman" w:hAnsi="Times New Roman" w:cs="Times New Roman"/>
-          <w:sz w:val="24"/>
-          <w:szCs w:val="24"/>
-        </w:rPr>
-        <w:t>Separately</w:t>
-      </w:r>
-      <w:r>
-        <w:rPr>
-          <w:rFonts w:ascii="Times New Roman" w:hAnsi="Times New Roman" w:cs="Times New Roman"/>
-          <w:sz w:val="24"/>
-          <w:szCs w:val="24"/>
-        </w:rPr>
-        <w:t xml:space="preserve">, </w:t>
-      </w:r>
-      <w:r>
-        <w:rPr>
-          <w:rFonts w:ascii="Times New Roman" w:hAnsi="Times New Roman" w:cs="Times New Roman"/>
-          <w:sz w:val="24"/>
-          <w:szCs w:val="24"/>
-          <w:highlight w:val="cyan"/>
-        </w:rPr>
-        <w:t xml:space="preserve">Heard, Madan, </w:t>
-      </w:r>
-      <w:proofErr w:type="spellStart"/>
-      <w:r>
-        <w:rPr>
-          <w:rFonts w:ascii="Times New Roman" w:hAnsi="Times New Roman" w:cs="Times New Roman"/>
-          <w:sz w:val="24"/>
-          <w:szCs w:val="24"/>
-          <w:highlight w:val="cyan"/>
-        </w:rPr>
-        <w:t>Protzner</w:t>
-      </w:r>
-      <w:proofErr w:type="spellEnd"/>
-      <w:r>
-        <w:rPr>
-          <w:rFonts w:ascii="Times New Roman" w:hAnsi="Times New Roman" w:cs="Times New Roman"/>
-          <w:sz w:val="24"/>
-          <w:szCs w:val="24"/>
-          <w:highlight w:val="cyan"/>
-        </w:rPr>
-        <w:t xml:space="preserve">, and </w:t>
-      </w:r>
-      <w:proofErr w:type="spellStart"/>
-      <w:r>
-        <w:rPr>
-          <w:rFonts w:ascii="Times New Roman" w:hAnsi="Times New Roman" w:cs="Times New Roman"/>
-          <w:sz w:val="24"/>
-          <w:szCs w:val="24"/>
-          <w:highlight w:val="cyan"/>
-        </w:rPr>
-        <w:t>Pexman</w:t>
-      </w:r>
-      <w:proofErr w:type="spellEnd"/>
-      <w:r>
-        <w:rPr>
-          <w:rFonts w:ascii="Times New Roman" w:hAnsi="Times New Roman" w:cs="Times New Roman"/>
-          <w:sz w:val="24"/>
-          <w:szCs w:val="24"/>
-          <w:highlight w:val="cyan"/>
-        </w:rPr>
-        <w:t xml:space="preserve"> (2019)</w:t>
-      </w:r>
-      <w:r>
-        <w:rPr>
-          <w:rFonts w:ascii="Times New Roman" w:hAnsi="Times New Roman" w:cs="Times New Roman"/>
-          <w:sz w:val="24"/>
-          <w:szCs w:val="24"/>
-        </w:rPr>
-        <w:t xml:space="preserve"> </w:t>
-      </w:r>
-      <w:r>
-        <w:rPr>
-          <w:rFonts w:ascii="Times New Roman" w:hAnsi="Times New Roman" w:cs="Times New Roman"/>
-          <w:sz w:val="24"/>
-          <w:szCs w:val="24"/>
-        </w:rPr>
         <w:t>demonstrated t</w:t>
       </w:r>
       <w:r>
@@ -3816,7 +3573,15 @@
           <w:sz w:val="24"/>
           <w:szCs w:val="24"/>
         </w:rPr>
-        <w:t xml:space="preserve"> BOI ratings are</w:t>
+        <w:t xml:space="preserve"> BOI ratings </w:t>
+      </w:r>
+      <w:r>
+        <w:rPr>
+          <w:rFonts w:ascii="Times New Roman" w:hAnsi="Times New Roman" w:cs="Times New Roman"/>
+          <w:sz w:val="24"/>
+          <w:szCs w:val="24"/>
+        </w:rPr>
+        <w:t>were</w:t>
       </w:r>
       <w:r>
         <w:rPr>
@@ -3840,67 +3605,95 @@
           <w:sz w:val="24"/>
           <w:szCs w:val="24"/>
         </w:rPr>
-        <w:t xml:space="preserve"> ratings of motor dimensionality (</w:t>
-      </w:r>
-      <w:proofErr w:type="spellStart"/>
-      <w:r>
-        <w:rPr>
-          <w:rFonts w:ascii="Times New Roman" w:hAnsi="Times New Roman" w:cs="Times New Roman"/>
-          <w:sz w:val="24"/>
-          <w:szCs w:val="24"/>
-        </w:rPr>
-        <w:t>graspability</w:t>
-      </w:r>
-      <w:proofErr w:type="spellEnd"/>
-      <w:r>
-        <w:rPr>
-          <w:rFonts w:ascii="Times New Roman" w:hAnsi="Times New Roman" w:cs="Times New Roman"/>
-          <w:sz w:val="24"/>
-          <w:szCs w:val="24"/>
-        </w:rPr>
-        <w:t xml:space="preserve">, ease of pantomime, and number of actions), </w:t>
-      </w:r>
-      <w:r>
-        <w:rPr>
-          <w:rFonts w:ascii="Times New Roman" w:hAnsi="Times New Roman" w:cs="Times New Roman"/>
-          <w:sz w:val="24"/>
-          <w:szCs w:val="24"/>
-        </w:rPr>
-        <w:t>they explain</w:t>
-      </w:r>
-      <w:r>
-        <w:rPr>
-          <w:rFonts w:ascii="Times New Roman" w:hAnsi="Times New Roman" w:cs="Times New Roman"/>
-          <w:sz w:val="24"/>
-          <w:szCs w:val="24"/>
-        </w:rPr>
-        <w:t xml:space="preserve"> a greater degree of variance in semantic processing tasks than when these ratings were used alone. </w:t>
-      </w:r>
-      <w:r>
-        <w:rPr>
-          <w:rFonts w:ascii="Times New Roman" w:hAnsi="Times New Roman" w:cs="Times New Roman"/>
-          <w:sz w:val="24"/>
-          <w:szCs w:val="24"/>
-        </w:rPr>
-        <w:t xml:space="preserve">Considered alongside findings from </w:t>
-      </w:r>
-      <w:proofErr w:type="spellStart"/>
-      <w:r>
-        <w:rPr>
-          <w:rFonts w:ascii="Times New Roman" w:hAnsi="Times New Roman" w:cs="Times New Roman"/>
-          <w:sz w:val="24"/>
-          <w:szCs w:val="24"/>
-        </w:rPr>
-        <w:t>Pexman</w:t>
-      </w:r>
-      <w:proofErr w:type="spellEnd"/>
-      <w:r>
-        <w:rPr>
-          <w:rFonts w:ascii="Times New Roman" w:hAnsi="Times New Roman" w:cs="Times New Roman"/>
-          <w:sz w:val="24"/>
-          <w:szCs w:val="24"/>
-        </w:rPr>
-        <w:t xml:space="preserve"> et al. (2019), it is evident that sensorimotor information is an important component of word meaning.</w:t>
+        <w:t xml:space="preserve"> ratings of motor dimensionality (graspability, ease of pantomime, and number of actions), </w:t>
+      </w:r>
+      <w:r>
+        <w:rPr>
+          <w:rFonts w:ascii="Times New Roman" w:hAnsi="Times New Roman" w:cs="Times New Roman"/>
+          <w:sz w:val="24"/>
+          <w:szCs w:val="24"/>
+        </w:rPr>
+        <w:t xml:space="preserve">these ratings </w:t>
+      </w:r>
+      <w:r>
+        <w:rPr>
+          <w:rFonts w:ascii="Times New Roman" w:hAnsi="Times New Roman" w:cs="Times New Roman"/>
+          <w:sz w:val="24"/>
+          <w:szCs w:val="24"/>
+        </w:rPr>
+        <w:t>explain</w:t>
+      </w:r>
+      <w:r>
+        <w:rPr>
+          <w:rFonts w:ascii="Times New Roman" w:hAnsi="Times New Roman" w:cs="Times New Roman"/>
+          <w:sz w:val="24"/>
+          <w:szCs w:val="24"/>
+        </w:rPr>
+        <w:t xml:space="preserve"> a greater degree of variance in semantic processing tasks </w:t>
+      </w:r>
+      <w:r>
+        <w:rPr>
+          <w:rFonts w:ascii="Times New Roman" w:hAnsi="Times New Roman" w:cs="Times New Roman"/>
+          <w:sz w:val="24"/>
+          <w:szCs w:val="24"/>
+        </w:rPr>
+        <w:t xml:space="preserve">compared to </w:t>
+      </w:r>
+      <w:r>
+        <w:rPr>
+          <w:rFonts w:ascii="Times New Roman" w:hAnsi="Times New Roman" w:cs="Times New Roman"/>
+          <w:sz w:val="24"/>
+          <w:szCs w:val="24"/>
+        </w:rPr>
+        <w:t xml:space="preserve">when </w:t>
+      </w:r>
+      <w:r>
+        <w:rPr>
+          <w:rFonts w:ascii="Times New Roman" w:hAnsi="Times New Roman" w:cs="Times New Roman"/>
+          <w:sz w:val="24"/>
+          <w:szCs w:val="24"/>
+        </w:rPr>
+        <w:t>BOI</w:t>
+      </w:r>
+      <w:r>
+        <w:rPr>
+          <w:rFonts w:ascii="Times New Roman" w:hAnsi="Times New Roman" w:cs="Times New Roman"/>
+          <w:sz w:val="24"/>
+          <w:szCs w:val="24"/>
+        </w:rPr>
+        <w:t xml:space="preserve"> used alone. </w:t>
+      </w:r>
+      <w:r>
+        <w:rPr>
+          <w:rFonts w:ascii="Times New Roman" w:hAnsi="Times New Roman" w:cs="Times New Roman"/>
+          <w:sz w:val="24"/>
+          <w:szCs w:val="24"/>
+        </w:rPr>
+        <w:t>Thus, c</w:t>
+      </w:r>
+      <w:r>
+        <w:rPr>
+          <w:rFonts w:ascii="Times New Roman" w:hAnsi="Times New Roman" w:cs="Times New Roman"/>
+          <w:sz w:val="24"/>
+          <w:szCs w:val="24"/>
+        </w:rPr>
+        <w:t xml:space="preserve">onsidered alongside findings from Pexman et al. (2019), it is </w:t>
+      </w:r>
+      <w:r>
+        <w:rPr>
+          <w:rFonts w:ascii="Times New Roman" w:hAnsi="Times New Roman" w:cs="Times New Roman"/>
+          <w:sz w:val="24"/>
+          <w:szCs w:val="24"/>
+        </w:rPr>
+        <w:t>likely</w:t>
+      </w:r>
+      <w:r>
+        <w:rPr>
+          <w:rFonts w:ascii="Times New Roman" w:hAnsi="Times New Roman" w:cs="Times New Roman"/>
+          <w:sz w:val="24"/>
+          <w:szCs w:val="24"/>
+        </w:rPr>
+        <w:t xml:space="preserve"> that sensorimotor information is an important component of word meaning.</w:t>
       </w:r>
     </w:p>
     <w:p>
@@ -4064,25 +3857,7 @@
           <w:sz w:val="24"/>
           <w:szCs w:val="24"/>
         </w:rPr>
-        <w:t xml:space="preserve">. Indeed, </w:t>
-      </w:r>
-      <w:proofErr w:type="spellStart"/>
-      <w:r>
-        <w:rPr>
-          <w:rFonts w:ascii="Times New Roman" w:hAnsi="Times New Roman" w:cs="Times New Roman"/>
-          <w:sz w:val="24"/>
-          <w:szCs w:val="24"/>
-        </w:rPr>
-        <w:t>Pexman</w:t>
-      </w:r>
-      <w:proofErr w:type="spellEnd"/>
-      <w:r>
-        <w:rPr>
-          <w:rFonts w:ascii="Times New Roman" w:hAnsi="Times New Roman" w:cs="Times New Roman"/>
-          <w:sz w:val="24"/>
-          <w:szCs w:val="24"/>
-        </w:rPr>
-        <w:t xml:space="preserve"> et al. (2019) reported that performance on lexical tasks was only facilitated for high BOI items (e.g., </w:t>
+        <w:t xml:space="preserve">. Indeed, Pexman et al. (2019) reported that performance on lexical tasks was only facilitated for high BOI items (e.g., </w:t>
       </w:r>
       <w:r>
         <w:rPr>
@@ -4240,7 +4015,6 @@
         </w:rPr>
         <w:t xml:space="preserve">see </w:t>
       </w:r>
-      <w:proofErr w:type="spellStart"/>
       <w:r>
         <w:rPr>
           <w:rFonts w:ascii="Times New Roman" w:hAnsi="Times New Roman" w:cs="Times New Roman"/>
@@ -4248,17 +4022,7 @@
           <w:szCs w:val="24"/>
           <w:highlight w:val="cyan"/>
         </w:rPr>
-        <w:t>Barsaolou</w:t>
-      </w:r>
-      <w:proofErr w:type="spellEnd"/>
-      <w:r>
-        <w:rPr>
-          <w:rFonts w:ascii="Times New Roman" w:hAnsi="Times New Roman" w:cs="Times New Roman"/>
-          <w:sz w:val="24"/>
-          <w:szCs w:val="24"/>
-          <w:highlight w:val="cyan"/>
-        </w:rPr>
-        <w:t>, Simmons, Barbey, &amp; Wilson, 2003</w:t>
+        <w:t>Barsaolou, Simmons, Barbey, &amp; Wilson, 2003</w:t>
       </w:r>
       <w:r>
         <w:rPr>
@@ -4798,25 +4562,7 @@
           <w:sz w:val="24"/>
           <w:szCs w:val="24"/>
         </w:rPr>
-        <w:t xml:space="preserve"> (</w:t>
-      </w:r>
-      <w:proofErr w:type="spellStart"/>
-      <w:r>
-        <w:rPr>
-          <w:rFonts w:ascii="Times New Roman" w:hAnsi="Times New Roman" w:cs="Times New Roman"/>
-          <w:sz w:val="24"/>
-          <w:szCs w:val="24"/>
-        </w:rPr>
-        <w:t>Pexman</w:t>
-      </w:r>
-      <w:proofErr w:type="spellEnd"/>
-      <w:r>
-        <w:rPr>
-          <w:rFonts w:ascii="Times New Roman" w:hAnsi="Times New Roman" w:cs="Times New Roman"/>
-          <w:sz w:val="24"/>
-          <w:szCs w:val="24"/>
-        </w:rPr>
-        <w:t xml:space="preserve"> et al., 2019)</w:t>
+        <w:t xml:space="preserve"> (Pexman et al., 2019)</w:t>
       </w:r>
       <w:r>
         <w:rPr>
@@ -5419,7 +5165,6 @@
         </w:rPr>
         <w:t>4.61 (</w:t>
       </w:r>
-      <w:proofErr w:type="spellStart"/>
       <w:r>
         <w:rPr>
           <w:rFonts w:ascii="Times New Roman" w:hAnsi="Times New Roman" w:cs="Times New Roman"/>
@@ -5430,7 +5175,6 @@
         </w:rPr>
         <w:t>sd</w:t>
       </w:r>
-      <w:proofErr w:type="spellEnd"/>
       <w:r>
         <w:rPr>
           <w:rFonts w:ascii="Times New Roman" w:hAnsi="Times New Roman" w:cs="Times New Roman"/>
@@ -5538,7 +5282,6 @@
         </w:rPr>
         <w:t xml:space="preserve"> (</w:t>
       </w:r>
-      <w:proofErr w:type="spellStart"/>
       <w:r>
         <w:rPr>
           <w:rFonts w:ascii="Times New Roman" w:hAnsi="Times New Roman" w:cs="Times New Roman"/>
@@ -5549,7 +5292,6 @@
         </w:rPr>
         <w:t>sd</w:t>
       </w:r>
-      <w:proofErr w:type="spellEnd"/>
       <w:r>
         <w:rPr>
           <w:rFonts w:ascii="Times New Roman" w:hAnsi="Times New Roman" w:cs="Times New Roman"/>
@@ -5591,7 +5333,6 @@
         </w:rPr>
         <w:t xml:space="preserve"> (</w:t>
       </w:r>
-      <w:proofErr w:type="spellStart"/>
       <w:r>
         <w:rPr>
           <w:rFonts w:ascii="Times New Roman" w:hAnsi="Times New Roman" w:cs="Times New Roman"/>
@@ -5602,7 +5343,6 @@
         </w:rPr>
         <w:t>sd</w:t>
       </w:r>
-      <w:proofErr w:type="spellEnd"/>
       <w:r>
         <w:rPr>
           <w:rFonts w:ascii="Times New Roman" w:hAnsi="Times New Roman" w:cs="Times New Roman"/>
@@ -5611,7 +5351,6 @@
         </w:rPr>
         <w:t xml:space="preserve"> = 0.60; </w:t>
       </w:r>
-      <w:proofErr w:type="spellStart"/>
       <w:r>
         <w:rPr>
           <w:rFonts w:ascii="Times New Roman" w:hAnsi="Times New Roman" w:cs="Times New Roman"/>
@@ -5619,17 +5358,7 @@
           <w:szCs w:val="24"/>
           <w:highlight w:val="cyan"/>
         </w:rPr>
-        <w:t>Pexman</w:t>
-      </w:r>
-      <w:proofErr w:type="spellEnd"/>
-      <w:r>
-        <w:rPr>
-          <w:rFonts w:ascii="Times New Roman" w:hAnsi="Times New Roman" w:cs="Times New Roman"/>
-          <w:sz w:val="24"/>
-          <w:szCs w:val="24"/>
-          <w:highlight w:val="cyan"/>
-        </w:rPr>
-        <w:t xml:space="preserve"> et al., 2019</w:t>
+        <w:t>Pexman et al., 2019</w:t>
       </w:r>
       <w:r>
         <w:rPr>
@@ -6574,27 +6303,7 @@
           <w:szCs w:val="24"/>
           <w:highlight w:val="cyan"/>
         </w:rPr>
-        <w:t xml:space="preserve">Buchanan, De Deyne, &amp; </w:t>
-      </w:r>
-      <w:proofErr w:type="spellStart"/>
-      <w:r>
-        <w:rPr>
-          <w:rFonts w:ascii="Times New Roman" w:hAnsi="Times New Roman" w:cs="Times New Roman"/>
-          <w:sz w:val="24"/>
-          <w:szCs w:val="24"/>
-          <w:highlight w:val="cyan"/>
-        </w:rPr>
-        <w:t>Montefinese’s</w:t>
-      </w:r>
-      <w:proofErr w:type="spellEnd"/>
-      <w:r>
-        <w:rPr>
-          <w:rFonts w:ascii="Times New Roman" w:hAnsi="Times New Roman" w:cs="Times New Roman"/>
-          <w:sz w:val="24"/>
-          <w:szCs w:val="24"/>
-          <w:highlight w:val="cyan"/>
-        </w:rPr>
-        <w:t xml:space="preserve"> (2020)</w:t>
+        <w:t>Buchanan, De Deyne, &amp; Montefinese’s (2020)</w:t>
       </w:r>
       <w:r>
         <w:rPr>
@@ -6992,7 +6701,6 @@
         </w:rPr>
         <w:t xml:space="preserve">The </w:t>
       </w:r>
-      <w:proofErr w:type="spellStart"/>
       <w:r>
         <w:rPr>
           <w:rFonts w:ascii="Times New Roman" w:hAnsi="Times New Roman" w:cs="Times New Roman"/>
@@ -7003,7 +6711,6 @@
         </w:rPr>
         <w:t>tidytext</w:t>
       </w:r>
-      <w:proofErr w:type="spellEnd"/>
       <w:r>
         <w:rPr>
           <w:rFonts w:ascii="Times New Roman" w:hAnsi="Times New Roman" w:cs="Times New Roman"/>
@@ -7120,7 +6827,6 @@
         </w:rPr>
         <w:t xml:space="preserve">we next corrected for spelling errors using the </w:t>
       </w:r>
-      <w:proofErr w:type="spellStart"/>
       <w:r>
         <w:rPr>
           <w:rFonts w:ascii="Times New Roman" w:hAnsi="Times New Roman" w:cs="Times New Roman"/>
@@ -7131,7 +6837,6 @@
         </w:rPr>
         <w:t>hunspell</w:t>
       </w:r>
-      <w:proofErr w:type="spellEnd"/>
       <w:r>
         <w:rPr>
           <w:rFonts w:ascii="Times New Roman" w:hAnsi="Times New Roman" w:cs="Times New Roman"/>
@@ -7175,7 +6880,6 @@
         </w:rPr>
         <w:t xml:space="preserve">. Because participants were primarily recruited from the United States, the spell check procedure utilized the American English dictionary. For British participants recruited from Prolific, British English spellings were changed to their corresponding American English counterpart (e.g., </w:t>
       </w:r>
-      <w:proofErr w:type="spellStart"/>
       <w:r>
         <w:rPr>
           <w:rFonts w:ascii="Times New Roman" w:hAnsi="Times New Roman" w:cs="Times New Roman"/>
@@ -7184,9 +6888,16 @@
           <w:sz w:val="24"/>
           <w:szCs w:val="24"/>
         </w:rPr>
-        <w:t>colour</w:t>
-      </w:r>
-      <w:proofErr w:type="spellEnd"/>
+        <w:t xml:space="preserve">colour </w:t>
+      </w:r>
+      <w:r>
+        <w:rPr>
+          <w:rFonts w:ascii="Times New Roman" w:hAnsi="Times New Roman" w:cs="Times New Roman"/>
+          <w:sz w:val="24"/>
+          <w:szCs w:val="24"/>
+        </w:rPr>
+        <w:t xml:space="preserve">and </w:t>
+      </w:r>
       <w:r>
         <w:rPr>
           <w:rFonts w:ascii="Times New Roman" w:hAnsi="Times New Roman" w:cs="Times New Roman"/>
@@ -7195,17 +6906,16 @@
           <w:sz w:val="24"/>
           <w:szCs w:val="24"/>
         </w:rPr>
-        <w:t xml:space="preserve"> </w:t>
-      </w:r>
-      <w:r>
-        <w:rPr>
-          <w:rFonts w:ascii="Times New Roman" w:hAnsi="Times New Roman" w:cs="Times New Roman"/>
-          <w:sz w:val="24"/>
-          <w:szCs w:val="24"/>
-        </w:rPr>
-        <w:t xml:space="preserve">and </w:t>
-      </w:r>
-      <w:proofErr w:type="spellStart"/>
+        <w:t>socialise</w:t>
+      </w:r>
+      <w:r>
+        <w:rPr>
+          <w:rFonts w:ascii="Times New Roman" w:hAnsi="Times New Roman" w:cs="Times New Roman"/>
+          <w:sz w:val="24"/>
+          <w:szCs w:val="24"/>
+        </w:rPr>
+        <w:t xml:space="preserve"> become </w:t>
+      </w:r>
       <w:r>
         <w:rPr>
           <w:rFonts w:ascii="Times New Roman" w:hAnsi="Times New Roman" w:cs="Times New Roman"/>
@@ -7214,16 +6924,15 @@
           <w:sz w:val="24"/>
           <w:szCs w:val="24"/>
         </w:rPr>
-        <w:t>socialise</w:t>
-      </w:r>
-      <w:proofErr w:type="spellEnd"/>
-      <w:r>
-        <w:rPr>
-          <w:rFonts w:ascii="Times New Roman" w:hAnsi="Times New Roman" w:cs="Times New Roman"/>
-          <w:sz w:val="24"/>
-          <w:szCs w:val="24"/>
-        </w:rPr>
-        <w:t xml:space="preserve"> become </w:t>
+        <w:t>color</w:t>
+      </w:r>
+      <w:r>
+        <w:rPr>
+          <w:rFonts w:ascii="Times New Roman" w:hAnsi="Times New Roman" w:cs="Times New Roman"/>
+          <w:sz w:val="24"/>
+          <w:szCs w:val="24"/>
+        </w:rPr>
+        <w:t xml:space="preserve"> and </w:t>
       </w:r>
       <w:r>
         <w:rPr>
@@ -7233,15 +6942,15 @@
           <w:sz w:val="24"/>
           <w:szCs w:val="24"/>
         </w:rPr>
-        <w:t>color</w:t>
-      </w:r>
-      <w:r>
-        <w:rPr>
-          <w:rFonts w:ascii="Times New Roman" w:hAnsi="Times New Roman" w:cs="Times New Roman"/>
-          <w:sz w:val="24"/>
-          <w:szCs w:val="24"/>
-        </w:rPr>
-        <w:t xml:space="preserve"> and </w:t>
+        <w:t>socialize</w:t>
+      </w:r>
+      <w:r>
+        <w:rPr>
+          <w:rFonts w:ascii="Times New Roman" w:hAnsi="Times New Roman" w:cs="Times New Roman"/>
+          <w:sz w:val="24"/>
+          <w:szCs w:val="24"/>
+        </w:rPr>
+        <w:t xml:space="preserve">). After using </w:t>
       </w:r>
       <w:r>
         <w:rPr>
@@ -7251,17 +6960,48 @@
           <w:sz w:val="24"/>
           <w:szCs w:val="24"/>
         </w:rPr>
-        <w:t>socialize</w:t>
-      </w:r>
-      <w:r>
-        <w:rPr>
-          <w:rFonts w:ascii="Times New Roman" w:hAnsi="Times New Roman" w:cs="Times New Roman"/>
-          <w:sz w:val="24"/>
-          <w:szCs w:val="24"/>
-        </w:rPr>
-        <w:t xml:space="preserve">). After using </w:t>
-      </w:r>
-      <w:proofErr w:type="spellStart"/>
+        <w:t>hunspell</w:t>
+      </w:r>
+      <w:r>
+        <w:rPr>
+          <w:rFonts w:ascii="Times New Roman" w:hAnsi="Times New Roman" w:cs="Times New Roman"/>
+          <w:sz w:val="24"/>
+          <w:szCs w:val="24"/>
+        </w:rPr>
+        <w:t xml:space="preserve"> to generate a list of spelling errors, all errors were visually inspected to confirm whether a flagged word was indeed a misspelling or simply a word which was not available in this package’s dictionary. Following the inspection process, all confirmed misspellings were corrected by replacing </w:t>
+      </w:r>
+      <w:r>
+        <w:rPr>
+          <w:rFonts w:ascii="Times New Roman" w:hAnsi="Times New Roman" w:cs="Times New Roman"/>
+          <w:sz w:val="24"/>
+          <w:szCs w:val="24"/>
+        </w:rPr>
+        <w:t>each</w:t>
+      </w:r>
+      <w:r>
+        <w:rPr>
+          <w:rFonts w:ascii="Times New Roman" w:hAnsi="Times New Roman" w:cs="Times New Roman"/>
+          <w:sz w:val="24"/>
+          <w:szCs w:val="24"/>
+        </w:rPr>
+        <w:t xml:space="preserve"> misspelled word with </w:t>
+      </w:r>
+      <w:r>
+        <w:rPr>
+          <w:rFonts w:ascii="Times New Roman" w:hAnsi="Times New Roman" w:cs="Times New Roman"/>
+          <w:sz w:val="24"/>
+          <w:szCs w:val="24"/>
+        </w:rPr>
+        <w:t>its corresponding</w:t>
+      </w:r>
+      <w:r>
+        <w:rPr>
+          <w:rFonts w:ascii="Times New Roman" w:hAnsi="Times New Roman" w:cs="Times New Roman"/>
+          <w:sz w:val="24"/>
+          <w:szCs w:val="24"/>
+        </w:rPr>
+        <w:t xml:space="preserve"> </w:t>
+      </w:r>
       <w:r>
         <w:rPr>
           <w:rFonts w:ascii="Times New Roman" w:hAnsi="Times New Roman" w:cs="Times New Roman"/>
@@ -7272,59 +7012,6 @@
         </w:rPr>
         <w:t>hunspell</w:t>
       </w:r>
-      <w:proofErr w:type="spellEnd"/>
-      <w:r>
-        <w:rPr>
-          <w:rFonts w:ascii="Times New Roman" w:hAnsi="Times New Roman" w:cs="Times New Roman"/>
-          <w:sz w:val="24"/>
-          <w:szCs w:val="24"/>
-        </w:rPr>
-        <w:t xml:space="preserve"> to generate a list of spelling errors, all errors were visually inspected to confirm whether a flagged word was indeed a misspelling or simply a word which was not available in this package’s dictionary. Following the inspection process, all confirmed misspellings were corrected by replacing </w:t>
-      </w:r>
-      <w:r>
-        <w:rPr>
-          <w:rFonts w:ascii="Times New Roman" w:hAnsi="Times New Roman" w:cs="Times New Roman"/>
-          <w:sz w:val="24"/>
-          <w:szCs w:val="24"/>
-        </w:rPr>
-        <w:t>each</w:t>
-      </w:r>
-      <w:r>
-        <w:rPr>
-          <w:rFonts w:ascii="Times New Roman" w:hAnsi="Times New Roman" w:cs="Times New Roman"/>
-          <w:sz w:val="24"/>
-          <w:szCs w:val="24"/>
-        </w:rPr>
-        <w:t xml:space="preserve"> misspelled word with </w:t>
-      </w:r>
-      <w:r>
-        <w:rPr>
-          <w:rFonts w:ascii="Times New Roman" w:hAnsi="Times New Roman" w:cs="Times New Roman"/>
-          <w:sz w:val="24"/>
-          <w:szCs w:val="24"/>
-        </w:rPr>
-        <w:t>its corresponding</w:t>
-      </w:r>
-      <w:r>
-        <w:rPr>
-          <w:rFonts w:ascii="Times New Roman" w:hAnsi="Times New Roman" w:cs="Times New Roman"/>
-          <w:sz w:val="24"/>
-          <w:szCs w:val="24"/>
-        </w:rPr>
-        <w:t xml:space="preserve"> </w:t>
-      </w:r>
-      <w:proofErr w:type="spellStart"/>
-      <w:r>
-        <w:rPr>
-          <w:rFonts w:ascii="Times New Roman" w:hAnsi="Times New Roman" w:cs="Times New Roman"/>
-          <w:i/>
-          <w:iCs/>
-          <w:sz w:val="24"/>
-          <w:szCs w:val="24"/>
-        </w:rPr>
-        <w:t>hunspell</w:t>
-      </w:r>
-      <w:proofErr w:type="spellEnd"/>
       <w:r>
         <w:rPr>
           <w:rFonts w:ascii="Times New Roman" w:hAnsi="Times New Roman" w:cs="Times New Roman"/>
@@ -7376,7 +7063,6 @@
         </w:rPr>
         <w:t xml:space="preserve"> </w:t>
       </w:r>
-      <w:proofErr w:type="spellStart"/>
       <w:r>
         <w:rPr>
           <w:rFonts w:ascii="Times New Roman" w:hAnsi="Times New Roman" w:cs="Times New Roman"/>
@@ -7387,7 +7073,6 @@
         </w:rPr>
         <w:t>tidytext</w:t>
       </w:r>
-      <w:proofErr w:type="spellEnd"/>
       <w:r>
         <w:rPr>
           <w:rFonts w:ascii="Times New Roman" w:hAnsi="Times New Roman" w:cs="Times New Roman"/>
@@ -7658,23 +7343,13 @@
         </w:rPr>
         <w:t xml:space="preserve">all </w:t>
       </w:r>
-      <w:proofErr w:type="spellStart"/>
-      <w:r>
-        <w:rPr>
-          <w:rFonts w:ascii="Times New Roman" w:hAnsi="Times New Roman" w:cs="Times New Roman"/>
-          <w:sz w:val="24"/>
-          <w:szCs w:val="24"/>
-        </w:rPr>
-        <w:t>stopwords</w:t>
-      </w:r>
-      <w:proofErr w:type="spellEnd"/>
-      <w:r>
-        <w:rPr>
-          <w:rFonts w:ascii="Times New Roman" w:hAnsi="Times New Roman" w:cs="Times New Roman"/>
-          <w:sz w:val="24"/>
-          <w:szCs w:val="24"/>
-        </w:rPr>
-        <w:t xml:space="preserve"> (e.g., </w:t>
+      <w:r>
+        <w:rPr>
+          <w:rFonts w:ascii="Times New Roman" w:hAnsi="Times New Roman" w:cs="Times New Roman"/>
+          <w:sz w:val="24"/>
+          <w:szCs w:val="24"/>
+        </w:rPr>
+        <w:t xml:space="preserve">stopwords (e.g., </w:t>
       </w:r>
       <w:r>
         <w:rPr>
@@ -7746,7 +7421,6 @@
         </w:rPr>
         <w:t xml:space="preserve">the </w:t>
       </w:r>
-      <w:proofErr w:type="spellStart"/>
       <w:r>
         <w:rPr>
           <w:rFonts w:ascii="Times New Roman" w:hAnsi="Times New Roman" w:cs="Times New Roman"/>
@@ -7757,7 +7431,6 @@
         </w:rPr>
         <w:t>stopwords</w:t>
       </w:r>
-      <w:proofErr w:type="spellEnd"/>
       <w:r>
         <w:rPr>
           <w:rFonts w:ascii="Times New Roman" w:hAnsi="Times New Roman" w:cs="Times New Roman"/>
@@ -7842,25 +7515,7 @@
           <w:sz w:val="24"/>
           <w:szCs w:val="24"/>
         </w:rPr>
-        <w:t xml:space="preserve"> and omitting </w:t>
-      </w:r>
-      <w:proofErr w:type="spellStart"/>
-      <w:r>
-        <w:rPr>
-          <w:rFonts w:ascii="Times New Roman" w:hAnsi="Times New Roman" w:cs="Times New Roman"/>
-          <w:sz w:val="24"/>
-          <w:szCs w:val="24"/>
-        </w:rPr>
-        <w:t>stopwords</w:t>
-      </w:r>
-      <w:proofErr w:type="spellEnd"/>
-      <w:r>
-        <w:rPr>
-          <w:rFonts w:ascii="Times New Roman" w:hAnsi="Times New Roman" w:cs="Times New Roman"/>
-          <w:sz w:val="24"/>
-          <w:szCs w:val="24"/>
-        </w:rPr>
-        <w:t>, the remaining responses were lemmatized and part of speech</w:t>
+        <w:t xml:space="preserve"> and omitting stopwords, the remaining responses were lemmatized and part of speech</w:t>
       </w:r>
       <w:r>
         <w:rPr>
@@ -7928,7 +7583,6 @@
         </w:rPr>
         <w:t xml:space="preserve">the </w:t>
       </w:r>
-      <w:proofErr w:type="spellStart"/>
       <w:r>
         <w:rPr>
           <w:rFonts w:ascii="Times New Roman" w:hAnsi="Times New Roman" w:cs="Times New Roman"/>
@@ -7939,7 +7593,6 @@
         </w:rPr>
         <w:t>udpipe</w:t>
       </w:r>
-      <w:proofErr w:type="spellEnd"/>
       <w:r>
         <w:rPr>
           <w:rFonts w:ascii="Times New Roman" w:hAnsi="Times New Roman" w:cs="Times New Roman"/>
@@ -7957,7 +7610,6 @@
         </w:rPr>
         <w:t>(</w:t>
       </w:r>
-      <w:proofErr w:type="spellStart"/>
       <w:r>
         <w:rPr>
           <w:rFonts w:ascii="Times New Roman" w:hAnsi="Times New Roman" w:cs="Times New Roman"/>
@@ -7974,17 +7626,7 @@
           <w:szCs w:val="24"/>
           <w:highlight w:val="cyan"/>
         </w:rPr>
-        <w:t>ijffels</w:t>
-      </w:r>
-      <w:proofErr w:type="spellEnd"/>
-      <w:r>
-        <w:rPr>
-          <w:rFonts w:ascii="Times New Roman" w:hAnsi="Times New Roman" w:cs="Times New Roman"/>
-          <w:sz w:val="24"/>
-          <w:szCs w:val="24"/>
-          <w:highlight w:val="cyan"/>
-        </w:rPr>
-        <w:t>, Straka, &amp; Straková, 2023</w:t>
+        <w:t>ijffels, Straka, &amp; Straková, 2023</w:t>
       </w:r>
       <w:r>
         <w:rPr>
@@ -9978,25 +9620,7 @@
           <w:sz w:val="24"/>
           <w:szCs w:val="24"/>
         </w:rPr>
-        <w:t>BOI Rating (</w:t>
-      </w:r>
-      <w:proofErr w:type="spellStart"/>
-      <w:r>
-        <w:rPr>
-          <w:rFonts w:ascii="Times New Roman" w:hAnsi="Times New Roman" w:cs="Times New Roman"/>
-          <w:sz w:val="24"/>
-          <w:szCs w:val="24"/>
-        </w:rPr>
-        <w:t>Pexman</w:t>
-      </w:r>
-      <w:proofErr w:type="spellEnd"/>
-      <w:r>
-        <w:rPr>
-          <w:rFonts w:ascii="Times New Roman" w:hAnsi="Times New Roman" w:cs="Times New Roman"/>
-          <w:sz w:val="24"/>
-          <w:szCs w:val="24"/>
-        </w:rPr>
-        <w:t xml:space="preserve"> et al., 2019), Concreteness (</w:t>
+        <w:t>BOI Rating (Pexman et al., 2019), Concreteness (</w:t>
       </w:r>
       <w:r>
         <w:rPr>
@@ -10050,7 +9674,6 @@
         </w:rPr>
         <w:t>(</w:t>
       </w:r>
-      <w:proofErr w:type="spellStart"/>
       <w:r>
         <w:rPr>
           <w:rFonts w:ascii="Times New Roman" w:hAnsi="Times New Roman" w:cs="Times New Roman"/>
@@ -10058,9 +9681,8 @@
           <w:szCs w:val="24"/>
           <w:highlight w:val="cyan"/>
         </w:rPr>
-        <w:t>AoA</w:t>
-      </w:r>
-      <w:proofErr w:type="spellEnd"/>
+        <w:t xml:space="preserve">AoA; </w:t>
+      </w:r>
       <w:r>
         <w:rPr>
           <w:rFonts w:ascii="Times New Roman" w:hAnsi="Times New Roman" w:cs="Times New Roman"/>
@@ -10068,36 +9690,7 @@
           <w:szCs w:val="24"/>
           <w:highlight w:val="cyan"/>
         </w:rPr>
-        <w:t xml:space="preserve">; </w:t>
-      </w:r>
-      <w:r>
-        <w:rPr>
-          <w:rFonts w:ascii="Times New Roman" w:hAnsi="Times New Roman" w:cs="Times New Roman"/>
-          <w:sz w:val="24"/>
-          <w:szCs w:val="24"/>
-          <w:highlight w:val="cyan"/>
-        </w:rPr>
-        <w:t xml:space="preserve">Kuperman, </w:t>
-      </w:r>
-      <w:proofErr w:type="spellStart"/>
-      <w:r>
-        <w:rPr>
-          <w:rFonts w:ascii="Times New Roman" w:hAnsi="Times New Roman" w:cs="Times New Roman"/>
-          <w:sz w:val="24"/>
-          <w:szCs w:val="24"/>
-          <w:highlight w:val="cyan"/>
-        </w:rPr>
-        <w:t>Stadthagen</w:t>
-      </w:r>
-      <w:proofErr w:type="spellEnd"/>
-      <w:r>
-        <w:rPr>
-          <w:rFonts w:ascii="Times New Roman" w:hAnsi="Times New Roman" w:cs="Times New Roman"/>
-          <w:sz w:val="24"/>
-          <w:szCs w:val="24"/>
-          <w:highlight w:val="cyan"/>
-        </w:rPr>
-        <w:t>-Gonzalez, &amp; Brysbaert, 2012</w:t>
+        <w:t>Kuperman, Stadthagen-Gonzalez, &amp; Brysbaert, 2012</w:t>
       </w:r>
       <w:r>
         <w:rPr>
@@ -10250,25 +9843,7 @@
           <w:sz w:val="24"/>
           <w:szCs w:val="24"/>
         </w:rPr>
-        <w:t xml:space="preserve">ecause our stimuli overlapped with </w:t>
-      </w:r>
-      <w:proofErr w:type="spellStart"/>
-      <w:r>
-        <w:rPr>
-          <w:rFonts w:ascii="Times New Roman" w:hAnsi="Times New Roman" w:cs="Times New Roman"/>
-          <w:sz w:val="24"/>
-          <w:szCs w:val="24"/>
-        </w:rPr>
-        <w:t>Pexman</w:t>
-      </w:r>
-      <w:proofErr w:type="spellEnd"/>
-      <w:r>
-        <w:rPr>
-          <w:rFonts w:ascii="Times New Roman" w:hAnsi="Times New Roman" w:cs="Times New Roman"/>
-          <w:sz w:val="24"/>
-          <w:szCs w:val="24"/>
-        </w:rPr>
-        <w:t xml:space="preserve"> et al.’s BOI ratings, we assessed the relationship between BOI and AFSS. Specifically, we anticipated </w:t>
+        <w:t xml:space="preserve">ecause our stimuli overlapped with Pexman et al.’s BOI ratings, we assessed the relationship between BOI and AFSS. Specifically, we anticipated </w:t>
       </w:r>
       <w:r>
         <w:rPr>
@@ -11900,7 +11475,7 @@
 </file>
 
 <file path=word/commentsExtensible.xml><?xml version="1.0" encoding="utf-8"?>
-<w16cex:commentsExtensible xmlns:wpc="http://schemas.microsoft.com/office/word/2010/wordprocessingCanvas" xmlns:cx="http://schemas.microsoft.com/office/drawing/2014/chartex" xmlns:cx1="http://schemas.microsoft.com/office/drawing/2015/9/8/chartex" xmlns:cx2="http://schemas.microsoft.com/office/drawing/2015/10/21/chartex" xmlns:cx3="http://schemas.microsoft.com/office/drawing/2016/5/9/chartex" xmlns:cx4="http://schemas.microsoft.com/office/drawing/2016/5/10/chartex" xmlns:cx5="http://schemas.microsoft.com/office/drawing/2016/5/11/chartex" xmlns:cx6="http://schemas.microsoft.com/office/drawing/2016/5/12/chartex" xmlns:cx7="http://schemas.microsoft.com/office/drawing/2016/5/13/chartex" xmlns:cx8="http://schemas.microsoft.com/office/drawing/2016/5/14/chartex" xmlns:mc="http://schemas.openxmlformats.org/markup-compatibility/2006" xmlns:aink="http://schemas.microsoft.com/office/drawing/2016/ink" xmlns:am3d="http://schemas.microsoft.com/office/drawing/2017/model3d" xmlns:o="urn:schemas-microsoft-com:office:office" xmlns:oel="http://schemas.microsoft.com/office/2019/extlst" xmlns:r="http://schemas.openxmlformats.org/officeDocument/2006/relationships" xmlns:m="http://schemas.openxmlformats.org/officeDocument/2006/math" xmlns:v="urn:schemas-microsoft-com:vml" xmlns:wp14="http://schemas.microsoft.com/office/word/2010/wordprocessingDrawing" xmlns:wp="http://schemas.openxmlformats.org/drawingml/2006/wordprocessingDrawing" xmlns:w10="urn:schemas-microsoft-com:office:word" xmlns:w="http://schemas.openxmlformats.org/wordprocessingml/2006/main" xmlns:w14="http://schemas.microsoft.com/office/word/2010/wordml" xmlns:w15="http://schemas.microsoft.com/office/word/2012/wordml" xmlns:w16cex="http://schemas.microsoft.com/office/word/2018/wordml/cex" xmlns:w16cid="http://schemas.microsoft.com/office/word/2016/wordml/cid" xmlns:w16="http://schemas.microsoft.com/office/word/2018/wordml" xmlns:w16sdtdh="http://schemas.microsoft.com/office/word/2020/wordml/sdtdatahash" xmlns:w16se="http://schemas.microsoft.com/office/word/2015/wordml/symex" xmlns:wpg="http://schemas.microsoft.com/office/word/2010/wordprocessingGroup" xmlns:wpi="http://schemas.microsoft.com/office/word/2010/wordprocessingInk" xmlns:wne="http://schemas.microsoft.com/office/word/2006/wordml" xmlns:wps="http://schemas.microsoft.com/office/word/2010/wordprocessingShape" mc:Ignorable="w14 w15 w16se w16cid w16 w16cex w16sdtdh wp14">
+<w16cex:commentsExtensible xmlns:wpc="http://schemas.microsoft.com/office/word/2010/wordprocessingCanvas" xmlns:cx="http://schemas.microsoft.com/office/drawing/2014/chartex" xmlns:cx1="http://schemas.microsoft.com/office/drawing/2015/9/8/chartex" xmlns:cx2="http://schemas.microsoft.com/office/drawing/2015/10/21/chartex" xmlns:cx3="http://schemas.microsoft.com/office/drawing/2016/5/9/chartex" xmlns:cx4="http://schemas.microsoft.com/office/drawing/2016/5/10/chartex" xmlns:cx5="http://schemas.microsoft.com/office/drawing/2016/5/11/chartex" xmlns:cx6="http://schemas.microsoft.com/office/drawing/2016/5/12/chartex" xmlns:cx7="http://schemas.microsoft.com/office/drawing/2016/5/13/chartex" xmlns:cx8="http://schemas.microsoft.com/office/drawing/2016/5/14/chartex" xmlns:cr="http://schemas.microsoft.com/office/comments/2020/reactions" xmlns:mc="http://schemas.openxmlformats.org/markup-compatibility/2006" xmlns:aink="http://schemas.microsoft.com/office/drawing/2016/ink" xmlns:am3d="http://schemas.microsoft.com/office/drawing/2017/model3d" xmlns:o="urn:schemas-microsoft-com:office:office" xmlns:oel="http://schemas.microsoft.com/office/2019/extlst" xmlns:r="http://schemas.openxmlformats.org/officeDocument/2006/relationships" xmlns:m="http://schemas.openxmlformats.org/officeDocument/2006/math" xmlns:v="urn:schemas-microsoft-com:vml" xmlns:wp14="http://schemas.microsoft.com/office/word/2010/wordprocessingDrawing" xmlns:wp="http://schemas.openxmlformats.org/drawingml/2006/wordprocessingDrawing" xmlns:w10="urn:schemas-microsoft-com:office:word" xmlns:w="http://schemas.openxmlformats.org/wordprocessingml/2006/main" xmlns:w14="http://schemas.microsoft.com/office/word/2010/wordml" xmlns:w15="http://schemas.microsoft.com/office/word/2012/wordml" xmlns:w16cex="http://schemas.microsoft.com/office/word/2018/wordml/cex" xmlns:w16cid="http://schemas.microsoft.com/office/word/2016/wordml/cid" xmlns:w16="http://schemas.microsoft.com/office/word/2018/wordml" xmlns:w16sdtdh="http://schemas.microsoft.com/office/word/2020/wordml/sdtdatahash" xmlns:w16se="http://schemas.microsoft.com/office/word/2015/wordml/symex" xmlns:wpg="http://schemas.microsoft.com/office/word/2010/wordprocessingGroup" xmlns:wpi="http://schemas.microsoft.com/office/word/2010/wordprocessingInk" xmlns:wne="http://schemas.microsoft.com/office/word/2006/wordml" xmlns:wps="http://schemas.microsoft.com/office/word/2010/wordprocessingShape" mc:Ignorable="w14 w15 w16se w16cid w16 w16cex w16sdtdh cr wp14">
   <w16cex:commentExtensible w16cex:durableId="27D6D102" w16cex:dateUtc="2023-04-04T21:38:00Z"/>
   <w16cex:commentExtensible w16cex:durableId="28381FA0" w16cex:dateUtc="2023-06-17T17:03:00Z"/>
   <w16cex:commentExtensible w16cex:durableId="286B7FEA" w16cex:dateUtc="2023-07-26T16:20:00Z"/>

</xml_diff>

<commit_message>
Update Affordance Norms for 2825 Highly Concrete Objects.docx
</commit_message>
<xml_diff>
--- a/7 Manuscript/Affordance Norms for 2825 Highly Concrete Objects.docx
+++ b/7 Manuscript/Affordance Norms for 2825 Highly Concrete Objects.docx
@@ -1,6 +1,6 @@
 
 <file path=word/document.xml><?xml version="1.0" encoding="utf-8"?>
-<w:document xmlns:wpc="http://schemas.microsoft.com/office/word/2010/wordprocessingCanvas" xmlns:cx="http://schemas.microsoft.com/office/drawing/2014/chartex" xmlns:cx1="http://schemas.microsoft.com/office/drawing/2015/9/8/chartex" xmlns:cx2="http://schemas.microsoft.com/office/drawing/2015/10/21/chartex" xmlns:cx3="http://schemas.microsoft.com/office/drawing/2016/5/9/chartex" xmlns:cx4="http://schemas.microsoft.com/office/drawing/2016/5/10/chartex" xmlns:cx5="http://schemas.microsoft.com/office/drawing/2016/5/11/chartex" xmlns:cx6="http://schemas.microsoft.com/office/drawing/2016/5/12/chartex" xmlns:cx7="http://schemas.microsoft.com/office/drawing/2016/5/13/chartex" xmlns:cx8="http://schemas.microsoft.com/office/drawing/2016/5/14/chartex" xmlns:mc="http://schemas.openxmlformats.org/markup-compatibility/2006" xmlns:aink="http://schemas.microsoft.com/office/drawing/2016/ink" xmlns:am3d="http://schemas.microsoft.com/office/drawing/2017/model3d" xmlns:o="urn:schemas-microsoft-com:office:office" xmlns:oel="http://schemas.microsoft.com/office/2019/extlst" xmlns:r="http://schemas.openxmlformats.org/officeDocument/2006/relationships" xmlns:m="http://schemas.openxmlformats.org/officeDocument/2006/math" xmlns:v="urn:schemas-microsoft-com:vml" xmlns:wp14="http://schemas.microsoft.com/office/word/2010/wordprocessingDrawing" xmlns:wp="http://schemas.openxmlformats.org/drawingml/2006/wordprocessingDrawing" xmlns:w10="urn:schemas-microsoft-com:office:word" xmlns:w="http://schemas.openxmlformats.org/wordprocessingml/2006/main" xmlns:w14="http://schemas.microsoft.com/office/word/2010/wordml" xmlns:w15="http://schemas.microsoft.com/office/word/2012/wordml" xmlns:w16cex="http://schemas.microsoft.com/office/word/2018/wordml/cex" xmlns:w16cid="http://schemas.microsoft.com/office/word/2016/wordml/cid" xmlns:w16="http://schemas.microsoft.com/office/word/2018/wordml" xmlns:w16sdtdh="http://schemas.microsoft.com/office/word/2020/wordml/sdtdatahash" xmlns:w16se="http://schemas.microsoft.com/office/word/2015/wordml/symex" xmlns:wpg="http://schemas.microsoft.com/office/word/2010/wordprocessingGroup" xmlns:wpi="http://schemas.microsoft.com/office/word/2010/wordprocessingInk" xmlns:wne="http://schemas.microsoft.com/office/word/2006/wordml" xmlns:wps="http://schemas.microsoft.com/office/word/2010/wordprocessingShape" mc:Ignorable="w14 w15 w16se w16cid w16 w16cex w16sdtdh wp14">
+<w:document xmlns:wpc="http://schemas.microsoft.com/office/word/2010/wordprocessingCanvas" xmlns:cx="http://schemas.microsoft.com/office/drawing/2014/chartex" xmlns:cx1="http://schemas.microsoft.com/office/drawing/2015/9/8/chartex" xmlns:cx2="http://schemas.microsoft.com/office/drawing/2015/10/21/chartex" xmlns:cx3="http://schemas.microsoft.com/office/drawing/2016/5/9/chartex" xmlns:cx4="http://schemas.microsoft.com/office/drawing/2016/5/10/chartex" xmlns:cx5="http://schemas.microsoft.com/office/drawing/2016/5/11/chartex" xmlns:cx6="http://schemas.microsoft.com/office/drawing/2016/5/12/chartex" xmlns:cx7="http://schemas.microsoft.com/office/drawing/2016/5/13/chartex" xmlns:cx8="http://schemas.microsoft.com/office/drawing/2016/5/14/chartex" xmlns:mc="http://schemas.openxmlformats.org/markup-compatibility/2006" xmlns:aink="http://schemas.microsoft.com/office/drawing/2016/ink" xmlns:am3d="http://schemas.microsoft.com/office/drawing/2017/model3d" xmlns:o="urn:schemas-microsoft-com:office:office" xmlns:r="http://schemas.openxmlformats.org/officeDocument/2006/relationships" xmlns:m="http://schemas.openxmlformats.org/officeDocument/2006/math" xmlns:v="urn:schemas-microsoft-com:vml" xmlns:wp14="http://schemas.microsoft.com/office/word/2010/wordprocessingDrawing" xmlns:wp="http://schemas.openxmlformats.org/drawingml/2006/wordprocessingDrawing" xmlns:w10="urn:schemas-microsoft-com:office:word" xmlns:w="http://schemas.openxmlformats.org/wordprocessingml/2006/main" xmlns:w14="http://schemas.microsoft.com/office/word/2010/wordml" xmlns:w15="http://schemas.microsoft.com/office/word/2012/wordml" xmlns:w16cid="http://schemas.microsoft.com/office/word/2016/wordml/cid" xmlns:w16se="http://schemas.microsoft.com/office/word/2015/wordml/symex" xmlns:wpg="http://schemas.microsoft.com/office/word/2010/wordprocessingGroup" xmlns:wpi="http://schemas.microsoft.com/office/word/2010/wordprocessingInk" xmlns:wne="http://schemas.microsoft.com/office/word/2006/wordml" xmlns:wps="http://schemas.microsoft.com/office/word/2010/wordprocessingShape" mc:Ignorable="w14 w15 w16se w16cid wp14">
   <w:body>
     <w:p>
       <w:pPr>
@@ -131,6 +131,7 @@
         </w:rPr>
         <w:t xml:space="preserve">, </w:t>
       </w:r>
+      <w:proofErr w:type="spellStart"/>
       <w:r>
         <w:rPr>
           <w:rFonts w:ascii="Times New Roman" w:hAnsi="Times New Roman" w:cs="Times New Roman"/>
@@ -139,6 +140,7 @@
         </w:rPr>
         <w:t>Alen</w:t>
       </w:r>
+      <w:proofErr w:type="spellEnd"/>
       <w:r>
         <w:rPr>
           <w:rFonts w:ascii="Times New Roman" w:hAnsi="Times New Roman" w:cs="Times New Roman"/>
@@ -550,14 +552,17 @@
         </w:rPr>
         <w:t xml:space="preserve"> </w:t>
       </w:r>
-      <w:r>
-        <w:rPr>
-          <w:rFonts w:ascii="Times New Roman" w:hAnsi="Times New Roman" w:cs="Times New Roman"/>
-          <w:sz w:val="24"/>
-          <w:szCs w:val="24"/>
-        </w:rPr>
-        <w:t>https://npm27.shinyapps.io/Affordance_Norms/</w:t>
-      </w:r>
+      <w:hyperlink r:id="rId9" w:history="1">
+        <w:r>
+          <w:rPr>
+            <w:rStyle w:val="Hyperlink"/>
+            <w:rFonts w:ascii="Times New Roman" w:hAnsi="Times New Roman" w:cs="Times New Roman"/>
+            <w:sz w:val="24"/>
+            <w:szCs w:val="24"/>
+          </w:rPr>
+          <w:t>https://npm27.shinyapps.io/Affordance_Norms/</w:t>
+        </w:r>
+      </w:hyperlink>
       <w:r>
         <w:rPr>
           <w:rFonts w:ascii="Times New Roman" w:hAnsi="Times New Roman" w:cs="Times New Roman"/>
@@ -809,7 +814,25 @@
           <w:sz w:val="24"/>
           <w:szCs w:val="24"/>
         </w:rPr>
-        <w:t xml:space="preserve"> concrete nouns. Using an open-response format, we computed affordance strength (AFS; i.e., probability of an item eliciting a particular action response) and affordance set-size (AFSS; i.e., total number of unique action responses) for each item. Because our stimuli overlapped with Pexman et al.’s (2019) Body-Object Interaction norms, we</w:t>
+        <w:t xml:space="preserve"> concrete nouns. Using an open-response format, we computed affordance strength (AFS; i.e., probability of an item eliciting a particular action response) and affordance set-size (AFSS; i.e., total number of unique action responses) for each item. Because our stimuli overlapped with </w:t>
+      </w:r>
+      <w:proofErr w:type="spellStart"/>
+      <w:r>
+        <w:rPr>
+          <w:rFonts w:ascii="Times New Roman" w:hAnsi="Times New Roman" w:cs="Times New Roman"/>
+          <w:sz w:val="24"/>
+          <w:szCs w:val="24"/>
+        </w:rPr>
+        <w:t>Pexman</w:t>
+      </w:r>
+      <w:proofErr w:type="spellEnd"/>
+      <w:r>
+        <w:rPr>
+          <w:rFonts w:ascii="Times New Roman" w:hAnsi="Times New Roman" w:cs="Times New Roman"/>
+          <w:sz w:val="24"/>
+          <w:szCs w:val="24"/>
+        </w:rPr>
+        <w:t xml:space="preserve"> et al.’s (2019) Body-Object Interaction norms, we</w:t>
       </w:r>
       <w:r>
         <w:rPr>
@@ -2104,7 +2127,25 @@
           <w:sz w:val="24"/>
           <w:szCs w:val="24"/>
         </w:rPr>
-        <w:t>Buchanan, Valentine, &amp; Maxwell, 2019a; McRae, Seidenberg, Cree, &amp; McNorgon, 2005</w:t>
+        <w:t xml:space="preserve">Buchanan, Valentine, &amp; Maxwell, 2019a; McRae, Seidenberg, Cree, &amp; </w:t>
+      </w:r>
+      <w:proofErr w:type="spellStart"/>
+      <w:r>
+        <w:rPr>
+          <w:rFonts w:ascii="Times New Roman" w:hAnsi="Times New Roman" w:cs="Times New Roman"/>
+          <w:sz w:val="24"/>
+          <w:szCs w:val="24"/>
+        </w:rPr>
+        <w:t>McNorgon</w:t>
+      </w:r>
+      <w:proofErr w:type="spellEnd"/>
+      <w:r>
+        <w:rPr>
+          <w:rFonts w:ascii="Times New Roman" w:hAnsi="Times New Roman" w:cs="Times New Roman"/>
+          <w:sz w:val="24"/>
+          <w:szCs w:val="24"/>
+        </w:rPr>
+        <w:t>, 2005</w:t>
       </w:r>
       <w:r>
         <w:rPr>
@@ -2120,7 +2161,61 @@
           <w:sz w:val="24"/>
           <w:szCs w:val="24"/>
         </w:rPr>
-        <w:t>; De Deyne, Navarro, Perfors, Brsybaert, &amp; Storms, 2019; Nelson, McEvoy, &amp; Schreiber, 2004)</w:t>
+        <w:t xml:space="preserve">; De </w:t>
+      </w:r>
+      <w:proofErr w:type="spellStart"/>
+      <w:r>
+        <w:rPr>
+          <w:rFonts w:ascii="Times New Roman" w:hAnsi="Times New Roman" w:cs="Times New Roman"/>
+          <w:sz w:val="24"/>
+          <w:szCs w:val="24"/>
+        </w:rPr>
+        <w:t>Deyne</w:t>
+      </w:r>
+      <w:proofErr w:type="spellEnd"/>
+      <w:r>
+        <w:rPr>
+          <w:rFonts w:ascii="Times New Roman" w:hAnsi="Times New Roman" w:cs="Times New Roman"/>
+          <w:sz w:val="24"/>
+          <w:szCs w:val="24"/>
+        </w:rPr>
+        <w:t xml:space="preserve">, Navarro, </w:t>
+      </w:r>
+      <w:proofErr w:type="spellStart"/>
+      <w:r>
+        <w:rPr>
+          <w:rFonts w:ascii="Times New Roman" w:hAnsi="Times New Roman" w:cs="Times New Roman"/>
+          <w:sz w:val="24"/>
+          <w:szCs w:val="24"/>
+        </w:rPr>
+        <w:t>Perfors</w:t>
+      </w:r>
+      <w:proofErr w:type="spellEnd"/>
+      <w:r>
+        <w:rPr>
+          <w:rFonts w:ascii="Times New Roman" w:hAnsi="Times New Roman" w:cs="Times New Roman"/>
+          <w:sz w:val="24"/>
+          <w:szCs w:val="24"/>
+        </w:rPr>
+        <w:t xml:space="preserve">, </w:t>
+      </w:r>
+      <w:proofErr w:type="spellStart"/>
+      <w:r>
+        <w:rPr>
+          <w:rFonts w:ascii="Times New Roman" w:hAnsi="Times New Roman" w:cs="Times New Roman"/>
+          <w:sz w:val="24"/>
+          <w:szCs w:val="24"/>
+        </w:rPr>
+        <w:t>Brsybaert</w:t>
+      </w:r>
+      <w:proofErr w:type="spellEnd"/>
+      <w:r>
+        <w:rPr>
+          <w:rFonts w:ascii="Times New Roman" w:hAnsi="Times New Roman" w:cs="Times New Roman"/>
+          <w:sz w:val="24"/>
+          <w:szCs w:val="24"/>
+        </w:rPr>
+        <w:t>, &amp; Storms, 2019; Nelson, McEvoy, &amp; Schreiber, 2004)</w:t>
       </w:r>
       <w:r>
         <w:rPr>
@@ -2374,13 +2469,23 @@
         </w:rPr>
         <w:t xml:space="preserve"> see </w:t>
       </w:r>
-      <w:r>
-        <w:rPr>
-          <w:rFonts w:ascii="Times New Roman" w:hAnsi="Times New Roman" w:cs="Times New Roman"/>
-          <w:sz w:val="24"/>
-          <w:szCs w:val="24"/>
-        </w:rPr>
-        <w:t>Barsalou, 1999;</w:t>
+      <w:proofErr w:type="spellStart"/>
+      <w:r>
+        <w:rPr>
+          <w:rFonts w:ascii="Times New Roman" w:hAnsi="Times New Roman" w:cs="Times New Roman"/>
+          <w:sz w:val="24"/>
+          <w:szCs w:val="24"/>
+        </w:rPr>
+        <w:t>Barsalou</w:t>
+      </w:r>
+      <w:proofErr w:type="spellEnd"/>
+      <w:r>
+        <w:rPr>
+          <w:rFonts w:ascii="Times New Roman" w:hAnsi="Times New Roman" w:cs="Times New Roman"/>
+          <w:sz w:val="24"/>
+          <w:szCs w:val="24"/>
+        </w:rPr>
+        <w:t>, 1999;</w:t>
       </w:r>
       <w:r>
         <w:rPr>
@@ -2390,21 +2495,67 @@
         </w:rPr>
         <w:t xml:space="preserve"> </w:t>
       </w:r>
-      <w:r>
-        <w:rPr>
-          <w:rFonts w:ascii="Times New Roman" w:hAnsi="Times New Roman" w:cs="Times New Roman"/>
-          <w:sz w:val="24"/>
-          <w:szCs w:val="24"/>
-        </w:rPr>
-        <w:t>Glenberg, 2015</w:t>
-      </w:r>
-      <w:r>
-        <w:rPr>
-          <w:rFonts w:ascii="Times New Roman" w:hAnsi="Times New Roman" w:cs="Times New Roman"/>
-          <w:sz w:val="24"/>
-          <w:szCs w:val="24"/>
-        </w:rPr>
-        <w:t>; Glenberg &amp; Gallese, 2012;</w:t>
+      <w:proofErr w:type="spellStart"/>
+      <w:r>
+        <w:rPr>
+          <w:rFonts w:ascii="Times New Roman" w:hAnsi="Times New Roman" w:cs="Times New Roman"/>
+          <w:sz w:val="24"/>
+          <w:szCs w:val="24"/>
+        </w:rPr>
+        <w:t>Glenberg</w:t>
+      </w:r>
+      <w:proofErr w:type="spellEnd"/>
+      <w:r>
+        <w:rPr>
+          <w:rFonts w:ascii="Times New Roman" w:hAnsi="Times New Roman" w:cs="Times New Roman"/>
+          <w:sz w:val="24"/>
+          <w:szCs w:val="24"/>
+        </w:rPr>
+        <w:t>, 2015</w:t>
+      </w:r>
+      <w:r>
+        <w:rPr>
+          <w:rFonts w:ascii="Times New Roman" w:hAnsi="Times New Roman" w:cs="Times New Roman"/>
+          <w:sz w:val="24"/>
+          <w:szCs w:val="24"/>
+        </w:rPr>
+        <w:t xml:space="preserve">; </w:t>
+      </w:r>
+      <w:proofErr w:type="spellStart"/>
+      <w:r>
+        <w:rPr>
+          <w:rFonts w:ascii="Times New Roman" w:hAnsi="Times New Roman" w:cs="Times New Roman"/>
+          <w:sz w:val="24"/>
+          <w:szCs w:val="24"/>
+        </w:rPr>
+        <w:t>Glenberg</w:t>
+      </w:r>
+      <w:proofErr w:type="spellEnd"/>
+      <w:r>
+        <w:rPr>
+          <w:rFonts w:ascii="Times New Roman" w:hAnsi="Times New Roman" w:cs="Times New Roman"/>
+          <w:sz w:val="24"/>
+          <w:szCs w:val="24"/>
+        </w:rPr>
+        <w:t xml:space="preserve"> &amp; </w:t>
+      </w:r>
+      <w:proofErr w:type="spellStart"/>
+      <w:r>
+        <w:rPr>
+          <w:rFonts w:ascii="Times New Roman" w:hAnsi="Times New Roman" w:cs="Times New Roman"/>
+          <w:sz w:val="24"/>
+          <w:szCs w:val="24"/>
+        </w:rPr>
+        <w:t>Gallese</w:t>
+      </w:r>
+      <w:proofErr w:type="spellEnd"/>
+      <w:r>
+        <w:rPr>
+          <w:rFonts w:ascii="Times New Roman" w:hAnsi="Times New Roman" w:cs="Times New Roman"/>
+          <w:sz w:val="24"/>
+          <w:szCs w:val="24"/>
+        </w:rPr>
+        <w:t>, 2012;</w:t>
       </w:r>
       <w:r>
         <w:rPr>
@@ -2612,7 +2763,25 @@
           <w:sz w:val="24"/>
           <w:szCs w:val="24"/>
         </w:rPr>
-        <w:t>., Barsalou, 2008).</w:t>
+        <w:t xml:space="preserve">., </w:t>
+      </w:r>
+      <w:proofErr w:type="spellStart"/>
+      <w:r>
+        <w:rPr>
+          <w:rFonts w:ascii="Times New Roman" w:hAnsi="Times New Roman" w:cs="Times New Roman"/>
+          <w:sz w:val="24"/>
+          <w:szCs w:val="24"/>
+        </w:rPr>
+        <w:t>Barsalou</w:t>
+      </w:r>
+      <w:proofErr w:type="spellEnd"/>
+      <w:r>
+        <w:rPr>
+          <w:rFonts w:ascii="Times New Roman" w:hAnsi="Times New Roman" w:cs="Times New Roman"/>
+          <w:sz w:val="24"/>
+          <w:szCs w:val="24"/>
+        </w:rPr>
+        <w:t>, 2008).</w:t>
       </w:r>
       <w:r>
         <w:rPr>
@@ -2849,8 +3018,27 @@
           <w:sz w:val="24"/>
           <w:szCs w:val="24"/>
         </w:rPr>
-        <w:t xml:space="preserve"> Pexman and colleagues (</w:t>
-      </w:r>
+        <w:t xml:space="preserve"> </w:t>
+      </w:r>
+      <w:proofErr w:type="spellStart"/>
+      <w:r>
+        <w:rPr>
+          <w:rFonts w:ascii="Times New Roman" w:hAnsi="Times New Roman" w:cs="Times New Roman"/>
+          <w:sz w:val="24"/>
+          <w:szCs w:val="24"/>
+        </w:rPr>
+        <w:t>Pexman</w:t>
+      </w:r>
+      <w:proofErr w:type="spellEnd"/>
+      <w:r>
+        <w:rPr>
+          <w:rFonts w:ascii="Times New Roman" w:hAnsi="Times New Roman" w:cs="Times New Roman"/>
+          <w:sz w:val="24"/>
+          <w:szCs w:val="24"/>
+        </w:rPr>
+        <w:t xml:space="preserve"> and colleagues (</w:t>
+      </w:r>
+      <w:proofErr w:type="spellStart"/>
       <w:r>
         <w:rPr>
           <w:rFonts w:ascii="Times New Roman" w:hAnsi="Times New Roman" w:cs="Times New Roman"/>
@@ -2858,7 +3046,37 @@
           <w:szCs w:val="24"/>
           <w:highlight w:val="cyan"/>
         </w:rPr>
-        <w:t>Muraki, Siddiqui, &amp; Pexman, 2022</w:t>
+        <w:t>Muraki</w:t>
+      </w:r>
+      <w:proofErr w:type="spellEnd"/>
+      <w:r>
+        <w:rPr>
+          <w:rFonts w:ascii="Times New Roman" w:hAnsi="Times New Roman" w:cs="Times New Roman"/>
+          <w:sz w:val="24"/>
+          <w:szCs w:val="24"/>
+          <w:highlight w:val="cyan"/>
+        </w:rPr>
+        <w:t xml:space="preserve">, Siddiqui, &amp; </w:t>
+      </w:r>
+      <w:proofErr w:type="spellStart"/>
+      <w:r>
+        <w:rPr>
+          <w:rFonts w:ascii="Times New Roman" w:hAnsi="Times New Roman" w:cs="Times New Roman"/>
+          <w:sz w:val="24"/>
+          <w:szCs w:val="24"/>
+          <w:highlight w:val="cyan"/>
+        </w:rPr>
+        <w:t>Pexman</w:t>
+      </w:r>
+      <w:proofErr w:type="spellEnd"/>
+      <w:r>
+        <w:rPr>
+          <w:rFonts w:ascii="Times New Roman" w:hAnsi="Times New Roman" w:cs="Times New Roman"/>
+          <w:sz w:val="24"/>
+          <w:szCs w:val="24"/>
+          <w:highlight w:val="cyan"/>
+        </w:rPr>
+        <w:t>, 2022</w:t>
       </w:r>
       <w:r>
         <w:rPr>
@@ -2868,6 +3086,7 @@
         </w:rPr>
         <w:t xml:space="preserve">; </w:t>
       </w:r>
+      <w:proofErr w:type="spellStart"/>
       <w:r>
         <w:rPr>
           <w:rFonts w:ascii="Times New Roman" w:hAnsi="Times New Roman" w:cs="Times New Roman"/>
@@ -2875,8 +3094,9 @@
           <w:szCs w:val="24"/>
           <w:highlight w:val="cyan"/>
         </w:rPr>
-        <w:t xml:space="preserve">Pexman, Muraki, Sidhu, Siakaluk, </w:t>
-      </w:r>
+        <w:t>Pexman</w:t>
+      </w:r>
+      <w:proofErr w:type="spellEnd"/>
       <w:r>
         <w:rPr>
           <w:rFonts w:ascii="Times New Roman" w:hAnsi="Times New Roman" w:cs="Times New Roman"/>
@@ -2884,6 +3104,55 @@
           <w:szCs w:val="24"/>
           <w:highlight w:val="cyan"/>
         </w:rPr>
+        <w:t xml:space="preserve">, </w:t>
+      </w:r>
+      <w:proofErr w:type="spellStart"/>
+      <w:r>
+        <w:rPr>
+          <w:rFonts w:ascii="Times New Roman" w:hAnsi="Times New Roman" w:cs="Times New Roman"/>
+          <w:sz w:val="24"/>
+          <w:szCs w:val="24"/>
+          <w:highlight w:val="cyan"/>
+        </w:rPr>
+        <w:t>Muraki</w:t>
+      </w:r>
+      <w:proofErr w:type="spellEnd"/>
+      <w:r>
+        <w:rPr>
+          <w:rFonts w:ascii="Times New Roman" w:hAnsi="Times New Roman" w:cs="Times New Roman"/>
+          <w:sz w:val="24"/>
+          <w:szCs w:val="24"/>
+          <w:highlight w:val="cyan"/>
+        </w:rPr>
+        <w:t xml:space="preserve">, Sidhu, </w:t>
+      </w:r>
+      <w:proofErr w:type="spellStart"/>
+      <w:r>
+        <w:rPr>
+          <w:rFonts w:ascii="Times New Roman" w:hAnsi="Times New Roman" w:cs="Times New Roman"/>
+          <w:sz w:val="24"/>
+          <w:szCs w:val="24"/>
+          <w:highlight w:val="cyan"/>
+        </w:rPr>
+        <w:t>Siakaluk</w:t>
+      </w:r>
+      <w:proofErr w:type="spellEnd"/>
+      <w:r>
+        <w:rPr>
+          <w:rFonts w:ascii="Times New Roman" w:hAnsi="Times New Roman" w:cs="Times New Roman"/>
+          <w:sz w:val="24"/>
+          <w:szCs w:val="24"/>
+          <w:highlight w:val="cyan"/>
+        </w:rPr>
+        <w:t xml:space="preserve">, </w:t>
+      </w:r>
+      <w:r>
+        <w:rPr>
+          <w:rFonts w:ascii="Times New Roman" w:hAnsi="Times New Roman" w:cs="Times New Roman"/>
+          <w:sz w:val="24"/>
+          <w:szCs w:val="24"/>
+          <w:highlight w:val="cyan"/>
+        </w:rPr>
         <w:t xml:space="preserve">&amp; </w:t>
       </w:r>
       <w:r>
@@ -2928,8 +3197,9 @@
           <w:szCs w:val="24"/>
           <w:highlight w:val="cyan"/>
         </w:rPr>
-        <w:t>Tillotson, Siakaluk, &amp; Pexman, 2008</w:t>
-      </w:r>
+        <w:t xml:space="preserve">Tillotson, </w:t>
+      </w:r>
+      <w:proofErr w:type="spellStart"/>
       <w:r>
         <w:rPr>
           <w:rFonts w:ascii="Times New Roman" w:hAnsi="Times New Roman" w:cs="Times New Roman"/>
@@ -2937,6 +3207,45 @@
           <w:szCs w:val="24"/>
           <w:highlight w:val="cyan"/>
         </w:rPr>
+        <w:t>Siakaluk</w:t>
+      </w:r>
+      <w:proofErr w:type="spellEnd"/>
+      <w:r>
+        <w:rPr>
+          <w:rFonts w:ascii="Times New Roman" w:hAnsi="Times New Roman" w:cs="Times New Roman"/>
+          <w:sz w:val="24"/>
+          <w:szCs w:val="24"/>
+          <w:highlight w:val="cyan"/>
+        </w:rPr>
+        <w:t xml:space="preserve">, &amp; </w:t>
+      </w:r>
+      <w:proofErr w:type="spellStart"/>
+      <w:r>
+        <w:rPr>
+          <w:rFonts w:ascii="Times New Roman" w:hAnsi="Times New Roman" w:cs="Times New Roman"/>
+          <w:sz w:val="24"/>
+          <w:szCs w:val="24"/>
+          <w:highlight w:val="cyan"/>
+        </w:rPr>
+        <w:t>Pexman</w:t>
+      </w:r>
+      <w:proofErr w:type="spellEnd"/>
+      <w:r>
+        <w:rPr>
+          <w:rFonts w:ascii="Times New Roman" w:hAnsi="Times New Roman" w:cs="Times New Roman"/>
+          <w:sz w:val="24"/>
+          <w:szCs w:val="24"/>
+          <w:highlight w:val="cyan"/>
+        </w:rPr>
+        <w:t>, 2008</w:t>
+      </w:r>
+      <w:r>
+        <w:rPr>
+          <w:rFonts w:ascii="Times New Roman" w:hAnsi="Times New Roman" w:cs="Times New Roman"/>
+          <w:sz w:val="24"/>
+          <w:szCs w:val="24"/>
+          <w:highlight w:val="cyan"/>
+        </w:rPr>
         <w:t>)</w:t>
       </w:r>
       <w:r>
@@ -3001,7 +3310,25 @@
           <w:sz w:val="24"/>
           <w:szCs w:val="24"/>
         </w:rPr>
-        <w:t>. Recently, Pexman et al. (2019)</w:t>
+        <w:t xml:space="preserve">. Recently, </w:t>
+      </w:r>
+      <w:proofErr w:type="spellStart"/>
+      <w:r>
+        <w:rPr>
+          <w:rFonts w:ascii="Times New Roman" w:hAnsi="Times New Roman" w:cs="Times New Roman"/>
+          <w:sz w:val="24"/>
+          <w:szCs w:val="24"/>
+        </w:rPr>
+        <w:t>Pexman</w:t>
+      </w:r>
+      <w:proofErr w:type="spellEnd"/>
+      <w:r>
+        <w:rPr>
+          <w:rFonts w:ascii="Times New Roman" w:hAnsi="Times New Roman" w:cs="Times New Roman"/>
+          <w:sz w:val="24"/>
+          <w:szCs w:val="24"/>
+        </w:rPr>
+        <w:t xml:space="preserve"> et al. (2019)</w:t>
       </w:r>
       <w:r>
         <w:rPr>
@@ -3179,6 +3506,7 @@
         </w:rPr>
         <w:t xml:space="preserve"> BOI facilitated lexical decision responses derived from the English Lexicon Project (</w:t>
       </w:r>
+      <w:proofErr w:type="spellStart"/>
       <w:r>
         <w:rPr>
           <w:rFonts w:ascii="Times New Roman" w:hAnsi="Times New Roman" w:cs="Times New Roman"/>
@@ -3186,7 +3514,17 @@
           <w:szCs w:val="24"/>
           <w:highlight w:val="cyan"/>
         </w:rPr>
-        <w:t>Balota et al., 2007</w:t>
+        <w:t>Balota</w:t>
+      </w:r>
+      <w:proofErr w:type="spellEnd"/>
+      <w:r>
+        <w:rPr>
+          <w:rFonts w:ascii="Times New Roman" w:hAnsi="Times New Roman" w:cs="Times New Roman"/>
+          <w:sz w:val="24"/>
+          <w:szCs w:val="24"/>
+          <w:highlight w:val="cyan"/>
+        </w:rPr>
+        <w:t xml:space="preserve"> et al., 2007</w:t>
       </w:r>
       <w:r>
         <w:rPr>
@@ -3196,6 +3534,7 @@
         </w:rPr>
         <w:t>) and responses from the Calgary Semantic Decision Project (</w:t>
       </w:r>
+      <w:proofErr w:type="spellStart"/>
       <w:r>
         <w:rPr>
           <w:rFonts w:ascii="Times New Roman" w:hAnsi="Times New Roman" w:cs="Times New Roman"/>
@@ -3205,6 +3544,7 @@
         </w:rPr>
         <w:t>Pexman</w:t>
       </w:r>
+      <w:proofErr w:type="spellEnd"/>
       <w:r>
         <w:rPr>
           <w:rFonts w:ascii="Times New Roman" w:hAnsi="Times New Roman" w:cs="Times New Roman"/>
@@ -3278,7 +3618,47 @@
           <w:szCs w:val="24"/>
           <w:highlight w:val="cyan"/>
         </w:rPr>
-        <w:t>Heard, Madan, Protzner, and Pexman (2019)</w:t>
+        <w:t xml:space="preserve">Heard, Madan, </w:t>
+      </w:r>
+      <w:proofErr w:type="spellStart"/>
+      <w:r>
+        <w:rPr>
+          <w:rFonts w:ascii="Times New Roman" w:hAnsi="Times New Roman" w:cs="Times New Roman"/>
+          <w:sz w:val="24"/>
+          <w:szCs w:val="24"/>
+          <w:highlight w:val="cyan"/>
+        </w:rPr>
+        <w:t>Protzner</w:t>
+      </w:r>
+      <w:proofErr w:type="spellEnd"/>
+      <w:r>
+        <w:rPr>
+          <w:rFonts w:ascii="Times New Roman" w:hAnsi="Times New Roman" w:cs="Times New Roman"/>
+          <w:sz w:val="24"/>
+          <w:szCs w:val="24"/>
+          <w:highlight w:val="cyan"/>
+        </w:rPr>
+        <w:t xml:space="preserve">, and </w:t>
+      </w:r>
+      <w:proofErr w:type="spellStart"/>
+      <w:r>
+        <w:rPr>
+          <w:rFonts w:ascii="Times New Roman" w:hAnsi="Times New Roman" w:cs="Times New Roman"/>
+          <w:sz w:val="24"/>
+          <w:szCs w:val="24"/>
+          <w:highlight w:val="cyan"/>
+        </w:rPr>
+        <w:t>Pexman</w:t>
+      </w:r>
+      <w:proofErr w:type="spellEnd"/>
+      <w:r>
+        <w:rPr>
+          <w:rFonts w:ascii="Times New Roman" w:hAnsi="Times New Roman" w:cs="Times New Roman"/>
+          <w:sz w:val="24"/>
+          <w:szCs w:val="24"/>
+          <w:highlight w:val="cyan"/>
+        </w:rPr>
+        <w:t xml:space="preserve"> (2019)</w:t>
       </w:r>
       <w:r>
         <w:rPr>
@@ -3342,7 +3722,25 @@
           <w:sz w:val="24"/>
           <w:szCs w:val="24"/>
         </w:rPr>
-        <w:t xml:space="preserve"> ratings of motor dimensionality (graspability, ease of pantomime, and number of actions), </w:t>
+        <w:t xml:space="preserve"> ratings of motor dimensionality (</w:t>
+      </w:r>
+      <w:proofErr w:type="spellStart"/>
+      <w:r>
+        <w:rPr>
+          <w:rFonts w:ascii="Times New Roman" w:hAnsi="Times New Roman" w:cs="Times New Roman"/>
+          <w:sz w:val="24"/>
+          <w:szCs w:val="24"/>
+        </w:rPr>
+        <w:t>graspability</w:t>
+      </w:r>
+      <w:proofErr w:type="spellEnd"/>
+      <w:r>
+        <w:rPr>
+          <w:rFonts w:ascii="Times New Roman" w:hAnsi="Times New Roman" w:cs="Times New Roman"/>
+          <w:sz w:val="24"/>
+          <w:szCs w:val="24"/>
+        </w:rPr>
+        <w:t xml:space="preserve">, ease of pantomime, and number of actions), </w:t>
       </w:r>
       <w:r>
         <w:rPr>
@@ -3414,7 +3812,25 @@
           <w:sz w:val="24"/>
           <w:szCs w:val="24"/>
         </w:rPr>
-        <w:t xml:space="preserve">onsidered alongside findings from Pexman et al. (2019), it is </w:t>
+        <w:t xml:space="preserve">onsidered alongside findings from </w:t>
+      </w:r>
+      <w:proofErr w:type="spellStart"/>
+      <w:r>
+        <w:rPr>
+          <w:rFonts w:ascii="Times New Roman" w:hAnsi="Times New Roman" w:cs="Times New Roman"/>
+          <w:sz w:val="24"/>
+          <w:szCs w:val="24"/>
+        </w:rPr>
+        <w:t>Pexman</w:t>
+      </w:r>
+      <w:proofErr w:type="spellEnd"/>
+      <w:r>
+        <w:rPr>
+          <w:rFonts w:ascii="Times New Roman" w:hAnsi="Times New Roman" w:cs="Times New Roman"/>
+          <w:sz w:val="24"/>
+          <w:szCs w:val="24"/>
+        </w:rPr>
+        <w:t xml:space="preserve"> et al. (2019), it is </w:t>
       </w:r>
       <w:r>
         <w:rPr>
@@ -3594,7 +4010,25 @@
           <w:sz w:val="24"/>
           <w:szCs w:val="24"/>
         </w:rPr>
-        <w:t xml:space="preserve">. Indeed, Pexman et al. (2019) reported that performance on lexical tasks was only facilitated for high BOI items (e.g., </w:t>
+        <w:t xml:space="preserve">. Indeed, </w:t>
+      </w:r>
+      <w:proofErr w:type="spellStart"/>
+      <w:r>
+        <w:rPr>
+          <w:rFonts w:ascii="Times New Roman" w:hAnsi="Times New Roman" w:cs="Times New Roman"/>
+          <w:sz w:val="24"/>
+          <w:szCs w:val="24"/>
+        </w:rPr>
+        <w:t>Pexman</w:t>
+      </w:r>
+      <w:proofErr w:type="spellEnd"/>
+      <w:r>
+        <w:rPr>
+          <w:rFonts w:ascii="Times New Roman" w:hAnsi="Times New Roman" w:cs="Times New Roman"/>
+          <w:sz w:val="24"/>
+          <w:szCs w:val="24"/>
+        </w:rPr>
+        <w:t xml:space="preserve"> et al. (2019) reported that performance on lexical tasks was only facilitated for high BOI items (e.g., </w:t>
       </w:r>
       <w:r>
         <w:rPr>
@@ -3752,6 +4186,7 @@
         </w:rPr>
         <w:t xml:space="preserve">see </w:t>
       </w:r>
+      <w:proofErr w:type="spellStart"/>
       <w:r>
         <w:rPr>
           <w:rFonts w:ascii="Times New Roman" w:hAnsi="Times New Roman" w:cs="Times New Roman"/>
@@ -3759,7 +4194,37 @@
           <w:szCs w:val="24"/>
           <w:highlight w:val="cyan"/>
         </w:rPr>
-        <w:t>Barsaolou, Simmons, Barbey, &amp; Wilson, 2003</w:t>
+        <w:t>Barsaolou</w:t>
+      </w:r>
+      <w:proofErr w:type="spellEnd"/>
+      <w:r>
+        <w:rPr>
+          <w:rFonts w:ascii="Times New Roman" w:hAnsi="Times New Roman" w:cs="Times New Roman"/>
+          <w:sz w:val="24"/>
+          <w:szCs w:val="24"/>
+          <w:highlight w:val="cyan"/>
+        </w:rPr>
+        <w:t xml:space="preserve">, Simmons, </w:t>
+      </w:r>
+      <w:proofErr w:type="spellStart"/>
+      <w:r>
+        <w:rPr>
+          <w:rFonts w:ascii="Times New Roman" w:hAnsi="Times New Roman" w:cs="Times New Roman"/>
+          <w:sz w:val="24"/>
+          <w:szCs w:val="24"/>
+          <w:highlight w:val="cyan"/>
+        </w:rPr>
+        <w:t>Barbey</w:t>
+      </w:r>
+      <w:proofErr w:type="spellEnd"/>
+      <w:r>
+        <w:rPr>
+          <w:rFonts w:ascii="Times New Roman" w:hAnsi="Times New Roman" w:cs="Times New Roman"/>
+          <w:sz w:val="24"/>
+          <w:szCs w:val="24"/>
+          <w:highlight w:val="cyan"/>
+        </w:rPr>
+        <w:t>, &amp; Wilson, 2003</w:t>
       </w:r>
       <w:r>
         <w:rPr>
@@ -3951,7 +4416,25 @@
           <w:sz w:val="24"/>
           <w:szCs w:val="24"/>
         </w:rPr>
-        <w:t>which allowed us to collect qualitative information regarding both potential object uses as well as the context in which these actions may occur. W</w:t>
+        <w:t xml:space="preserve">which allowed us to collect qualitative information regarding both potential </w:t>
+      </w:r>
+      <w:proofErr w:type="gramStart"/>
+      <w:r>
+        <w:rPr>
+          <w:rFonts w:ascii="Times New Roman" w:hAnsi="Times New Roman" w:cs="Times New Roman"/>
+          <w:sz w:val="24"/>
+          <w:szCs w:val="24"/>
+        </w:rPr>
+        <w:t>object</w:t>
+      </w:r>
+      <w:proofErr w:type="gramEnd"/>
+      <w:r>
+        <w:rPr>
+          <w:rFonts w:ascii="Times New Roman" w:hAnsi="Times New Roman" w:cs="Times New Roman"/>
+          <w:sz w:val="24"/>
+          <w:szCs w:val="24"/>
+        </w:rPr>
+        <w:t xml:space="preserve"> uses as well as the context in which these actions may occur. W</w:t>
       </w:r>
       <w:r>
         <w:rPr>
@@ -4299,7 +4782,25 @@
           <w:sz w:val="24"/>
           <w:szCs w:val="24"/>
         </w:rPr>
-        <w:t xml:space="preserve"> (Pexman et al., 2019)</w:t>
+        <w:t xml:space="preserve"> (</w:t>
+      </w:r>
+      <w:proofErr w:type="spellStart"/>
+      <w:r>
+        <w:rPr>
+          <w:rFonts w:ascii="Times New Roman" w:hAnsi="Times New Roman" w:cs="Times New Roman"/>
+          <w:sz w:val="24"/>
+          <w:szCs w:val="24"/>
+        </w:rPr>
+        <w:t>Pexman</w:t>
+      </w:r>
+      <w:proofErr w:type="spellEnd"/>
+      <w:r>
+        <w:rPr>
+          <w:rFonts w:ascii="Times New Roman" w:hAnsi="Times New Roman" w:cs="Times New Roman"/>
+          <w:sz w:val="24"/>
+          <w:szCs w:val="24"/>
+        </w:rPr>
+        <w:t xml:space="preserve"> et al., 2019)</w:t>
       </w:r>
       <w:r>
         <w:rPr>
@@ -4951,6 +5452,7 @@
         </w:rPr>
         <w:t>4.61 (</w:t>
       </w:r>
+      <w:proofErr w:type="spellStart"/>
       <w:r>
         <w:rPr>
           <w:rFonts w:ascii="Times New Roman" w:hAnsi="Times New Roman" w:cs="Times New Roman"/>
@@ -4961,6 +5463,7 @@
         </w:rPr>
         <w:t>sd</w:t>
       </w:r>
+      <w:proofErr w:type="spellEnd"/>
       <w:r>
         <w:rPr>
           <w:rFonts w:ascii="Times New Roman" w:hAnsi="Times New Roman" w:cs="Times New Roman"/>
@@ -4985,6 +5488,7 @@
         </w:rPr>
         <w:t xml:space="preserve">based on </w:t>
       </w:r>
+      <w:proofErr w:type="spellStart"/>
       <w:r>
         <w:rPr>
           <w:rFonts w:ascii="Times New Roman" w:hAnsi="Times New Roman" w:cs="Times New Roman"/>
@@ -4992,8 +5496,9 @@
           <w:szCs w:val="24"/>
           <w:highlight w:val="cyan"/>
         </w:rPr>
-        <w:t xml:space="preserve">Brysbaert, Warriner, </w:t>
-      </w:r>
+        <w:t>Brysbaert</w:t>
+      </w:r>
+      <w:proofErr w:type="spellEnd"/>
       <w:r>
         <w:rPr>
           <w:rFonts w:ascii="Times New Roman" w:hAnsi="Times New Roman" w:cs="Times New Roman"/>
@@ -5001,6 +5506,15 @@
           <w:szCs w:val="24"/>
           <w:highlight w:val="cyan"/>
         </w:rPr>
+        <w:t xml:space="preserve">, Warriner, </w:t>
+      </w:r>
+      <w:r>
+        <w:rPr>
+          <w:rFonts w:ascii="Times New Roman" w:hAnsi="Times New Roman" w:cs="Times New Roman"/>
+          <w:sz w:val="24"/>
+          <w:szCs w:val="24"/>
+          <w:highlight w:val="cyan"/>
+        </w:rPr>
         <w:t>and</w:t>
       </w:r>
       <w:r>
@@ -5010,15 +5524,34 @@
           <w:szCs w:val="24"/>
           <w:highlight w:val="cyan"/>
         </w:rPr>
-        <w:t xml:space="preserve"> Kuperman</w:t>
-      </w:r>
-      <w:r>
-        <w:rPr>
-          <w:rFonts w:ascii="Times New Roman" w:hAnsi="Times New Roman" w:cs="Times New Roman"/>
-          <w:sz w:val="24"/>
-          <w:szCs w:val="24"/>
-        </w:rPr>
-        <w:t>’s (20</w:t>
+        <w:t xml:space="preserve"> </w:t>
+      </w:r>
+      <w:proofErr w:type="spellStart"/>
+      <w:r>
+        <w:rPr>
+          <w:rFonts w:ascii="Times New Roman" w:hAnsi="Times New Roman" w:cs="Times New Roman"/>
+          <w:sz w:val="24"/>
+          <w:szCs w:val="24"/>
+          <w:highlight w:val="cyan"/>
+        </w:rPr>
+        <w:t>Kuperman</w:t>
+      </w:r>
+      <w:r>
+        <w:rPr>
+          <w:rFonts w:ascii="Times New Roman" w:hAnsi="Times New Roman" w:cs="Times New Roman"/>
+          <w:sz w:val="24"/>
+          <w:szCs w:val="24"/>
+        </w:rPr>
+        <w:t>’s</w:t>
+      </w:r>
+      <w:proofErr w:type="spellEnd"/>
+      <w:r>
+        <w:rPr>
+          <w:rFonts w:ascii="Times New Roman" w:hAnsi="Times New Roman" w:cs="Times New Roman"/>
+          <w:sz w:val="24"/>
+          <w:szCs w:val="24"/>
+        </w:rPr>
+        <w:t xml:space="preserve"> (20</w:t>
       </w:r>
       <w:r>
         <w:rPr>
@@ -5068,6 +5601,7 @@
         </w:rPr>
         <w:t xml:space="preserve"> (</w:t>
       </w:r>
+      <w:proofErr w:type="spellStart"/>
       <w:r>
         <w:rPr>
           <w:rFonts w:ascii="Times New Roman" w:hAnsi="Times New Roman" w:cs="Times New Roman"/>
@@ -5078,6 +5612,7 @@
         </w:rPr>
         <w:t>sd</w:t>
       </w:r>
+      <w:proofErr w:type="spellEnd"/>
       <w:r>
         <w:rPr>
           <w:rFonts w:ascii="Times New Roman" w:hAnsi="Times New Roman" w:cs="Times New Roman"/>
@@ -5086,6 +5621,7 @@
         </w:rPr>
         <w:t xml:space="preserve"> = .87; </w:t>
       </w:r>
+      <w:proofErr w:type="spellStart"/>
       <w:r>
         <w:rPr>
           <w:rFonts w:ascii="Times New Roman" w:hAnsi="Times New Roman" w:cs="Times New Roman"/>
@@ -5093,7 +5629,17 @@
           <w:szCs w:val="24"/>
           <w:highlight w:val="cyan"/>
         </w:rPr>
-        <w:t>Brysbaert &amp; New, 2009</w:t>
+        <w:t>Brysbaert</w:t>
+      </w:r>
+      <w:proofErr w:type="spellEnd"/>
+      <w:r>
+        <w:rPr>
+          <w:rFonts w:ascii="Times New Roman" w:hAnsi="Times New Roman" w:cs="Times New Roman"/>
+          <w:sz w:val="24"/>
+          <w:szCs w:val="24"/>
+          <w:highlight w:val="cyan"/>
+        </w:rPr>
+        <w:t xml:space="preserve"> &amp; New, 2009</w:t>
       </w:r>
       <w:r>
         <w:rPr>
@@ -5119,6 +5665,7 @@
         </w:rPr>
         <w:t xml:space="preserve"> (</w:t>
       </w:r>
+      <w:proofErr w:type="spellStart"/>
       <w:r>
         <w:rPr>
           <w:rFonts w:ascii="Times New Roman" w:hAnsi="Times New Roman" w:cs="Times New Roman"/>
@@ -5129,6 +5676,7 @@
         </w:rPr>
         <w:t>sd</w:t>
       </w:r>
+      <w:proofErr w:type="spellEnd"/>
       <w:r>
         <w:rPr>
           <w:rFonts w:ascii="Times New Roman" w:hAnsi="Times New Roman" w:cs="Times New Roman"/>
@@ -5137,6 +5685,7 @@
         </w:rPr>
         <w:t xml:space="preserve"> = 0.60; </w:t>
       </w:r>
+      <w:proofErr w:type="spellStart"/>
       <w:r>
         <w:rPr>
           <w:rFonts w:ascii="Times New Roman" w:hAnsi="Times New Roman" w:cs="Times New Roman"/>
@@ -5144,15 +5693,33 @@
           <w:szCs w:val="24"/>
           <w:highlight w:val="cyan"/>
         </w:rPr>
-        <w:t>Pexman et al., 2019</w:t>
-      </w:r>
-      <w:r>
-        <w:rPr>
-          <w:rFonts w:ascii="Times New Roman" w:hAnsi="Times New Roman" w:cs="Times New Roman"/>
-          <w:sz w:val="24"/>
-          <w:szCs w:val="24"/>
-        </w:rPr>
-        <w:t xml:space="preserve">). </w:t>
+        <w:t>Pexman</w:t>
+      </w:r>
+      <w:proofErr w:type="spellEnd"/>
+      <w:r>
+        <w:rPr>
+          <w:rFonts w:ascii="Times New Roman" w:hAnsi="Times New Roman" w:cs="Times New Roman"/>
+          <w:sz w:val="24"/>
+          <w:szCs w:val="24"/>
+          <w:highlight w:val="cyan"/>
+        </w:rPr>
+        <w:t xml:space="preserve"> et al., 2019</w:t>
+      </w:r>
+      <w:r>
+        <w:rPr>
+          <w:rFonts w:ascii="Times New Roman" w:hAnsi="Times New Roman" w:cs="Times New Roman"/>
+          <w:sz w:val="24"/>
+          <w:szCs w:val="24"/>
+        </w:rPr>
+        <w:t>)</w:t>
+      </w:r>
+      <w:r>
+        <w:rPr>
+          <w:rFonts w:ascii="Times New Roman" w:hAnsi="Times New Roman" w:cs="Times New Roman"/>
+          <w:sz w:val="24"/>
+          <w:szCs w:val="24"/>
+        </w:rPr>
+        <w:t xml:space="preserve">. </w:t>
       </w:r>
     </w:p>
     <w:p>
@@ -5302,7 +5869,27 @@
           <w:szCs w:val="24"/>
           <w:highlight w:val="cyan"/>
         </w:rPr>
-        <w:t>Garcia &amp; Kornell, 2015</w:t>
+        <w:t xml:space="preserve">Garcia &amp; </w:t>
+      </w:r>
+      <w:proofErr w:type="spellStart"/>
+      <w:r>
+        <w:rPr>
+          <w:rFonts w:ascii="Times New Roman" w:hAnsi="Times New Roman" w:cs="Times New Roman"/>
+          <w:sz w:val="24"/>
+          <w:szCs w:val="24"/>
+          <w:highlight w:val="cyan"/>
+        </w:rPr>
+        <w:t>Kornell</w:t>
+      </w:r>
+      <w:proofErr w:type="spellEnd"/>
+      <w:r>
+        <w:rPr>
+          <w:rFonts w:ascii="Times New Roman" w:hAnsi="Times New Roman" w:cs="Times New Roman"/>
+          <w:sz w:val="24"/>
+          <w:szCs w:val="24"/>
+          <w:highlight w:val="cyan"/>
+        </w:rPr>
+        <w:t>, 2015</w:t>
       </w:r>
       <w:r>
         <w:rPr>
@@ -6101,7 +6688,47 @@
           <w:szCs w:val="24"/>
           <w:highlight w:val="cyan"/>
         </w:rPr>
-        <w:t>Buchanan, De Deyne, &amp; Montefinese’s (2020)</w:t>
+        <w:t xml:space="preserve">Buchanan, De </w:t>
+      </w:r>
+      <w:proofErr w:type="spellStart"/>
+      <w:r>
+        <w:rPr>
+          <w:rFonts w:ascii="Times New Roman" w:hAnsi="Times New Roman" w:cs="Times New Roman"/>
+          <w:sz w:val="24"/>
+          <w:szCs w:val="24"/>
+          <w:highlight w:val="cyan"/>
+        </w:rPr>
+        <w:t>Deyne</w:t>
+      </w:r>
+      <w:proofErr w:type="spellEnd"/>
+      <w:r>
+        <w:rPr>
+          <w:rFonts w:ascii="Times New Roman" w:hAnsi="Times New Roman" w:cs="Times New Roman"/>
+          <w:sz w:val="24"/>
+          <w:szCs w:val="24"/>
+          <w:highlight w:val="cyan"/>
+        </w:rPr>
+        <w:t xml:space="preserve">, &amp; </w:t>
+      </w:r>
+      <w:proofErr w:type="spellStart"/>
+      <w:r>
+        <w:rPr>
+          <w:rFonts w:ascii="Times New Roman" w:hAnsi="Times New Roman" w:cs="Times New Roman"/>
+          <w:sz w:val="24"/>
+          <w:szCs w:val="24"/>
+          <w:highlight w:val="cyan"/>
+        </w:rPr>
+        <w:t>Montefinese’s</w:t>
+      </w:r>
+      <w:proofErr w:type="spellEnd"/>
+      <w:r>
+        <w:rPr>
+          <w:rFonts w:ascii="Times New Roman" w:hAnsi="Times New Roman" w:cs="Times New Roman"/>
+          <w:sz w:val="24"/>
+          <w:szCs w:val="24"/>
+          <w:highlight w:val="cyan"/>
+        </w:rPr>
+        <w:t xml:space="preserve"> (2020)</w:t>
       </w:r>
       <w:r>
         <w:rPr>
@@ -6466,6 +7093,7 @@
         </w:rPr>
         <w:t xml:space="preserve">The </w:t>
       </w:r>
+      <w:proofErr w:type="spellStart"/>
       <w:r>
         <w:rPr>
           <w:rFonts w:ascii="Times New Roman" w:hAnsi="Times New Roman" w:cs="Times New Roman"/>
@@ -6476,6 +7104,7 @@
         </w:rPr>
         <w:t>tidytext</w:t>
       </w:r>
+      <w:proofErr w:type="spellEnd"/>
       <w:r>
         <w:rPr>
           <w:rFonts w:ascii="Times New Roman" w:hAnsi="Times New Roman" w:cs="Times New Roman"/>
@@ -6592,6 +7221,7 @@
         </w:rPr>
         <w:t xml:space="preserve">we next corrected for spelling errors using the </w:t>
       </w:r>
+      <w:proofErr w:type="spellStart"/>
       <w:r>
         <w:rPr>
           <w:rFonts w:ascii="Times New Roman" w:hAnsi="Times New Roman" w:cs="Times New Roman"/>
@@ -6602,6 +7232,7 @@
         </w:rPr>
         <w:t>hunspell</w:t>
       </w:r>
+      <w:proofErr w:type="spellEnd"/>
       <w:r>
         <w:rPr>
           <w:rFonts w:ascii="Times New Roman" w:hAnsi="Times New Roman" w:cs="Times New Roman"/>
@@ -6619,6 +7250,7 @@
         </w:rPr>
         <w:t>(</w:t>
       </w:r>
+      <w:proofErr w:type="spellStart"/>
       <w:r>
         <w:rPr>
           <w:rFonts w:ascii="Times New Roman" w:hAnsi="Times New Roman" w:cs="Times New Roman"/>
@@ -6626,8 +7258,9 @@
           <w:szCs w:val="24"/>
           <w:highlight w:val="cyan"/>
         </w:rPr>
-        <w:t>Ooms, 2022</w:t>
-      </w:r>
+        <w:t>Ooms</w:t>
+      </w:r>
+      <w:proofErr w:type="spellEnd"/>
       <w:r>
         <w:rPr>
           <w:rFonts w:ascii="Times New Roman" w:hAnsi="Times New Roman" w:cs="Times New Roman"/>
@@ -6635,6 +7268,15 @@
           <w:szCs w:val="24"/>
           <w:highlight w:val="cyan"/>
         </w:rPr>
+        <w:t>, 2022</w:t>
+      </w:r>
+      <w:r>
+        <w:rPr>
+          <w:rFonts w:ascii="Times New Roman" w:hAnsi="Times New Roman" w:cs="Times New Roman"/>
+          <w:sz w:val="24"/>
+          <w:szCs w:val="24"/>
+          <w:highlight w:val="cyan"/>
+        </w:rPr>
         <w:t>)</w:t>
       </w:r>
       <w:r>
@@ -6645,6 +7287,7 @@
         </w:rPr>
         <w:t xml:space="preserve">. Because participants were primarily recruited from the United States, the spell check procedure utilized the American English dictionary. For British participants recruited from Prolific, British English spellings were changed to their corresponding American English counterpart (e.g., </w:t>
       </w:r>
+      <w:proofErr w:type="spellStart"/>
       <w:r>
         <w:rPr>
           <w:rFonts w:ascii="Times New Roman" w:hAnsi="Times New Roman" w:cs="Times New Roman"/>
@@ -6653,16 +7296,9 @@
           <w:sz w:val="24"/>
           <w:szCs w:val="24"/>
         </w:rPr>
-        <w:t xml:space="preserve">colour </w:t>
-      </w:r>
-      <w:r>
-        <w:rPr>
-          <w:rFonts w:ascii="Times New Roman" w:hAnsi="Times New Roman" w:cs="Times New Roman"/>
-          <w:sz w:val="24"/>
-          <w:szCs w:val="24"/>
-        </w:rPr>
-        <w:t xml:space="preserve">and </w:t>
-      </w:r>
+        <w:t>colour</w:t>
+      </w:r>
+      <w:proofErr w:type="spellEnd"/>
       <w:r>
         <w:rPr>
           <w:rFonts w:ascii="Times New Roman" w:hAnsi="Times New Roman" w:cs="Times New Roman"/>
@@ -6671,16 +7307,17 @@
           <w:sz w:val="24"/>
           <w:szCs w:val="24"/>
         </w:rPr>
-        <w:t>socialise</w:t>
-      </w:r>
-      <w:r>
-        <w:rPr>
-          <w:rFonts w:ascii="Times New Roman" w:hAnsi="Times New Roman" w:cs="Times New Roman"/>
-          <w:sz w:val="24"/>
-          <w:szCs w:val="24"/>
-        </w:rPr>
-        <w:t xml:space="preserve"> become </w:t>
-      </w:r>
+        <w:t xml:space="preserve"> </w:t>
+      </w:r>
+      <w:r>
+        <w:rPr>
+          <w:rFonts w:ascii="Times New Roman" w:hAnsi="Times New Roman" w:cs="Times New Roman"/>
+          <w:sz w:val="24"/>
+          <w:szCs w:val="24"/>
+        </w:rPr>
+        <w:t xml:space="preserve">and </w:t>
+      </w:r>
+      <w:proofErr w:type="spellStart"/>
       <w:r>
         <w:rPr>
           <w:rFonts w:ascii="Times New Roman" w:hAnsi="Times New Roman" w:cs="Times New Roman"/>
@@ -6689,15 +7326,16 @@
           <w:sz w:val="24"/>
           <w:szCs w:val="24"/>
         </w:rPr>
-        <w:t>color</w:t>
-      </w:r>
-      <w:r>
-        <w:rPr>
-          <w:rFonts w:ascii="Times New Roman" w:hAnsi="Times New Roman" w:cs="Times New Roman"/>
-          <w:sz w:val="24"/>
-          <w:szCs w:val="24"/>
-        </w:rPr>
-        <w:t xml:space="preserve"> and </w:t>
+        <w:t>socialise</w:t>
+      </w:r>
+      <w:proofErr w:type="spellEnd"/>
+      <w:r>
+        <w:rPr>
+          <w:rFonts w:ascii="Times New Roman" w:hAnsi="Times New Roman" w:cs="Times New Roman"/>
+          <w:sz w:val="24"/>
+          <w:szCs w:val="24"/>
+        </w:rPr>
+        <w:t xml:space="preserve"> become </w:t>
       </w:r>
       <w:r>
         <w:rPr>
@@ -6707,15 +7345,15 @@
           <w:sz w:val="24"/>
           <w:szCs w:val="24"/>
         </w:rPr>
-        <w:t>socialize</w:t>
-      </w:r>
-      <w:r>
-        <w:rPr>
-          <w:rFonts w:ascii="Times New Roman" w:hAnsi="Times New Roman" w:cs="Times New Roman"/>
-          <w:sz w:val="24"/>
-          <w:szCs w:val="24"/>
-        </w:rPr>
-        <w:t xml:space="preserve">). After using </w:t>
+        <w:t>color</w:t>
+      </w:r>
+      <w:r>
+        <w:rPr>
+          <w:rFonts w:ascii="Times New Roman" w:hAnsi="Times New Roman" w:cs="Times New Roman"/>
+          <w:sz w:val="24"/>
+          <w:szCs w:val="24"/>
+        </w:rPr>
+        <w:t xml:space="preserve"> and </w:t>
       </w:r>
       <w:r>
         <w:rPr>
@@ -6725,48 +7363,17 @@
           <w:sz w:val="24"/>
           <w:szCs w:val="24"/>
         </w:rPr>
-        <w:t>hunspell</w:t>
-      </w:r>
-      <w:r>
-        <w:rPr>
-          <w:rFonts w:ascii="Times New Roman" w:hAnsi="Times New Roman" w:cs="Times New Roman"/>
-          <w:sz w:val="24"/>
-          <w:szCs w:val="24"/>
-        </w:rPr>
-        <w:t xml:space="preserve"> to generate a list of spelling errors, all errors were visually inspected to confirm whether a flagged word was indeed a misspelling or simply a word which was not available in this package’s dictionary. Following the inspection process, all confirmed misspellings were corrected by replacing </w:t>
-      </w:r>
-      <w:r>
-        <w:rPr>
-          <w:rFonts w:ascii="Times New Roman" w:hAnsi="Times New Roman" w:cs="Times New Roman"/>
-          <w:sz w:val="24"/>
-          <w:szCs w:val="24"/>
-        </w:rPr>
-        <w:t>each</w:t>
-      </w:r>
-      <w:r>
-        <w:rPr>
-          <w:rFonts w:ascii="Times New Roman" w:hAnsi="Times New Roman" w:cs="Times New Roman"/>
-          <w:sz w:val="24"/>
-          <w:szCs w:val="24"/>
-        </w:rPr>
-        <w:t xml:space="preserve"> misspelled word with </w:t>
-      </w:r>
-      <w:r>
-        <w:rPr>
-          <w:rFonts w:ascii="Times New Roman" w:hAnsi="Times New Roman" w:cs="Times New Roman"/>
-          <w:sz w:val="24"/>
-          <w:szCs w:val="24"/>
-        </w:rPr>
-        <w:t>its corresponding</w:t>
-      </w:r>
-      <w:r>
-        <w:rPr>
-          <w:rFonts w:ascii="Times New Roman" w:hAnsi="Times New Roman" w:cs="Times New Roman"/>
-          <w:sz w:val="24"/>
-          <w:szCs w:val="24"/>
-        </w:rPr>
-        <w:t xml:space="preserve"> </w:t>
-      </w:r>
+        <w:t>socialize</w:t>
+      </w:r>
+      <w:r>
+        <w:rPr>
+          <w:rFonts w:ascii="Times New Roman" w:hAnsi="Times New Roman" w:cs="Times New Roman"/>
+          <w:sz w:val="24"/>
+          <w:szCs w:val="24"/>
+        </w:rPr>
+        <w:t xml:space="preserve">). After using </w:t>
+      </w:r>
+      <w:proofErr w:type="spellStart"/>
       <w:r>
         <w:rPr>
           <w:rFonts w:ascii="Times New Roman" w:hAnsi="Times New Roman" w:cs="Times New Roman"/>
@@ -6777,6 +7384,59 @@
         </w:rPr>
         <w:t>hunspell</w:t>
       </w:r>
+      <w:proofErr w:type="spellEnd"/>
+      <w:r>
+        <w:rPr>
+          <w:rFonts w:ascii="Times New Roman" w:hAnsi="Times New Roman" w:cs="Times New Roman"/>
+          <w:sz w:val="24"/>
+          <w:szCs w:val="24"/>
+        </w:rPr>
+        <w:t xml:space="preserve"> to generate a list of spelling errors, all errors were visually inspected to confirm whether a flagged word was indeed a misspelling or simply a word which was not available in this package’s dictionary. Following the inspection process, all confirmed misspellings were corrected by replacing </w:t>
+      </w:r>
+      <w:r>
+        <w:rPr>
+          <w:rFonts w:ascii="Times New Roman" w:hAnsi="Times New Roman" w:cs="Times New Roman"/>
+          <w:sz w:val="24"/>
+          <w:szCs w:val="24"/>
+        </w:rPr>
+        <w:t>each</w:t>
+      </w:r>
+      <w:r>
+        <w:rPr>
+          <w:rFonts w:ascii="Times New Roman" w:hAnsi="Times New Roman" w:cs="Times New Roman"/>
+          <w:sz w:val="24"/>
+          <w:szCs w:val="24"/>
+        </w:rPr>
+        <w:t xml:space="preserve"> misspelled word with </w:t>
+      </w:r>
+      <w:r>
+        <w:rPr>
+          <w:rFonts w:ascii="Times New Roman" w:hAnsi="Times New Roman" w:cs="Times New Roman"/>
+          <w:sz w:val="24"/>
+          <w:szCs w:val="24"/>
+        </w:rPr>
+        <w:t>its corresponding</w:t>
+      </w:r>
+      <w:r>
+        <w:rPr>
+          <w:rFonts w:ascii="Times New Roman" w:hAnsi="Times New Roman" w:cs="Times New Roman"/>
+          <w:sz w:val="24"/>
+          <w:szCs w:val="24"/>
+        </w:rPr>
+        <w:t xml:space="preserve"> </w:t>
+      </w:r>
+      <w:proofErr w:type="spellStart"/>
+      <w:r>
+        <w:rPr>
+          <w:rFonts w:ascii="Times New Roman" w:hAnsi="Times New Roman" w:cs="Times New Roman"/>
+          <w:i/>
+          <w:iCs/>
+          <w:sz w:val="24"/>
+          <w:szCs w:val="24"/>
+        </w:rPr>
+        <w:t>hunspell</w:t>
+      </w:r>
+      <w:proofErr w:type="spellEnd"/>
       <w:r>
         <w:rPr>
           <w:rFonts w:ascii="Times New Roman" w:hAnsi="Times New Roman" w:cs="Times New Roman"/>
@@ -6828,6 +7488,7 @@
         </w:rPr>
         <w:t xml:space="preserve"> </w:t>
       </w:r>
+      <w:proofErr w:type="spellStart"/>
       <w:r>
         <w:rPr>
           <w:rFonts w:ascii="Times New Roman" w:hAnsi="Times New Roman" w:cs="Times New Roman"/>
@@ -6838,6 +7499,7 @@
         </w:rPr>
         <w:t>tidytext</w:t>
       </w:r>
+      <w:proofErr w:type="spellEnd"/>
       <w:r>
         <w:rPr>
           <w:rFonts w:ascii="Times New Roman" w:hAnsi="Times New Roman" w:cs="Times New Roman"/>
@@ -7108,13 +7770,23 @@
         </w:rPr>
         <w:t xml:space="preserve">all </w:t>
       </w:r>
-      <w:r>
-        <w:rPr>
-          <w:rFonts w:ascii="Times New Roman" w:hAnsi="Times New Roman" w:cs="Times New Roman"/>
-          <w:sz w:val="24"/>
-          <w:szCs w:val="24"/>
-        </w:rPr>
-        <w:t xml:space="preserve">stopwords (e.g., </w:t>
+      <w:proofErr w:type="spellStart"/>
+      <w:r>
+        <w:rPr>
+          <w:rFonts w:ascii="Times New Roman" w:hAnsi="Times New Roman" w:cs="Times New Roman"/>
+          <w:sz w:val="24"/>
+          <w:szCs w:val="24"/>
+        </w:rPr>
+        <w:t>stopwords</w:t>
+      </w:r>
+      <w:proofErr w:type="spellEnd"/>
+      <w:r>
+        <w:rPr>
+          <w:rFonts w:ascii="Times New Roman" w:hAnsi="Times New Roman" w:cs="Times New Roman"/>
+          <w:sz w:val="24"/>
+          <w:szCs w:val="24"/>
+        </w:rPr>
+        <w:t xml:space="preserve"> (e.g., </w:t>
       </w:r>
       <w:r>
         <w:rPr>
@@ -7186,6 +7858,7 @@
         </w:rPr>
         <w:t xml:space="preserve">the </w:t>
       </w:r>
+      <w:proofErr w:type="spellStart"/>
       <w:r>
         <w:rPr>
           <w:rFonts w:ascii="Times New Roman" w:hAnsi="Times New Roman" w:cs="Times New Roman"/>
@@ -7196,6 +7869,7 @@
         </w:rPr>
         <w:t>stopwords</w:t>
       </w:r>
+      <w:proofErr w:type="spellEnd"/>
       <w:r>
         <w:rPr>
           <w:rFonts w:ascii="Times New Roman" w:hAnsi="Times New Roman" w:cs="Times New Roman"/>
@@ -7220,7 +7894,27 @@
           <w:szCs w:val="24"/>
           <w:highlight w:val="cyan"/>
         </w:rPr>
-        <w:t>Benoit, Muhr, &amp; Watanabe, 2021</w:t>
+        <w:t xml:space="preserve">Benoit, </w:t>
+      </w:r>
+      <w:proofErr w:type="spellStart"/>
+      <w:r>
+        <w:rPr>
+          <w:rFonts w:ascii="Times New Roman" w:hAnsi="Times New Roman" w:cs="Times New Roman"/>
+          <w:sz w:val="24"/>
+          <w:szCs w:val="24"/>
+          <w:highlight w:val="cyan"/>
+        </w:rPr>
+        <w:t>Muhr</w:t>
+      </w:r>
+      <w:proofErr w:type="spellEnd"/>
+      <w:r>
+        <w:rPr>
+          <w:rFonts w:ascii="Times New Roman" w:hAnsi="Times New Roman" w:cs="Times New Roman"/>
+          <w:sz w:val="24"/>
+          <w:szCs w:val="24"/>
+          <w:highlight w:val="cyan"/>
+        </w:rPr>
+        <w:t>, &amp; Watanabe, 2021</w:t>
       </w:r>
       <w:r>
         <w:rPr>
@@ -7280,7 +7974,25 @@
           <w:sz w:val="24"/>
           <w:szCs w:val="24"/>
         </w:rPr>
-        <w:t xml:space="preserve"> and omitting stopwords, the remaining responses were lemmatized and part of speech</w:t>
+        <w:t xml:space="preserve"> and omitting </w:t>
+      </w:r>
+      <w:proofErr w:type="spellStart"/>
+      <w:r>
+        <w:rPr>
+          <w:rFonts w:ascii="Times New Roman" w:hAnsi="Times New Roman" w:cs="Times New Roman"/>
+          <w:sz w:val="24"/>
+          <w:szCs w:val="24"/>
+        </w:rPr>
+        <w:t>stopwords</w:t>
+      </w:r>
+      <w:proofErr w:type="spellEnd"/>
+      <w:r>
+        <w:rPr>
+          <w:rFonts w:ascii="Times New Roman" w:hAnsi="Times New Roman" w:cs="Times New Roman"/>
+          <w:sz w:val="24"/>
+          <w:szCs w:val="24"/>
+        </w:rPr>
+        <w:t>, the remaining responses were lemmatized and part of speech</w:t>
       </w:r>
       <w:r>
         <w:rPr>
@@ -7348,6 +8060,7 @@
         </w:rPr>
         <w:t xml:space="preserve">the </w:t>
       </w:r>
+      <w:proofErr w:type="spellStart"/>
       <w:r>
         <w:rPr>
           <w:rFonts w:ascii="Times New Roman" w:hAnsi="Times New Roman" w:cs="Times New Roman"/>
@@ -7358,6 +8071,7 @@
         </w:rPr>
         <w:t>udpipe</w:t>
       </w:r>
+      <w:proofErr w:type="spellEnd"/>
       <w:r>
         <w:rPr>
           <w:rFonts w:ascii="Times New Roman" w:hAnsi="Times New Roman" w:cs="Times New Roman"/>
@@ -7375,6 +8089,7 @@
         </w:rPr>
         <w:t>(</w:t>
       </w:r>
+      <w:proofErr w:type="spellStart"/>
       <w:r>
         <w:rPr>
           <w:rFonts w:ascii="Times New Roman" w:hAnsi="Times New Roman" w:cs="Times New Roman"/>
@@ -7391,7 +8106,57 @@
           <w:szCs w:val="24"/>
           <w:highlight w:val="cyan"/>
         </w:rPr>
-        <w:t>ijffels, Straka, &amp; Straková, 2023</w:t>
+        <w:t>ijffels</w:t>
+      </w:r>
+      <w:proofErr w:type="spellEnd"/>
+      <w:r>
+        <w:rPr>
+          <w:rFonts w:ascii="Times New Roman" w:hAnsi="Times New Roman" w:cs="Times New Roman"/>
+          <w:sz w:val="24"/>
+          <w:szCs w:val="24"/>
+          <w:highlight w:val="cyan"/>
+        </w:rPr>
+        <w:t xml:space="preserve">, </w:t>
+      </w:r>
+      <w:proofErr w:type="spellStart"/>
+      <w:r>
+        <w:rPr>
+          <w:rFonts w:ascii="Times New Roman" w:hAnsi="Times New Roman" w:cs="Times New Roman"/>
+          <w:sz w:val="24"/>
+          <w:szCs w:val="24"/>
+          <w:highlight w:val="cyan"/>
+        </w:rPr>
+        <w:t>Straka</w:t>
+      </w:r>
+      <w:proofErr w:type="spellEnd"/>
+      <w:r>
+        <w:rPr>
+          <w:rFonts w:ascii="Times New Roman" w:hAnsi="Times New Roman" w:cs="Times New Roman"/>
+          <w:sz w:val="24"/>
+          <w:szCs w:val="24"/>
+          <w:highlight w:val="cyan"/>
+        </w:rPr>
+        <w:t xml:space="preserve">, &amp; </w:t>
+      </w:r>
+      <w:proofErr w:type="spellStart"/>
+      <w:r>
+        <w:rPr>
+          <w:rFonts w:ascii="Times New Roman" w:hAnsi="Times New Roman" w:cs="Times New Roman"/>
+          <w:sz w:val="24"/>
+          <w:szCs w:val="24"/>
+          <w:highlight w:val="cyan"/>
+        </w:rPr>
+        <w:t>Straková</w:t>
+      </w:r>
+      <w:proofErr w:type="spellEnd"/>
+      <w:r>
+        <w:rPr>
+          <w:rFonts w:ascii="Times New Roman" w:hAnsi="Times New Roman" w:cs="Times New Roman"/>
+          <w:sz w:val="24"/>
+          <w:szCs w:val="24"/>
+          <w:highlight w:val="cyan"/>
+        </w:rPr>
+        <w:t>, 2023</w:t>
       </w:r>
       <w:r>
         <w:rPr>
@@ -8528,7 +9293,15 @@
           <w:sz w:val="24"/>
           <w:szCs w:val="24"/>
         </w:rPr>
-        <w:t xml:space="preserve">As such, the final affordance </w:t>
+        <w:t>As such, the affordance</w:t>
+      </w:r>
+      <w:r>
+        <w:rPr>
+          <w:rFonts w:ascii="Times New Roman" w:hAnsi="Times New Roman" w:cs="Times New Roman"/>
+          <w:sz w:val="24"/>
+          <w:szCs w:val="24"/>
+        </w:rPr>
+        <w:t xml:space="preserve"> measures </w:t>
       </w:r>
       <w:r>
         <w:rPr>
@@ -8537,7 +9310,15 @@
           <w:szCs w:val="24"/>
         </w:rPr>
         <w:lastRenderedPageBreak/>
-        <w:t xml:space="preserve">dataset contained </w:t>
+        <w:t>described below were calculated from</w:t>
+      </w:r>
+      <w:r>
+        <w:rPr>
+          <w:rFonts w:ascii="Times New Roman" w:hAnsi="Times New Roman" w:cs="Times New Roman"/>
+          <w:sz w:val="24"/>
+          <w:szCs w:val="24"/>
+        </w:rPr>
+        <w:t xml:space="preserve"> </w:t>
       </w:r>
       <w:r>
         <w:rPr>
@@ -9393,8 +10174,27 @@
           <w:szCs w:val="24"/>
         </w:rPr>
         <w:lastRenderedPageBreak/>
-        <w:t>BOI Rating (Pexman et al., 2019), Concreteness (</w:t>
-      </w:r>
+        <w:t>BOI Rating (</w:t>
+      </w:r>
+      <w:proofErr w:type="spellStart"/>
+      <w:r>
+        <w:rPr>
+          <w:rFonts w:ascii="Times New Roman" w:hAnsi="Times New Roman" w:cs="Times New Roman"/>
+          <w:sz w:val="24"/>
+          <w:szCs w:val="24"/>
+        </w:rPr>
+        <w:t>Pexman</w:t>
+      </w:r>
+      <w:proofErr w:type="spellEnd"/>
+      <w:r>
+        <w:rPr>
+          <w:rFonts w:ascii="Times New Roman" w:hAnsi="Times New Roman" w:cs="Times New Roman"/>
+          <w:sz w:val="24"/>
+          <w:szCs w:val="24"/>
+        </w:rPr>
+        <w:t xml:space="preserve"> et al., 2019), Concreteness (</w:t>
+      </w:r>
+      <w:proofErr w:type="spellStart"/>
       <w:r>
         <w:rPr>
           <w:rFonts w:ascii="Times New Roman" w:hAnsi="Times New Roman" w:cs="Times New Roman"/>
@@ -9404,6 +10204,7 @@
         </w:rPr>
         <w:t>Brysbaert</w:t>
       </w:r>
+      <w:proofErr w:type="spellEnd"/>
       <w:r>
         <w:rPr>
           <w:rFonts w:ascii="Times New Roman" w:hAnsi="Times New Roman" w:cs="Times New Roman"/>
@@ -9436,7 +10237,25 @@
           <w:sz w:val="24"/>
           <w:szCs w:val="24"/>
         </w:rPr>
-        <w:t xml:space="preserve">SUBLTEX frequency (Brysbaert &amp; New, 2009), age of acquisition </w:t>
+        <w:t>SUBLTEX frequency (</w:t>
+      </w:r>
+      <w:proofErr w:type="spellStart"/>
+      <w:r>
+        <w:rPr>
+          <w:rFonts w:ascii="Times New Roman" w:hAnsi="Times New Roman" w:cs="Times New Roman"/>
+          <w:sz w:val="24"/>
+          <w:szCs w:val="24"/>
+        </w:rPr>
+        <w:t>Brysbaert</w:t>
+      </w:r>
+      <w:proofErr w:type="spellEnd"/>
+      <w:r>
+        <w:rPr>
+          <w:rFonts w:ascii="Times New Roman" w:hAnsi="Times New Roman" w:cs="Times New Roman"/>
+          <w:sz w:val="24"/>
+          <w:szCs w:val="24"/>
+        </w:rPr>
+        <w:t xml:space="preserve"> &amp; New, 2009), age of acquisition </w:t>
       </w:r>
       <w:r>
         <w:rPr>
@@ -9447,6 +10266,7 @@
         </w:rPr>
         <w:t>(</w:t>
       </w:r>
+      <w:proofErr w:type="spellStart"/>
       <w:r>
         <w:rPr>
           <w:rFonts w:ascii="Times New Roman" w:hAnsi="Times New Roman" w:cs="Times New Roman"/>
@@ -9454,8 +10274,9 @@
           <w:szCs w:val="24"/>
           <w:highlight w:val="cyan"/>
         </w:rPr>
-        <w:t xml:space="preserve">AoA; </w:t>
-      </w:r>
+        <w:t>AoA</w:t>
+      </w:r>
+      <w:proofErr w:type="spellEnd"/>
       <w:r>
         <w:rPr>
           <w:rFonts w:ascii="Times New Roman" w:hAnsi="Times New Roman" w:cs="Times New Roman"/>
@@ -9463,7 +10284,67 @@
           <w:szCs w:val="24"/>
           <w:highlight w:val="cyan"/>
         </w:rPr>
-        <w:t>Kuperman, Stadthagen-Gonzalez, &amp; Brysbaert, 2012</w:t>
+        <w:t xml:space="preserve">; </w:t>
+      </w:r>
+      <w:proofErr w:type="spellStart"/>
+      <w:r>
+        <w:rPr>
+          <w:rFonts w:ascii="Times New Roman" w:hAnsi="Times New Roman" w:cs="Times New Roman"/>
+          <w:sz w:val="24"/>
+          <w:szCs w:val="24"/>
+          <w:highlight w:val="cyan"/>
+        </w:rPr>
+        <w:t>Kuperman</w:t>
+      </w:r>
+      <w:proofErr w:type="spellEnd"/>
+      <w:r>
+        <w:rPr>
+          <w:rFonts w:ascii="Times New Roman" w:hAnsi="Times New Roman" w:cs="Times New Roman"/>
+          <w:sz w:val="24"/>
+          <w:szCs w:val="24"/>
+          <w:highlight w:val="cyan"/>
+        </w:rPr>
+        <w:t xml:space="preserve">, </w:t>
+      </w:r>
+      <w:proofErr w:type="spellStart"/>
+      <w:r>
+        <w:rPr>
+          <w:rFonts w:ascii="Times New Roman" w:hAnsi="Times New Roman" w:cs="Times New Roman"/>
+          <w:sz w:val="24"/>
+          <w:szCs w:val="24"/>
+          <w:highlight w:val="cyan"/>
+        </w:rPr>
+        <w:t>Stadthagen</w:t>
+      </w:r>
+      <w:proofErr w:type="spellEnd"/>
+      <w:r>
+        <w:rPr>
+          <w:rFonts w:ascii="Times New Roman" w:hAnsi="Times New Roman" w:cs="Times New Roman"/>
+          <w:sz w:val="24"/>
+          <w:szCs w:val="24"/>
+          <w:highlight w:val="cyan"/>
+        </w:rPr>
+        <w:t xml:space="preserve">-Gonzalez, &amp; </w:t>
+      </w:r>
+      <w:proofErr w:type="spellStart"/>
+      <w:r>
+        <w:rPr>
+          <w:rFonts w:ascii="Times New Roman" w:hAnsi="Times New Roman" w:cs="Times New Roman"/>
+          <w:sz w:val="24"/>
+          <w:szCs w:val="24"/>
+          <w:highlight w:val="cyan"/>
+        </w:rPr>
+        <w:t>Brysbaert</w:t>
+      </w:r>
+      <w:proofErr w:type="spellEnd"/>
+      <w:r>
+        <w:rPr>
+          <w:rFonts w:ascii="Times New Roman" w:hAnsi="Times New Roman" w:cs="Times New Roman"/>
+          <w:sz w:val="24"/>
+          <w:szCs w:val="24"/>
+          <w:highlight w:val="cyan"/>
+        </w:rPr>
+        <w:t>, 2012</w:t>
       </w:r>
       <w:r>
         <w:rPr>
@@ -9616,7 +10497,25 @@
           <w:sz w:val="24"/>
           <w:szCs w:val="24"/>
         </w:rPr>
-        <w:t xml:space="preserve">ecause our stimuli overlapped with Pexman et al.’s BOI ratings, we assessed the relationship between BOI and AFSS. Specifically, we anticipated </w:t>
+        <w:t xml:space="preserve">ecause our stimuli overlapped with </w:t>
+      </w:r>
+      <w:proofErr w:type="spellStart"/>
+      <w:r>
+        <w:rPr>
+          <w:rFonts w:ascii="Times New Roman" w:hAnsi="Times New Roman" w:cs="Times New Roman"/>
+          <w:sz w:val="24"/>
+          <w:szCs w:val="24"/>
+        </w:rPr>
+        <w:t>Pexman</w:t>
+      </w:r>
+      <w:proofErr w:type="spellEnd"/>
+      <w:r>
+        <w:rPr>
+          <w:rFonts w:ascii="Times New Roman" w:hAnsi="Times New Roman" w:cs="Times New Roman"/>
+          <w:sz w:val="24"/>
+          <w:szCs w:val="24"/>
+        </w:rPr>
+        <w:t xml:space="preserve"> et al.’s BOI ratings, we assessed the relationship between BOI and AFSS. Specifically, we anticipated </w:t>
       </w:r>
       <w:r>
         <w:rPr>
@@ -9801,7 +10700,7 @@
           <w:sz w:val="24"/>
           <w:szCs w:val="24"/>
         </w:rPr>
-        <w:t xml:space="preserve">Descriptive data for the cue-affordance pairs is reported in Table </w:t>
+        <w:t xml:space="preserve">Tables </w:t>
       </w:r>
       <w:r>
         <w:rPr>
@@ -9818,7 +10717,289 @@
           <w:sz w:val="24"/>
           <w:szCs w:val="24"/>
         </w:rPr>
-        <w:t>. Overall, [POS TYPES] [</w:t>
+        <w:t xml:space="preserve"> and </w:t>
+      </w:r>
+      <w:r>
+        <w:rPr>
+          <w:rFonts w:ascii="Times New Roman" w:hAnsi="Times New Roman" w:cs="Times New Roman"/>
+          <w:sz w:val="24"/>
+          <w:szCs w:val="24"/>
+          <w:highlight w:val="green"/>
+        </w:rPr>
+        <w:t>X</w:t>
+      </w:r>
+      <w:r>
+        <w:rPr>
+          <w:rFonts w:ascii="Times New Roman" w:hAnsi="Times New Roman" w:cs="Times New Roman"/>
+          <w:sz w:val="24"/>
+          <w:szCs w:val="24"/>
+        </w:rPr>
+        <w:t xml:space="preserve"> display descriptive statistics for AFS and AFSS, respectively. </w:t>
+      </w:r>
+      <w:r>
+        <w:rPr>
+          <w:rFonts w:ascii="Times New Roman" w:hAnsi="Times New Roman" w:cs="Times New Roman"/>
+          <w:sz w:val="24"/>
+          <w:szCs w:val="24"/>
+        </w:rPr>
+        <w:t xml:space="preserve">Overall, </w:t>
+      </w:r>
+      <w:r>
+        <w:rPr>
+          <w:rFonts w:ascii="Times New Roman" w:hAnsi="Times New Roman" w:cs="Times New Roman"/>
+          <w:sz w:val="24"/>
+          <w:szCs w:val="24"/>
+        </w:rPr>
+        <w:t xml:space="preserve">the mean AFS value for a given cue-affordance pair was </w:t>
+      </w:r>
+      <w:proofErr w:type="gramStart"/>
+      <w:r>
+        <w:rPr>
+          <w:rFonts w:ascii="Times New Roman" w:hAnsi="Times New Roman" w:cs="Times New Roman"/>
+          <w:sz w:val="24"/>
+          <w:szCs w:val="24"/>
+          <w:highlight w:val="yellow"/>
+        </w:rPr>
+        <w:t>XX.XX</w:t>
+      </w:r>
+      <w:proofErr w:type="gramEnd"/>
+      <w:r>
+        <w:rPr>
+          <w:rFonts w:ascii="Times New Roman" w:hAnsi="Times New Roman" w:cs="Times New Roman"/>
+          <w:sz w:val="24"/>
+          <w:szCs w:val="24"/>
+        </w:rPr>
+        <w:t>, though pairs demonstrated a wide degree of variability in AFS (</w:t>
+      </w:r>
+      <w:r>
+        <w:rPr>
+          <w:rFonts w:ascii="Times New Roman" w:hAnsi="Times New Roman" w:cs="Times New Roman"/>
+          <w:i/>
+          <w:sz w:val="24"/>
+          <w:szCs w:val="24"/>
+        </w:rPr>
+        <w:t xml:space="preserve">SD </w:t>
+      </w:r>
+      <w:r>
+        <w:rPr>
+          <w:rFonts w:ascii="Times New Roman" w:hAnsi="Times New Roman" w:cs="Times New Roman"/>
+          <w:sz w:val="24"/>
+          <w:szCs w:val="24"/>
+        </w:rPr>
+        <w:t xml:space="preserve">= </w:t>
+      </w:r>
+      <w:r>
+        <w:rPr>
+          <w:rFonts w:ascii="Times New Roman" w:hAnsi="Times New Roman" w:cs="Times New Roman"/>
+          <w:sz w:val="24"/>
+          <w:szCs w:val="24"/>
+          <w:highlight w:val="yellow"/>
+        </w:rPr>
+        <w:t>XX.XX</w:t>
+      </w:r>
+      <w:r>
+        <w:rPr>
+          <w:rFonts w:ascii="Times New Roman" w:hAnsi="Times New Roman" w:cs="Times New Roman"/>
+          <w:sz w:val="24"/>
+          <w:szCs w:val="24"/>
+        </w:rPr>
+        <w:t xml:space="preserve">). Additionally, cue items averaged approximately </w:t>
+      </w:r>
+      <w:r>
+        <w:rPr>
+          <w:rFonts w:ascii="Times New Roman" w:hAnsi="Times New Roman" w:cs="Times New Roman"/>
+          <w:sz w:val="24"/>
+          <w:szCs w:val="24"/>
+          <w:highlight w:val="yellow"/>
+        </w:rPr>
+        <w:t>XX</w:t>
+      </w:r>
+      <w:bookmarkStart w:id="7" w:name="_GoBack"/>
+      <w:bookmarkEnd w:id="7"/>
+      <w:r>
+        <w:rPr>
+          <w:rFonts w:ascii="Times New Roman" w:hAnsi="Times New Roman" w:cs="Times New Roman"/>
+          <w:sz w:val="24"/>
+          <w:szCs w:val="24"/>
+        </w:rPr>
+        <w:t xml:space="preserve"> affordance responses (</w:t>
+      </w:r>
+      <w:r>
+        <w:rPr>
+          <w:rFonts w:ascii="Times New Roman" w:hAnsi="Times New Roman" w:cs="Times New Roman"/>
+          <w:i/>
+          <w:sz w:val="24"/>
+          <w:szCs w:val="24"/>
+        </w:rPr>
+        <w:t>M</w:t>
+      </w:r>
+      <w:r>
+        <w:rPr>
+          <w:rFonts w:ascii="Times New Roman" w:hAnsi="Times New Roman" w:cs="Times New Roman"/>
+          <w:sz w:val="24"/>
+          <w:szCs w:val="24"/>
+        </w:rPr>
+        <w:t xml:space="preserve"> = </w:t>
+      </w:r>
+      <w:r>
+        <w:rPr>
+          <w:rFonts w:ascii="Times New Roman" w:hAnsi="Times New Roman" w:cs="Times New Roman"/>
+          <w:sz w:val="24"/>
+          <w:szCs w:val="24"/>
+          <w:highlight w:val="yellow"/>
+        </w:rPr>
+        <w:t>XX</w:t>
+      </w:r>
+      <w:r>
+        <w:rPr>
+          <w:rFonts w:ascii="Times New Roman" w:hAnsi="Times New Roman" w:cs="Times New Roman"/>
+          <w:sz w:val="24"/>
+          <w:szCs w:val="24"/>
+        </w:rPr>
+        <w:t xml:space="preserve">, </w:t>
+      </w:r>
+      <w:r>
+        <w:rPr>
+          <w:rFonts w:ascii="Times New Roman" w:hAnsi="Times New Roman" w:cs="Times New Roman"/>
+          <w:i/>
+          <w:sz w:val="24"/>
+          <w:szCs w:val="24"/>
+        </w:rPr>
+        <w:t>SD</w:t>
+      </w:r>
+      <w:r>
+        <w:rPr>
+          <w:rFonts w:ascii="Times New Roman" w:hAnsi="Times New Roman" w:cs="Times New Roman"/>
+          <w:sz w:val="24"/>
+          <w:szCs w:val="24"/>
+        </w:rPr>
+        <w:t xml:space="preserve"> = </w:t>
+      </w:r>
+      <w:r>
+        <w:rPr>
+          <w:rFonts w:ascii="Times New Roman" w:hAnsi="Times New Roman" w:cs="Times New Roman"/>
+          <w:sz w:val="24"/>
+          <w:szCs w:val="24"/>
+          <w:highlight w:val="yellow"/>
+        </w:rPr>
+        <w:t>XX</w:t>
+      </w:r>
+      <w:r>
+        <w:rPr>
+          <w:rFonts w:ascii="Times New Roman" w:hAnsi="Times New Roman" w:cs="Times New Roman"/>
+          <w:sz w:val="24"/>
+          <w:szCs w:val="24"/>
+        </w:rPr>
+        <w:t xml:space="preserve">), with set sizes ranging from </w:t>
+      </w:r>
+      <w:r>
+        <w:rPr>
+          <w:rFonts w:ascii="Times New Roman" w:hAnsi="Times New Roman" w:cs="Times New Roman"/>
+          <w:sz w:val="24"/>
+          <w:szCs w:val="24"/>
+          <w:highlight w:val="yellow"/>
+        </w:rPr>
+        <w:t>X</w:t>
+      </w:r>
+      <w:r>
+        <w:rPr>
+          <w:rFonts w:ascii="Times New Roman" w:hAnsi="Times New Roman" w:cs="Times New Roman"/>
+          <w:sz w:val="24"/>
+          <w:szCs w:val="24"/>
+        </w:rPr>
+        <w:t xml:space="preserve"> (</w:t>
+      </w:r>
+      <w:r>
+        <w:rPr>
+          <w:rFonts w:ascii="Times New Roman" w:hAnsi="Times New Roman" w:cs="Times New Roman"/>
+          <w:sz w:val="24"/>
+          <w:szCs w:val="24"/>
+          <w:highlight w:val="cyan"/>
+        </w:rPr>
+        <w:t>EXAMPLE</w:t>
+      </w:r>
+      <w:r>
+        <w:rPr>
+          <w:rFonts w:ascii="Times New Roman" w:hAnsi="Times New Roman" w:cs="Times New Roman"/>
+          <w:sz w:val="24"/>
+          <w:szCs w:val="24"/>
+        </w:rPr>
+        <w:t xml:space="preserve">) to </w:t>
+      </w:r>
+      <w:r>
+        <w:rPr>
+          <w:rFonts w:ascii="Times New Roman" w:hAnsi="Times New Roman" w:cs="Times New Roman"/>
+          <w:sz w:val="24"/>
+          <w:szCs w:val="24"/>
+          <w:highlight w:val="yellow"/>
+        </w:rPr>
+        <w:t>X</w:t>
+      </w:r>
+      <w:r>
+        <w:rPr>
+          <w:rFonts w:ascii="Times New Roman" w:hAnsi="Times New Roman" w:cs="Times New Roman"/>
+          <w:sz w:val="24"/>
+          <w:szCs w:val="24"/>
+        </w:rPr>
+        <w:t xml:space="preserve"> (</w:t>
+      </w:r>
+      <w:r>
+        <w:rPr>
+          <w:rFonts w:ascii="Times New Roman" w:hAnsi="Times New Roman" w:cs="Times New Roman"/>
+          <w:sz w:val="24"/>
+          <w:szCs w:val="24"/>
+          <w:highlight w:val="cyan"/>
+        </w:rPr>
+        <w:t>EXAMPLE</w:t>
+      </w:r>
+      <w:r>
+        <w:rPr>
+          <w:rFonts w:ascii="Times New Roman" w:hAnsi="Times New Roman" w:cs="Times New Roman"/>
+          <w:sz w:val="24"/>
+          <w:szCs w:val="24"/>
+        </w:rPr>
+        <w:t>).</w:t>
+      </w:r>
+      <w:r>
+        <w:rPr>
+          <w:rFonts w:ascii="Times New Roman" w:hAnsi="Times New Roman" w:cs="Times New Roman"/>
+          <w:sz w:val="24"/>
+          <w:szCs w:val="24"/>
+        </w:rPr>
+        <w:t xml:space="preserve"> </w:t>
+      </w:r>
+      <w:r>
+        <w:rPr>
+          <w:rFonts w:ascii="Times New Roman" w:hAnsi="Times New Roman" w:cs="Times New Roman"/>
+          <w:sz w:val="24"/>
+          <w:szCs w:val="24"/>
+        </w:rPr>
+        <w:t>Finally</w:t>
+      </w:r>
+      <w:r>
+        <w:rPr>
+          <w:rFonts w:ascii="Times New Roman" w:hAnsi="Times New Roman" w:cs="Times New Roman"/>
+          <w:sz w:val="24"/>
+          <w:szCs w:val="24"/>
+        </w:rPr>
+        <w:t xml:space="preserve">, compared to university students, Prolific participants generated more affordances per cue </w:t>
+      </w:r>
+      <w:r>
+        <w:rPr>
+          <w:rFonts w:ascii="Times New Roman" w:hAnsi="Times New Roman" w:cs="Times New Roman"/>
+          <w:sz w:val="24"/>
+          <w:szCs w:val="24"/>
+          <w:highlight w:val="yellow"/>
+        </w:rPr>
+        <w:t>[STATS]</w:t>
+      </w:r>
+      <w:r>
+        <w:rPr>
+          <w:rFonts w:ascii="Times New Roman" w:hAnsi="Times New Roman" w:cs="Times New Roman"/>
+          <w:sz w:val="24"/>
+          <w:szCs w:val="24"/>
+        </w:rPr>
+        <w:t>, likely because they were financially compensated for their participation.</w:t>
       </w:r>
     </w:p>
     <w:p>
@@ -9858,6 +11039,7 @@
           <w:sz w:val="24"/>
           <w:szCs w:val="24"/>
         </w:rPr>
+        <w:lastRenderedPageBreak/>
         <w:t>[WORDS HERE]</w:t>
       </w:r>
     </w:p>
@@ -9880,17 +11062,7 @@
           <w:sz w:val="24"/>
           <w:szCs w:val="24"/>
         </w:rPr>
-        <w:t>Comparison to</w:t>
-      </w:r>
-      <w:r>
-        <w:rPr>
-          <w:rFonts w:ascii="Times New Roman" w:hAnsi="Times New Roman" w:cs="Times New Roman"/>
-          <w:b/>
-          <w:bCs/>
-          <w:sz w:val="24"/>
-          <w:szCs w:val="24"/>
-        </w:rPr>
-        <w:t xml:space="preserve"> Semantic Word Norms</w:t>
+        <w:t>Comparison to Semantic Word Norms</w:t>
       </w:r>
     </w:p>
     <w:p>
@@ -9950,7 +11122,6 @@
           <w:sz w:val="24"/>
           <w:szCs w:val="24"/>
         </w:rPr>
-        <w:lastRenderedPageBreak/>
         <w:t xml:space="preserve">The present study sought to expand upon existing measures of word meaning by generating a database of affordance norms for highly concrete nouns. In doing so, we presented participants with a series of object words and had participants list the various ways in which each object could be used. Because our procedure utilized an open-ended, multi-response format, we were able to capture a variety of uses as well as the context in which these actions occurred. [SHINY] Thus, </w:t>
       </w:r>
       <w:r>
@@ -10146,7 +11317,7 @@
           <w:szCs w:val="24"/>
         </w:rPr>
       </w:pPr>
-      <w:commentRangeStart w:id="7"/>
+      <w:commentRangeStart w:id="8"/>
       <w:r>
         <w:rPr>
           <w:rFonts w:ascii="Times New Roman" w:hAnsi="Times New Roman" w:cs="Times New Roman"/>
@@ -10157,7 +11328,7 @@
         </w:rPr>
         <w:t>Funding Declarations</w:t>
       </w:r>
-      <w:commentRangeEnd w:id="7"/>
+      <w:commentRangeEnd w:id="8"/>
       <w:r>
         <w:rPr>
           <w:rStyle w:val="CommentReference"/>
@@ -10165,7 +11336,7 @@
           <w:sz w:val="24"/>
           <w:szCs w:val="24"/>
         </w:rPr>
-        <w:commentReference w:id="7"/>
+        <w:commentReference w:id="8"/>
       </w:r>
     </w:p>
     <w:p>
@@ -10229,13 +11400,23 @@
           <w:szCs w:val="24"/>
         </w:rPr>
       </w:pPr>
-      <w:r>
-        <w:rPr>
-          <w:rFonts w:ascii="Times New Roman" w:hAnsi="Times New Roman" w:cs="Times New Roman"/>
-          <w:sz w:val="24"/>
-          <w:szCs w:val="24"/>
-        </w:rPr>
-        <w:t>Barsalou, L. W</w:t>
+      <w:proofErr w:type="spellStart"/>
+      <w:r>
+        <w:rPr>
+          <w:rFonts w:ascii="Times New Roman" w:hAnsi="Times New Roman" w:cs="Times New Roman"/>
+          <w:sz w:val="24"/>
+          <w:szCs w:val="24"/>
+        </w:rPr>
+        <w:t>Barsalou</w:t>
+      </w:r>
+      <w:proofErr w:type="spellEnd"/>
+      <w:r>
+        <w:rPr>
+          <w:rFonts w:ascii="Times New Roman" w:hAnsi="Times New Roman" w:cs="Times New Roman"/>
+          <w:sz w:val="24"/>
+          <w:szCs w:val="24"/>
+        </w:rPr>
+        <w:t>, L. W</w:t>
       </w:r>
       <w:r>
         <w:rPr>
@@ -10314,13 +11495,23 @@
           <w:szCs w:val="24"/>
         </w:rPr>
       </w:pPr>
-      <w:r>
-        <w:rPr>
-          <w:rFonts w:ascii="Times New Roman" w:hAnsi="Times New Roman" w:cs="Times New Roman"/>
-          <w:sz w:val="24"/>
-          <w:szCs w:val="24"/>
-        </w:rPr>
-        <w:t xml:space="preserve">Barsalou, L. W. (2008). Grounded Cognition. </w:t>
+      <w:proofErr w:type="spellStart"/>
+      <w:r>
+        <w:rPr>
+          <w:rFonts w:ascii="Times New Roman" w:hAnsi="Times New Roman" w:cs="Times New Roman"/>
+          <w:sz w:val="24"/>
+          <w:szCs w:val="24"/>
+        </w:rPr>
+        <w:t>Barsalou</w:t>
+      </w:r>
+      <w:proofErr w:type="spellEnd"/>
+      <w:r>
+        <w:rPr>
+          <w:rFonts w:ascii="Times New Roman" w:hAnsi="Times New Roman" w:cs="Times New Roman"/>
+          <w:sz w:val="24"/>
+          <w:szCs w:val="24"/>
+        </w:rPr>
+        <w:t xml:space="preserve">, L. W. (2008). Grounded Cognition. </w:t>
       </w:r>
       <w:r>
         <w:rPr>
@@ -10431,7 +11622,61 @@
           <w:sz w:val="24"/>
           <w:szCs w:val="24"/>
         </w:rPr>
-        <w:t xml:space="preserve">De Deyne, S., Navarro, D. J., Perfors, A., Brysbaert, M., &amp; Storms, G. (2019). The “Small World of Words” English word association norms for over 12,000 cue words. </w:t>
+        <w:t xml:space="preserve">De </w:t>
+      </w:r>
+      <w:proofErr w:type="spellStart"/>
+      <w:r>
+        <w:rPr>
+          <w:rFonts w:ascii="Times New Roman" w:hAnsi="Times New Roman" w:cs="Times New Roman"/>
+          <w:sz w:val="24"/>
+          <w:szCs w:val="24"/>
+        </w:rPr>
+        <w:t>Deyne</w:t>
+      </w:r>
+      <w:proofErr w:type="spellEnd"/>
+      <w:r>
+        <w:rPr>
+          <w:rFonts w:ascii="Times New Roman" w:hAnsi="Times New Roman" w:cs="Times New Roman"/>
+          <w:sz w:val="24"/>
+          <w:szCs w:val="24"/>
+        </w:rPr>
+        <w:t xml:space="preserve">, S., Navarro, D. J., </w:t>
+      </w:r>
+      <w:proofErr w:type="spellStart"/>
+      <w:r>
+        <w:rPr>
+          <w:rFonts w:ascii="Times New Roman" w:hAnsi="Times New Roman" w:cs="Times New Roman"/>
+          <w:sz w:val="24"/>
+          <w:szCs w:val="24"/>
+        </w:rPr>
+        <w:t>Perfors</w:t>
+      </w:r>
+      <w:proofErr w:type="spellEnd"/>
+      <w:r>
+        <w:rPr>
+          <w:rFonts w:ascii="Times New Roman" w:hAnsi="Times New Roman" w:cs="Times New Roman"/>
+          <w:sz w:val="24"/>
+          <w:szCs w:val="24"/>
+        </w:rPr>
+        <w:t xml:space="preserve">, A., </w:t>
+      </w:r>
+      <w:proofErr w:type="spellStart"/>
+      <w:r>
+        <w:rPr>
+          <w:rFonts w:ascii="Times New Roman" w:hAnsi="Times New Roman" w:cs="Times New Roman"/>
+          <w:sz w:val="24"/>
+          <w:szCs w:val="24"/>
+        </w:rPr>
+        <w:t>Brysbaert</w:t>
+      </w:r>
+      <w:proofErr w:type="spellEnd"/>
+      <w:r>
+        <w:rPr>
+          <w:rFonts w:ascii="Times New Roman" w:hAnsi="Times New Roman" w:cs="Times New Roman"/>
+          <w:sz w:val="24"/>
+          <w:szCs w:val="24"/>
+        </w:rPr>
+        <w:t xml:space="preserve">, M., &amp; Storms, G. (2019). The “Small World of Words” English word association norms for over 12,000 cue words. </w:t>
       </w:r>
       <w:r>
         <w:rPr>
@@ -10515,13 +11760,23 @@
           <w:szCs w:val="24"/>
         </w:rPr>
       </w:pPr>
-      <w:r>
-        <w:rPr>
-          <w:rFonts w:ascii="Times New Roman" w:hAnsi="Times New Roman" w:cs="Times New Roman"/>
-          <w:sz w:val="24"/>
-          <w:szCs w:val="24"/>
-        </w:rPr>
-        <w:t xml:space="preserve">Glenberg, A. M. (2015). Few believe the world is flat: How embodiment is changing the scientific understanding of cognition. </w:t>
+      <w:proofErr w:type="spellStart"/>
+      <w:r>
+        <w:rPr>
+          <w:rFonts w:ascii="Times New Roman" w:hAnsi="Times New Roman" w:cs="Times New Roman"/>
+          <w:sz w:val="24"/>
+          <w:szCs w:val="24"/>
+        </w:rPr>
+        <w:t>Glenberg</w:t>
+      </w:r>
+      <w:proofErr w:type="spellEnd"/>
+      <w:r>
+        <w:rPr>
+          <w:rFonts w:ascii="Times New Roman" w:hAnsi="Times New Roman" w:cs="Times New Roman"/>
+          <w:sz w:val="24"/>
+          <w:szCs w:val="24"/>
+        </w:rPr>
+        <w:t xml:space="preserve">, A. M. (2015). Few believe the world is flat: How embodiment is changing the scientific understanding of cognition. </w:t>
       </w:r>
       <w:r>
         <w:rPr>
@@ -10572,13 +11827,41 @@
           <w:szCs w:val="24"/>
         </w:rPr>
       </w:pPr>
-      <w:r>
-        <w:rPr>
-          <w:rFonts w:ascii="Times New Roman" w:hAnsi="Times New Roman" w:cs="Times New Roman"/>
-          <w:sz w:val="24"/>
-          <w:szCs w:val="24"/>
-        </w:rPr>
-        <w:t xml:space="preserve">Glenberg, A. M. &amp; Gallese, V. (2012). Action-based language: A theory of language acquisition, comprehension, and production. </w:t>
+      <w:proofErr w:type="spellStart"/>
+      <w:r>
+        <w:rPr>
+          <w:rFonts w:ascii="Times New Roman" w:hAnsi="Times New Roman" w:cs="Times New Roman"/>
+          <w:sz w:val="24"/>
+          <w:szCs w:val="24"/>
+        </w:rPr>
+        <w:t>Glenberg</w:t>
+      </w:r>
+      <w:proofErr w:type="spellEnd"/>
+      <w:r>
+        <w:rPr>
+          <w:rFonts w:ascii="Times New Roman" w:hAnsi="Times New Roman" w:cs="Times New Roman"/>
+          <w:sz w:val="24"/>
+          <w:szCs w:val="24"/>
+        </w:rPr>
+        <w:t xml:space="preserve">, A. M. &amp; </w:t>
+      </w:r>
+      <w:proofErr w:type="spellStart"/>
+      <w:r>
+        <w:rPr>
+          <w:rFonts w:ascii="Times New Roman" w:hAnsi="Times New Roman" w:cs="Times New Roman"/>
+          <w:sz w:val="24"/>
+          <w:szCs w:val="24"/>
+        </w:rPr>
+        <w:t>Gallese</w:t>
+      </w:r>
+      <w:proofErr w:type="spellEnd"/>
+      <w:r>
+        <w:rPr>
+          <w:rFonts w:ascii="Times New Roman" w:hAnsi="Times New Roman" w:cs="Times New Roman"/>
+          <w:sz w:val="24"/>
+          <w:szCs w:val="24"/>
+        </w:rPr>
+        <w:t xml:space="preserve">, V. (2012). Action-based language: A theory of language acquisition, comprehension, and production. </w:t>
       </w:r>
       <w:r>
         <w:rPr>
@@ -10688,39 +11971,25 @@
           <w:sz w:val="24"/>
           <w:szCs w:val="24"/>
         </w:rPr>
-        <w:t>McRae, K., Cree, G. S., Seidenberg, M. S., &amp; McNorgan, C. (2005).</w:t>
-      </w:r>
-      <w:r>
-        <w:rPr>
-          <w:rFonts w:ascii="Times New Roman" w:hAnsi="Times New Roman" w:cs="Times New Roman"/>
-          <w:sz w:val="24"/>
-          <w:szCs w:val="24"/>
-        </w:rPr>
-        <w:t xml:space="preserve"> </w:t>
-      </w:r>
-      <w:r>
-        <w:rPr>
-          <w:rFonts w:ascii="Times New Roman" w:hAnsi="Times New Roman" w:cs="Times New Roman"/>
-          <w:sz w:val="24"/>
-          <w:szCs w:val="24"/>
-        </w:rPr>
-        <w:t>Semantic feature production norms for a large set of living and</w:t>
-      </w:r>
-      <w:r>
-        <w:rPr>
-          <w:rFonts w:ascii="Times New Roman" w:hAnsi="Times New Roman" w:cs="Times New Roman"/>
-          <w:sz w:val="24"/>
-          <w:szCs w:val="24"/>
-        </w:rPr>
-        <w:t xml:space="preserve"> </w:t>
-      </w:r>
-      <w:r>
-        <w:rPr>
-          <w:rFonts w:ascii="Times New Roman" w:hAnsi="Times New Roman" w:cs="Times New Roman"/>
-          <w:sz w:val="24"/>
-          <w:szCs w:val="24"/>
-        </w:rPr>
-        <w:t xml:space="preserve">nonliving things. </w:t>
+        <w:t xml:space="preserve">McRae, K., Cree, G. S., Seidenberg, M. S., &amp; </w:t>
+      </w:r>
+      <w:proofErr w:type="spellStart"/>
+      <w:r>
+        <w:rPr>
+          <w:rFonts w:ascii="Times New Roman" w:hAnsi="Times New Roman" w:cs="Times New Roman"/>
+          <w:sz w:val="24"/>
+          <w:szCs w:val="24"/>
+        </w:rPr>
+        <w:t>McNorgan</w:t>
+      </w:r>
+      <w:proofErr w:type="spellEnd"/>
+      <w:r>
+        <w:rPr>
+          <w:rFonts w:ascii="Times New Roman" w:hAnsi="Times New Roman" w:cs="Times New Roman"/>
+          <w:sz w:val="24"/>
+          <w:szCs w:val="24"/>
+        </w:rPr>
+        <w:t xml:space="preserve">, C. (2005). Semantic feature production norms for a large set of living and nonliving things. </w:t>
       </w:r>
       <w:r>
         <w:rPr>
@@ -10794,39 +12063,7 @@
           <w:sz w:val="24"/>
           <w:szCs w:val="24"/>
         </w:rPr>
-        <w:t>Nelson, D. L., McEvoy, C. L., &amp; Schreiber, T. A. (2004). The</w:t>
-      </w:r>
-      <w:r>
-        <w:rPr>
-          <w:rFonts w:ascii="Times New Roman" w:hAnsi="Times New Roman" w:cs="Times New Roman"/>
-          <w:sz w:val="24"/>
-          <w:szCs w:val="24"/>
-        </w:rPr>
-        <w:t xml:space="preserve"> </w:t>
-      </w:r>
-      <w:r>
-        <w:rPr>
-          <w:rFonts w:ascii="Times New Roman" w:hAnsi="Times New Roman" w:cs="Times New Roman"/>
-          <w:sz w:val="24"/>
-          <w:szCs w:val="24"/>
-        </w:rPr>
-        <w:t>University of South Florida free association, rhyme, and word</w:t>
-      </w:r>
-      <w:r>
-        <w:rPr>
-          <w:rFonts w:ascii="Times New Roman" w:hAnsi="Times New Roman" w:cs="Times New Roman"/>
-          <w:sz w:val="24"/>
-          <w:szCs w:val="24"/>
-        </w:rPr>
-        <w:t xml:space="preserve"> </w:t>
-      </w:r>
-      <w:r>
-        <w:rPr>
-          <w:rFonts w:ascii="Times New Roman" w:hAnsi="Times New Roman" w:cs="Times New Roman"/>
-          <w:sz w:val="24"/>
-          <w:szCs w:val="24"/>
-        </w:rPr>
-        <w:t xml:space="preserve">fragment norms. </w:t>
+        <w:t xml:space="preserve">Nelson, D. L., McEvoy, C. L., &amp; Schreiber, T. A. (2004). The University of South Florida free association, rhyme, and word fragment norms. </w:t>
       </w:r>
       <w:r>
         <w:rPr>
@@ -10836,27 +12073,7 @@
           <w:sz w:val="24"/>
           <w:szCs w:val="24"/>
         </w:rPr>
-        <w:t>Behavior Research Methods, Instruments, &amp;</w:t>
-      </w:r>
-      <w:r>
-        <w:rPr>
-          <w:rFonts w:ascii="Times New Roman" w:hAnsi="Times New Roman" w:cs="Times New Roman"/>
-          <w:i/>
-          <w:iCs/>
-          <w:sz w:val="24"/>
-          <w:szCs w:val="24"/>
-        </w:rPr>
-        <w:t xml:space="preserve"> </w:t>
-      </w:r>
-      <w:r>
-        <w:rPr>
-          <w:rFonts w:ascii="Times New Roman" w:hAnsi="Times New Roman" w:cs="Times New Roman"/>
-          <w:i/>
-          <w:iCs/>
-          <w:sz w:val="24"/>
-          <w:szCs w:val="24"/>
-        </w:rPr>
-        <w:t>Computers, 36</w:t>
+        <w:t>Behavior Research Methods, Instruments, &amp; Computers, 36</w:t>
       </w:r>
       <w:r>
         <w:rPr>
@@ -10885,7 +12102,7 @@
           <w:szCs w:val="24"/>
         </w:rPr>
       </w:pPr>
-      <w:bookmarkStart w:id="8" w:name="_Hlk144299090"/>
+      <w:bookmarkStart w:id="9" w:name="_Hlk144299090"/>
       <w:r>
         <w:rPr>
           <w:rFonts w:ascii="Times New Roman" w:hAnsi="Times New Roman" w:cs="Times New Roman"/>
@@ -11551,7 +12768,7 @@
         <w:br w:type="page"/>
       </w:r>
     </w:p>
-    <w:bookmarkEnd w:id="8"/>
+    <w:bookmarkEnd w:id="9"/>
     <w:p>
       <w:pPr>
         <w:spacing w:after="0" w:line="480" w:lineRule="auto"/>
@@ -11645,7 +12862,7 @@
 </file>
 
 <file path=word/comments.xml><?xml version="1.0" encoding="utf-8"?>
-<w:comments xmlns:wpc="http://schemas.microsoft.com/office/word/2010/wordprocessingCanvas" xmlns:cx="http://schemas.microsoft.com/office/drawing/2014/chartex" xmlns:cx1="http://schemas.microsoft.com/office/drawing/2015/9/8/chartex" xmlns:cx2="http://schemas.microsoft.com/office/drawing/2015/10/21/chartex" xmlns:cx3="http://schemas.microsoft.com/office/drawing/2016/5/9/chartex" xmlns:cx4="http://schemas.microsoft.com/office/drawing/2016/5/10/chartex" xmlns:cx5="http://schemas.microsoft.com/office/drawing/2016/5/11/chartex" xmlns:cx6="http://schemas.microsoft.com/office/drawing/2016/5/12/chartex" xmlns:cx7="http://schemas.microsoft.com/office/drawing/2016/5/13/chartex" xmlns:cx8="http://schemas.microsoft.com/office/drawing/2016/5/14/chartex" xmlns:mc="http://schemas.openxmlformats.org/markup-compatibility/2006" xmlns:aink="http://schemas.microsoft.com/office/drawing/2016/ink" xmlns:am3d="http://schemas.microsoft.com/office/drawing/2017/model3d" xmlns:o="urn:schemas-microsoft-com:office:office" xmlns:oel="http://schemas.microsoft.com/office/2019/extlst" xmlns:r="http://schemas.openxmlformats.org/officeDocument/2006/relationships" xmlns:m="http://schemas.openxmlformats.org/officeDocument/2006/math" xmlns:v="urn:schemas-microsoft-com:vml" xmlns:wp14="http://schemas.microsoft.com/office/word/2010/wordprocessingDrawing" xmlns:wp="http://schemas.openxmlformats.org/drawingml/2006/wordprocessingDrawing" xmlns:w10="urn:schemas-microsoft-com:office:word" xmlns:w="http://schemas.openxmlformats.org/wordprocessingml/2006/main" xmlns:w14="http://schemas.microsoft.com/office/word/2010/wordml" xmlns:w15="http://schemas.microsoft.com/office/word/2012/wordml" xmlns:w16cex="http://schemas.microsoft.com/office/word/2018/wordml/cex" xmlns:w16cid="http://schemas.microsoft.com/office/word/2016/wordml/cid" xmlns:w16="http://schemas.microsoft.com/office/word/2018/wordml" xmlns:w16sdtdh="http://schemas.microsoft.com/office/word/2020/wordml/sdtdatahash" xmlns:w16se="http://schemas.microsoft.com/office/word/2015/wordml/symex" xmlns:wpg="http://schemas.microsoft.com/office/word/2010/wordprocessingGroup" xmlns:wpi="http://schemas.microsoft.com/office/word/2010/wordprocessingInk" xmlns:wne="http://schemas.microsoft.com/office/word/2006/wordml" xmlns:wps="http://schemas.microsoft.com/office/word/2010/wordprocessingShape" mc:Ignorable="w14 w15 w16se w16cid w16 w16cex w16sdtdh wp14">
+<w:comments xmlns:wpc="http://schemas.microsoft.com/office/word/2010/wordprocessingCanvas" xmlns:cx="http://schemas.microsoft.com/office/drawing/2014/chartex" xmlns:cx1="http://schemas.microsoft.com/office/drawing/2015/9/8/chartex" xmlns:cx2="http://schemas.microsoft.com/office/drawing/2015/10/21/chartex" xmlns:cx3="http://schemas.microsoft.com/office/drawing/2016/5/9/chartex" xmlns:cx4="http://schemas.microsoft.com/office/drawing/2016/5/10/chartex" xmlns:cx5="http://schemas.microsoft.com/office/drawing/2016/5/11/chartex" xmlns:cx6="http://schemas.microsoft.com/office/drawing/2016/5/12/chartex" xmlns:cx7="http://schemas.microsoft.com/office/drawing/2016/5/13/chartex" xmlns:cx8="http://schemas.microsoft.com/office/drawing/2016/5/14/chartex" xmlns:mc="http://schemas.openxmlformats.org/markup-compatibility/2006" xmlns:aink="http://schemas.microsoft.com/office/drawing/2016/ink" xmlns:am3d="http://schemas.microsoft.com/office/drawing/2017/model3d" xmlns:o="urn:schemas-microsoft-com:office:office" xmlns:r="http://schemas.openxmlformats.org/officeDocument/2006/relationships" xmlns:m="http://schemas.openxmlformats.org/officeDocument/2006/math" xmlns:v="urn:schemas-microsoft-com:vml" xmlns:wp14="http://schemas.microsoft.com/office/word/2010/wordprocessingDrawing" xmlns:wp="http://schemas.openxmlformats.org/drawingml/2006/wordprocessingDrawing" xmlns:w10="urn:schemas-microsoft-com:office:word" xmlns:w="http://schemas.openxmlformats.org/wordprocessingml/2006/main" xmlns:w14="http://schemas.microsoft.com/office/word/2010/wordml" xmlns:w15="http://schemas.microsoft.com/office/word/2012/wordml" xmlns:w16cid="http://schemas.microsoft.com/office/word/2016/wordml/cid" xmlns:w16se="http://schemas.microsoft.com/office/word/2015/wordml/symex" xmlns:wpg="http://schemas.microsoft.com/office/word/2010/wordprocessingGroup" xmlns:wpi="http://schemas.microsoft.com/office/word/2010/wordprocessingInk" xmlns:wne="http://schemas.microsoft.com/office/word/2006/wordml" xmlns:wps="http://schemas.microsoft.com/office/word/2010/wordprocessingShape" mc:Ignorable="w14 w15 w16se w16cid wp14">
   <w:comment w:id="0" w:author="Nick Maxwell" w:date="2023-09-04T13:55:00Z" w:initials="NM">
     <w:p>
       <w:pPr>
@@ -11658,7 +12875,20 @@
         <w:annotationRef/>
       </w:r>
       <w:r>
-        <w:t>We're going to have a ton of authors but I'll add them in once we figure out who is contributing and how they want there names/affiliations.</w:t>
+        <w:t xml:space="preserve">We're going to have a ton of authors but I'll add them in once we figure out who is contributing and how they want </w:t>
+      </w:r>
+      <w:proofErr w:type="spellStart"/>
+      <w:proofErr w:type="gramStart"/>
+      <w:r>
+        <w:t>there</w:t>
+      </w:r>
+      <w:proofErr w:type="gramEnd"/>
+      <w:r>
+        <w:t xml:space="preserve"> names</w:t>
+      </w:r>
+      <w:proofErr w:type="spellEnd"/>
+      <w:r>
+        <w:t>/affiliations.</w:t>
       </w:r>
     </w:p>
     <w:p>
@@ -11684,7 +12914,15 @@
         <w:pStyle w:val="CommentText"/>
       </w:pPr>
       <w:r>
-        <w:t>I'll go first since I've done the bulk of the initial writing, then the USM group alphabetically second (Alen and Mark; I'm also fine adding Jacob and Tyler Surber if they're willing to each take a pass through the manuscript), then external collaborators alphabetically? We'll have somewhere between 9 and 14 authors depending on how things shake out.</w:t>
+        <w:t>I'll go first since I've done the bulk of the initial writing, then the USM group alphabetically second (</w:t>
+      </w:r>
+      <w:proofErr w:type="spellStart"/>
+      <w:r>
+        <w:t>Alen</w:t>
+      </w:r>
+      <w:proofErr w:type="spellEnd"/>
+      <w:r>
+        <w:t xml:space="preserve"> and Mark; I'm also fine adding Jacob and Tyler Surber if they're willing to each take a pass through the manuscript), then external collaborators alphabetically? We'll have somewhere between 9 and 14 authors depending on how things shake out.</w:t>
       </w:r>
     </w:p>
   </w:comment>
@@ -11760,8 +12998,13 @@
       <w:pPr>
         <w:pStyle w:val="CommentText"/>
       </w:pPr>
-      <w:r>
-        <w:t>So by base affordance I mean something like:</w:t>
+      <w:proofErr w:type="gramStart"/>
+      <w:r>
+        <w:t>So</w:t>
+      </w:r>
+      <w:proofErr w:type="gramEnd"/>
+      <w:r>
+        <w:t xml:space="preserve"> by base affordance I mean something like:</w:t>
       </w:r>
     </w:p>
     <w:p>
@@ -11813,7 +13056,15 @@
         <w:pStyle w:val="CommentText"/>
       </w:pPr>
       <w:r>
-        <w:t>Thirsty isn't an affordance, but its still important to include for context</w:t>
+        <w:t xml:space="preserve">Thirsty isn't an affordance, but </w:t>
+      </w:r>
+      <w:proofErr w:type="spellStart"/>
+      <w:r>
+        <w:t>its</w:t>
+      </w:r>
+      <w:proofErr w:type="spellEnd"/>
+      <w:r>
+        <w:t xml:space="preserve"> still important to include for context</w:t>
       </w:r>
     </w:p>
   </w:comment>
@@ -11867,12 +13118,17 @@
       <w:pPr>
         <w:pStyle w:val="CommentText"/>
       </w:pPr>
-      <w:r>
-        <w:t>lrd was more of a step-by-step guide but it was also more complicated to use.</w:t>
+      <w:proofErr w:type="spellStart"/>
+      <w:r>
+        <w:t>lrd</w:t>
+      </w:r>
+      <w:proofErr w:type="spellEnd"/>
+      <w:r>
+        <w:t xml:space="preserve"> was more of a step-by-step guide but it was also more complicated to use.</w:t>
       </w:r>
     </w:p>
   </w:comment>
-  <w:comment w:id="7" w:author="Maxwell, Nicholas" w:date="2023-08-07T15:58:00Z" w:initials="MN">
+  <w:comment w:id="8" w:author="Maxwell, Nicholas" w:date="2023-08-07T15:58:00Z" w:initials="MN">
     <w:p>
       <w:pPr>
         <w:pStyle w:val="CommentText"/>
@@ -11892,7 +13148,7 @@
 </file>
 
 <file path=word/commentsExtended.xml><?xml version="1.0" encoding="utf-8"?>
-<w15:commentsEx xmlns:wpc="http://schemas.microsoft.com/office/word/2010/wordprocessingCanvas" xmlns:cx="http://schemas.microsoft.com/office/drawing/2014/chartex" xmlns:cx1="http://schemas.microsoft.com/office/drawing/2015/9/8/chartex" xmlns:cx2="http://schemas.microsoft.com/office/drawing/2015/10/21/chartex" xmlns:cx3="http://schemas.microsoft.com/office/drawing/2016/5/9/chartex" xmlns:cx4="http://schemas.microsoft.com/office/drawing/2016/5/10/chartex" xmlns:cx5="http://schemas.microsoft.com/office/drawing/2016/5/11/chartex" xmlns:cx6="http://schemas.microsoft.com/office/drawing/2016/5/12/chartex" xmlns:cx7="http://schemas.microsoft.com/office/drawing/2016/5/13/chartex" xmlns:cx8="http://schemas.microsoft.com/office/drawing/2016/5/14/chartex" xmlns:mc="http://schemas.openxmlformats.org/markup-compatibility/2006" xmlns:aink="http://schemas.microsoft.com/office/drawing/2016/ink" xmlns:am3d="http://schemas.microsoft.com/office/drawing/2017/model3d" xmlns:o="urn:schemas-microsoft-com:office:office" xmlns:oel="http://schemas.microsoft.com/office/2019/extlst" xmlns:r="http://schemas.openxmlformats.org/officeDocument/2006/relationships" xmlns:m="http://schemas.openxmlformats.org/officeDocument/2006/math" xmlns:v="urn:schemas-microsoft-com:vml" xmlns:wp14="http://schemas.microsoft.com/office/word/2010/wordprocessingDrawing" xmlns:wp="http://schemas.openxmlformats.org/drawingml/2006/wordprocessingDrawing" xmlns:w10="urn:schemas-microsoft-com:office:word" xmlns:w="http://schemas.openxmlformats.org/wordprocessingml/2006/main" xmlns:w14="http://schemas.microsoft.com/office/word/2010/wordml" xmlns:w15="http://schemas.microsoft.com/office/word/2012/wordml" xmlns:w16cex="http://schemas.microsoft.com/office/word/2018/wordml/cex" xmlns:w16cid="http://schemas.microsoft.com/office/word/2016/wordml/cid" xmlns:w16="http://schemas.microsoft.com/office/word/2018/wordml" xmlns:w16sdtdh="http://schemas.microsoft.com/office/word/2020/wordml/sdtdatahash" xmlns:w16se="http://schemas.microsoft.com/office/word/2015/wordml/symex" xmlns:wpg="http://schemas.microsoft.com/office/word/2010/wordprocessingGroup" xmlns:wpi="http://schemas.microsoft.com/office/word/2010/wordprocessingInk" xmlns:wne="http://schemas.microsoft.com/office/word/2006/wordml" xmlns:wps="http://schemas.microsoft.com/office/word/2010/wordprocessingShape" mc:Ignorable="w14 w15 w16se w16cid w16 w16cex w16sdtdh wp14">
+<w15:commentsEx xmlns:wpc="http://schemas.microsoft.com/office/word/2010/wordprocessingCanvas" xmlns:cx="http://schemas.microsoft.com/office/drawing/2014/chartex" xmlns:cx1="http://schemas.microsoft.com/office/drawing/2015/9/8/chartex" xmlns:cx2="http://schemas.microsoft.com/office/drawing/2015/10/21/chartex" xmlns:cx3="http://schemas.microsoft.com/office/drawing/2016/5/9/chartex" xmlns:cx4="http://schemas.microsoft.com/office/drawing/2016/5/10/chartex" xmlns:cx5="http://schemas.microsoft.com/office/drawing/2016/5/11/chartex" xmlns:cx6="http://schemas.microsoft.com/office/drawing/2016/5/12/chartex" xmlns:cx7="http://schemas.microsoft.com/office/drawing/2016/5/13/chartex" xmlns:cx8="http://schemas.microsoft.com/office/drawing/2016/5/14/chartex" xmlns:mc="http://schemas.openxmlformats.org/markup-compatibility/2006" xmlns:aink="http://schemas.microsoft.com/office/drawing/2016/ink" xmlns:am3d="http://schemas.microsoft.com/office/drawing/2017/model3d" xmlns:o="urn:schemas-microsoft-com:office:office" xmlns:r="http://schemas.openxmlformats.org/officeDocument/2006/relationships" xmlns:m="http://schemas.openxmlformats.org/officeDocument/2006/math" xmlns:v="urn:schemas-microsoft-com:vml" xmlns:wp14="http://schemas.microsoft.com/office/word/2010/wordprocessingDrawing" xmlns:wp="http://schemas.openxmlformats.org/drawingml/2006/wordprocessingDrawing" xmlns:w10="urn:schemas-microsoft-com:office:word" xmlns:w="http://schemas.openxmlformats.org/wordprocessingml/2006/main" xmlns:w14="http://schemas.microsoft.com/office/word/2010/wordml" xmlns:w15="http://schemas.microsoft.com/office/word/2012/wordml" xmlns:w16cid="http://schemas.microsoft.com/office/word/2016/wordml/cid" xmlns:w16se="http://schemas.microsoft.com/office/word/2015/wordml/symex" xmlns:wpg="http://schemas.microsoft.com/office/word/2010/wordprocessingGroup" xmlns:wpi="http://schemas.microsoft.com/office/word/2010/wordprocessingInk" xmlns:wne="http://schemas.microsoft.com/office/word/2006/wordml" xmlns:wps="http://schemas.microsoft.com/office/word/2010/wordprocessingShape" mc:Ignorable="w14 w15 w16se w16cid wp14">
   <w15:commentEx w15:paraId="3616A30C" w15:done="0"/>
   <w15:commentEx w15:paraId="2356EE0E" w15:done="0"/>
   <w15:commentEx w15:paraId="71E5988C" w15:done="0"/>
@@ -11917,7 +13173,7 @@
 </file>
 
 <file path=word/commentsIds.xml><?xml version="1.0" encoding="utf-8"?>
-<w16cid:commentsIds xmlns:wpc="http://schemas.microsoft.com/office/word/2010/wordprocessingCanvas" xmlns:cx="http://schemas.microsoft.com/office/drawing/2014/chartex" xmlns:cx1="http://schemas.microsoft.com/office/drawing/2015/9/8/chartex" xmlns:cx2="http://schemas.microsoft.com/office/drawing/2015/10/21/chartex" xmlns:cx3="http://schemas.microsoft.com/office/drawing/2016/5/9/chartex" xmlns:cx4="http://schemas.microsoft.com/office/drawing/2016/5/10/chartex" xmlns:cx5="http://schemas.microsoft.com/office/drawing/2016/5/11/chartex" xmlns:cx6="http://schemas.microsoft.com/office/drawing/2016/5/12/chartex" xmlns:cx7="http://schemas.microsoft.com/office/drawing/2016/5/13/chartex" xmlns:cx8="http://schemas.microsoft.com/office/drawing/2016/5/14/chartex" xmlns:mc="http://schemas.openxmlformats.org/markup-compatibility/2006" xmlns:aink="http://schemas.microsoft.com/office/drawing/2016/ink" xmlns:am3d="http://schemas.microsoft.com/office/drawing/2017/model3d" xmlns:o="urn:schemas-microsoft-com:office:office" xmlns:oel="http://schemas.microsoft.com/office/2019/extlst" xmlns:r="http://schemas.openxmlformats.org/officeDocument/2006/relationships" xmlns:m="http://schemas.openxmlformats.org/officeDocument/2006/math" xmlns:v="urn:schemas-microsoft-com:vml" xmlns:wp14="http://schemas.microsoft.com/office/word/2010/wordprocessingDrawing" xmlns:wp="http://schemas.openxmlformats.org/drawingml/2006/wordprocessingDrawing" xmlns:w10="urn:schemas-microsoft-com:office:word" xmlns:w="http://schemas.openxmlformats.org/wordprocessingml/2006/main" xmlns:w14="http://schemas.microsoft.com/office/word/2010/wordml" xmlns:w15="http://schemas.microsoft.com/office/word/2012/wordml" xmlns:w16cex="http://schemas.microsoft.com/office/word/2018/wordml/cex" xmlns:w16cid="http://schemas.microsoft.com/office/word/2016/wordml/cid" xmlns:w16="http://schemas.microsoft.com/office/word/2018/wordml" xmlns:w16sdtdh="http://schemas.microsoft.com/office/word/2020/wordml/sdtdatahash" xmlns:w16se="http://schemas.microsoft.com/office/word/2015/wordml/symex" xmlns:wpg="http://schemas.microsoft.com/office/word/2010/wordprocessingGroup" xmlns:wpi="http://schemas.microsoft.com/office/word/2010/wordprocessingInk" xmlns:wne="http://schemas.microsoft.com/office/word/2006/wordml" xmlns:wps="http://schemas.microsoft.com/office/word/2010/wordprocessingShape" mc:Ignorable="w14 w15 w16se w16cid w16 w16cex w16sdtdh wp14">
+<w16cid:commentsIds xmlns:wpc="http://schemas.microsoft.com/office/word/2010/wordprocessingCanvas" xmlns:cx="http://schemas.microsoft.com/office/drawing/2014/chartex" xmlns:cx1="http://schemas.microsoft.com/office/drawing/2015/9/8/chartex" xmlns:cx2="http://schemas.microsoft.com/office/drawing/2015/10/21/chartex" xmlns:cx3="http://schemas.microsoft.com/office/drawing/2016/5/9/chartex" xmlns:cx4="http://schemas.microsoft.com/office/drawing/2016/5/10/chartex" xmlns:cx5="http://schemas.microsoft.com/office/drawing/2016/5/11/chartex" xmlns:cx6="http://schemas.microsoft.com/office/drawing/2016/5/12/chartex" xmlns:cx7="http://schemas.microsoft.com/office/drawing/2016/5/13/chartex" xmlns:cx8="http://schemas.microsoft.com/office/drawing/2016/5/14/chartex" xmlns:mc="http://schemas.openxmlformats.org/markup-compatibility/2006" xmlns:aink="http://schemas.microsoft.com/office/drawing/2016/ink" xmlns:am3d="http://schemas.microsoft.com/office/drawing/2017/model3d" xmlns:o="urn:schemas-microsoft-com:office:office" xmlns:r="http://schemas.openxmlformats.org/officeDocument/2006/relationships" xmlns:m="http://schemas.openxmlformats.org/officeDocument/2006/math" xmlns:v="urn:schemas-microsoft-com:vml" xmlns:wp14="http://schemas.microsoft.com/office/word/2010/wordprocessingDrawing" xmlns:wp="http://schemas.openxmlformats.org/drawingml/2006/wordprocessingDrawing" xmlns:w10="urn:schemas-microsoft-com:office:word" xmlns:w="http://schemas.openxmlformats.org/wordprocessingml/2006/main" xmlns:w14="http://schemas.microsoft.com/office/word/2010/wordml" xmlns:w15="http://schemas.microsoft.com/office/word/2012/wordml" xmlns:w16cid="http://schemas.microsoft.com/office/word/2016/wordml/cid" xmlns:w16se="http://schemas.microsoft.com/office/word/2015/wordml/symex" xmlns:wpg="http://schemas.microsoft.com/office/word/2010/wordprocessingGroup" xmlns:wpi="http://schemas.microsoft.com/office/word/2010/wordprocessingInk" xmlns:wne="http://schemas.microsoft.com/office/word/2006/wordml" xmlns:wps="http://schemas.microsoft.com/office/word/2010/wordprocessingShape" mc:Ignorable="w14 w15 w16se w16cid wp14">
   <w16cid:commentId w16cid:paraId="3616A30C" w16cid:durableId="28A0606B"/>
   <w16cid:commentId w16cid:paraId="2356EE0E" w16cid:durableId="286B7FEA"/>
   <w16cid:commentId w16cid:paraId="71E5988C" w16cid:durableId="2870CB24"/>
@@ -11930,7 +13186,7 @@
 </file>
 
 <file path=word/endnotes.xml><?xml version="1.0" encoding="utf-8"?>
-<w:endnotes xmlns:wpc="http://schemas.microsoft.com/office/word/2010/wordprocessingCanvas" xmlns:cx="http://schemas.microsoft.com/office/drawing/2014/chartex" xmlns:cx1="http://schemas.microsoft.com/office/drawing/2015/9/8/chartex" xmlns:cx2="http://schemas.microsoft.com/office/drawing/2015/10/21/chartex" xmlns:cx3="http://schemas.microsoft.com/office/drawing/2016/5/9/chartex" xmlns:cx4="http://schemas.microsoft.com/office/drawing/2016/5/10/chartex" xmlns:cx5="http://schemas.microsoft.com/office/drawing/2016/5/11/chartex" xmlns:cx6="http://schemas.microsoft.com/office/drawing/2016/5/12/chartex" xmlns:cx7="http://schemas.microsoft.com/office/drawing/2016/5/13/chartex" xmlns:cx8="http://schemas.microsoft.com/office/drawing/2016/5/14/chartex" xmlns:mc="http://schemas.openxmlformats.org/markup-compatibility/2006" xmlns:aink="http://schemas.microsoft.com/office/drawing/2016/ink" xmlns:am3d="http://schemas.microsoft.com/office/drawing/2017/model3d" xmlns:o="urn:schemas-microsoft-com:office:office" xmlns:oel="http://schemas.microsoft.com/office/2019/extlst" xmlns:r="http://schemas.openxmlformats.org/officeDocument/2006/relationships" xmlns:m="http://schemas.openxmlformats.org/officeDocument/2006/math" xmlns:v="urn:schemas-microsoft-com:vml" xmlns:wp14="http://schemas.microsoft.com/office/word/2010/wordprocessingDrawing" xmlns:wp="http://schemas.openxmlformats.org/drawingml/2006/wordprocessingDrawing" xmlns:w10="urn:schemas-microsoft-com:office:word" xmlns:w="http://schemas.openxmlformats.org/wordprocessingml/2006/main" xmlns:w14="http://schemas.microsoft.com/office/word/2010/wordml" xmlns:w15="http://schemas.microsoft.com/office/word/2012/wordml" xmlns:w16cex="http://schemas.microsoft.com/office/word/2018/wordml/cex" xmlns:w16cid="http://schemas.microsoft.com/office/word/2016/wordml/cid" xmlns:w16="http://schemas.microsoft.com/office/word/2018/wordml" xmlns:w16sdtdh="http://schemas.microsoft.com/office/word/2020/wordml/sdtdatahash" xmlns:w16se="http://schemas.microsoft.com/office/word/2015/wordml/symex" xmlns:wpg="http://schemas.microsoft.com/office/word/2010/wordprocessingGroup" xmlns:wpi="http://schemas.microsoft.com/office/word/2010/wordprocessingInk" xmlns:wne="http://schemas.microsoft.com/office/word/2006/wordml" xmlns:wps="http://schemas.microsoft.com/office/word/2010/wordprocessingShape" mc:Ignorable="w14 w15 w16se w16cid w16 w16cex w16sdtdh wp14">
+<w:endnotes xmlns:wpc="http://schemas.microsoft.com/office/word/2010/wordprocessingCanvas" xmlns:cx="http://schemas.microsoft.com/office/drawing/2014/chartex" xmlns:cx1="http://schemas.microsoft.com/office/drawing/2015/9/8/chartex" xmlns:cx2="http://schemas.microsoft.com/office/drawing/2015/10/21/chartex" xmlns:cx3="http://schemas.microsoft.com/office/drawing/2016/5/9/chartex" xmlns:cx4="http://schemas.microsoft.com/office/drawing/2016/5/10/chartex" xmlns:cx5="http://schemas.microsoft.com/office/drawing/2016/5/11/chartex" xmlns:cx6="http://schemas.microsoft.com/office/drawing/2016/5/12/chartex" xmlns:cx7="http://schemas.microsoft.com/office/drawing/2016/5/13/chartex" xmlns:cx8="http://schemas.microsoft.com/office/drawing/2016/5/14/chartex" xmlns:mc="http://schemas.openxmlformats.org/markup-compatibility/2006" xmlns:aink="http://schemas.microsoft.com/office/drawing/2016/ink" xmlns:am3d="http://schemas.microsoft.com/office/drawing/2017/model3d" xmlns:o="urn:schemas-microsoft-com:office:office" xmlns:r="http://schemas.openxmlformats.org/officeDocument/2006/relationships" xmlns:m="http://schemas.openxmlformats.org/officeDocument/2006/math" xmlns:v="urn:schemas-microsoft-com:vml" xmlns:wp14="http://schemas.microsoft.com/office/word/2010/wordprocessingDrawing" xmlns:wp="http://schemas.openxmlformats.org/drawingml/2006/wordprocessingDrawing" xmlns:w10="urn:schemas-microsoft-com:office:word" xmlns:w="http://schemas.openxmlformats.org/wordprocessingml/2006/main" xmlns:w14="http://schemas.microsoft.com/office/word/2010/wordml" xmlns:w15="http://schemas.microsoft.com/office/word/2012/wordml" xmlns:w16cid="http://schemas.microsoft.com/office/word/2016/wordml/cid" xmlns:w16se="http://schemas.microsoft.com/office/word/2015/wordml/symex" xmlns:wpg="http://schemas.microsoft.com/office/word/2010/wordprocessingGroup" xmlns:wpi="http://schemas.microsoft.com/office/word/2010/wordprocessingInk" xmlns:wne="http://schemas.microsoft.com/office/word/2006/wordml" xmlns:wps="http://schemas.microsoft.com/office/word/2010/wordprocessingShape" mc:Ignorable="w14 w15 w16se w16cid wp14">
   <w:endnote w:type="separator" w:id="-1">
     <w:p>
       <w:pPr>
@@ -11955,7 +13211,7 @@
 </file>
 
 <file path=word/footnotes.xml><?xml version="1.0" encoding="utf-8"?>
-<w:footnotes xmlns:wpc="http://schemas.microsoft.com/office/word/2010/wordprocessingCanvas" xmlns:cx="http://schemas.microsoft.com/office/drawing/2014/chartex" xmlns:cx1="http://schemas.microsoft.com/office/drawing/2015/9/8/chartex" xmlns:cx2="http://schemas.microsoft.com/office/drawing/2015/10/21/chartex" xmlns:cx3="http://schemas.microsoft.com/office/drawing/2016/5/9/chartex" xmlns:cx4="http://schemas.microsoft.com/office/drawing/2016/5/10/chartex" xmlns:cx5="http://schemas.microsoft.com/office/drawing/2016/5/11/chartex" xmlns:cx6="http://schemas.microsoft.com/office/drawing/2016/5/12/chartex" xmlns:cx7="http://schemas.microsoft.com/office/drawing/2016/5/13/chartex" xmlns:cx8="http://schemas.microsoft.com/office/drawing/2016/5/14/chartex" xmlns:mc="http://schemas.openxmlformats.org/markup-compatibility/2006" xmlns:aink="http://schemas.microsoft.com/office/drawing/2016/ink" xmlns:am3d="http://schemas.microsoft.com/office/drawing/2017/model3d" xmlns:o="urn:schemas-microsoft-com:office:office" xmlns:oel="http://schemas.microsoft.com/office/2019/extlst" xmlns:r="http://schemas.openxmlformats.org/officeDocument/2006/relationships" xmlns:m="http://schemas.openxmlformats.org/officeDocument/2006/math" xmlns:v="urn:schemas-microsoft-com:vml" xmlns:wp14="http://schemas.microsoft.com/office/word/2010/wordprocessingDrawing" xmlns:wp="http://schemas.openxmlformats.org/drawingml/2006/wordprocessingDrawing" xmlns:w10="urn:schemas-microsoft-com:office:word" xmlns:w="http://schemas.openxmlformats.org/wordprocessingml/2006/main" xmlns:w14="http://schemas.microsoft.com/office/word/2010/wordml" xmlns:w15="http://schemas.microsoft.com/office/word/2012/wordml" xmlns:w16cex="http://schemas.microsoft.com/office/word/2018/wordml/cex" xmlns:w16cid="http://schemas.microsoft.com/office/word/2016/wordml/cid" xmlns:w16="http://schemas.microsoft.com/office/word/2018/wordml" xmlns:w16sdtdh="http://schemas.microsoft.com/office/word/2020/wordml/sdtdatahash" xmlns:w16se="http://schemas.microsoft.com/office/word/2015/wordml/symex" xmlns:wpg="http://schemas.microsoft.com/office/word/2010/wordprocessingGroup" xmlns:wpi="http://schemas.microsoft.com/office/word/2010/wordprocessingInk" xmlns:wne="http://schemas.microsoft.com/office/word/2006/wordml" xmlns:wps="http://schemas.microsoft.com/office/word/2010/wordprocessingShape" mc:Ignorable="w14 w15 w16se w16cid w16 w16cex w16sdtdh wp14">
+<w:footnotes xmlns:wpc="http://schemas.microsoft.com/office/word/2010/wordprocessingCanvas" xmlns:cx="http://schemas.microsoft.com/office/drawing/2014/chartex" xmlns:cx1="http://schemas.microsoft.com/office/drawing/2015/9/8/chartex" xmlns:cx2="http://schemas.microsoft.com/office/drawing/2015/10/21/chartex" xmlns:cx3="http://schemas.microsoft.com/office/drawing/2016/5/9/chartex" xmlns:cx4="http://schemas.microsoft.com/office/drawing/2016/5/10/chartex" xmlns:cx5="http://schemas.microsoft.com/office/drawing/2016/5/11/chartex" xmlns:cx6="http://schemas.microsoft.com/office/drawing/2016/5/12/chartex" xmlns:cx7="http://schemas.microsoft.com/office/drawing/2016/5/13/chartex" xmlns:cx8="http://schemas.microsoft.com/office/drawing/2016/5/14/chartex" xmlns:mc="http://schemas.openxmlformats.org/markup-compatibility/2006" xmlns:aink="http://schemas.microsoft.com/office/drawing/2016/ink" xmlns:am3d="http://schemas.microsoft.com/office/drawing/2017/model3d" xmlns:o="urn:schemas-microsoft-com:office:office" xmlns:r="http://schemas.openxmlformats.org/officeDocument/2006/relationships" xmlns:m="http://schemas.openxmlformats.org/officeDocument/2006/math" xmlns:v="urn:schemas-microsoft-com:vml" xmlns:wp14="http://schemas.microsoft.com/office/word/2010/wordprocessingDrawing" xmlns:wp="http://schemas.openxmlformats.org/drawingml/2006/wordprocessingDrawing" xmlns:w10="urn:schemas-microsoft-com:office:word" xmlns:w="http://schemas.openxmlformats.org/wordprocessingml/2006/main" xmlns:w14="http://schemas.microsoft.com/office/word/2010/wordml" xmlns:w15="http://schemas.microsoft.com/office/word/2012/wordml" xmlns:w16cid="http://schemas.microsoft.com/office/word/2016/wordml/cid" xmlns:w16se="http://schemas.microsoft.com/office/word/2015/wordml/symex" xmlns:wpg="http://schemas.microsoft.com/office/word/2010/wordprocessingGroup" xmlns:wpi="http://schemas.microsoft.com/office/word/2010/wordprocessingInk" xmlns:wne="http://schemas.microsoft.com/office/word/2006/wordml" xmlns:wps="http://schemas.microsoft.com/office/word/2010/wordprocessingShape" mc:Ignorable="w14 w15 w16se w16cid wp14">
   <w:footnote w:type="separator" w:id="-1">
     <w:p>
       <w:pPr>
@@ -11980,7 +13236,7 @@
 </file>
 
 <file path=word/header1.xml><?xml version="1.0" encoding="utf-8"?>
-<w:hdr xmlns:wpc="http://schemas.microsoft.com/office/word/2010/wordprocessingCanvas" xmlns:cx="http://schemas.microsoft.com/office/drawing/2014/chartex" xmlns:cx1="http://schemas.microsoft.com/office/drawing/2015/9/8/chartex" xmlns:cx2="http://schemas.microsoft.com/office/drawing/2015/10/21/chartex" xmlns:cx3="http://schemas.microsoft.com/office/drawing/2016/5/9/chartex" xmlns:cx4="http://schemas.microsoft.com/office/drawing/2016/5/10/chartex" xmlns:cx5="http://schemas.microsoft.com/office/drawing/2016/5/11/chartex" xmlns:cx6="http://schemas.microsoft.com/office/drawing/2016/5/12/chartex" xmlns:cx7="http://schemas.microsoft.com/office/drawing/2016/5/13/chartex" xmlns:cx8="http://schemas.microsoft.com/office/drawing/2016/5/14/chartex" xmlns:mc="http://schemas.openxmlformats.org/markup-compatibility/2006" xmlns:aink="http://schemas.microsoft.com/office/drawing/2016/ink" xmlns:am3d="http://schemas.microsoft.com/office/drawing/2017/model3d" xmlns:o="urn:schemas-microsoft-com:office:office" xmlns:oel="http://schemas.microsoft.com/office/2019/extlst" xmlns:r="http://schemas.openxmlformats.org/officeDocument/2006/relationships" xmlns:m="http://schemas.openxmlformats.org/officeDocument/2006/math" xmlns:v="urn:schemas-microsoft-com:vml" xmlns:wp14="http://schemas.microsoft.com/office/word/2010/wordprocessingDrawing" xmlns:wp="http://schemas.openxmlformats.org/drawingml/2006/wordprocessingDrawing" xmlns:w10="urn:schemas-microsoft-com:office:word" xmlns:w="http://schemas.openxmlformats.org/wordprocessingml/2006/main" xmlns:w14="http://schemas.microsoft.com/office/word/2010/wordml" xmlns:w15="http://schemas.microsoft.com/office/word/2012/wordml" xmlns:w16cex="http://schemas.microsoft.com/office/word/2018/wordml/cex" xmlns:w16cid="http://schemas.microsoft.com/office/word/2016/wordml/cid" xmlns:w16="http://schemas.microsoft.com/office/word/2018/wordml" xmlns:w16sdtdh="http://schemas.microsoft.com/office/word/2020/wordml/sdtdatahash" xmlns:w16se="http://schemas.microsoft.com/office/word/2015/wordml/symex" xmlns:wpg="http://schemas.microsoft.com/office/word/2010/wordprocessingGroup" xmlns:wpi="http://schemas.microsoft.com/office/word/2010/wordprocessingInk" xmlns:wne="http://schemas.microsoft.com/office/word/2006/wordml" xmlns:wps="http://schemas.microsoft.com/office/word/2010/wordprocessingShape" mc:Ignorable="w14 w15 w16se w16cid w16 w16cex w16sdtdh wp14">
+<w:hdr xmlns:wpc="http://schemas.microsoft.com/office/word/2010/wordprocessingCanvas" xmlns:cx="http://schemas.microsoft.com/office/drawing/2014/chartex" xmlns:cx1="http://schemas.microsoft.com/office/drawing/2015/9/8/chartex" xmlns:cx2="http://schemas.microsoft.com/office/drawing/2015/10/21/chartex" xmlns:cx3="http://schemas.microsoft.com/office/drawing/2016/5/9/chartex" xmlns:cx4="http://schemas.microsoft.com/office/drawing/2016/5/10/chartex" xmlns:cx5="http://schemas.microsoft.com/office/drawing/2016/5/11/chartex" xmlns:cx6="http://schemas.microsoft.com/office/drawing/2016/5/12/chartex" xmlns:cx7="http://schemas.microsoft.com/office/drawing/2016/5/13/chartex" xmlns:cx8="http://schemas.microsoft.com/office/drawing/2016/5/14/chartex" xmlns:mc="http://schemas.openxmlformats.org/markup-compatibility/2006" xmlns:aink="http://schemas.microsoft.com/office/drawing/2016/ink" xmlns:am3d="http://schemas.microsoft.com/office/drawing/2017/model3d" xmlns:o="urn:schemas-microsoft-com:office:office" xmlns:r="http://schemas.openxmlformats.org/officeDocument/2006/relationships" xmlns:m="http://schemas.openxmlformats.org/officeDocument/2006/math" xmlns:v="urn:schemas-microsoft-com:vml" xmlns:wp14="http://schemas.microsoft.com/office/word/2010/wordprocessingDrawing" xmlns:wp="http://schemas.openxmlformats.org/drawingml/2006/wordprocessingDrawing" xmlns:w10="urn:schemas-microsoft-com:office:word" xmlns:w="http://schemas.openxmlformats.org/wordprocessingml/2006/main" xmlns:w14="http://schemas.microsoft.com/office/word/2010/wordml" xmlns:w15="http://schemas.microsoft.com/office/word/2012/wordml" xmlns:w16cid="http://schemas.microsoft.com/office/word/2016/wordml/cid" xmlns:w16se="http://schemas.microsoft.com/office/word/2015/wordml/symex" xmlns:wpg="http://schemas.microsoft.com/office/word/2010/wordprocessingGroup" xmlns:wpi="http://schemas.microsoft.com/office/word/2010/wordprocessingInk" xmlns:wne="http://schemas.microsoft.com/office/word/2006/wordml" xmlns:wps="http://schemas.microsoft.com/office/word/2010/wordprocessingShape" mc:Ignorable="w14 w15 w16se w16cid wp14">
   <w:p>
     <w:pPr>
       <w:pStyle w:val="Header"/>
@@ -12108,7 +13364,7 @@
 </file>
 
 <file path=word/header2.xml><?xml version="1.0" encoding="utf-8"?>
-<w:hdr xmlns:wpc="http://schemas.microsoft.com/office/word/2010/wordprocessingCanvas" xmlns:cx="http://schemas.microsoft.com/office/drawing/2014/chartex" xmlns:cx1="http://schemas.microsoft.com/office/drawing/2015/9/8/chartex" xmlns:cx2="http://schemas.microsoft.com/office/drawing/2015/10/21/chartex" xmlns:cx3="http://schemas.microsoft.com/office/drawing/2016/5/9/chartex" xmlns:cx4="http://schemas.microsoft.com/office/drawing/2016/5/10/chartex" xmlns:cx5="http://schemas.microsoft.com/office/drawing/2016/5/11/chartex" xmlns:cx6="http://schemas.microsoft.com/office/drawing/2016/5/12/chartex" xmlns:cx7="http://schemas.microsoft.com/office/drawing/2016/5/13/chartex" xmlns:cx8="http://schemas.microsoft.com/office/drawing/2016/5/14/chartex" xmlns:mc="http://schemas.openxmlformats.org/markup-compatibility/2006" xmlns:aink="http://schemas.microsoft.com/office/drawing/2016/ink" xmlns:am3d="http://schemas.microsoft.com/office/drawing/2017/model3d" xmlns:o="urn:schemas-microsoft-com:office:office" xmlns:oel="http://schemas.microsoft.com/office/2019/extlst" xmlns:r="http://schemas.openxmlformats.org/officeDocument/2006/relationships" xmlns:m="http://schemas.openxmlformats.org/officeDocument/2006/math" xmlns:v="urn:schemas-microsoft-com:vml" xmlns:wp14="http://schemas.microsoft.com/office/word/2010/wordprocessingDrawing" xmlns:wp="http://schemas.openxmlformats.org/drawingml/2006/wordprocessingDrawing" xmlns:w10="urn:schemas-microsoft-com:office:word" xmlns:w="http://schemas.openxmlformats.org/wordprocessingml/2006/main" xmlns:w14="http://schemas.microsoft.com/office/word/2010/wordml" xmlns:w15="http://schemas.microsoft.com/office/word/2012/wordml" xmlns:w16cex="http://schemas.microsoft.com/office/word/2018/wordml/cex" xmlns:w16cid="http://schemas.microsoft.com/office/word/2016/wordml/cid" xmlns:w16="http://schemas.microsoft.com/office/word/2018/wordml" xmlns:w16sdtdh="http://schemas.microsoft.com/office/word/2020/wordml/sdtdatahash" xmlns:w16se="http://schemas.microsoft.com/office/word/2015/wordml/symex" xmlns:wpg="http://schemas.microsoft.com/office/word/2010/wordprocessingGroup" xmlns:wpi="http://schemas.microsoft.com/office/word/2010/wordprocessingInk" xmlns:wne="http://schemas.microsoft.com/office/word/2006/wordml" xmlns:wps="http://schemas.microsoft.com/office/word/2010/wordprocessingShape" mc:Ignorable="w14 w15 w16se w16cid w16 w16cex w16sdtdh wp14">
+<w:hdr xmlns:wpc="http://schemas.microsoft.com/office/word/2010/wordprocessingCanvas" xmlns:cx="http://schemas.microsoft.com/office/drawing/2014/chartex" xmlns:cx1="http://schemas.microsoft.com/office/drawing/2015/9/8/chartex" xmlns:cx2="http://schemas.microsoft.com/office/drawing/2015/10/21/chartex" xmlns:cx3="http://schemas.microsoft.com/office/drawing/2016/5/9/chartex" xmlns:cx4="http://schemas.microsoft.com/office/drawing/2016/5/10/chartex" xmlns:cx5="http://schemas.microsoft.com/office/drawing/2016/5/11/chartex" xmlns:cx6="http://schemas.microsoft.com/office/drawing/2016/5/12/chartex" xmlns:cx7="http://schemas.microsoft.com/office/drawing/2016/5/13/chartex" xmlns:cx8="http://schemas.microsoft.com/office/drawing/2016/5/14/chartex" xmlns:mc="http://schemas.openxmlformats.org/markup-compatibility/2006" xmlns:aink="http://schemas.microsoft.com/office/drawing/2016/ink" xmlns:am3d="http://schemas.microsoft.com/office/drawing/2017/model3d" xmlns:o="urn:schemas-microsoft-com:office:office" xmlns:r="http://schemas.openxmlformats.org/officeDocument/2006/relationships" xmlns:m="http://schemas.openxmlformats.org/officeDocument/2006/math" xmlns:v="urn:schemas-microsoft-com:vml" xmlns:wp14="http://schemas.microsoft.com/office/word/2010/wordprocessingDrawing" xmlns:wp="http://schemas.openxmlformats.org/drawingml/2006/wordprocessingDrawing" xmlns:w10="urn:schemas-microsoft-com:office:word" xmlns:w="http://schemas.openxmlformats.org/wordprocessingml/2006/main" xmlns:w14="http://schemas.microsoft.com/office/word/2010/wordml" xmlns:w15="http://schemas.microsoft.com/office/word/2012/wordml" xmlns:w16cid="http://schemas.microsoft.com/office/word/2016/wordml/cid" xmlns:w16se="http://schemas.microsoft.com/office/word/2015/wordml/symex" xmlns:wpg="http://schemas.microsoft.com/office/word/2010/wordprocessingGroup" xmlns:wpi="http://schemas.microsoft.com/office/word/2010/wordprocessingInk" xmlns:wne="http://schemas.microsoft.com/office/word/2006/wordml" xmlns:wps="http://schemas.microsoft.com/office/word/2010/wordprocessingShape" mc:Ignorable="w14 w15 w16se w16cid wp14">
   <w:p>
     <w:pPr>
       <w:pStyle w:val="Header"/>
@@ -12232,7 +13488,7 @@
 </file>
 
 <file path=word/people.xml><?xml version="1.0" encoding="utf-8"?>
-<w15:people xmlns:wpc="http://schemas.microsoft.com/office/word/2010/wordprocessingCanvas" xmlns:cx="http://schemas.microsoft.com/office/drawing/2014/chartex" xmlns:cx1="http://schemas.microsoft.com/office/drawing/2015/9/8/chartex" xmlns:cx2="http://schemas.microsoft.com/office/drawing/2015/10/21/chartex" xmlns:cx3="http://schemas.microsoft.com/office/drawing/2016/5/9/chartex" xmlns:cx4="http://schemas.microsoft.com/office/drawing/2016/5/10/chartex" xmlns:cx5="http://schemas.microsoft.com/office/drawing/2016/5/11/chartex" xmlns:cx6="http://schemas.microsoft.com/office/drawing/2016/5/12/chartex" xmlns:cx7="http://schemas.microsoft.com/office/drawing/2016/5/13/chartex" xmlns:cx8="http://schemas.microsoft.com/office/drawing/2016/5/14/chartex" xmlns:mc="http://schemas.openxmlformats.org/markup-compatibility/2006" xmlns:aink="http://schemas.microsoft.com/office/drawing/2016/ink" xmlns:am3d="http://schemas.microsoft.com/office/drawing/2017/model3d" xmlns:o="urn:schemas-microsoft-com:office:office" xmlns:oel="http://schemas.microsoft.com/office/2019/extlst" xmlns:r="http://schemas.openxmlformats.org/officeDocument/2006/relationships" xmlns:m="http://schemas.openxmlformats.org/officeDocument/2006/math" xmlns:v="urn:schemas-microsoft-com:vml" xmlns:wp14="http://schemas.microsoft.com/office/word/2010/wordprocessingDrawing" xmlns:wp="http://schemas.openxmlformats.org/drawingml/2006/wordprocessingDrawing" xmlns:w10="urn:schemas-microsoft-com:office:word" xmlns:w="http://schemas.openxmlformats.org/wordprocessingml/2006/main" xmlns:w14="http://schemas.microsoft.com/office/word/2010/wordml" xmlns:w15="http://schemas.microsoft.com/office/word/2012/wordml" xmlns:w16cex="http://schemas.microsoft.com/office/word/2018/wordml/cex" xmlns:w16cid="http://schemas.microsoft.com/office/word/2016/wordml/cid" xmlns:w16="http://schemas.microsoft.com/office/word/2018/wordml" xmlns:w16sdtdh="http://schemas.microsoft.com/office/word/2020/wordml/sdtdatahash" xmlns:w16se="http://schemas.microsoft.com/office/word/2015/wordml/symex" xmlns:wpg="http://schemas.microsoft.com/office/word/2010/wordprocessingGroup" xmlns:wpi="http://schemas.microsoft.com/office/word/2010/wordprocessingInk" xmlns:wne="http://schemas.microsoft.com/office/word/2006/wordml" xmlns:wps="http://schemas.microsoft.com/office/word/2010/wordprocessingShape" mc:Ignorable="w14 w15 w16se w16cid w16 w16cex w16sdtdh wp14">
+<w15:people xmlns:wpc="http://schemas.microsoft.com/office/word/2010/wordprocessingCanvas" xmlns:cx="http://schemas.microsoft.com/office/drawing/2014/chartex" xmlns:cx1="http://schemas.microsoft.com/office/drawing/2015/9/8/chartex" xmlns:cx2="http://schemas.microsoft.com/office/drawing/2015/10/21/chartex" xmlns:cx3="http://schemas.microsoft.com/office/drawing/2016/5/9/chartex" xmlns:cx4="http://schemas.microsoft.com/office/drawing/2016/5/10/chartex" xmlns:cx5="http://schemas.microsoft.com/office/drawing/2016/5/11/chartex" xmlns:cx6="http://schemas.microsoft.com/office/drawing/2016/5/12/chartex" xmlns:cx7="http://schemas.microsoft.com/office/drawing/2016/5/13/chartex" xmlns:cx8="http://schemas.microsoft.com/office/drawing/2016/5/14/chartex" xmlns:mc="http://schemas.openxmlformats.org/markup-compatibility/2006" xmlns:aink="http://schemas.microsoft.com/office/drawing/2016/ink" xmlns:am3d="http://schemas.microsoft.com/office/drawing/2017/model3d" xmlns:o="urn:schemas-microsoft-com:office:office" xmlns:r="http://schemas.openxmlformats.org/officeDocument/2006/relationships" xmlns:m="http://schemas.openxmlformats.org/officeDocument/2006/math" xmlns:v="urn:schemas-microsoft-com:vml" xmlns:wp14="http://schemas.microsoft.com/office/word/2010/wordprocessingDrawing" xmlns:wp="http://schemas.openxmlformats.org/drawingml/2006/wordprocessingDrawing" xmlns:w10="urn:schemas-microsoft-com:office:word" xmlns:w="http://schemas.openxmlformats.org/wordprocessingml/2006/main" xmlns:w14="http://schemas.microsoft.com/office/word/2010/wordml" xmlns:w15="http://schemas.microsoft.com/office/word/2012/wordml" xmlns:w16cid="http://schemas.microsoft.com/office/word/2016/wordml/cid" xmlns:w16se="http://schemas.microsoft.com/office/word/2015/wordml/symex" xmlns:wpg="http://schemas.microsoft.com/office/word/2010/wordprocessingGroup" xmlns:wpi="http://schemas.microsoft.com/office/word/2010/wordprocessingInk" xmlns:wne="http://schemas.microsoft.com/office/word/2006/wordml" xmlns:wps="http://schemas.microsoft.com/office/word/2010/wordprocessingShape" mc:Ignorable="w14 w15 w16se w16cid wp14">
   <w15:person w15:author="Nick Maxwell">
     <w15:presenceInfo w15:providerId="Windows Live" w15:userId="8614ede61265de7b"/>
   </w15:person>
@@ -12243,7 +13499,7 @@
 </file>
 
 <file path=word/styles.xml><?xml version="1.0" encoding="utf-8"?>
-<w:styles xmlns:mc="http://schemas.openxmlformats.org/markup-compatibility/2006" xmlns:r="http://schemas.openxmlformats.org/officeDocument/2006/relationships" xmlns:w="http://schemas.openxmlformats.org/wordprocessingml/2006/main" xmlns:w14="http://schemas.microsoft.com/office/word/2010/wordml" xmlns:w15="http://schemas.microsoft.com/office/word/2012/wordml" xmlns:w16cex="http://schemas.microsoft.com/office/word/2018/wordml/cex" xmlns:w16cid="http://schemas.microsoft.com/office/word/2016/wordml/cid" xmlns:w16="http://schemas.microsoft.com/office/word/2018/wordml" xmlns:w16sdtdh="http://schemas.microsoft.com/office/word/2020/wordml/sdtdatahash" xmlns:w16se="http://schemas.microsoft.com/office/word/2015/wordml/symex" mc:Ignorable="w14 w15 w16se w16cid w16 w16cex w16sdtdh">
+<w:styles xmlns:mc="http://schemas.openxmlformats.org/markup-compatibility/2006" xmlns:r="http://schemas.openxmlformats.org/officeDocument/2006/relationships" xmlns:w="http://schemas.openxmlformats.org/wordprocessingml/2006/main" xmlns:w14="http://schemas.microsoft.com/office/word/2010/wordml" xmlns:w15="http://schemas.microsoft.com/office/word/2012/wordml" xmlns:w16cid="http://schemas.microsoft.com/office/word/2016/wordml/cid" xmlns:w16se="http://schemas.microsoft.com/office/word/2015/wordml/symex" mc:Ignorable="w14 w15 w16se w16cid">
   <w:docDefaults>
     <w:rPrDefault>
       <w:rPr>
@@ -12259,7 +13515,7 @@
       </w:pPr>
     </w:pPrDefault>
   </w:docDefaults>
-  <w:latentStyles w:defLockedState="0" w:defUIPriority="99" w:defSemiHidden="0" w:defUnhideWhenUsed="0" w:defQFormat="0" w:count="376">
+  <w:latentStyles w:defLockedState="0" w:defUIPriority="99" w:defSemiHidden="0" w:defUnhideWhenUsed="0" w:defQFormat="0" w:count="375">
     <w:lsdException w:name="Normal" w:uiPriority="0" w:qFormat="1"/>
     <w:lsdException w:name="heading 1" w:uiPriority="9" w:qFormat="1"/>
     <w:lsdException w:name="heading 2" w:semiHidden="1" w:uiPriority="9" w:unhideWhenUsed="1" w:qFormat="1"/>
@@ -12635,7 +13891,6 @@
     <w:lsdException w:name="Smart Hyperlink" w:semiHidden="1" w:unhideWhenUsed="1"/>
     <w:lsdException w:name="Hashtag" w:semiHidden="1" w:unhideWhenUsed="1"/>
     <w:lsdException w:name="Unresolved Mention" w:semiHidden="1" w:unhideWhenUsed="1"/>
-    <w:lsdException w:name="Smart Link" w:semiHidden="1" w:unhideWhenUsed="1"/>
   </w:latentStyles>
   <w:style w:type="paragraph" w:default="1" w:styleId="Normal">
     <w:name w:val="Normal"/>

</xml_diff>

<commit_message>
Working on PNOM 23
</commit_message>
<xml_diff>
--- a/7 Manuscript/Affordance Norms for 2825 Highly Concrete Objects.docx
+++ b/7 Manuscript/Affordance Norms for 2825 Highly Concrete Objects.docx
@@ -4720,16 +4720,23 @@
           <w:sz w:val="24"/>
           <w:szCs w:val="24"/>
         </w:rPr>
-        <w:t xml:space="preserve">We recruited </w:t>
-      </w:r>
-      <w:r>
-        <w:rPr>
-          <w:rFonts w:ascii="Times New Roman" w:hAnsi="Times New Roman" w:cs="Times New Roman"/>
-          <w:sz w:val="24"/>
-          <w:szCs w:val="24"/>
-          <w:highlight w:val="yellow"/>
-        </w:rPr>
-        <w:t>3156</w:t>
+        <w:t xml:space="preserve">We </w:t>
+      </w:r>
+      <w:r>
+        <w:rPr>
+          <w:rFonts w:ascii="Times New Roman" w:hAnsi="Times New Roman" w:cs="Times New Roman"/>
+          <w:sz w:val="24"/>
+          <w:szCs w:val="24"/>
+        </w:rPr>
+        <w:t>recruited 31</w:t>
+      </w:r>
+      <w:r>
+        <w:rPr>
+          <w:rFonts w:ascii="Times New Roman" w:hAnsi="Times New Roman" w:cs="Times New Roman"/>
+          <w:sz w:val="24"/>
+          <w:szCs w:val="24"/>
+        </w:rPr>
+        <w:t>89</w:t>
       </w:r>
       <w:r>
         <w:rPr>
@@ -4784,9 +4791,24 @@
           <w:rFonts w:ascii="Times New Roman" w:hAnsi="Times New Roman" w:cs="Times New Roman"/>
           <w:sz w:val="24"/>
           <w:szCs w:val="24"/>
-          <w:highlight w:val="yellow"/>
-        </w:rPr>
-        <w:t>2399</w:t>
+        </w:rPr>
+        <w:t>2</w:t>
+      </w:r>
+      <w:r>
+        <w:rPr>
+          <w:rFonts w:ascii="Times New Roman" w:hAnsi="Times New Roman" w:cs="Times New Roman"/>
+          <w:sz w:val="24"/>
+          <w:szCs w:val="24"/>
+        </w:rPr>
+        <w:t>43</w:t>
+      </w:r>
+      <w:r>
+        <w:rPr>
+          <w:rFonts w:ascii="Times New Roman" w:hAnsi="Times New Roman" w:cs="Times New Roman"/>
+          <w:sz w:val="24"/>
+          <w:szCs w:val="24"/>
+        </w:rPr>
+        <w:t>2</w:t>
       </w:r>
       <w:r>
         <w:rPr>
@@ -5412,7 +5434,23 @@
           <w:sz w:val="24"/>
           <w:szCs w:val="24"/>
         </w:rPr>
-        <w:t xml:space="preserve"> = .87; </w:t>
+        <w:t xml:space="preserve"> = </w:t>
+      </w:r>
+      <w:r>
+        <w:rPr>
+          <w:rFonts w:ascii="Times New Roman" w:hAnsi="Times New Roman" w:cs="Times New Roman"/>
+          <w:sz w:val="24"/>
+          <w:szCs w:val="24"/>
+        </w:rPr>
+        <w:t>0</w:t>
+      </w:r>
+      <w:r>
+        <w:rPr>
+          <w:rFonts w:ascii="Times New Roman" w:hAnsi="Times New Roman" w:cs="Times New Roman"/>
+          <w:sz w:val="24"/>
+          <w:szCs w:val="24"/>
+        </w:rPr>
+        <w:t xml:space="preserve">.87; </w:t>
       </w:r>
       <w:r>
         <w:rPr>
@@ -11791,9 +11829,16 @@
                 <w:rFonts w:ascii="Times New Roman" w:hAnsi="Times New Roman" w:cs="Times New Roman"/>
                 <w:sz w:val="24"/>
                 <w:szCs w:val="24"/>
-                <w:highlight w:val="yellow"/>
               </w:rPr>
-              <w:t>1128</w:t>
+              <w:t>11</w:t>
+            </w:r>
+            <w:r>
+              <w:rPr>
+                <w:rFonts w:ascii="Times New Roman" w:hAnsi="Times New Roman" w:cs="Times New Roman"/>
+                <w:sz w:val="24"/>
+                <w:szCs w:val="24"/>
+              </w:rPr>
+              <w:t>61</w:t>
             </w:r>
           </w:p>
         </w:tc>
@@ -12552,10 +12597,7 @@
         <w:pStyle w:val="CommentText"/>
       </w:pPr>
       <w:r>
-        <w:t xml:space="preserve">Thirsty isn't an affordance, but </w:t>
-      </w:r>
-      <w:r>
-        <w:t>its still important to include for context</w:t>
+        <w:t>Thirsty isn't an affordance, but its still important to include for context</w:t>
       </w:r>
     </w:p>
   </w:comment>

</xml_diff>